<commit_message>
förtydliganden kring GetUpdates - framför allt beskrivning av addressringsmodell
</commit_message>
<xml_diff>
--- a/ServiceInteractions/riv/itintegration/engagementindex/trunk/docs/Tjanstekontrakt ItIntegration EngagementIndex - Beskrivning.docx
+++ b/ServiceInteractions/riv/itintegration/engagementindex/trunk/docs/Tjanstekontrakt ItIntegration EngagementIndex - Beskrivning.docx
@@ -89,7 +89,7 @@
           <w:rFonts w:ascii="Arial" w:hAnsi="Arial"/>
           <w:sz w:val="36"/>
         </w:rPr>
-        <w:t>Version PA7</w:t>
+        <w:t>Version PA8</w:t>
       </w:r>
     </w:p>
     <w:p>
@@ -105,7 +105,7 @@
           <w:rFonts w:ascii="Arial" w:hAnsi="Arial"/>
           <w:sz w:val="36"/>
         </w:rPr>
-        <w:t>2012-04-12</w:t>
+        <w:t>2012-05-08</w:t>
       </w:r>
     </w:p>
     <w:p>
@@ -1260,6 +1260,83 @@
           </w:p>
         </w:tc>
       </w:tr>
+      <w:tr>
+        <w:tc>
+          <w:tcPr>
+            <w:tcW w:w="964" w:type="dxa"/>
+          </w:tcPr>
+          <w:p>
+            <w:pPr>
+              <w:pStyle w:val="Brdtext"/>
+            </w:pPr>
+            <w:r>
+              <w:t>PA8</w:t>
+            </w:r>
+          </w:p>
+        </w:tc>
+        <w:tc>
+          <w:tcPr>
+            <w:tcW w:w="1224" w:type="dxa"/>
+          </w:tcPr>
+          <w:p>
+            <w:pPr>
+              <w:pStyle w:val="Brdtext"/>
+            </w:pPr>
+            <w:r>
+              <w:t>2012-05-07</w:t>
+            </w:r>
+          </w:p>
+        </w:tc>
+        <w:tc>
+          <w:tcPr>
+            <w:tcW w:w="4140" w:type="dxa"/>
+          </w:tcPr>
+          <w:p>
+            <w:pPr>
+              <w:pStyle w:val="Brdtext"/>
+            </w:pPr>
+            <w:r>
+              <w:t xml:space="preserve">Klargörande av </w:t>
+            </w:r>
+            <w:proofErr w:type="spellStart"/>
+            <w:r>
+              <w:t>addresseringsmodell</w:t>
+            </w:r>
+            <w:proofErr w:type="spellEnd"/>
+            <w:r>
+              <w:t xml:space="preserve"> för </w:t>
+            </w:r>
+            <w:proofErr w:type="spellStart"/>
+            <w:r>
+              <w:t>GetUpdates</w:t>
+            </w:r>
+            <w:proofErr w:type="spellEnd"/>
+          </w:p>
+        </w:tc>
+        <w:tc>
+          <w:tcPr>
+            <w:tcW w:w="1980" w:type="dxa"/>
+          </w:tcPr>
+          <w:p>
+            <w:pPr>
+              <w:pStyle w:val="Brdtext"/>
+            </w:pPr>
+            <w:r>
+              <w:t>Johan Eltes</w:t>
+            </w:r>
+          </w:p>
+        </w:tc>
+        <w:tc>
+          <w:tcPr>
+            <w:tcW w:w="1440" w:type="dxa"/>
+          </w:tcPr>
+          <w:p>
+            <w:pPr>
+              <w:pStyle w:val="Brdtext"/>
+            </w:pPr>
+          </w:p>
+        </w:tc>
+      </w:tr>
     </w:tbl>
     <w:p>
       <w:pPr>
@@ -1291,7 +1368,6 @@
         <w:rPr>
           <w:sz w:val="36"/>
         </w:rPr>
-        <w:lastRenderedPageBreak/>
         <w:t>Innehållsförteckning</w:t>
       </w:r>
     </w:p>
@@ -1310,7 +1386,7 @@
           <w:color w:val="auto"/>
           <w:sz w:val="24"/>
           <w:szCs w:val="24"/>
-          <w:lang w:val="en-US" w:eastAsia="ja-JP"/>
+          <w:lang w:eastAsia="ja-JP"/>
         </w:rPr>
       </w:pPr>
       <w:r>
@@ -1345,7 +1421,7 @@
           <w:color w:val="auto"/>
           <w:sz w:val="24"/>
           <w:szCs w:val="24"/>
-          <w:lang w:val="en-US" w:eastAsia="ja-JP"/>
+          <w:lang w:eastAsia="ja-JP"/>
         </w:rPr>
         <w:tab/>
       </w:r>
@@ -1359,7 +1435,7 @@
         <w:fldChar w:fldCharType="begin"/>
       </w:r>
       <w:r>
-        <w:instrText xml:space="preserve"> PAGEREF _Toc195957660 \h </w:instrText>
+        <w:instrText xml:space="preserve"> PAGEREF _Toc198086674 \h </w:instrText>
       </w:r>
       <w:r>
         <w:fldChar w:fldCharType="separate"/>
@@ -1386,7 +1462,7 @@
           <w:color w:val="auto"/>
           <w:sz w:val="24"/>
           <w:szCs w:val="24"/>
-          <w:lang w:val="en-US" w:eastAsia="ja-JP"/>
+          <w:lang w:eastAsia="ja-JP"/>
         </w:rPr>
       </w:pPr>
       <w:r>
@@ -1401,7 +1477,7 @@
           <w:color w:val="auto"/>
           <w:sz w:val="24"/>
           <w:szCs w:val="24"/>
-          <w:lang w:val="en-US" w:eastAsia="ja-JP"/>
+          <w:lang w:eastAsia="ja-JP"/>
         </w:rPr>
         <w:tab/>
       </w:r>
@@ -1415,7 +1491,7 @@
         <w:fldChar w:fldCharType="begin"/>
       </w:r>
       <w:r>
-        <w:instrText xml:space="preserve"> PAGEREF _Toc195957661 \h </w:instrText>
+        <w:instrText xml:space="preserve"> PAGEREF _Toc198086675 \h </w:instrText>
       </w:r>
       <w:r>
         <w:fldChar w:fldCharType="separate"/>
@@ -1442,7 +1518,7 @@
           <w:color w:val="auto"/>
           <w:sz w:val="24"/>
           <w:szCs w:val="24"/>
-          <w:lang w:val="en-US" w:eastAsia="ja-JP"/>
+          <w:lang w:eastAsia="ja-JP"/>
         </w:rPr>
       </w:pPr>
       <w:r>
@@ -1457,7 +1533,7 @@
           <w:color w:val="auto"/>
           <w:sz w:val="24"/>
           <w:szCs w:val="24"/>
-          <w:lang w:val="en-US" w:eastAsia="ja-JP"/>
+          <w:lang w:eastAsia="ja-JP"/>
         </w:rPr>
         <w:tab/>
       </w:r>
@@ -1471,7 +1547,7 @@
         <w:fldChar w:fldCharType="begin"/>
       </w:r>
       <w:r>
-        <w:instrText xml:space="preserve"> PAGEREF _Toc195957662 \h </w:instrText>
+        <w:instrText xml:space="preserve"> PAGEREF _Toc198086676 \h </w:instrText>
       </w:r>
       <w:r>
         <w:fldChar w:fldCharType="separate"/>
@@ -1498,7 +1574,7 @@
           <w:color w:val="auto"/>
           <w:sz w:val="24"/>
           <w:szCs w:val="24"/>
-          <w:lang w:val="en-US" w:eastAsia="ja-JP"/>
+          <w:lang w:eastAsia="ja-JP"/>
         </w:rPr>
       </w:pPr>
       <w:r>
@@ -1513,7 +1589,7 @@
           <w:color w:val="auto"/>
           <w:sz w:val="24"/>
           <w:szCs w:val="24"/>
-          <w:lang w:val="en-US" w:eastAsia="ja-JP"/>
+          <w:lang w:eastAsia="ja-JP"/>
         </w:rPr>
         <w:tab/>
       </w:r>
@@ -1527,7 +1603,7 @@
         <w:fldChar w:fldCharType="begin"/>
       </w:r>
       <w:r>
-        <w:instrText xml:space="preserve"> PAGEREF _Toc195957663 \h </w:instrText>
+        <w:instrText xml:space="preserve"> PAGEREF _Toc198086677 \h </w:instrText>
       </w:r>
       <w:r>
         <w:fldChar w:fldCharType="separate"/>
@@ -1554,7 +1630,7 @@
           <w:color w:val="auto"/>
           <w:sz w:val="24"/>
           <w:szCs w:val="24"/>
-          <w:lang w:val="en-US" w:eastAsia="ja-JP"/>
+          <w:lang w:eastAsia="ja-JP"/>
         </w:rPr>
       </w:pPr>
       <w:r>
@@ -1569,7 +1645,7 @@
           <w:color w:val="auto"/>
           <w:sz w:val="24"/>
           <w:szCs w:val="24"/>
-          <w:lang w:val="en-US" w:eastAsia="ja-JP"/>
+          <w:lang w:eastAsia="ja-JP"/>
         </w:rPr>
         <w:tab/>
       </w:r>
@@ -1583,7 +1659,7 @@
         <w:fldChar w:fldCharType="begin"/>
       </w:r>
       <w:r>
-        <w:instrText xml:space="preserve"> PAGEREF _Toc195957664 \h </w:instrText>
+        <w:instrText xml:space="preserve"> PAGEREF _Toc198086678 \h </w:instrText>
       </w:r>
       <w:r>
         <w:fldChar w:fldCharType="separate"/>
@@ -1610,7 +1686,7 @@
           <w:color w:val="auto"/>
           <w:sz w:val="24"/>
           <w:szCs w:val="24"/>
-          <w:lang w:val="en-US" w:eastAsia="ja-JP"/>
+          <w:lang w:eastAsia="ja-JP"/>
         </w:rPr>
       </w:pPr>
       <w:r>
@@ -1625,7 +1701,7 @@
           <w:color w:val="auto"/>
           <w:sz w:val="24"/>
           <w:szCs w:val="24"/>
-          <w:lang w:val="en-US" w:eastAsia="ja-JP"/>
+          <w:lang w:eastAsia="ja-JP"/>
         </w:rPr>
         <w:tab/>
       </w:r>
@@ -1639,7 +1715,7 @@
         <w:fldChar w:fldCharType="begin"/>
       </w:r>
       <w:r>
-        <w:instrText xml:space="preserve"> PAGEREF _Toc195957665 \h </w:instrText>
+        <w:instrText xml:space="preserve"> PAGEREF _Toc198086679 \h </w:instrText>
       </w:r>
       <w:r>
         <w:fldChar w:fldCharType="separate"/>
@@ -1666,7 +1742,7 @@
           <w:color w:val="auto"/>
           <w:sz w:val="24"/>
           <w:szCs w:val="24"/>
-          <w:lang w:val="en-US" w:eastAsia="ja-JP"/>
+          <w:lang w:eastAsia="ja-JP"/>
         </w:rPr>
       </w:pPr>
       <w:r>
@@ -1681,7 +1757,7 @@
           <w:color w:val="auto"/>
           <w:sz w:val="24"/>
           <w:szCs w:val="24"/>
-          <w:lang w:val="en-US" w:eastAsia="ja-JP"/>
+          <w:lang w:eastAsia="ja-JP"/>
         </w:rPr>
         <w:tab/>
       </w:r>
@@ -1695,7 +1771,7 @@
         <w:fldChar w:fldCharType="begin"/>
       </w:r>
       <w:r>
-        <w:instrText xml:space="preserve"> PAGEREF _Toc195957666 \h </w:instrText>
+        <w:instrText xml:space="preserve"> PAGEREF _Toc198086680 \h </w:instrText>
       </w:r>
       <w:r>
         <w:fldChar w:fldCharType="separate"/>
@@ -1722,7 +1798,7 @@
           <w:color w:val="auto"/>
           <w:sz w:val="24"/>
           <w:szCs w:val="24"/>
-          <w:lang w:val="en-US" w:eastAsia="ja-JP"/>
+          <w:lang w:eastAsia="ja-JP"/>
         </w:rPr>
       </w:pPr>
       <w:r>
@@ -1737,7 +1813,7 @@
           <w:color w:val="auto"/>
           <w:sz w:val="24"/>
           <w:szCs w:val="24"/>
-          <w:lang w:val="en-US" w:eastAsia="ja-JP"/>
+          <w:lang w:eastAsia="ja-JP"/>
         </w:rPr>
         <w:tab/>
       </w:r>
@@ -1751,7 +1827,7 @@
         <w:fldChar w:fldCharType="begin"/>
       </w:r>
       <w:r>
-        <w:instrText xml:space="preserve"> PAGEREF _Toc195957667 \h </w:instrText>
+        <w:instrText xml:space="preserve"> PAGEREF _Toc198086681 \h </w:instrText>
       </w:r>
       <w:r>
         <w:fldChar w:fldCharType="separate"/>
@@ -1778,7 +1854,7 @@
           <w:color w:val="auto"/>
           <w:sz w:val="24"/>
           <w:szCs w:val="24"/>
-          <w:lang w:val="en-US" w:eastAsia="ja-JP"/>
+          <w:lang w:eastAsia="ja-JP"/>
         </w:rPr>
       </w:pPr>
       <w:r>
@@ -1793,7 +1869,7 @@
           <w:color w:val="auto"/>
           <w:sz w:val="24"/>
           <w:szCs w:val="24"/>
-          <w:lang w:val="en-US" w:eastAsia="ja-JP"/>
+          <w:lang w:eastAsia="ja-JP"/>
         </w:rPr>
         <w:tab/>
       </w:r>
@@ -1807,7 +1883,7 @@
         <w:fldChar w:fldCharType="begin"/>
       </w:r>
       <w:r>
-        <w:instrText xml:space="preserve"> PAGEREF _Toc195957668 \h </w:instrText>
+        <w:instrText xml:space="preserve"> PAGEREF _Toc198086682 \h </w:instrText>
       </w:r>
       <w:r>
         <w:fldChar w:fldCharType="separate"/>
@@ -1834,7 +1910,7 @@
           <w:color w:val="auto"/>
           <w:sz w:val="24"/>
           <w:szCs w:val="24"/>
-          <w:lang w:val="en-US" w:eastAsia="ja-JP"/>
+          <w:lang w:eastAsia="ja-JP"/>
         </w:rPr>
       </w:pPr>
       <w:r>
@@ -1849,7 +1925,7 @@
           <w:color w:val="auto"/>
           <w:sz w:val="24"/>
           <w:szCs w:val="24"/>
-          <w:lang w:val="en-US" w:eastAsia="ja-JP"/>
+          <w:lang w:eastAsia="ja-JP"/>
         </w:rPr>
         <w:tab/>
       </w:r>
@@ -1863,7 +1939,7 @@
         <w:fldChar w:fldCharType="begin"/>
       </w:r>
       <w:r>
-        <w:instrText xml:space="preserve"> PAGEREF _Toc195957669 \h </w:instrText>
+        <w:instrText xml:space="preserve"> PAGEREF _Toc198086683 \h </w:instrText>
       </w:r>
       <w:r>
         <w:fldChar w:fldCharType="separate"/>
@@ -1900,9 +1976,8 @@
       <w:bookmarkStart w:id="5" w:name="_Toc199552434"/>
       <w:bookmarkStart w:id="6" w:name="_Toc163300577"/>
       <w:bookmarkStart w:id="7" w:name="_Toc163300879"/>
-      <w:bookmarkStart w:id="8" w:name="_Toc195957660"/>
-      <w:r>
-        <w:lastRenderedPageBreak/>
+      <w:bookmarkStart w:id="8" w:name="_Toc198086674"/>
+      <w:r>
         <w:t>Inledning</w:t>
       </w:r>
       <w:bookmarkEnd w:id="1"/>
@@ -2130,7 +2205,6 @@
         <w:rPr>
           <w:lang w:eastAsia="sv-SE"/>
         </w:rPr>
-        <w:lastRenderedPageBreak/>
         <mc:AlternateContent>
           <mc:Choice Requires="wps">
             <w:drawing>
@@ -2963,9 +3037,8 @@
       </w:pPr>
       <w:bookmarkStart w:id="9" w:name="_Toc163300578"/>
       <w:bookmarkStart w:id="10" w:name="_Toc163300880"/>
-      <w:bookmarkStart w:id="11" w:name="_Toc195957661"/>
-      <w:r>
-        <w:lastRenderedPageBreak/>
+      <w:bookmarkStart w:id="11" w:name="_Toc198086675"/>
+      <w:r>
         <w:t>Informationsmodell</w:t>
       </w:r>
       <w:bookmarkEnd w:id="11"/>
@@ -3990,7 +4063,6 @@
               <w:rPr>
                 <w:i/>
               </w:rPr>
-              <w:lastRenderedPageBreak/>
               <w:t>request</w:t>
             </w:r>
             <w:r>
@@ -4017,7 +4089,6 @@
               <w:pStyle w:val="Brdtext"/>
             </w:pPr>
             <w:r>
-              <w:lastRenderedPageBreak/>
               <w:t>1</w:t>
             </w:r>
             <w:proofErr w:type="gramStart"/>
@@ -4040,11 +4111,7 @@
               <w:pStyle w:val="Brdtext"/>
             </w:pPr>
             <w:r>
-              <w:t xml:space="preserve">Typen av identifierare beror av tjänstedomänen. Om tjänstedomänen inte exponerar tjänster baserat på unika händelsebärande objekt, ska värdet </w:t>
-            </w:r>
-            <w:r>
-              <w:lastRenderedPageBreak/>
-              <w:t xml:space="preserve">vara </w:t>
+              <w:t xml:space="preserve">Typen av identifierare beror av tjänstedomänen. Om tjänstedomänen inte exponerar tjänster baserat på unika händelsebärande objekt, ska värdet vara </w:t>
             </w:r>
             <w:r>
               <w:t>konstanten ”NA</w:t>
@@ -4078,7 +4145,6 @@
               <w:pStyle w:val="Brdtext"/>
             </w:pPr>
             <w:r>
-              <w:lastRenderedPageBreak/>
               <w:t xml:space="preserve">Del av instansens </w:t>
             </w:r>
             <w:proofErr w:type="spellStart"/>
@@ -4100,7 +4166,6 @@
               <w:pStyle w:val="Brdtext"/>
             </w:pPr>
             <w:r>
-              <w:lastRenderedPageBreak/>
               <w:t xml:space="preserve">Clinical process </w:t>
             </w:r>
             <w:proofErr w:type="spellStart"/>
@@ -4773,7 +4838,6 @@
         <w:pStyle w:val="Rubrik2"/>
       </w:pPr>
       <w:r>
-        <w:lastRenderedPageBreak/>
         <w:t>Exempel per tjänstedomän</w:t>
       </w:r>
       <w:r>
@@ -5002,11 +5066,7 @@
             </w:r>
             <w:proofErr w:type="spellStart"/>
             <w:r>
-              <w:t>ResidentIden</w:t>
-            </w:r>
-            <w:r>
-              <w:lastRenderedPageBreak/>
-              <w:t>t</w:t>
+              <w:t>ResidentIdent</w:t>
             </w:r>
             <w:proofErr w:type="spellEnd"/>
             <w:r>
@@ -5029,12 +5089,7 @@
               <w:pStyle w:val="Brdtext"/>
             </w:pPr>
             <w:r>
-              <w:lastRenderedPageBreak/>
-              <w:t>Invånarens person-</w:t>
-            </w:r>
-            <w:r>
-              <w:lastRenderedPageBreak/>
-              <w:t>nummer</w:t>
+              <w:t>Invånarens person-nummer</w:t>
             </w:r>
           </w:p>
         </w:tc>
@@ -5048,12 +5103,7 @@
               <w:pStyle w:val="Brdtext"/>
             </w:pPr>
             <w:r>
-              <w:lastRenderedPageBreak/>
-              <w:t xml:space="preserve">Person- eller samordningsnummer </w:t>
-            </w:r>
-            <w:r>
-              <w:lastRenderedPageBreak/>
-              <w:t xml:space="preserve">enligt skatteverkets definition (12 tecken). </w:t>
+              <w:t xml:space="preserve">Person- eller samordningsnummer enligt skatteverkets definition (12 tecken). </w:t>
             </w:r>
           </w:p>
         </w:tc>
@@ -5067,7 +5117,6 @@
               <w:pStyle w:val="Brdtext"/>
             </w:pPr>
             <w:r>
-              <w:lastRenderedPageBreak/>
               <w:t>1</w:t>
             </w:r>
             <w:proofErr w:type="gramStart"/>
@@ -5105,7 +5154,6 @@
             </w:r>
             <w:proofErr w:type="spellStart"/>
             <w:r>
-              <w:lastRenderedPageBreak/>
               <w:t>unikhet</w:t>
             </w:r>
             <w:proofErr w:type="spellEnd"/>
@@ -5123,7 +5171,6 @@
               <w:pStyle w:val="Brdtext"/>
             </w:pPr>
             <w:r>
-              <w:lastRenderedPageBreak/>
               <w:t xml:space="preserve">Service </w:t>
             </w:r>
             <w:proofErr w:type="spellStart"/>
@@ -6034,7 +6081,6 @@
             </w:pPr>
             <w:proofErr w:type="spellStart"/>
             <w:r>
-              <w:lastRenderedPageBreak/>
               <w:t>Update</w:t>
             </w:r>
             <w:proofErr w:type="spellEnd"/>
@@ -6957,7 +7003,6 @@
             </w:pPr>
             <w:proofErr w:type="spellStart"/>
             <w:r>
-              <w:lastRenderedPageBreak/>
               <w:t>Logical</w:t>
             </w:r>
             <w:proofErr w:type="spellEnd"/>
@@ -7747,11 +7792,7 @@
             </w:r>
             <w:proofErr w:type="spellEnd"/>
             <w:r>
-              <w:t>-</w:t>
-            </w:r>
-            <w:r>
-              <w:lastRenderedPageBreak/>
-              <w:t>tjänsten</w:t>
+              <w:t>-tjänsten</w:t>
             </w:r>
           </w:p>
         </w:tc>
@@ -7765,7 +7806,6 @@
               <w:pStyle w:val="Brdtext"/>
             </w:pPr>
             <w:r>
-              <w:lastRenderedPageBreak/>
               <w:t xml:space="preserve">Systemets </w:t>
             </w:r>
             <w:proofErr w:type="spellStart"/>
@@ -7835,7 +7875,6 @@
             </w:pPr>
             <w:proofErr w:type="spellStart"/>
             <w:r>
-              <w:lastRenderedPageBreak/>
               <w:t>Owner</w:t>
             </w:r>
             <w:proofErr w:type="spellEnd"/>
@@ -8442,11 +8481,7 @@
             </w:r>
             <w:proofErr w:type="spellEnd"/>
             <w:r>
-              <w:t xml:space="preserve"> som är specifikt </w:t>
-            </w:r>
-            <w:r>
-              <w:lastRenderedPageBreak/>
-              <w:t xml:space="preserve">för tjänste-domänen </w:t>
+              <w:t xml:space="preserve"> som är specifikt för tjänste-domänen </w:t>
             </w:r>
           </w:p>
         </w:tc>
@@ -8460,7 +8495,6 @@
               <w:pStyle w:val="Brdtext"/>
             </w:pPr>
             <w:r>
-              <w:lastRenderedPageBreak/>
               <w:t xml:space="preserve">Text bestående av bokstäver i ASCII. </w:t>
             </w:r>
           </w:p>
@@ -8554,7 +8588,6 @@
             </w:pPr>
             <w:proofErr w:type="spellStart"/>
             <w:r>
-              <w:lastRenderedPageBreak/>
               <w:t>Logical</w:t>
             </w:r>
             <w:proofErr w:type="spellEnd"/>
@@ -9291,11 +9324,7 @@
               <w:pStyle w:val="Brdtext"/>
             </w:pPr>
             <w:r>
-              <w:t>Systemet som genererade engagem</w:t>
-            </w:r>
-            <w:r>
-              <w:lastRenderedPageBreak/>
-              <w:t>angsposten</w:t>
+              <w:t>Systemet som genererade engagemangsposten</w:t>
             </w:r>
             <w:r>
               <w:t xml:space="preserve"> via </w:t>
@@ -9320,7 +9349,6 @@
               <w:pStyle w:val="Brdtext"/>
             </w:pPr>
             <w:r>
-              <w:lastRenderedPageBreak/>
               <w:t xml:space="preserve">Systemets </w:t>
             </w:r>
             <w:proofErr w:type="spellStart"/>
@@ -9390,7 +9418,6 @@
             </w:pPr>
             <w:proofErr w:type="spellStart"/>
             <w:r>
-              <w:lastRenderedPageBreak/>
               <w:t>Owner</w:t>
             </w:r>
             <w:proofErr w:type="spellEnd"/>
@@ -9517,9 +9544,8 @@
       <w:pPr>
         <w:pStyle w:val="Rubrik1"/>
       </w:pPr>
-      <w:bookmarkStart w:id="12" w:name="_Toc195957662"/>
-      <w:r>
-        <w:lastRenderedPageBreak/>
+      <w:bookmarkStart w:id="12" w:name="_Toc198086676"/>
+      <w:r>
         <w:t>Informationssäkerhet</w:t>
       </w:r>
       <w:bookmarkEnd w:id="9"/>
@@ -9682,9 +9708,8 @@
       <w:pPr>
         <w:pStyle w:val="Rubrik1"/>
       </w:pPr>
-      <w:bookmarkStart w:id="13" w:name="_Toc195957663"/>
-      <w:r>
-        <w:lastRenderedPageBreak/>
+      <w:bookmarkStart w:id="13" w:name="_Toc198086677"/>
+      <w:r>
         <w:t>Tjänstedomänens arkitektur</w:t>
       </w:r>
       <w:bookmarkEnd w:id="13"/>
@@ -9764,13 +9789,19 @@
         <w:t>) skapa indexposter</w:t>
       </w:r>
       <w:r>
-        <w:t xml:space="preserve">. Mottagaren av indexposten (tjänsteproducenten för </w:t>
+        <w:t>. Mottagaren av indexposten (tjänsteproducenten för</w:t>
+      </w:r>
+      <w:r>
+        <w:t xml:space="preserve"> </w:t>
       </w:r>
       <w:proofErr w:type="spellStart"/>
       <w:r>
         <w:t>Update</w:t>
       </w:r>
       <w:proofErr w:type="spellEnd"/>
+      <w:r>
+        <w:t>-tjänsten</w:t>
+      </w:r>
       <w:r>
         <w:t xml:space="preserve">) kan vara </w:t>
       </w:r>
@@ -9974,7 +10005,6 @@
           <w:noProof/>
           <w:lang w:eastAsia="sv-SE"/>
         </w:rPr>
-        <w:lastRenderedPageBreak/>
         <w:drawing>
           <wp:inline distT="0" distB="0" distL="0" distR="0" wp14:anchorId="7E2CED2E" wp14:editId="1C93ECD5">
             <wp:extent cx="5683250" cy="3321050"/>
@@ -10234,7 +10264,6 @@
           <w:noProof/>
           <w:lang w:eastAsia="sv-SE"/>
         </w:rPr>
-        <w:lastRenderedPageBreak/>
         <w:drawing>
           <wp:inline distT="0" distB="0" distL="0" distR="0" wp14:anchorId="71F1693D" wp14:editId="555F3C66">
             <wp:extent cx="5689600" cy="3479800"/>
@@ -10462,6 +10491,17 @@
               <w:pStyle w:val="Brdtext"/>
             </w:pPr>
             <w:r>
+              <w:t>PUSH (</w:t>
+            </w:r>
+            <w:proofErr w:type="spellStart"/>
+            <w:r>
+              <w:t>Update</w:t>
+            </w:r>
+            <w:proofErr w:type="spellEnd"/>
+            <w:r>
+              <w:t xml:space="preserve">): </w:t>
+            </w:r>
+            <w:r>
               <w:t>Verksamhetsbaserad adressering:</w:t>
             </w:r>
           </w:p>
@@ -10482,6 +10522,48 @@
               <w:pStyle w:val="Brdtext"/>
             </w:pPr>
           </w:p>
+          <w:p>
+            <w:pPr>
+              <w:pStyle w:val="Brdtext"/>
+            </w:pPr>
+            <w:r>
+              <w:t>PULL (</w:t>
+            </w:r>
+            <w:proofErr w:type="spellStart"/>
+            <w:r>
+              <w:t>GetUpdates</w:t>
+            </w:r>
+            <w:proofErr w:type="spellEnd"/>
+            <w:r>
+              <w:t xml:space="preserve">): Systemadressering </w:t>
+            </w:r>
+          </w:p>
+          <w:p>
+            <w:pPr>
+              <w:pStyle w:val="Brdtext"/>
+              <w:numPr>
+                <w:ilvl w:val="0"/>
+                <w:numId w:val="7"/>
+              </w:numPr>
+            </w:pPr>
+            <w:r>
+              <w:t xml:space="preserve">tjänsteproducentens </w:t>
+            </w:r>
+            <w:proofErr w:type="spellStart"/>
+            <w:r>
+              <w:t>HSA</w:t>
+            </w:r>
+            <w:proofErr w:type="spellEnd"/>
+            <w:r>
+              <w:t>-id)</w:t>
+            </w:r>
+          </w:p>
+          <w:p>
+            <w:pPr>
+              <w:pStyle w:val="Brdtext"/>
+              <w:ind w:left="720"/>
+            </w:pPr>
+          </w:p>
         </w:tc>
       </w:tr>
       <w:tr>
@@ -10603,7 +10685,6 @@
         <w:pStyle w:val="Rubrik3"/>
       </w:pPr>
       <w:r>
-        <w:lastRenderedPageBreak/>
         <w:t>Adress</w:t>
       </w:r>
       <w:r>
@@ -10927,9 +11008,8 @@
       </w:pPr>
       <w:bookmarkStart w:id="14" w:name="_Toc163300579"/>
       <w:bookmarkStart w:id="15" w:name="_Toc163300881"/>
-      <w:bookmarkStart w:id="16" w:name="_Toc195957664"/>
-      <w:r>
-        <w:lastRenderedPageBreak/>
+      <w:bookmarkStart w:id="16" w:name="_Toc198086678"/>
+      <w:r>
         <w:t>Versionsinformation</w:t>
       </w:r>
       <w:bookmarkEnd w:id="14"/>
@@ -11547,9 +11627,8 @@
       </w:pPr>
       <w:bookmarkStart w:id="21" w:name="_Toc163300581"/>
       <w:bookmarkStart w:id="22" w:name="_Toc163300887"/>
-      <w:bookmarkStart w:id="23" w:name="_Toc195957665"/>
-      <w:r>
-        <w:lastRenderedPageBreak/>
+      <w:bookmarkStart w:id="23" w:name="_Toc198086679"/>
+      <w:r>
         <w:t>Generella regler</w:t>
       </w:r>
       <w:bookmarkEnd w:id="21"/>
@@ -12048,10 +12127,9 @@
       <w:pPr>
         <w:pStyle w:val="Rubrik1"/>
       </w:pPr>
-      <w:bookmarkStart w:id="29" w:name="_Toc195957666"/>
+      <w:bookmarkStart w:id="29" w:name="_Toc198086680"/>
       <w:proofErr w:type="spellStart"/>
       <w:r>
-        <w:lastRenderedPageBreak/>
         <w:t>Update</w:t>
       </w:r>
       <w:bookmarkEnd w:id="29"/>
@@ -12604,7 +12682,6 @@
           <w:noProof/>
           <w:lang w:eastAsia="sv-SE"/>
         </w:rPr>
-        <w:lastRenderedPageBreak/>
         <mc:AlternateContent>
           <mc:Choice Requires="wps">
             <w:drawing>
@@ -13825,7 +13902,6 @@
               <w:rPr>
                 <w:lang w:val="en-GB"/>
               </w:rPr>
-              <w:lastRenderedPageBreak/>
               <w:t>.e</w:t>
             </w:r>
             <w:r>
@@ -13868,7 +13944,6 @@
               <w:rPr>
                 <w:lang w:val="en-GB"/>
               </w:rPr>
-              <w:lastRenderedPageBreak/>
               <w:t>Text</w:t>
             </w:r>
           </w:p>
@@ -13879,11 +13954,7 @@
           </w:tcPr>
           <w:p>
             <w:r>
-              <w:t xml:space="preserve">Enligt tjänstedomänens dokumentation. </w:t>
-            </w:r>
-            <w:r>
-              <w:lastRenderedPageBreak/>
-              <w:t xml:space="preserve">Värdet ”NA” anger att attributet inte är tillämpbart i aktuell tjänstedomän. </w:t>
+              <w:t xml:space="preserve">Enligt tjänstedomänens dokumentation. Värdet ”NA” anger att attributet inte är tillämpbart i aktuell tjänstedomän. </w:t>
             </w:r>
           </w:p>
         </w:tc>
@@ -13893,7 +13964,6 @@
           </w:tcPr>
           <w:p>
             <w:r>
-              <w:lastRenderedPageBreak/>
               <w:t>1</w:t>
             </w:r>
             <w:r>
@@ -13915,7 +13985,6 @@
               </w:rPr>
             </w:pPr>
             <w:r>
-              <w:lastRenderedPageBreak/>
               <w:t>e</w:t>
             </w:r>
             <w:r>
@@ -14921,10 +14990,9 @@
       <w:pPr>
         <w:pStyle w:val="Rubrik1"/>
       </w:pPr>
-      <w:bookmarkStart w:id="35" w:name="_Toc195957667"/>
+      <w:bookmarkStart w:id="35" w:name="_Toc198086681"/>
       <w:proofErr w:type="spellStart"/>
       <w:r>
-        <w:lastRenderedPageBreak/>
         <w:t>GetUpdates</w:t>
       </w:r>
       <w:bookmarkEnd w:id="35"/>
@@ -15499,7 +15567,6 @@
           <w:noProof/>
           <w:lang w:eastAsia="sv-SE"/>
         </w:rPr>
-        <w:lastRenderedPageBreak/>
         <mc:AlternateContent>
           <mc:Choice Requires="wps">
             <w:drawing>
@@ -16356,7 +16423,6 @@
           </w:tcPr>
           <w:p>
             <w:r>
-              <w:lastRenderedPageBreak/>
               <w:t>responseIsComplete</w:t>
             </w:r>
           </w:p>
@@ -16377,21 +16443,7 @@
           </w:tcPr>
           <w:p>
             <w:r>
-              <w:t xml:space="preserve">”true” om alla patienters indexposter ingår i svaret. ”false” om fler patienter återstår att hämta </w:t>
-            </w:r>
-            <w:commentRangeStart w:id="36"/>
-            <w:r>
-              <w:t>(se vidare i beskrivningen av fältet registeredResidentLastFetched i begäran)</w:t>
-            </w:r>
-            <w:commentRangeEnd w:id="36"/>
-            <w:r>
-              <w:rPr>
-                <w:rStyle w:val="Kommentarsreferens"/>
-                <w:i/>
-                <w:noProof w:val="0"/>
-                <w:lang w:val="en-GB"/>
-              </w:rPr>
-              <w:commentReference w:id="36"/>
+              <w:t>”true” om alla patienters indexposter ingår i svaret. ”false” om fler patienter återstår att hämta (se vidare i beskrivningen av fältet registeredResidentLastFetched i begäran)</w:t>
             </w:r>
           </w:p>
         </w:tc>
@@ -16480,7 +16532,6 @@
                 <w:lang w:val="en-GB"/>
               </w:rPr>
             </w:pPr>
-            <w:commentRangeStart w:id="37"/>
             <w:r>
               <w:t>.registeredResidentIdentification</w:t>
             </w:r>
@@ -16527,16 +16578,6 @@
           <w:p>
             <w:r>
               <w:t>1..1</w:t>
-            </w:r>
-            <w:commentRangeEnd w:id="37"/>
-            <w:r>
-              <w:rPr>
-                <w:rStyle w:val="Kommentarsreferens"/>
-                <w:i/>
-                <w:noProof w:val="0"/>
-                <w:lang w:val="en-GB"/>
-              </w:rPr>
-              <w:commentReference w:id="37"/>
             </w:r>
           </w:p>
         </w:tc>
@@ -17290,6 +17331,78 @@
       </w:r>
       <w:r>
         <w:t>.</w:t>
+      </w:r>
+    </w:p>
+    <w:p>
+      <w:pPr>
+        <w:pStyle w:val="Brdtext"/>
+      </w:pPr>
+      <w:r>
+        <w:t xml:space="preserve">R4: Om </w:t>
+      </w:r>
+      <w:proofErr w:type="spellStart"/>
+      <w:r>
+        <w:t>källsystemet</w:t>
+      </w:r>
+      <w:proofErr w:type="spellEnd"/>
+      <w:r>
+        <w:t xml:space="preserve"> är en regional tjänsteplattform – </w:t>
+      </w:r>
+      <w:proofErr w:type="gramStart"/>
+      <w:r>
+        <w:t>dvs</w:t>
+      </w:r>
+      <w:proofErr w:type="gramEnd"/>
+      <w:r>
+        <w:t xml:space="preserve"> </w:t>
+      </w:r>
+      <w:proofErr w:type="spellStart"/>
+      <w:r>
+        <w:t>GetUpdates</w:t>
+      </w:r>
+      <w:proofErr w:type="spellEnd"/>
+      <w:r>
+        <w:t xml:space="preserve"> anropas från en nationell komponent – ska tjänsteplattformen som tar emot frågemeddelandet ansvara för att indexposter samlas in från alla system i regionen som realiserar </w:t>
+      </w:r>
+      <w:proofErr w:type="spellStart"/>
+      <w:r>
+        <w:t>GetUpdates</w:t>
+      </w:r>
+      <w:proofErr w:type="spellEnd"/>
+      <w:r>
+        <w:t xml:space="preserve"> (eller motsvarande via regionalt/lokalt gränssnitt) och returneras i svarsmeddelandet. Det är dock en rekommendation att en </w:t>
+      </w:r>
+      <w:proofErr w:type="gramStart"/>
+      <w:r>
+        <w:t>regionen</w:t>
+      </w:r>
+      <w:proofErr w:type="gramEnd"/>
+      <w:r>
+        <w:t xml:space="preserve"> istället har en regional komponent som gör PULL från </w:t>
+      </w:r>
+      <w:proofErr w:type="spellStart"/>
+      <w:r>
+        <w:t>källsystemen</w:t>
+      </w:r>
+      <w:proofErr w:type="spellEnd"/>
+      <w:r>
+        <w:t xml:space="preserve"> och samtidigt är konsument av </w:t>
+      </w:r>
+      <w:proofErr w:type="spellStart"/>
+      <w:r>
+        <w:t>Update</w:t>
+      </w:r>
+      <w:proofErr w:type="spellEnd"/>
+      <w:r>
+        <w:t xml:space="preserve">-tjänsten mot nationella </w:t>
+      </w:r>
+      <w:proofErr w:type="spellStart"/>
+      <w:r>
+        <w:t>Update</w:t>
+      </w:r>
+      <w:proofErr w:type="spellEnd"/>
+      <w:r>
+        <w:t>-tjänsten.</w:t>
       </w:r>
     </w:p>
     <w:p>
@@ -17403,7 +17516,6 @@
         </w:numPr>
       </w:pPr>
       <w:r>
-        <w:lastRenderedPageBreak/>
         <w:t xml:space="preserve">R4:3 Svaret innehåller en post med matchande unik nyckel, men något övrigt värde skiljer sig mot befintlig post: </w:t>
       </w:r>
       <w:r>
@@ -17524,13 +17636,12 @@
       <w:pPr>
         <w:pStyle w:val="Rubrik1"/>
       </w:pPr>
-      <w:bookmarkStart w:id="38" w:name="_Toc195957668"/>
+      <w:bookmarkStart w:id="36" w:name="_Toc198086682"/>
       <w:proofErr w:type="spellStart"/>
       <w:r>
-        <w:lastRenderedPageBreak/>
         <w:t>FindContent</w:t>
       </w:r>
-      <w:bookmarkEnd w:id="38"/>
+      <w:bookmarkEnd w:id="36"/>
       <w:proofErr w:type="spellEnd"/>
     </w:p>
     <w:p>
@@ -18349,7 +18460,6 @@
               <w:t xml:space="preserve">. Kan endast anges i kombination med </w:t>
             </w:r>
             <w:r>
-              <w:lastRenderedPageBreak/>
               <w:t>RegisteredResidentIdentification</w:t>
             </w:r>
             <w:r>
@@ -18363,7 +18473,6 @@
           </w:tcPr>
           <w:p>
             <w:r>
-              <w:lastRenderedPageBreak/>
               <w:t>0..1</w:t>
             </w:r>
           </w:p>
@@ -18384,7 +18493,6 @@
               <w:rPr>
                 <w:lang w:val="en-GB"/>
               </w:rPr>
-              <w:lastRenderedPageBreak/>
               <w:t>m</w:t>
             </w:r>
             <w:r>
@@ -19729,10 +19837,9 @@
       <w:pPr>
         <w:pStyle w:val="Rubrik1"/>
       </w:pPr>
-      <w:bookmarkStart w:id="39" w:name="_Toc195957669"/>
+      <w:bookmarkStart w:id="37" w:name="_Toc198086683"/>
       <w:proofErr w:type="spellStart"/>
       <w:r>
-        <w:lastRenderedPageBreak/>
         <w:t>Process</w:t>
       </w:r>
       <w:r>
@@ -19741,7 +19848,7 @@
       <w:r>
         <w:t>ication</w:t>
       </w:r>
-      <w:bookmarkEnd w:id="39"/>
+      <w:bookmarkEnd w:id="37"/>
       <w:proofErr w:type="spellEnd"/>
     </w:p>
     <w:p>
@@ -20014,7 +20121,7 @@
                     </pic:cNvPicPr>
                   </pic:nvPicPr>
                   <pic:blipFill>
-                    <a:blip r:embed="rId16">
+                    <a:blip r:embed="rId15">
                       <a:extLst>
                         <a:ext uri="{28A0092B-C50C-407E-A947-70E740481C1C}">
                           <a14:useLocalDpi xmlns:a14="http://schemas.microsoft.com/office/drawing/2010/main" val="0"/>
@@ -20137,11 +20244,7 @@
           </w:tcPr>
           <w:p>
             <w:r>
-              <w:t xml:space="preserve">Aktualitet (enbart för producent </w:t>
-            </w:r>
-            <w:r>
-              <w:lastRenderedPageBreak/>
-              <w:t>som är ett engagemangsindex)</w:t>
+              <w:t>Aktualitet (enbart för producent som är ett engagemangsindex)</w:t>
             </w:r>
           </w:p>
         </w:tc>
@@ -20151,12 +20254,7 @@
           </w:tcPr>
           <w:p>
             <w:r>
-              <w:lastRenderedPageBreak/>
-              <w:t xml:space="preserve">Online mot underliggande datalager. När konsumenten </w:t>
-            </w:r>
-            <w:r>
-              <w:lastRenderedPageBreak/>
-              <w:t xml:space="preserve">fått OK-kvittens (svar utan logiskt fel eller tekniskt fel) ska det uppdaterade innehållet </w:t>
+              <w:t xml:space="preserve">Online mot underliggande datalager. När konsumenten fått OK-kvittens (svar utan logiskt fel eller tekniskt fel) ska det uppdaterade innehållet </w:t>
             </w:r>
             <w:r>
               <w:t xml:space="preserve">direkt </w:t>
@@ -20183,7 +20281,6 @@
           </w:tcPr>
           <w:p>
             <w:r>
-              <w:lastRenderedPageBreak/>
               <w:t>Robusthet</w:t>
             </w:r>
             <w:r>
@@ -20416,7 +20513,7 @@
                     </pic:cNvPicPr>
                   </pic:nvPicPr>
                   <pic:blipFill>
-                    <a:blip r:embed="rId16">
+                    <a:blip r:embed="rId15">
                       <a:extLst>
                         <a:ext uri="{28A0092B-C50C-407E-A947-70E740481C1C}">
                           <a14:useLocalDpi xmlns:a14="http://schemas.microsoft.com/office/drawing/2010/main" val="0"/>
@@ -20550,11 +20647,7 @@
               <w:t>engagemangsindex</w:t>
             </w:r>
             <w:r>
-              <w:t xml:space="preserve">) ska säkerställa att en avslutad uppdatering innebär att notifiering av samtliga prenumeranter initieras och kan återupptas efter en systemkrasch. En systemavbrott hos konsumenten får inte orsaka att uppdateringen slutförts </w:t>
-            </w:r>
-            <w:r>
-              <w:lastRenderedPageBreak/>
-              <w:t>och bekräftats, men att utgående notifiering till någon av prenumeranterna uteblir efter omstart.</w:t>
+              <w:t>) ska säkerställa att en avslutad uppdatering innebär att notifiering av samtliga prenumeranter initieras och kan återupptas efter en systemkrasch. En systemavbrott hos konsumenten får inte orsaka att uppdateringen slutförts och bekräftats, men att utgående notifiering till någon av prenumeranterna uteblir efter omstart.</w:t>
             </w:r>
           </w:p>
         </w:tc>
@@ -20566,7 +20659,6 @@
           </w:tcPr>
           <w:p>
             <w:r>
-              <w:lastRenderedPageBreak/>
               <w:t>Aktualitet</w:t>
             </w:r>
           </w:p>
@@ -22186,7 +22278,6 @@
         <w:pStyle w:val="Rubrik2"/>
       </w:pPr>
       <w:r>
-        <w:lastRenderedPageBreak/>
         <w:t>Regler</w:t>
       </w:r>
     </w:p>
@@ -22533,344 +22624,36 @@
       <w:pPr>
         <w:pStyle w:val="Brdtext"/>
       </w:pPr>
-      <w:bookmarkStart w:id="40" w:name="_TOC19845"/>
-      <w:bookmarkStart w:id="41" w:name="TOC254083426"/>
-      <w:bookmarkStart w:id="42" w:name="_TOC20880"/>
-      <w:bookmarkStart w:id="43" w:name="TOC254083427"/>
-      <w:bookmarkStart w:id="44" w:name="_TOC23051"/>
-      <w:bookmarkStart w:id="45" w:name="TOC254083428"/>
-      <w:bookmarkStart w:id="46" w:name="_TOC23820"/>
-      <w:bookmarkStart w:id="47" w:name="TOC254083429"/>
+      <w:bookmarkStart w:id="38" w:name="_TOC19845"/>
+      <w:bookmarkStart w:id="39" w:name="TOC254083426"/>
+      <w:bookmarkStart w:id="40" w:name="_TOC20880"/>
+      <w:bookmarkStart w:id="41" w:name="TOC254083427"/>
+      <w:bookmarkStart w:id="42" w:name="_TOC23051"/>
+      <w:bookmarkStart w:id="43" w:name="TOC254083428"/>
+      <w:bookmarkStart w:id="44" w:name="_TOC23820"/>
+      <w:bookmarkStart w:id="45" w:name="TOC254083429"/>
+      <w:bookmarkEnd w:id="38"/>
+      <w:bookmarkEnd w:id="39"/>
       <w:bookmarkEnd w:id="40"/>
       <w:bookmarkEnd w:id="41"/>
       <w:bookmarkEnd w:id="42"/>
       <w:bookmarkEnd w:id="43"/>
       <w:bookmarkEnd w:id="44"/>
       <w:bookmarkEnd w:id="45"/>
-      <w:bookmarkEnd w:id="46"/>
-      <w:bookmarkEnd w:id="47"/>
     </w:p>
     <w:p/>
     <w:sectPr>
-      <w:headerReference w:type="even" r:id="rId17"/>
-      <w:headerReference w:type="default" r:id="rId18"/>
-      <w:footerReference w:type="even" r:id="rId19"/>
-      <w:footerReference w:type="default" r:id="rId20"/>
-      <w:headerReference w:type="first" r:id="rId21"/>
+      <w:headerReference w:type="even" r:id="rId16"/>
+      <w:headerReference w:type="default" r:id="rId17"/>
+      <w:footerReference w:type="even" r:id="rId18"/>
+      <w:footerReference w:type="default" r:id="rId19"/>
+      <w:headerReference w:type="first" r:id="rId20"/>
       <w:pgSz w:w="11900" w:h="16840"/>
       <w:pgMar w:top="601" w:right="1202" w:bottom="301" w:left="1202" w:header="567" w:footer="567" w:gutter="0"/>
       <w:cols w:space="720"/>
     </w:sectPr>
   </w:body>
 </w:document>
-</file>
-
-<file path=word/comments.xml><?xml version="1.0" encoding="utf-8"?>
-<w:comments xmlns:wpc="http://schemas.microsoft.com/office/word/2010/wordprocessingCanvas" xmlns:mo="http://schemas.microsoft.com/office/mac/office/2008/main" xmlns:mc="http://schemas.openxmlformats.org/markup-compatibility/2006" xmlns:mv="urn:schemas-microsoft-com:mac:vml" xmlns:o="urn:schemas-microsoft-com:office:office" xmlns:r="http://schemas.openxmlformats.org/officeDocument/2006/relationships" xmlns:m="http://schemas.openxmlformats.org/officeDocument/2006/math" xmlns:v="urn:schemas-microsoft-com:vml" xmlns:wp14="http://schemas.microsoft.com/office/word/2010/wordprocessingDrawing" xmlns:wp="http://schemas.openxmlformats.org/drawingml/2006/wordprocessingDrawing" xmlns:w10="urn:schemas-microsoft-com:office:word" xmlns:w="http://schemas.openxmlformats.org/wordprocessingml/2006/main" xmlns:w14="http://schemas.microsoft.com/office/word/2010/wordml" xmlns:wpg="http://schemas.microsoft.com/office/word/2010/wordprocessingGroup" xmlns:wpi="http://schemas.microsoft.com/office/word/2010/wordprocessingInk" xmlns:wne="http://schemas.microsoft.com/office/word/2006/wordml" xmlns:wps="http://schemas.microsoft.com/office/word/2010/wordprocessingShape" mc:Ignorable="w14 wp14">
-  <w:comment w:id="36" w:author="Jacob Tardell" w:date="2012-04-12T22:03:00Z" w:initials="JT">
-    <w:p>
-      <w:pPr>
-        <w:pStyle w:val="Kommentarer"/>
-      </w:pPr>
-      <w:r>
-        <w:rPr>
-          <w:rStyle w:val="Kommentarsreferens"/>
-        </w:rPr>
-        <w:annotationRef/>
-      </w:r>
-      <w:proofErr w:type="spellStart"/>
-      <w:r>
-        <w:t>Ska</w:t>
-      </w:r>
-      <w:proofErr w:type="spellEnd"/>
-      <w:r>
-        <w:t xml:space="preserve"> </w:t>
-      </w:r>
-      <w:proofErr w:type="spellStart"/>
-      <w:r>
-        <w:t>väl</w:t>
-      </w:r>
-      <w:proofErr w:type="spellEnd"/>
-      <w:r>
-        <w:t xml:space="preserve"> </w:t>
-      </w:r>
-      <w:proofErr w:type="spellStart"/>
-      <w:r>
-        <w:t>strykas</w:t>
-      </w:r>
-      <w:proofErr w:type="spellEnd"/>
-      <w:r>
-        <w:t xml:space="preserve"> </w:t>
-      </w:r>
-      <w:proofErr w:type="spellStart"/>
-      <w:r>
-        <w:t>eftersom</w:t>
-      </w:r>
-      <w:proofErr w:type="spellEnd"/>
-      <w:r>
-        <w:t xml:space="preserve"> </w:t>
-      </w:r>
-      <w:proofErr w:type="spellStart"/>
-      <w:r>
-        <w:t>registeredResidentLastFetched</w:t>
-      </w:r>
-      <w:proofErr w:type="spellEnd"/>
-      <w:r>
-        <w:t xml:space="preserve"> </w:t>
-      </w:r>
-      <w:proofErr w:type="spellStart"/>
-      <w:r>
-        <w:t>ovan</w:t>
-      </w:r>
-      <w:proofErr w:type="spellEnd"/>
-      <w:r>
-        <w:t xml:space="preserve"> </w:t>
-      </w:r>
-      <w:proofErr w:type="spellStart"/>
-      <w:r>
-        <w:t>stryks</w:t>
-      </w:r>
-      <w:proofErr w:type="spellEnd"/>
-      <w:r>
-        <w:t xml:space="preserve">. </w:t>
-      </w:r>
-      <w:proofErr w:type="spellStart"/>
-      <w:r>
-        <w:t>Meningen</w:t>
-      </w:r>
-      <w:proofErr w:type="spellEnd"/>
-      <w:r>
-        <w:t xml:space="preserve"> </w:t>
-      </w:r>
-      <w:proofErr w:type="spellStart"/>
-      <w:r>
-        <w:t>är</w:t>
-      </w:r>
-      <w:proofErr w:type="spellEnd"/>
-      <w:r>
-        <w:t xml:space="preserve"> dock </w:t>
-      </w:r>
-      <w:proofErr w:type="spellStart"/>
-      <w:r>
-        <w:t>ofullständig</w:t>
-      </w:r>
-      <w:proofErr w:type="spellEnd"/>
-      <w:r>
-        <w:t>.</w:t>
-      </w:r>
-    </w:p>
-    <w:p>
-      <w:pPr>
-        <w:pStyle w:val="Kommentarer"/>
-      </w:pPr>
-      <w:r>
-        <w:t xml:space="preserve">JE: </w:t>
-      </w:r>
-      <w:proofErr w:type="spellStart"/>
-      <w:r>
-        <w:t>Ska</w:t>
-      </w:r>
-      <w:proofErr w:type="spellEnd"/>
-      <w:r>
-        <w:t xml:space="preserve"> </w:t>
-      </w:r>
-      <w:proofErr w:type="spellStart"/>
-      <w:r>
-        <w:t>inte</w:t>
-      </w:r>
-      <w:proofErr w:type="spellEnd"/>
-      <w:r>
-        <w:t xml:space="preserve"> </w:t>
-      </w:r>
-      <w:proofErr w:type="spellStart"/>
-      <w:r>
-        <w:t>strykas</w:t>
-      </w:r>
-      <w:proofErr w:type="spellEnd"/>
-      <w:r>
-        <w:t xml:space="preserve">. </w:t>
-      </w:r>
-      <w:proofErr w:type="spellStart"/>
-      <w:r>
-        <w:t>Det</w:t>
-      </w:r>
-      <w:proofErr w:type="spellEnd"/>
-      <w:r>
-        <w:t xml:space="preserve"> </w:t>
-      </w:r>
-      <w:proofErr w:type="spellStart"/>
-      <w:r>
-        <w:t>är</w:t>
-      </w:r>
-      <w:proofErr w:type="spellEnd"/>
-      <w:r>
-        <w:t xml:space="preserve"> </w:t>
-      </w:r>
-      <w:proofErr w:type="spellStart"/>
-      <w:r>
-        <w:t>continuationToken</w:t>
-      </w:r>
-      <w:proofErr w:type="spellEnd"/>
-      <w:r>
-        <w:t xml:space="preserve"> </w:t>
-      </w:r>
-      <w:proofErr w:type="spellStart"/>
-      <w:r>
-        <w:t>som</w:t>
-      </w:r>
-      <w:proofErr w:type="spellEnd"/>
-      <w:r>
-        <w:t xml:space="preserve"> </w:t>
-      </w:r>
-      <w:proofErr w:type="spellStart"/>
-      <w:r>
-        <w:t>ska</w:t>
-      </w:r>
-      <w:proofErr w:type="spellEnd"/>
-      <w:r>
-        <w:t xml:space="preserve"> </w:t>
-      </w:r>
-      <w:proofErr w:type="spellStart"/>
-      <w:r>
-        <w:t>strykas</w:t>
-      </w:r>
-      <w:proofErr w:type="spellEnd"/>
-      <w:r>
-        <w:t>.</w:t>
-      </w:r>
-    </w:p>
-  </w:comment>
-  <w:comment w:id="37" w:author="Rickard Jönsson" w:date="2012-04-12T22:03:00Z" w:initials="RJ">
-    <w:p>
-      <w:pPr>
-        <w:pStyle w:val="Kommentarer"/>
-      </w:pPr>
-      <w:r>
-        <w:rPr>
-          <w:rStyle w:val="Kommentarsreferens"/>
-        </w:rPr>
-        <w:annotationRef/>
-      </w:r>
-      <w:proofErr w:type="spellStart"/>
-      <w:r>
-        <w:t>Dubblett</w:t>
-      </w:r>
-      <w:proofErr w:type="spellEnd"/>
-    </w:p>
-    <w:p>
-      <w:pPr>
-        <w:pStyle w:val="Kommentarer"/>
-      </w:pPr>
-      <w:r>
-        <w:t xml:space="preserve">JE: </w:t>
-      </w:r>
-      <w:proofErr w:type="spellStart"/>
-      <w:r>
-        <w:t>Nej</w:t>
-      </w:r>
-      <w:proofErr w:type="spellEnd"/>
-      <w:r>
-        <w:t xml:space="preserve">. Men redundant information </w:t>
-      </w:r>
-      <w:proofErr w:type="spellStart"/>
-      <w:r>
-        <w:t>eftersom</w:t>
-      </w:r>
-      <w:proofErr w:type="spellEnd"/>
-      <w:r>
-        <w:t xml:space="preserve"> </w:t>
-      </w:r>
-      <w:proofErr w:type="spellStart"/>
-      <w:r>
-        <w:t>varje</w:t>
-      </w:r>
-      <w:proofErr w:type="spellEnd"/>
-      <w:r>
-        <w:t xml:space="preserve"> post </w:t>
-      </w:r>
-      <w:proofErr w:type="spellStart"/>
-      <w:r>
-        <w:t>ska</w:t>
-      </w:r>
-      <w:proofErr w:type="spellEnd"/>
-      <w:r>
-        <w:t xml:space="preserve"> ha </w:t>
-      </w:r>
-      <w:proofErr w:type="spellStart"/>
-      <w:r>
-        <w:t>samma</w:t>
-      </w:r>
-      <w:proofErr w:type="spellEnd"/>
-      <w:r>
-        <w:t xml:space="preserve"> </w:t>
-      </w:r>
-      <w:proofErr w:type="spellStart"/>
-      <w:r>
-        <w:t>värde</w:t>
-      </w:r>
-      <w:proofErr w:type="spellEnd"/>
-      <w:r>
-        <w:t xml:space="preserve">. Jag </w:t>
-      </w:r>
-      <w:proofErr w:type="spellStart"/>
-      <w:r>
-        <w:t>tyckte</w:t>
-      </w:r>
-      <w:proofErr w:type="spellEnd"/>
-      <w:r>
-        <w:t xml:space="preserve"> </w:t>
-      </w:r>
-      <w:proofErr w:type="spellStart"/>
-      <w:r>
-        <w:t>symetri</w:t>
-      </w:r>
-      <w:proofErr w:type="spellEnd"/>
-      <w:r>
-        <w:t xml:space="preserve"> med </w:t>
-      </w:r>
-      <w:proofErr w:type="spellStart"/>
-      <w:r>
-        <w:t>övriga</w:t>
-      </w:r>
-      <w:proofErr w:type="spellEnd"/>
-      <w:r>
-        <w:t xml:space="preserve"> </w:t>
-      </w:r>
-      <w:proofErr w:type="spellStart"/>
-      <w:r>
-        <w:t>tjänster</w:t>
-      </w:r>
-      <w:proofErr w:type="spellEnd"/>
-      <w:r>
-        <w:t xml:space="preserve"> </w:t>
-      </w:r>
-      <w:proofErr w:type="spellStart"/>
-      <w:r>
-        <w:t>var</w:t>
-      </w:r>
-      <w:proofErr w:type="spellEnd"/>
-      <w:r>
-        <w:t xml:space="preserve"> </w:t>
-      </w:r>
-      <w:proofErr w:type="spellStart"/>
-      <w:r>
-        <w:t>viktigare</w:t>
-      </w:r>
-      <w:proofErr w:type="spellEnd"/>
-      <w:r>
-        <w:t xml:space="preserve"> en </w:t>
-      </w:r>
-      <w:proofErr w:type="spellStart"/>
-      <w:r>
-        <w:t>optimering</w:t>
-      </w:r>
-      <w:proofErr w:type="spellEnd"/>
-      <w:r>
-        <w:t>.</w:t>
-      </w:r>
-    </w:p>
-  </w:comment>
-</w:comments>
 </file>
 
 <file path=word/endnotes.xml><?xml version="1.0" encoding="utf-8"?>
@@ -23960,27 +23743,14 @@
           <w:r>
             <w:t xml:space="preserve"> (</w:t>
           </w:r>
-          <w:r>
-            <w:fldChar w:fldCharType="begin"/>
-          </w:r>
-          <w:r>
-            <w:instrText xml:space="preserve"> NUMPAGES </w:instrText>
-          </w:r>
-          <w:r>
-            <w:fldChar w:fldCharType="separate"/>
-          </w:r>
-          <w:r>
-            <w:rPr>
-              <w:noProof/>
-            </w:rPr>
-            <w:t>35</w:t>
-          </w:r>
-          <w:r>
-            <w:rPr>
-              <w:noProof/>
-            </w:rPr>
-            <w:fldChar w:fldCharType="end"/>
-          </w:r>
+          <w:fldSimple w:instr=" NUMPAGES ">
+            <w:r>
+              <w:rPr>
+                <w:noProof/>
+              </w:rPr>
+              <w:t>35</w:t>
+            </w:r>
+          </w:fldSimple>
           <w:r>
             <w:t>)</w:t>
           </w:r>
@@ -24020,7 +23790,7 @@
             <w:fldChar w:fldCharType="separate"/>
           </w:r>
           <w:r>
-            <w:t>2012-04-13</w:t>
+            <w:t>2012-05-08</w:t>
           </w:r>
           <w:r>
             <w:fldChar w:fldCharType="end"/>
@@ -24659,7 +24429,7 @@
             <w:t>A</w:t>
           </w:r>
           <w:r>
-            <w:t>7</w:t>
+            <w:t>8</w:t>
           </w:r>
         </w:p>
       </w:tc>
@@ -24885,27 +24655,14 @@
           <w:r>
             <w:t xml:space="preserve"> (</w:t>
           </w:r>
-          <w:r>
-            <w:fldChar w:fldCharType="begin"/>
-          </w:r>
-          <w:r>
-            <w:instrText xml:space="preserve"> NUMPAGES </w:instrText>
-          </w:r>
-          <w:r>
-            <w:fldChar w:fldCharType="separate"/>
-          </w:r>
-          <w:r>
-            <w:rPr>
-              <w:noProof/>
-            </w:rPr>
-            <w:t>35</w:t>
-          </w:r>
-          <w:r>
-            <w:rPr>
-              <w:noProof/>
-            </w:rPr>
-            <w:fldChar w:fldCharType="end"/>
-          </w:r>
+          <w:fldSimple w:instr=" NUMPAGES ">
+            <w:r>
+              <w:rPr>
+                <w:noProof/>
+              </w:rPr>
+              <w:t>35</w:t>
+            </w:r>
+          </w:fldSimple>
           <w:r>
             <w:t>)</w:t>
           </w:r>
@@ -24974,7 +24731,7 @@
               <w:sz w:val="16"/>
               <w:szCs w:val="16"/>
             </w:rPr>
-            <w:t>2012-04-13</w:t>
+            <w:t>2012-05-08</w:t>
           </w:r>
           <w:r>
             <w:rPr>

</xml_diff>

<commit_message>
PA7 - se revisionshistorik
</commit_message>
<xml_diff>
--- a/ServiceInteractions/riv/itintegration/engagementindex/trunk/docs/Tjanstekontrakt ItIntegration EngagementIndex - Beskrivning.docx
+++ b/ServiceInteractions/riv/itintegration/engagementindex/trunk/docs/Tjanstekontrakt ItIntegration EngagementIndex - Beskrivning.docx
@@ -89,7 +89,7 @@
           <w:rFonts w:ascii="Arial" w:hAnsi="Arial"/>
           <w:sz w:val="36"/>
         </w:rPr>
-        <w:t>Version PA10</w:t>
+        <w:t>Version PA11</w:t>
       </w:r>
     </w:p>
     <w:p>
@@ -105,7 +105,7 @@
           <w:rFonts w:ascii="Arial" w:hAnsi="Arial"/>
           <w:sz w:val="36"/>
         </w:rPr>
-        <w:t>2012-11-24</w:t>
+        <w:t>2013-01-17</w:t>
       </w:r>
     </w:p>
     <w:p>
@@ -1473,6 +1473,113 @@
           </w:p>
         </w:tc>
       </w:tr>
+      <w:tr>
+        <w:tc>
+          <w:tcPr>
+            <w:tcW w:w="964" w:type="dxa"/>
+          </w:tcPr>
+          <w:p>
+            <w:pPr>
+              <w:pStyle w:val="Brdtext"/>
+            </w:pPr>
+            <w:r>
+              <w:t>PA11</w:t>
+            </w:r>
+          </w:p>
+        </w:tc>
+        <w:tc>
+          <w:tcPr>
+            <w:tcW w:w="1224" w:type="dxa"/>
+          </w:tcPr>
+          <w:p>
+            <w:pPr>
+              <w:pStyle w:val="Brdtext"/>
+            </w:pPr>
+            <w:r>
+              <w:t>2013-01-17</w:t>
+            </w:r>
+          </w:p>
+        </w:tc>
+        <w:tc>
+          <w:tcPr>
+            <w:tcW w:w="4140" w:type="dxa"/>
+          </w:tcPr>
+          <w:p>
+            <w:pPr>
+              <w:pStyle w:val="Brdtext"/>
+              <w:numPr>
+                <w:ilvl w:val="0"/>
+                <w:numId w:val="20"/>
+              </w:numPr>
+            </w:pPr>
+            <w:r>
+              <w:t xml:space="preserve">Fältet </w:t>
+            </w:r>
+            <w:proofErr w:type="spellStart"/>
+            <w:r>
+              <w:t>SourceSystem</w:t>
+            </w:r>
+            <w:proofErr w:type="spellEnd"/>
+            <w:r>
+              <w:t xml:space="preserve"> är nu med bland attributen som gör en indexpost unikt identifierbar. Det är nödvändigt för att hantera situationer där samma kombination av övriga fält kan finnas i flera system.</w:t>
+            </w:r>
+          </w:p>
+          <w:p>
+            <w:pPr>
+              <w:pStyle w:val="Brdtext"/>
+              <w:numPr>
+                <w:ilvl w:val="0"/>
+                <w:numId w:val="20"/>
+              </w:numPr>
+            </w:pPr>
+            <w:r>
+              <w:t xml:space="preserve">Ändrat vilka attribut i posten som definieras logisk adress i refererad tjänstedomän. </w:t>
+            </w:r>
+          </w:p>
+          <w:p>
+            <w:pPr>
+              <w:pStyle w:val="Brdtext"/>
+            </w:pPr>
+            <w:r>
+              <w:rPr>
+                <w:highlight w:val="yellow"/>
+              </w:rPr>
+              <w:t>Alla ändringar är markerade i gult</w:t>
+            </w:r>
+          </w:p>
+          <w:p>
+            <w:pPr>
+              <w:pStyle w:val="Brdtext"/>
+            </w:pPr>
+            <w:r>
+              <w:t>Befintliga implementationer påverkas under specifika omständigheter av ändring 1.</w:t>
+            </w:r>
+          </w:p>
+        </w:tc>
+        <w:tc>
+          <w:tcPr>
+            <w:tcW w:w="1980" w:type="dxa"/>
+          </w:tcPr>
+          <w:p>
+            <w:pPr>
+              <w:pStyle w:val="Brdtext"/>
+            </w:pPr>
+            <w:r>
+              <w:t>Johan Eltes</w:t>
+            </w:r>
+          </w:p>
+        </w:tc>
+        <w:tc>
+          <w:tcPr>
+            <w:tcW w:w="1440" w:type="dxa"/>
+          </w:tcPr>
+          <w:p>
+            <w:pPr>
+              <w:pStyle w:val="Brdtext"/>
+            </w:pPr>
+          </w:p>
+        </w:tc>
+      </w:tr>
     </w:tbl>
     <w:p>
       <w:pPr>
@@ -1572,7 +1679,7 @@
         <w:fldChar w:fldCharType="begin"/>
       </w:r>
       <w:r>
-        <w:instrText xml:space="preserve"> PAGEREF _Toc215401248 \h </w:instrText>
+        <w:instrText xml:space="preserve"> PAGEREF _Toc220085633 \h </w:instrText>
       </w:r>
       <w:r>
         <w:fldChar w:fldCharType="separate"/>
@@ -1628,7 +1735,7 @@
         <w:fldChar w:fldCharType="begin"/>
       </w:r>
       <w:r>
-        <w:instrText xml:space="preserve"> PAGEREF _Toc215401249 \h </w:instrText>
+        <w:instrText xml:space="preserve"> PAGEREF _Toc220085634 \h </w:instrText>
       </w:r>
       <w:r>
         <w:fldChar w:fldCharType="separate"/>
@@ -1684,7 +1791,7 @@
         <w:fldChar w:fldCharType="begin"/>
       </w:r>
       <w:r>
-        <w:instrText xml:space="preserve"> PAGEREF _Toc215401250 \h </w:instrText>
+        <w:instrText xml:space="preserve"> PAGEREF _Toc220085635 \h </w:instrText>
       </w:r>
       <w:r>
         <w:fldChar w:fldCharType="separate"/>
@@ -1740,7 +1847,7 @@
         <w:fldChar w:fldCharType="begin"/>
       </w:r>
       <w:r>
-        <w:instrText xml:space="preserve"> PAGEREF _Toc215401251 \h </w:instrText>
+        <w:instrText xml:space="preserve"> PAGEREF _Toc220085636 \h </w:instrText>
       </w:r>
       <w:r>
         <w:fldChar w:fldCharType="separate"/>
@@ -1796,7 +1903,7 @@
         <w:fldChar w:fldCharType="begin"/>
       </w:r>
       <w:r>
-        <w:instrText xml:space="preserve"> PAGEREF _Toc215401252 \h </w:instrText>
+        <w:instrText xml:space="preserve"> PAGEREF _Toc220085637 \h </w:instrText>
       </w:r>
       <w:r>
         <w:fldChar w:fldCharType="separate"/>
@@ -1852,7 +1959,7 @@
         <w:fldChar w:fldCharType="begin"/>
       </w:r>
       <w:r>
-        <w:instrText xml:space="preserve"> PAGEREF _Toc215401253 \h </w:instrText>
+        <w:instrText xml:space="preserve"> PAGEREF _Toc220085638 \h </w:instrText>
       </w:r>
       <w:r>
         <w:fldChar w:fldCharType="separate"/>
@@ -1908,7 +2015,7 @@
         <w:fldChar w:fldCharType="begin"/>
       </w:r>
       <w:r>
-        <w:instrText xml:space="preserve"> PAGEREF _Toc215401254 \h </w:instrText>
+        <w:instrText xml:space="preserve"> PAGEREF _Toc220085639 \h </w:instrText>
       </w:r>
       <w:r>
         <w:fldChar w:fldCharType="separate"/>
@@ -1964,7 +2071,7 @@
         <w:fldChar w:fldCharType="begin"/>
       </w:r>
       <w:r>
-        <w:instrText xml:space="preserve"> PAGEREF _Toc215401255 \h </w:instrText>
+        <w:instrText xml:space="preserve"> PAGEREF _Toc220085640 \h </w:instrText>
       </w:r>
       <w:r>
         <w:fldChar w:fldCharType="separate"/>
@@ -2020,7 +2127,7 @@
         <w:fldChar w:fldCharType="begin"/>
       </w:r>
       <w:r>
-        <w:instrText xml:space="preserve"> PAGEREF _Toc215401256 \h </w:instrText>
+        <w:instrText xml:space="preserve"> PAGEREF _Toc220085641 \h </w:instrText>
       </w:r>
       <w:r>
         <w:fldChar w:fldCharType="separate"/>
@@ -2076,7 +2183,7 @@
         <w:fldChar w:fldCharType="begin"/>
       </w:r>
       <w:r>
-        <w:instrText xml:space="preserve"> PAGEREF _Toc215401257 \h </w:instrText>
+        <w:instrText xml:space="preserve"> PAGEREF _Toc220085642 \h </w:instrText>
       </w:r>
       <w:r>
         <w:fldChar w:fldCharType="separate"/>
@@ -2113,7 +2220,7 @@
       <w:bookmarkStart w:id="5" w:name="_Toc199552434"/>
       <w:bookmarkStart w:id="6" w:name="_Toc163300577"/>
       <w:bookmarkStart w:id="7" w:name="_Toc163300879"/>
-      <w:bookmarkStart w:id="8" w:name="_Toc215401248"/>
+      <w:bookmarkStart w:id="8" w:name="_Toc220085633"/>
       <w:r>
         <w:lastRenderedPageBreak/>
         <w:t>Inledning</w:t>
@@ -3176,7 +3283,7 @@
       </w:pPr>
       <w:bookmarkStart w:id="9" w:name="_Toc163300578"/>
       <w:bookmarkStart w:id="10" w:name="_Toc163300880"/>
-      <w:bookmarkStart w:id="11" w:name="_Toc215401249"/>
+      <w:bookmarkStart w:id="11" w:name="_Toc220085634"/>
       <w:r>
         <w:lastRenderedPageBreak/>
         <w:t>Informationsmodell</w:t>
@@ -3834,6 +3941,7 @@
             <w:pPr>
               <w:pStyle w:val="Brdtext"/>
             </w:pPr>
+            <w:commentRangeStart w:id="12"/>
             <w:proofErr w:type="spellStart"/>
             <w:r>
               <w:t>Logical</w:t>
@@ -3849,6 +3957,15 @@
             <w:proofErr w:type="spellEnd"/>
             <w:r>
               <w:t>*</w:t>
+            </w:r>
+            <w:commentRangeEnd w:id="12"/>
+            <w:r>
+              <w:rPr>
+                <w:rStyle w:val="Kommentarsreferens"/>
+                <w:i/>
+                <w:lang w:val="en-GB"/>
+              </w:rPr>
+              <w:commentReference w:id="12"/>
             </w:r>
           </w:p>
         </w:tc>
@@ -3876,21 +3993,280 @@
               <w:pStyle w:val="Brdtext"/>
             </w:pPr>
             <w:r>
-              <w:t>Format enligt aktuell identifierare</w:t>
-            </w:r>
-            <w:r>
-              <w:t xml:space="preserve">. </w:t>
-            </w:r>
-          </w:p>
-          <w:p>
-            <w:pPr>
-              <w:pStyle w:val="Brdtext"/>
+              <w:rPr>
+                <w:highlight w:val="yellow"/>
+              </w:rPr>
+              <w:t xml:space="preserve">Informationsägande verksamhet. I verksamhets-adresserade tjänstedomäner motsvaras detta av </w:t>
+            </w:r>
+            <w:r>
+              <w:rPr>
+                <w:highlight w:val="yellow"/>
+              </w:rPr>
+              <w:t xml:space="preserve">värdet för </w:t>
+            </w:r>
+            <w:proofErr w:type="spellStart"/>
+            <w:r>
+              <w:rPr>
+                <w:highlight w:val="yellow"/>
+              </w:rPr>
+              <w:t>LogicalAddress</w:t>
+            </w:r>
+            <w:proofErr w:type="spellEnd"/>
+            <w:r>
+              <w:rPr>
+                <w:highlight w:val="yellow"/>
+              </w:rPr>
+              <w:t xml:space="preserve">. I systemadresserade tjänstedomäner motsvaras </w:t>
+            </w:r>
+            <w:proofErr w:type="spellStart"/>
+            <w:r>
+              <w:rPr>
+                <w:highlight w:val="yellow"/>
+              </w:rPr>
+              <w:t>logical</w:t>
+            </w:r>
+            <w:proofErr w:type="spellEnd"/>
+            <w:r>
+              <w:rPr>
+                <w:highlight w:val="yellow"/>
+              </w:rPr>
+              <w:t xml:space="preserve"> </w:t>
+            </w:r>
+            <w:proofErr w:type="spellStart"/>
+            <w:r>
+              <w:rPr>
+                <w:highlight w:val="yellow"/>
+              </w:rPr>
+              <w:t>address</w:t>
+            </w:r>
+            <w:proofErr w:type="spellEnd"/>
+            <w:r>
+              <w:rPr>
+                <w:highlight w:val="yellow"/>
+              </w:rPr>
+              <w:t xml:space="preserve"> av </w:t>
+            </w:r>
+            <w:proofErr w:type="spellStart"/>
+            <w:r>
+              <w:rPr>
+                <w:highlight w:val="yellow"/>
+              </w:rPr>
+              <w:t>SourceSystem</w:t>
+            </w:r>
+            <w:proofErr w:type="spellEnd"/>
+            <w:r>
+              <w:rPr>
+                <w:highlight w:val="yellow"/>
+              </w:rPr>
+              <w:t>.</w:t>
+            </w:r>
+          </w:p>
+        </w:tc>
+        <w:tc>
+          <w:tcPr>
+            <w:tcW w:w="788" w:type="dxa"/>
+            <w:shd w:val="clear" w:color="auto" w:fill="auto"/>
+          </w:tcPr>
+          <w:p>
+            <w:pPr>
+              <w:pStyle w:val="Brdtext"/>
+            </w:pPr>
+            <w:r>
+              <w:t>1</w:t>
+            </w:r>
+            <w:proofErr w:type="gramStart"/>
+            <w:r>
+              <w:t>..</w:t>
+            </w:r>
+            <w:proofErr w:type="gramEnd"/>
+            <w:r>
+              <w:t>1</w:t>
+            </w:r>
+          </w:p>
+        </w:tc>
+        <w:tc>
+          <w:tcPr>
+            <w:tcW w:w="1998" w:type="dxa"/>
+            <w:shd w:val="clear" w:color="auto" w:fill="auto"/>
+          </w:tcPr>
+          <w:p>
+            <w:pPr>
+              <w:pStyle w:val="Brdtext"/>
+            </w:pPr>
+            <w:r>
+              <w:rPr>
+                <w:highlight w:val="yellow"/>
+              </w:rPr>
+              <w:t xml:space="preserve">Vanligen </w:t>
+            </w:r>
+            <w:proofErr w:type="spellStart"/>
+            <w:r>
+              <w:rPr>
+                <w:highlight w:val="yellow"/>
+              </w:rPr>
+              <w:t>HSA</w:t>
+            </w:r>
+            <w:proofErr w:type="spellEnd"/>
+            <w:r>
+              <w:rPr>
+                <w:highlight w:val="yellow"/>
+              </w:rPr>
+              <w:t xml:space="preserve">-id för verksamhet </w:t>
+            </w:r>
+            <w:r>
+              <w:rPr>
+                <w:highlight w:val="yellow"/>
+              </w:rPr>
+              <w:t xml:space="preserve">så som mottagningens </w:t>
+            </w:r>
+            <w:proofErr w:type="spellStart"/>
+            <w:r>
+              <w:rPr>
+                <w:highlight w:val="yellow"/>
+              </w:rPr>
+              <w:t>HSA</w:t>
+            </w:r>
+            <w:proofErr w:type="spellEnd"/>
+            <w:r>
+              <w:rPr>
+                <w:highlight w:val="yellow"/>
+              </w:rPr>
+              <w:t xml:space="preserve">-id eller PDL-enhetens </w:t>
+            </w:r>
+            <w:proofErr w:type="spellStart"/>
+            <w:r>
+              <w:rPr>
+                <w:highlight w:val="yellow"/>
+              </w:rPr>
+              <w:t>HSA</w:t>
+            </w:r>
+            <w:proofErr w:type="spellEnd"/>
+            <w:r>
+              <w:rPr>
+                <w:highlight w:val="yellow"/>
+              </w:rPr>
+              <w:t>-id</w:t>
+            </w:r>
+            <w:r>
+              <w:t>.</w:t>
+            </w:r>
+            <w:r>
+              <w:t xml:space="preserve"> </w:t>
+            </w:r>
+          </w:p>
+          <w:p>
+            <w:pPr>
+              <w:pStyle w:val="Brdtext"/>
+            </w:pPr>
+            <w:r>
+              <w:t xml:space="preserve">Exakt definition bestäms i tjänstekontraktsbeskrivningen för tjänstedomänen. </w:t>
+            </w:r>
+          </w:p>
+        </w:tc>
+        <w:tc>
+          <w:tcPr>
+            <w:tcW w:w="1330" w:type="dxa"/>
+            <w:shd w:val="clear" w:color="auto" w:fill="auto"/>
+          </w:tcPr>
+          <w:p>
+            <w:pPr>
+              <w:pStyle w:val="Brdtext"/>
+            </w:pPr>
+            <w:r>
+              <w:t xml:space="preserve">Del av instansens </w:t>
+            </w:r>
+            <w:proofErr w:type="spellStart"/>
+            <w:r>
+              <w:t>unikhet</w:t>
+            </w:r>
+            <w:proofErr w:type="spellEnd"/>
+          </w:p>
+        </w:tc>
+      </w:tr>
+      <w:tr>
+        <w:tc>
+          <w:tcPr>
+            <w:tcW w:w="1540" w:type="dxa"/>
+            <w:shd w:val="clear" w:color="auto" w:fill="auto"/>
+          </w:tcPr>
+          <w:p>
+            <w:pPr>
+              <w:pStyle w:val="Brdtext"/>
+            </w:pPr>
+            <w:r>
+              <w:t xml:space="preserve">Business </w:t>
+            </w:r>
+            <w:proofErr w:type="spellStart"/>
+            <w:r>
+              <w:t>object</w:t>
+            </w:r>
+            <w:proofErr w:type="spellEnd"/>
+            <w:r>
+              <w:t xml:space="preserve"> </w:t>
+            </w:r>
+            <w:proofErr w:type="spellStart"/>
+            <w:r>
+              <w:t>Instance</w:t>
+            </w:r>
+            <w:proofErr w:type="spellEnd"/>
+            <w:r>
+              <w:t xml:space="preserve"> </w:t>
+            </w:r>
+            <w:proofErr w:type="spellStart"/>
+            <w:r>
+              <w:t>Identifier</w:t>
+            </w:r>
+            <w:proofErr w:type="spellEnd"/>
+            <w:r>
+              <w:t>*</w:t>
+            </w:r>
+          </w:p>
+        </w:tc>
+        <w:tc>
+          <w:tcPr>
+            <w:tcW w:w="1262" w:type="dxa"/>
+            <w:shd w:val="clear" w:color="auto" w:fill="auto"/>
+          </w:tcPr>
+          <w:p>
+            <w:pPr>
+              <w:pStyle w:val="Brdtext"/>
+            </w:pPr>
+            <w:r>
+              <w:t>Unik identifierare för händelse</w:t>
+            </w:r>
+            <w:r>
+              <w:t>-</w:t>
+            </w:r>
+            <w:r>
+              <w:t>bärande objekt</w:t>
+            </w:r>
+          </w:p>
+        </w:tc>
+        <w:tc>
+          <w:tcPr>
+            <w:tcW w:w="2444" w:type="dxa"/>
+            <w:shd w:val="clear" w:color="auto" w:fill="auto"/>
+          </w:tcPr>
+          <w:p>
+            <w:pPr>
+              <w:pStyle w:val="Brdtext"/>
+            </w:pPr>
+            <w:r>
+              <w:t>Format enligt aktuell identifierare.</w:t>
+            </w:r>
+          </w:p>
+          <w:p>
+            <w:pPr>
+              <w:pStyle w:val="Brdtext"/>
+              <w:rPr>
+                <w:i/>
+              </w:rPr>
             </w:pPr>
             <w:r>
               <w:t>Exempel</w:t>
             </w:r>
             <w:r>
-              <w:t xml:space="preserve"> för domänerna </w:t>
+              <w:t xml:space="preserve"> för domänen </w:t>
             </w:r>
             <w:proofErr w:type="spellStart"/>
             <w:proofErr w:type="gramStart"/>
@@ -3900,53 +4276,23 @@
             <w:proofErr w:type="spellEnd"/>
             <w:proofErr w:type="gramEnd"/>
             <w:r>
-              <w:t xml:space="preserve"> och </w:t>
+              <w:t xml:space="preserve">: </w:t>
             </w:r>
             <w:proofErr w:type="spellStart"/>
             <w:r>
-              <w:t>careprocess:</w:t>
-            </w:r>
-            <w:r>
-              <w:t>request</w:t>
+              <w:rPr>
+                <w:i/>
+              </w:rPr>
+              <w:t>bookingid</w:t>
             </w:r>
             <w:proofErr w:type="spellEnd"/>
-            <w:r>
-              <w:t xml:space="preserve">: ”&lt;Landstingets </w:t>
-            </w:r>
-            <w:proofErr w:type="spellStart"/>
-            <w:r>
-              <w:t>hsaid</w:t>
-            </w:r>
-            <w:proofErr w:type="spellEnd"/>
-            <w:r>
-              <w:t xml:space="preserve">&gt;:&lt;Vårdgivarens </w:t>
-            </w:r>
-            <w:proofErr w:type="spellStart"/>
-            <w:r>
-              <w:t>HSA</w:t>
-            </w:r>
-            <w:proofErr w:type="spellEnd"/>
-            <w:r>
-              <w:t>-id</w:t>
-            </w:r>
-            <w:r>
-              <w:t xml:space="preserve">&gt;:&lt;Enhetens </w:t>
-            </w:r>
-            <w:proofErr w:type="spellStart"/>
-            <w:r>
-              <w:t>hsaid</w:t>
-            </w:r>
-            <w:proofErr w:type="spellEnd"/>
-            <w:r>
-              <w:t>&gt;”</w:t>
-            </w:r>
-            <w:r>
-              <w:t>.</w:t>
-            </w:r>
-          </w:p>
-          <w:p>
-            <w:pPr>
-              <w:pStyle w:val="Brdtext"/>
+          </w:p>
+          <w:p>
+            <w:pPr>
+              <w:pStyle w:val="Brdtext"/>
+              <w:rPr>
+                <w:i/>
+              </w:rPr>
             </w:pPr>
             <w:r>
               <w:t>Exempel</w:t>
@@ -3962,16 +4308,60 @@
             <w:proofErr w:type="spellEnd"/>
             <w:proofErr w:type="gramEnd"/>
             <w:r>
-              <w:t xml:space="preserve">: ”&lt;journalsystemets </w:t>
+              <w:t xml:space="preserve">: </w:t>
+            </w:r>
+            <w:r>
+              <w:rPr>
+                <w:i/>
+              </w:rPr>
+              <w:t>Konstanten ”NA”</w:t>
+            </w:r>
+          </w:p>
+          <w:p>
+            <w:pPr>
+              <w:pStyle w:val="Brdtext"/>
+              <w:rPr>
+                <w:i/>
+              </w:rPr>
+            </w:pPr>
+            <w:r>
+              <w:t>Exempel</w:t>
+            </w:r>
+            <w:r>
+              <w:t xml:space="preserve"> för domänen </w:t>
             </w:r>
             <w:proofErr w:type="spellStart"/>
-            <w:r>
-              <w:t>hsaid</w:t>
+            <w:proofErr w:type="gramStart"/>
+            <w:r>
+              <w:t>careprocess:</w:t>
+            </w:r>
+            <w:r>
+              <w:t>request</w:t>
             </w:r>
             <w:proofErr w:type="spellEnd"/>
-            <w:r>
-              <w:t>&gt;”</w:t>
-            </w:r>
+            <w:proofErr w:type="gramEnd"/>
+            <w:r>
+              <w:t xml:space="preserve">: </w:t>
+            </w:r>
+            <w:proofErr w:type="spellStart"/>
+            <w:r>
+              <w:rPr>
+                <w:i/>
+              </w:rPr>
+              <w:t>request</w:t>
+            </w:r>
+            <w:r>
+              <w:rPr>
+                <w:i/>
+              </w:rPr>
+              <w:t>Id</w:t>
+            </w:r>
+            <w:proofErr w:type="spellEnd"/>
+          </w:p>
+          <w:p>
+            <w:pPr>
+              <w:pStyle w:val="Brdtext"/>
+            </w:pPr>
           </w:p>
         </w:tc>
         <w:tc>
@@ -3984,6 +4374,7 @@
               <w:pStyle w:val="Brdtext"/>
             </w:pPr>
             <w:r>
+              <w:lastRenderedPageBreak/>
               <w:t>1</w:t>
             </w:r>
             <w:proofErr w:type="gramStart"/>
@@ -4006,15 +4397,28 @@
               <w:pStyle w:val="Brdtext"/>
             </w:pPr>
             <w:r>
-              <w:t xml:space="preserve">Vanligen </w:t>
+              <w:t xml:space="preserve">Typen av identifierare beror av tjänstedomänen. Om tjänstedomänen inte exponerar tjänster baserat på unika händelsebärande objekt, ska värdet vara </w:t>
+            </w:r>
+            <w:r>
+              <w:t>konstanten ”NA</w:t>
+            </w:r>
+            <w:r>
+              <w:t>”</w:t>
+            </w:r>
+            <w:r>
+              <w:t xml:space="preserve"> (not </w:t>
             </w:r>
             <w:proofErr w:type="spellStart"/>
             <w:r>
-              <w:t>HSA</w:t>
+              <w:lastRenderedPageBreak/>
+              <w:t>applicable</w:t>
             </w:r>
             <w:proofErr w:type="spellEnd"/>
             <w:r>
-              <w:t>-id för verksamhet eller system. Exakt definition bestäms i tjänstekontraktsbeskrivningen för tjänstedomänen. Detta är den logiska referensen till informationskällan.</w:t>
+              <w:t>)</w:t>
+            </w:r>
+            <w:r>
+              <w:t>.</w:t>
             </w:r>
           </w:p>
         </w:tc>
@@ -4028,6 +4432,7 @@
               <w:pStyle w:val="Brdtext"/>
             </w:pPr>
             <w:r>
+              <w:lastRenderedPageBreak/>
               <w:t xml:space="preserve">Del av instansens </w:t>
             </w:r>
             <w:proofErr w:type="spellStart"/>
@@ -4049,31 +4454,16 @@
               <w:pStyle w:val="Brdtext"/>
             </w:pPr>
             <w:r>
-              <w:t xml:space="preserve">Business </w:t>
+              <w:lastRenderedPageBreak/>
+              <w:t xml:space="preserve">Clinical process </w:t>
             </w:r>
             <w:proofErr w:type="spellStart"/>
             <w:r>
-              <w:t>object</w:t>
+              <w:t>interest</w:t>
             </w:r>
             <w:proofErr w:type="spellEnd"/>
             <w:r>
-              <w:t xml:space="preserve"> </w:t>
-            </w:r>
-            <w:proofErr w:type="spellStart"/>
-            <w:r>
-              <w:t>Instance</w:t>
-            </w:r>
-            <w:proofErr w:type="spellEnd"/>
-            <w:r>
-              <w:t xml:space="preserve"> </w:t>
-            </w:r>
-            <w:proofErr w:type="spellStart"/>
-            <w:r>
-              <w:t>Identifier</w:t>
-            </w:r>
-            <w:proofErr w:type="spellEnd"/>
-            <w:r>
-              <w:t>*</w:t>
+              <w:t xml:space="preserve"> id</w:t>
             </w:r>
           </w:p>
         </w:tc>
@@ -4087,13 +4477,7 @@
               <w:pStyle w:val="Brdtext"/>
             </w:pPr>
             <w:r>
-              <w:t>Unik identifierare för händelse</w:t>
-            </w:r>
-            <w:r>
-              <w:t>-</w:t>
-            </w:r>
-            <w:r>
-              <w:t>bärande objekt</w:t>
+              <w:t>Hälsoärende-id</w:t>
             </w:r>
           </w:p>
         </w:tc>
@@ -4106,118 +4490,11 @@
             <w:pPr>
               <w:pStyle w:val="Brdtext"/>
             </w:pPr>
-            <w:r>
-              <w:t>Format enligt aktuell identifierare.</w:t>
-            </w:r>
-          </w:p>
-          <w:p>
-            <w:pPr>
-              <w:pStyle w:val="Brdtext"/>
-              <w:rPr>
-                <w:i/>
-              </w:rPr>
-            </w:pPr>
-            <w:r>
-              <w:t>Exempel</w:t>
-            </w:r>
-            <w:r>
-              <w:t xml:space="preserve"> för domänen </w:t>
-            </w:r>
             <w:proofErr w:type="spellStart"/>
-            <w:proofErr w:type="gramStart"/>
-            <w:r>
-              <w:t>crm:scheduling</w:t>
+            <w:r>
+              <w:t>GUID</w:t>
             </w:r>
             <w:proofErr w:type="spellEnd"/>
-            <w:proofErr w:type="gramEnd"/>
-            <w:r>
-              <w:t xml:space="preserve">: </w:t>
-            </w:r>
-            <w:proofErr w:type="spellStart"/>
-            <w:r>
-              <w:rPr>
-                <w:i/>
-              </w:rPr>
-              <w:t>bookingid</w:t>
-            </w:r>
-            <w:proofErr w:type="spellEnd"/>
-          </w:p>
-          <w:p>
-            <w:pPr>
-              <w:pStyle w:val="Brdtext"/>
-              <w:rPr>
-                <w:i/>
-              </w:rPr>
-            </w:pPr>
-            <w:r>
-              <w:t>Exempel</w:t>
-            </w:r>
-            <w:r>
-              <w:t xml:space="preserve"> för domänen </w:t>
-            </w:r>
-            <w:proofErr w:type="spellStart"/>
-            <w:proofErr w:type="gramStart"/>
-            <w:r>
-              <w:t>ehr:patientoverview</w:t>
-            </w:r>
-            <w:proofErr w:type="spellEnd"/>
-            <w:proofErr w:type="gramEnd"/>
-            <w:r>
-              <w:t xml:space="preserve">: </w:t>
-            </w:r>
-            <w:r>
-              <w:rPr>
-                <w:i/>
-              </w:rPr>
-              <w:t>Konstanten ”NA”</w:t>
-            </w:r>
-          </w:p>
-          <w:p>
-            <w:pPr>
-              <w:pStyle w:val="Brdtext"/>
-              <w:rPr>
-                <w:i/>
-              </w:rPr>
-            </w:pPr>
-            <w:r>
-              <w:t>Exempel</w:t>
-            </w:r>
-            <w:r>
-              <w:t xml:space="preserve"> för domänen </w:t>
-            </w:r>
-            <w:proofErr w:type="spellStart"/>
-            <w:proofErr w:type="gramStart"/>
-            <w:r>
-              <w:t>careprocess:</w:t>
-            </w:r>
-            <w:r>
-              <w:t>request</w:t>
-            </w:r>
-            <w:proofErr w:type="spellEnd"/>
-            <w:proofErr w:type="gramEnd"/>
-            <w:r>
-              <w:t xml:space="preserve">: </w:t>
-            </w:r>
-            <w:proofErr w:type="spellStart"/>
-            <w:r>
-              <w:rPr>
-                <w:i/>
-              </w:rPr>
-              <w:lastRenderedPageBreak/>
-              <w:t>request</w:t>
-            </w:r>
-            <w:r>
-              <w:rPr>
-                <w:i/>
-              </w:rPr>
-              <w:t>Id</w:t>
-            </w:r>
-            <w:proofErr w:type="spellEnd"/>
-          </w:p>
-          <w:p>
-            <w:pPr>
-              <w:pStyle w:val="Brdtext"/>
-            </w:pPr>
           </w:p>
         </w:tc>
         <w:tc>
@@ -4230,6 +4507,693 @@
               <w:pStyle w:val="Brdtext"/>
             </w:pPr>
             <w:r>
+              <w:t>1</w:t>
+            </w:r>
+            <w:proofErr w:type="gramStart"/>
+            <w:r>
+              <w:t>..</w:t>
+            </w:r>
+            <w:proofErr w:type="gramEnd"/>
+            <w:r>
+              <w:t>1</w:t>
+            </w:r>
+          </w:p>
+        </w:tc>
+        <w:tc>
+          <w:tcPr>
+            <w:tcW w:w="1998" w:type="dxa"/>
+            <w:shd w:val="clear" w:color="auto" w:fill="auto"/>
+          </w:tcPr>
+          <w:p>
+            <w:pPr>
+              <w:pStyle w:val="Brdtext"/>
+            </w:pPr>
+            <w:r>
+              <w:t>”NA”</w:t>
+            </w:r>
+            <w:r>
+              <w:t xml:space="preserve"> anges om hälsoärende-id inte tillämpas för domänen</w:t>
+            </w:r>
+            <w:r>
+              <w:t>, annars värde enl. nat. standard för hälsoärende-id.</w:t>
+            </w:r>
+          </w:p>
+        </w:tc>
+        <w:tc>
+          <w:tcPr>
+            <w:tcW w:w="1330" w:type="dxa"/>
+            <w:shd w:val="clear" w:color="auto" w:fill="auto"/>
+          </w:tcPr>
+          <w:p>
+            <w:pPr>
+              <w:pStyle w:val="Brdtext"/>
+            </w:pPr>
+            <w:r>
+              <w:t xml:space="preserve">Del av instansens </w:t>
+            </w:r>
+            <w:proofErr w:type="spellStart"/>
+            <w:r>
+              <w:t>unikhet</w:t>
+            </w:r>
+            <w:proofErr w:type="spellEnd"/>
+          </w:p>
+        </w:tc>
+      </w:tr>
+      <w:tr>
+        <w:tc>
+          <w:tcPr>
+            <w:tcW w:w="1540" w:type="dxa"/>
+            <w:shd w:val="clear" w:color="auto" w:fill="auto"/>
+          </w:tcPr>
+          <w:p>
+            <w:pPr>
+              <w:pStyle w:val="Brdtext"/>
+            </w:pPr>
+            <w:r>
+              <w:t xml:space="preserve">Most Recent </w:t>
+            </w:r>
+            <w:proofErr w:type="spellStart"/>
+            <w:r>
+              <w:t>Content</w:t>
+            </w:r>
+            <w:proofErr w:type="spellEnd"/>
+            <w:r>
+              <w:t>*</w:t>
+            </w:r>
+          </w:p>
+        </w:tc>
+        <w:tc>
+          <w:tcPr>
+            <w:tcW w:w="1262" w:type="dxa"/>
+            <w:shd w:val="clear" w:color="auto" w:fill="auto"/>
+          </w:tcPr>
+          <w:p>
+            <w:pPr>
+              <w:pStyle w:val="Brdtext"/>
+            </w:pPr>
+            <w:r>
+              <w:t xml:space="preserve">Verksamhetsmässig tidpunkt för senaste informations-förekomsten i källan som indexeras av </w:t>
+            </w:r>
+            <w:proofErr w:type="gramStart"/>
+            <w:r>
+              <w:t>denna  indexpost</w:t>
+            </w:r>
+            <w:proofErr w:type="gramEnd"/>
+          </w:p>
+        </w:tc>
+        <w:tc>
+          <w:tcPr>
+            <w:tcW w:w="2444" w:type="dxa"/>
+            <w:shd w:val="clear" w:color="auto" w:fill="auto"/>
+          </w:tcPr>
+          <w:p>
+            <w:pPr>
+              <w:pStyle w:val="Brdtext"/>
+            </w:pPr>
+            <w:r>
+              <w:t>DT</w:t>
+            </w:r>
+          </w:p>
+        </w:tc>
+        <w:tc>
+          <w:tcPr>
+            <w:tcW w:w="788" w:type="dxa"/>
+            <w:shd w:val="clear" w:color="auto" w:fill="auto"/>
+          </w:tcPr>
+          <w:p>
+            <w:pPr>
+              <w:pStyle w:val="Brdtext"/>
+            </w:pPr>
+            <w:r>
+              <w:t>0</w:t>
+            </w:r>
+            <w:proofErr w:type="gramStart"/>
+            <w:r>
+              <w:t>..</w:t>
+            </w:r>
+            <w:proofErr w:type="gramEnd"/>
+            <w:r>
+              <w:t>1</w:t>
+            </w:r>
+          </w:p>
+        </w:tc>
+        <w:tc>
+          <w:tcPr>
+            <w:tcW w:w="1998" w:type="dxa"/>
+            <w:shd w:val="clear" w:color="auto" w:fill="auto"/>
+          </w:tcPr>
+          <w:p>
+            <w:pPr>
+              <w:pStyle w:val="Brdtext"/>
+            </w:pPr>
+            <w:r>
+              <w:t xml:space="preserve">Exakt betydelse är specifik för tjänstedomänen och definieras i </w:t>
+            </w:r>
+            <w:r>
+              <w:t>respektive tjänstedomän</w:t>
+            </w:r>
+            <w:r>
+              <w:t>s tjänstekontraktsbeskrivning.</w:t>
+            </w:r>
+          </w:p>
+        </w:tc>
+        <w:tc>
+          <w:tcPr>
+            <w:tcW w:w="1330" w:type="dxa"/>
+            <w:shd w:val="clear" w:color="auto" w:fill="auto"/>
+          </w:tcPr>
+          <w:p>
+            <w:pPr>
+              <w:pStyle w:val="Brdtext"/>
+            </w:pPr>
+            <w:proofErr w:type="spellStart"/>
+            <w:r>
+              <w:t>Multiplicitet</w:t>
+            </w:r>
+            <w:proofErr w:type="spellEnd"/>
+            <w:r>
+              <w:t xml:space="preserve"> varierar med tjänstedomän. Möjliga regler är 0</w:t>
+            </w:r>
+            <w:proofErr w:type="gramStart"/>
+            <w:r>
+              <w:t>..</w:t>
+            </w:r>
+            <w:proofErr w:type="gramEnd"/>
+            <w:r>
+              <w:t>1 och 1..1</w:t>
+            </w:r>
+          </w:p>
+        </w:tc>
+      </w:tr>
+      <w:tr>
+        <w:tc>
+          <w:tcPr>
+            <w:tcW w:w="1540" w:type="dxa"/>
+            <w:shd w:val="clear" w:color="auto" w:fill="auto"/>
+          </w:tcPr>
+          <w:p>
+            <w:pPr>
+              <w:pStyle w:val="Brdtext"/>
+            </w:pPr>
+            <w:r>
+              <w:t>Creation</w:t>
+            </w:r>
+          </w:p>
+          <w:p>
+            <w:pPr>
+              <w:pStyle w:val="Brdtext"/>
+            </w:pPr>
+            <w:proofErr w:type="spellStart"/>
+            <w:r>
+              <w:t>Time</w:t>
+            </w:r>
+            <w:proofErr w:type="spellEnd"/>
+          </w:p>
+        </w:tc>
+        <w:tc>
+          <w:tcPr>
+            <w:tcW w:w="1262" w:type="dxa"/>
+            <w:shd w:val="clear" w:color="auto" w:fill="auto"/>
+          </w:tcPr>
+          <w:p>
+            <w:pPr>
+              <w:pStyle w:val="Brdtext"/>
+            </w:pPr>
+            <w:r>
+              <w:t>Tidpunkten då indexinstansen registrerades</w:t>
+            </w:r>
+          </w:p>
+        </w:tc>
+        <w:tc>
+          <w:tcPr>
+            <w:tcW w:w="2444" w:type="dxa"/>
+            <w:shd w:val="clear" w:color="auto" w:fill="auto"/>
+          </w:tcPr>
+          <w:p>
+            <w:pPr>
+              <w:pStyle w:val="Brdtext"/>
+            </w:pPr>
+            <w:r>
+              <w:t>DT</w:t>
+            </w:r>
+          </w:p>
+        </w:tc>
+        <w:tc>
+          <w:tcPr>
+            <w:tcW w:w="788" w:type="dxa"/>
+            <w:shd w:val="clear" w:color="auto" w:fill="auto"/>
+          </w:tcPr>
+          <w:p>
+            <w:pPr>
+              <w:pStyle w:val="Brdtext"/>
+            </w:pPr>
+            <w:r>
+              <w:t>1</w:t>
+            </w:r>
+            <w:proofErr w:type="gramStart"/>
+            <w:r>
+              <w:t>..</w:t>
+            </w:r>
+            <w:proofErr w:type="gramEnd"/>
+            <w:r>
+              <w:t>1</w:t>
+            </w:r>
+          </w:p>
+        </w:tc>
+        <w:tc>
+          <w:tcPr>
+            <w:tcW w:w="1998" w:type="dxa"/>
+            <w:shd w:val="clear" w:color="auto" w:fill="auto"/>
+          </w:tcPr>
+          <w:p>
+            <w:pPr>
+              <w:pStyle w:val="Brdtext"/>
+            </w:pPr>
+          </w:p>
+        </w:tc>
+        <w:tc>
+          <w:tcPr>
+            <w:tcW w:w="1330" w:type="dxa"/>
+            <w:shd w:val="clear" w:color="auto" w:fill="auto"/>
+          </w:tcPr>
+          <w:p>
+            <w:pPr>
+              <w:pStyle w:val="Brdtext"/>
+            </w:pPr>
+            <w:r>
+              <w:t>Genereras automatiskt av kontraktets tjänste-producent</w:t>
+            </w:r>
+          </w:p>
+        </w:tc>
+      </w:tr>
+      <w:tr>
+        <w:tc>
+          <w:tcPr>
+            <w:tcW w:w="1540" w:type="dxa"/>
+            <w:shd w:val="clear" w:color="auto" w:fill="auto"/>
+          </w:tcPr>
+          <w:p>
+            <w:pPr>
+              <w:pStyle w:val="Brdtext"/>
+            </w:pPr>
+            <w:proofErr w:type="spellStart"/>
+            <w:r>
+              <w:t>Update</w:t>
+            </w:r>
+            <w:proofErr w:type="spellEnd"/>
+            <w:r>
+              <w:t xml:space="preserve"> </w:t>
+            </w:r>
+            <w:proofErr w:type="spellStart"/>
+            <w:r>
+              <w:t>Time</w:t>
+            </w:r>
+            <w:proofErr w:type="spellEnd"/>
+          </w:p>
+        </w:tc>
+        <w:tc>
+          <w:tcPr>
+            <w:tcW w:w="1262" w:type="dxa"/>
+            <w:shd w:val="clear" w:color="auto" w:fill="auto"/>
+          </w:tcPr>
+          <w:p>
+            <w:pPr>
+              <w:pStyle w:val="Brdtext"/>
+            </w:pPr>
+            <w:r>
+              <w:t>Tidpunkten då indexinstansen senast uppdaterades</w:t>
+            </w:r>
+          </w:p>
+        </w:tc>
+        <w:tc>
+          <w:tcPr>
+            <w:tcW w:w="2444" w:type="dxa"/>
+            <w:shd w:val="clear" w:color="auto" w:fill="auto"/>
+          </w:tcPr>
+          <w:p>
+            <w:pPr>
+              <w:pStyle w:val="Brdtext"/>
+            </w:pPr>
+            <w:r>
+              <w:t>DT</w:t>
+            </w:r>
+          </w:p>
+        </w:tc>
+        <w:tc>
+          <w:tcPr>
+            <w:tcW w:w="788" w:type="dxa"/>
+            <w:shd w:val="clear" w:color="auto" w:fill="auto"/>
+          </w:tcPr>
+          <w:p>
+            <w:pPr>
+              <w:pStyle w:val="Brdtext"/>
+            </w:pPr>
+            <w:r>
+              <w:t>0</w:t>
+            </w:r>
+            <w:proofErr w:type="gramStart"/>
+            <w:r>
+              <w:t>..</w:t>
+            </w:r>
+            <w:proofErr w:type="gramEnd"/>
+            <w:r>
+              <w:t>1</w:t>
+            </w:r>
+          </w:p>
+        </w:tc>
+        <w:tc>
+          <w:tcPr>
+            <w:tcW w:w="1998" w:type="dxa"/>
+            <w:shd w:val="clear" w:color="auto" w:fill="auto"/>
+          </w:tcPr>
+          <w:p>
+            <w:pPr>
+              <w:pStyle w:val="Brdtext"/>
+            </w:pPr>
+          </w:p>
+        </w:tc>
+        <w:tc>
+          <w:tcPr>
+            <w:tcW w:w="1330" w:type="dxa"/>
+            <w:shd w:val="clear" w:color="auto" w:fill="auto"/>
+          </w:tcPr>
+          <w:p>
+            <w:pPr>
+              <w:pStyle w:val="Brdtext"/>
+            </w:pPr>
+            <w:r>
+              <w:t xml:space="preserve">Uppdatering innebär ny post som matchar samtliga attribut som är del av en instans </w:t>
+            </w:r>
+            <w:proofErr w:type="spellStart"/>
+            <w:r>
+              <w:t>unikitet</w:t>
+            </w:r>
+            <w:proofErr w:type="spellEnd"/>
+            <w:r>
+              <w:t>.</w:t>
+            </w:r>
+          </w:p>
+        </w:tc>
+      </w:tr>
+      <w:tr>
+        <w:tc>
+          <w:tcPr>
+            <w:tcW w:w="1540" w:type="dxa"/>
+            <w:shd w:val="clear" w:color="auto" w:fill="auto"/>
+          </w:tcPr>
+          <w:p>
+            <w:pPr>
+              <w:pStyle w:val="Brdtext"/>
+            </w:pPr>
+            <w:r>
+              <w:t xml:space="preserve">Source </w:t>
+            </w:r>
+            <w:r>
+              <w:t>S</w:t>
+            </w:r>
+            <w:r>
+              <w:t>ystem</w:t>
+            </w:r>
+          </w:p>
+        </w:tc>
+        <w:tc>
+          <w:tcPr>
+            <w:tcW w:w="1262" w:type="dxa"/>
+            <w:shd w:val="clear" w:color="auto" w:fill="auto"/>
+          </w:tcPr>
+          <w:p>
+            <w:pPr>
+              <w:pStyle w:val="Brdtext"/>
+            </w:pPr>
+            <w:r>
+              <w:t>Systemet som genererade engagemangsposten</w:t>
+            </w:r>
+          </w:p>
+        </w:tc>
+        <w:tc>
+          <w:tcPr>
+            <w:tcW w:w="2444" w:type="dxa"/>
+            <w:shd w:val="clear" w:color="auto" w:fill="auto"/>
+          </w:tcPr>
+          <w:p>
+            <w:pPr>
+              <w:pStyle w:val="Brdtext"/>
+            </w:pPr>
+            <w:proofErr w:type="spellStart"/>
+            <w:r>
+              <w:t>Källs</w:t>
+            </w:r>
+            <w:r>
+              <w:t>ystemets</w:t>
+            </w:r>
+            <w:proofErr w:type="spellEnd"/>
+            <w:r>
+              <w:t xml:space="preserve"> </w:t>
+            </w:r>
+            <w:proofErr w:type="spellStart"/>
+            <w:r>
+              <w:t>HSA</w:t>
+            </w:r>
+            <w:proofErr w:type="spellEnd"/>
+            <w:r>
+              <w:t>-id</w:t>
+            </w:r>
+            <w:r>
+              <w:t xml:space="preserve">. </w:t>
+            </w:r>
+            <w:r>
+              <w:rPr>
+                <w:highlight w:val="yellow"/>
+              </w:rPr>
+              <w:t xml:space="preserve">För system-adresserade tjänstedomäner motsvarar detta </w:t>
+            </w:r>
+            <w:proofErr w:type="spellStart"/>
+            <w:r>
+              <w:rPr>
+                <w:highlight w:val="yellow"/>
+              </w:rPr>
+              <w:t>LogicalAddress</w:t>
+            </w:r>
+            <w:proofErr w:type="spellEnd"/>
+            <w:r>
+              <w:rPr>
+                <w:highlight w:val="yellow"/>
+              </w:rPr>
+              <w:t xml:space="preserve"> vid anrop till tjänster i tjänstedomänen i fråga.</w:t>
+            </w:r>
+            <w:r>
+              <w:rPr>
+                <w:highlight w:val="yellow"/>
+              </w:rPr>
+              <w:t xml:space="preserve"> Detta är inte anslutningspunktens </w:t>
+            </w:r>
+            <w:proofErr w:type="spellStart"/>
+            <w:r>
+              <w:rPr>
+                <w:highlight w:val="yellow"/>
+              </w:rPr>
+              <w:t>HSA</w:t>
+            </w:r>
+            <w:proofErr w:type="spellEnd"/>
+            <w:r>
+              <w:rPr>
+                <w:highlight w:val="yellow"/>
+              </w:rPr>
+              <w:t>-id utan systemet som operativt hanterar informationen i verksamheten.</w:t>
+            </w:r>
+          </w:p>
+        </w:tc>
+        <w:tc>
+          <w:tcPr>
+            <w:tcW w:w="788" w:type="dxa"/>
+            <w:shd w:val="clear" w:color="auto" w:fill="auto"/>
+          </w:tcPr>
+          <w:p>
+            <w:pPr>
+              <w:pStyle w:val="Brdtext"/>
+            </w:pPr>
+            <w:r>
+              <w:t>1</w:t>
+            </w:r>
+            <w:proofErr w:type="gramStart"/>
+            <w:r>
+              <w:t>..</w:t>
+            </w:r>
+            <w:proofErr w:type="gramEnd"/>
+            <w:r>
+              <w:t>1</w:t>
+            </w:r>
+          </w:p>
+        </w:tc>
+        <w:tc>
+          <w:tcPr>
+            <w:tcW w:w="1998" w:type="dxa"/>
+            <w:shd w:val="clear" w:color="auto" w:fill="auto"/>
+          </w:tcPr>
+          <w:p>
+            <w:pPr>
+              <w:pStyle w:val="Brdtext"/>
+            </w:pPr>
+            <w:r>
+              <w:t>Syftet är att underlätta felsökning</w:t>
+            </w:r>
+            <w:r>
+              <w:t xml:space="preserve"> </w:t>
+            </w:r>
+            <w:r>
+              <w:rPr>
+                <w:highlight w:val="yellow"/>
+              </w:rPr>
+              <w:t xml:space="preserve">och vara bärare av </w:t>
+            </w:r>
+            <w:proofErr w:type="spellStart"/>
+            <w:r>
+              <w:rPr>
+                <w:highlight w:val="yellow"/>
+              </w:rPr>
+              <w:t>HSA</w:t>
+            </w:r>
+            <w:proofErr w:type="spellEnd"/>
+            <w:r>
+              <w:rPr>
+                <w:highlight w:val="yellow"/>
+              </w:rPr>
+              <w:t>-id för system</w:t>
+            </w:r>
+            <w:r>
+              <w:rPr>
+                <w:highlight w:val="yellow"/>
+              </w:rPr>
+              <w:t>-</w:t>
+            </w:r>
+            <w:r>
+              <w:rPr>
+                <w:highlight w:val="yellow"/>
+              </w:rPr>
+              <w:t>adresserade domäner.</w:t>
+            </w:r>
+          </w:p>
+        </w:tc>
+        <w:tc>
+          <w:tcPr>
+            <w:tcW w:w="1330" w:type="dxa"/>
+            <w:shd w:val="clear" w:color="auto" w:fill="auto"/>
+          </w:tcPr>
+          <w:p>
+            <w:pPr>
+              <w:pStyle w:val="Brdtext"/>
+            </w:pPr>
+            <w:r>
+              <w:rPr>
+                <w:highlight w:val="yellow"/>
+              </w:rPr>
+              <w:t xml:space="preserve">Del av instansens </w:t>
+            </w:r>
+            <w:proofErr w:type="spellStart"/>
+            <w:r>
+              <w:rPr>
+                <w:highlight w:val="yellow"/>
+              </w:rPr>
+              <w:t>unikhet</w:t>
+            </w:r>
+            <w:proofErr w:type="spellEnd"/>
+          </w:p>
+        </w:tc>
+      </w:tr>
+      <w:tr>
+        <w:tc>
+          <w:tcPr>
+            <w:tcW w:w="1540" w:type="dxa"/>
+            <w:shd w:val="clear" w:color="auto" w:fill="auto"/>
+          </w:tcPr>
+          <w:p>
+            <w:pPr>
+              <w:pStyle w:val="Brdtext"/>
+            </w:pPr>
+            <w:proofErr w:type="spellStart"/>
+            <w:r>
+              <w:t>Owner</w:t>
+            </w:r>
+            <w:proofErr w:type="spellEnd"/>
+          </w:p>
+        </w:tc>
+        <w:tc>
+          <w:tcPr>
+            <w:tcW w:w="1262" w:type="dxa"/>
+            <w:shd w:val="clear" w:color="auto" w:fill="auto"/>
+          </w:tcPr>
+          <w:p>
+            <w:pPr>
+              <w:pStyle w:val="Brdtext"/>
+            </w:pPr>
+            <w:r>
+              <w:t xml:space="preserve">Organisation vars index tog emot </w:t>
+            </w:r>
+            <w:r>
+              <w:lastRenderedPageBreak/>
+              <w:t>”</w:t>
+            </w:r>
+            <w:proofErr w:type="spellStart"/>
+            <w:r>
+              <w:t>update</w:t>
+            </w:r>
+            <w:proofErr w:type="spellEnd"/>
+            <w:r>
+              <w:t>” från ”source system”</w:t>
+            </w:r>
+          </w:p>
+        </w:tc>
+        <w:tc>
+          <w:tcPr>
+            <w:tcW w:w="2444" w:type="dxa"/>
+            <w:shd w:val="clear" w:color="auto" w:fill="auto"/>
+          </w:tcPr>
+          <w:p>
+            <w:pPr>
+              <w:pStyle w:val="Brdtext"/>
+            </w:pPr>
+            <w:r>
+              <w:lastRenderedPageBreak/>
+              <w:t>Organisationsnummer (</w:t>
+            </w:r>
+            <w:proofErr w:type="spellStart"/>
+            <w:r>
+              <w:t>HSA</w:t>
+            </w:r>
+            <w:proofErr w:type="spellEnd"/>
+            <w:r>
+              <w:t>-id) för organisationen</w:t>
+            </w:r>
+            <w:r>
+              <w:t xml:space="preserve"> som äger indexinstansen</w:t>
+            </w:r>
+            <w:r>
+              <w:t xml:space="preserve">. </w:t>
+            </w:r>
+            <w:r>
+              <w:lastRenderedPageBreak/>
+              <w:t xml:space="preserve">Organisationen är en myndighet eller </w:t>
+            </w:r>
+            <w:proofErr w:type="spellStart"/>
+            <w:r>
+              <w:t>Inera</w:t>
+            </w:r>
+            <w:proofErr w:type="spellEnd"/>
+            <w:r>
+              <w:t xml:space="preserve"> om uppdateringen togs emot direkt av nationellt index.</w:t>
+            </w:r>
+          </w:p>
+        </w:tc>
+        <w:tc>
+          <w:tcPr>
+            <w:tcW w:w="788" w:type="dxa"/>
+            <w:shd w:val="clear" w:color="auto" w:fill="auto"/>
+          </w:tcPr>
+          <w:p>
+            <w:pPr>
+              <w:pStyle w:val="Brdtext"/>
+            </w:pPr>
+            <w:r>
               <w:lastRenderedPageBreak/>
               <w:t>1</w:t>
             </w:r>
@@ -4253,31 +5217,16 @@
               <w:pStyle w:val="Brdtext"/>
             </w:pPr>
             <w:r>
-              <w:t xml:space="preserve">Typen av identifierare beror av tjänstedomänen. Om tjänstedomänen inte exponerar tjänster baserat på unika händelsebärande objekt, ska värdet </w:t>
-            </w:r>
+              <w:t xml:space="preserve">Syftet är att skapa förutsättningar för att undvika rundgång mellan </w:t>
+            </w:r>
+            <w:proofErr w:type="gramStart"/>
             <w:r>
               <w:lastRenderedPageBreak/>
-              <w:t xml:space="preserve">vara </w:t>
-            </w:r>
-            <w:r>
-              <w:t>konstanten ”NA</w:t>
-            </w:r>
-            <w:r>
-              <w:t>”</w:t>
-            </w:r>
-            <w:r>
-              <w:t xml:space="preserve"> (not </w:t>
-            </w:r>
-            <w:proofErr w:type="spellStart"/>
-            <w:r>
-              <w:t>applicable</w:t>
-            </w:r>
-            <w:proofErr w:type="spellEnd"/>
-            <w:r>
-              <w:t>)</w:t>
-            </w:r>
-            <w:r>
-              <w:t>.</w:t>
+              <w:t>notifierande</w:t>
+            </w:r>
+            <w:proofErr w:type="gramEnd"/>
+            <w:r>
+              <w:t xml:space="preserve"> parter.</w:t>
             </w:r>
           </w:p>
         </w:tc>
@@ -4292,693 +5241,6 @@
             </w:pPr>
             <w:r>
               <w:lastRenderedPageBreak/>
-              <w:t xml:space="preserve">Del av instansens </w:t>
-            </w:r>
-            <w:proofErr w:type="spellStart"/>
-            <w:r>
-              <w:t>unikhet</w:t>
-            </w:r>
-            <w:proofErr w:type="spellEnd"/>
-          </w:p>
-        </w:tc>
-      </w:tr>
-      <w:tr>
-        <w:tc>
-          <w:tcPr>
-            <w:tcW w:w="1540" w:type="dxa"/>
-            <w:shd w:val="clear" w:color="auto" w:fill="auto"/>
-          </w:tcPr>
-          <w:p>
-            <w:pPr>
-              <w:pStyle w:val="Brdtext"/>
-            </w:pPr>
-            <w:r>
-              <w:lastRenderedPageBreak/>
-              <w:t xml:space="preserve">Clinical process </w:t>
-            </w:r>
-            <w:proofErr w:type="spellStart"/>
-            <w:r>
-              <w:t>interest</w:t>
-            </w:r>
-            <w:proofErr w:type="spellEnd"/>
-            <w:r>
-              <w:t xml:space="preserve"> id</w:t>
-            </w:r>
-          </w:p>
-        </w:tc>
-        <w:tc>
-          <w:tcPr>
-            <w:tcW w:w="1262" w:type="dxa"/>
-            <w:shd w:val="clear" w:color="auto" w:fill="auto"/>
-          </w:tcPr>
-          <w:p>
-            <w:pPr>
-              <w:pStyle w:val="Brdtext"/>
-            </w:pPr>
-            <w:r>
-              <w:t>Hälsoärende-id</w:t>
-            </w:r>
-          </w:p>
-        </w:tc>
-        <w:tc>
-          <w:tcPr>
-            <w:tcW w:w="2444" w:type="dxa"/>
-            <w:shd w:val="clear" w:color="auto" w:fill="auto"/>
-          </w:tcPr>
-          <w:p>
-            <w:pPr>
-              <w:pStyle w:val="Brdtext"/>
-            </w:pPr>
-            <w:proofErr w:type="spellStart"/>
-            <w:r>
-              <w:t>GUID</w:t>
-            </w:r>
-            <w:proofErr w:type="spellEnd"/>
-          </w:p>
-        </w:tc>
-        <w:tc>
-          <w:tcPr>
-            <w:tcW w:w="788" w:type="dxa"/>
-            <w:shd w:val="clear" w:color="auto" w:fill="auto"/>
-          </w:tcPr>
-          <w:p>
-            <w:pPr>
-              <w:pStyle w:val="Brdtext"/>
-            </w:pPr>
-            <w:r>
-              <w:t>1</w:t>
-            </w:r>
-            <w:proofErr w:type="gramStart"/>
-            <w:r>
-              <w:t>..</w:t>
-            </w:r>
-            <w:proofErr w:type="gramEnd"/>
-            <w:r>
-              <w:t>1</w:t>
-            </w:r>
-          </w:p>
-        </w:tc>
-        <w:tc>
-          <w:tcPr>
-            <w:tcW w:w="1998" w:type="dxa"/>
-            <w:shd w:val="clear" w:color="auto" w:fill="auto"/>
-          </w:tcPr>
-          <w:p>
-            <w:pPr>
-              <w:pStyle w:val="Brdtext"/>
-            </w:pPr>
-            <w:r>
-              <w:t>”NA”</w:t>
-            </w:r>
-            <w:r>
-              <w:t xml:space="preserve"> anges om hälsoärende-id inte tillämpas för domänen</w:t>
-            </w:r>
-            <w:r>
-              <w:t>, annars värde enl. nat. standard för hälsoärende-id.</w:t>
-            </w:r>
-          </w:p>
-        </w:tc>
-        <w:tc>
-          <w:tcPr>
-            <w:tcW w:w="1330" w:type="dxa"/>
-            <w:shd w:val="clear" w:color="auto" w:fill="auto"/>
-          </w:tcPr>
-          <w:p>
-            <w:pPr>
-              <w:pStyle w:val="Brdtext"/>
-            </w:pPr>
-            <w:r>
-              <w:t xml:space="preserve">Del av instansens </w:t>
-            </w:r>
-            <w:proofErr w:type="spellStart"/>
-            <w:r>
-              <w:t>unikhet</w:t>
-            </w:r>
-            <w:proofErr w:type="spellEnd"/>
-          </w:p>
-        </w:tc>
-      </w:tr>
-      <w:tr>
-        <w:tc>
-          <w:tcPr>
-            <w:tcW w:w="1540" w:type="dxa"/>
-            <w:shd w:val="clear" w:color="auto" w:fill="auto"/>
-          </w:tcPr>
-          <w:p>
-            <w:pPr>
-              <w:pStyle w:val="Brdtext"/>
-            </w:pPr>
-            <w:r>
-              <w:t xml:space="preserve">Most Recent </w:t>
-            </w:r>
-            <w:proofErr w:type="spellStart"/>
-            <w:r>
-              <w:t>Content</w:t>
-            </w:r>
-            <w:proofErr w:type="spellEnd"/>
-            <w:r>
-              <w:t>*</w:t>
-            </w:r>
-          </w:p>
-        </w:tc>
-        <w:tc>
-          <w:tcPr>
-            <w:tcW w:w="1262" w:type="dxa"/>
-            <w:shd w:val="clear" w:color="auto" w:fill="auto"/>
-          </w:tcPr>
-          <w:p>
-            <w:pPr>
-              <w:pStyle w:val="Brdtext"/>
-            </w:pPr>
-            <w:r>
-              <w:t xml:space="preserve">Verksamhetsmässig tidpunkt för senaste informations-förekomsten i källan som indexeras av </w:t>
-            </w:r>
-            <w:proofErr w:type="gramStart"/>
-            <w:r>
-              <w:t>denna  indexpost</w:t>
-            </w:r>
-            <w:proofErr w:type="gramEnd"/>
-          </w:p>
-        </w:tc>
-        <w:tc>
-          <w:tcPr>
-            <w:tcW w:w="2444" w:type="dxa"/>
-            <w:shd w:val="clear" w:color="auto" w:fill="auto"/>
-          </w:tcPr>
-          <w:p>
-            <w:pPr>
-              <w:pStyle w:val="Brdtext"/>
-            </w:pPr>
-            <w:r>
-              <w:t>DT</w:t>
-            </w:r>
-          </w:p>
-        </w:tc>
-        <w:tc>
-          <w:tcPr>
-            <w:tcW w:w="788" w:type="dxa"/>
-            <w:shd w:val="clear" w:color="auto" w:fill="auto"/>
-          </w:tcPr>
-          <w:p>
-            <w:pPr>
-              <w:pStyle w:val="Brdtext"/>
-            </w:pPr>
-            <w:r>
-              <w:t>0</w:t>
-            </w:r>
-            <w:proofErr w:type="gramStart"/>
-            <w:r>
-              <w:t>..</w:t>
-            </w:r>
-            <w:proofErr w:type="gramEnd"/>
-            <w:r>
-              <w:t>1</w:t>
-            </w:r>
-          </w:p>
-        </w:tc>
-        <w:tc>
-          <w:tcPr>
-            <w:tcW w:w="1998" w:type="dxa"/>
-            <w:shd w:val="clear" w:color="auto" w:fill="auto"/>
-          </w:tcPr>
-          <w:p>
-            <w:pPr>
-              <w:pStyle w:val="Brdtext"/>
-            </w:pPr>
-            <w:r>
-              <w:t xml:space="preserve">Exakt betydelse är specifik för tjänstedomänen och definieras i </w:t>
-            </w:r>
-            <w:r>
-              <w:t>respektive tjänstedomän</w:t>
-            </w:r>
-            <w:r>
-              <w:t>s tjänstekontraktsbeskrivning.</w:t>
-            </w:r>
-          </w:p>
-        </w:tc>
-        <w:tc>
-          <w:tcPr>
-            <w:tcW w:w="1330" w:type="dxa"/>
-            <w:shd w:val="clear" w:color="auto" w:fill="auto"/>
-          </w:tcPr>
-          <w:p>
-            <w:pPr>
-              <w:pStyle w:val="Brdtext"/>
-            </w:pPr>
-            <w:proofErr w:type="spellStart"/>
-            <w:r>
-              <w:t>Multiplicitet</w:t>
-            </w:r>
-            <w:proofErr w:type="spellEnd"/>
-            <w:r>
-              <w:t xml:space="preserve"> varierar med tjänstedomän. Möjliga regler är 0</w:t>
-            </w:r>
-            <w:proofErr w:type="gramStart"/>
-            <w:r>
-              <w:t>..</w:t>
-            </w:r>
-            <w:proofErr w:type="gramEnd"/>
-            <w:r>
-              <w:t>1 och 1..1</w:t>
-            </w:r>
-          </w:p>
-        </w:tc>
-      </w:tr>
-      <w:tr>
-        <w:tc>
-          <w:tcPr>
-            <w:tcW w:w="1540" w:type="dxa"/>
-            <w:shd w:val="clear" w:color="auto" w:fill="auto"/>
-          </w:tcPr>
-          <w:p>
-            <w:pPr>
-              <w:pStyle w:val="Brdtext"/>
-            </w:pPr>
-            <w:r>
-              <w:t>Creation</w:t>
-            </w:r>
-          </w:p>
-          <w:p>
-            <w:pPr>
-              <w:pStyle w:val="Brdtext"/>
-            </w:pPr>
-            <w:proofErr w:type="spellStart"/>
-            <w:r>
-              <w:t>Time</w:t>
-            </w:r>
-            <w:proofErr w:type="spellEnd"/>
-          </w:p>
-        </w:tc>
-        <w:tc>
-          <w:tcPr>
-            <w:tcW w:w="1262" w:type="dxa"/>
-            <w:shd w:val="clear" w:color="auto" w:fill="auto"/>
-          </w:tcPr>
-          <w:p>
-            <w:pPr>
-              <w:pStyle w:val="Brdtext"/>
-            </w:pPr>
-            <w:r>
-              <w:t>Tidpunkten då indexinstansen registrerades</w:t>
-            </w:r>
-          </w:p>
-        </w:tc>
-        <w:tc>
-          <w:tcPr>
-            <w:tcW w:w="2444" w:type="dxa"/>
-            <w:shd w:val="clear" w:color="auto" w:fill="auto"/>
-          </w:tcPr>
-          <w:p>
-            <w:pPr>
-              <w:pStyle w:val="Brdtext"/>
-            </w:pPr>
-            <w:r>
-              <w:t>DT</w:t>
-            </w:r>
-          </w:p>
-        </w:tc>
-        <w:tc>
-          <w:tcPr>
-            <w:tcW w:w="788" w:type="dxa"/>
-            <w:shd w:val="clear" w:color="auto" w:fill="auto"/>
-          </w:tcPr>
-          <w:p>
-            <w:pPr>
-              <w:pStyle w:val="Brdtext"/>
-            </w:pPr>
-            <w:r>
-              <w:t>1</w:t>
-            </w:r>
-            <w:proofErr w:type="gramStart"/>
-            <w:r>
-              <w:t>..</w:t>
-            </w:r>
-            <w:proofErr w:type="gramEnd"/>
-            <w:r>
-              <w:t>1</w:t>
-            </w:r>
-          </w:p>
-        </w:tc>
-        <w:tc>
-          <w:tcPr>
-            <w:tcW w:w="1998" w:type="dxa"/>
-            <w:shd w:val="clear" w:color="auto" w:fill="auto"/>
-          </w:tcPr>
-          <w:p>
-            <w:pPr>
-              <w:pStyle w:val="Brdtext"/>
-            </w:pPr>
-          </w:p>
-        </w:tc>
-        <w:tc>
-          <w:tcPr>
-            <w:tcW w:w="1330" w:type="dxa"/>
-            <w:shd w:val="clear" w:color="auto" w:fill="auto"/>
-          </w:tcPr>
-          <w:p>
-            <w:pPr>
-              <w:pStyle w:val="Brdtext"/>
-            </w:pPr>
-            <w:r>
-              <w:t>Genereras automatiskt av kontraktets tjänste-producent</w:t>
-            </w:r>
-          </w:p>
-        </w:tc>
-      </w:tr>
-      <w:tr>
-        <w:tc>
-          <w:tcPr>
-            <w:tcW w:w="1540" w:type="dxa"/>
-            <w:shd w:val="clear" w:color="auto" w:fill="auto"/>
-          </w:tcPr>
-          <w:p>
-            <w:pPr>
-              <w:pStyle w:val="Brdtext"/>
-            </w:pPr>
-            <w:proofErr w:type="spellStart"/>
-            <w:r>
-              <w:t>Update</w:t>
-            </w:r>
-            <w:proofErr w:type="spellEnd"/>
-            <w:r>
-              <w:t xml:space="preserve"> </w:t>
-            </w:r>
-            <w:proofErr w:type="spellStart"/>
-            <w:r>
-              <w:t>Time</w:t>
-            </w:r>
-            <w:proofErr w:type="spellEnd"/>
-          </w:p>
-        </w:tc>
-        <w:tc>
-          <w:tcPr>
-            <w:tcW w:w="1262" w:type="dxa"/>
-            <w:shd w:val="clear" w:color="auto" w:fill="auto"/>
-          </w:tcPr>
-          <w:p>
-            <w:pPr>
-              <w:pStyle w:val="Brdtext"/>
-            </w:pPr>
-            <w:r>
-              <w:t>Tidpunkten då indexinstansen senast uppdaterades</w:t>
-            </w:r>
-          </w:p>
-        </w:tc>
-        <w:tc>
-          <w:tcPr>
-            <w:tcW w:w="2444" w:type="dxa"/>
-            <w:shd w:val="clear" w:color="auto" w:fill="auto"/>
-          </w:tcPr>
-          <w:p>
-            <w:pPr>
-              <w:pStyle w:val="Brdtext"/>
-            </w:pPr>
-            <w:r>
-              <w:t>DT</w:t>
-            </w:r>
-          </w:p>
-        </w:tc>
-        <w:tc>
-          <w:tcPr>
-            <w:tcW w:w="788" w:type="dxa"/>
-            <w:shd w:val="clear" w:color="auto" w:fill="auto"/>
-          </w:tcPr>
-          <w:p>
-            <w:pPr>
-              <w:pStyle w:val="Brdtext"/>
-            </w:pPr>
-            <w:r>
-              <w:t>0</w:t>
-            </w:r>
-            <w:proofErr w:type="gramStart"/>
-            <w:r>
-              <w:t>..</w:t>
-            </w:r>
-            <w:proofErr w:type="gramEnd"/>
-            <w:r>
-              <w:t>1</w:t>
-            </w:r>
-          </w:p>
-        </w:tc>
-        <w:tc>
-          <w:tcPr>
-            <w:tcW w:w="1998" w:type="dxa"/>
-            <w:shd w:val="clear" w:color="auto" w:fill="auto"/>
-          </w:tcPr>
-          <w:p>
-            <w:pPr>
-              <w:pStyle w:val="Brdtext"/>
-            </w:pPr>
-          </w:p>
-        </w:tc>
-        <w:tc>
-          <w:tcPr>
-            <w:tcW w:w="1330" w:type="dxa"/>
-            <w:shd w:val="clear" w:color="auto" w:fill="auto"/>
-          </w:tcPr>
-          <w:p>
-            <w:pPr>
-              <w:pStyle w:val="Brdtext"/>
-            </w:pPr>
-            <w:r>
-              <w:t xml:space="preserve">Uppdatering innebär ny post som matchar samtliga attribut som är del av en instans </w:t>
-            </w:r>
-            <w:proofErr w:type="spellStart"/>
-            <w:r>
-              <w:t>unikitet</w:t>
-            </w:r>
-            <w:proofErr w:type="spellEnd"/>
-            <w:r>
-              <w:t>.</w:t>
-            </w:r>
-          </w:p>
-        </w:tc>
-      </w:tr>
-      <w:tr>
-        <w:tc>
-          <w:tcPr>
-            <w:tcW w:w="1540" w:type="dxa"/>
-            <w:shd w:val="clear" w:color="auto" w:fill="auto"/>
-          </w:tcPr>
-          <w:p>
-            <w:pPr>
-              <w:pStyle w:val="Brdtext"/>
-            </w:pPr>
-            <w:r>
-              <w:t xml:space="preserve">Source </w:t>
-            </w:r>
-            <w:r>
-              <w:t>system</w:t>
-            </w:r>
-          </w:p>
-        </w:tc>
-        <w:tc>
-          <w:tcPr>
-            <w:tcW w:w="1262" w:type="dxa"/>
-            <w:shd w:val="clear" w:color="auto" w:fill="auto"/>
-          </w:tcPr>
-          <w:p>
-            <w:pPr>
-              <w:pStyle w:val="Brdtext"/>
-            </w:pPr>
-            <w:r>
-              <w:t>Systemet som genererade engagemangsposten</w:t>
-            </w:r>
-          </w:p>
-        </w:tc>
-        <w:tc>
-          <w:tcPr>
-            <w:tcW w:w="2444" w:type="dxa"/>
-            <w:shd w:val="clear" w:color="auto" w:fill="auto"/>
-          </w:tcPr>
-          <w:p>
-            <w:pPr>
-              <w:pStyle w:val="Brdtext"/>
-            </w:pPr>
-            <w:r>
-              <w:t xml:space="preserve">Systemets </w:t>
-            </w:r>
-            <w:proofErr w:type="spellStart"/>
-            <w:r>
-              <w:t>HSA</w:t>
-            </w:r>
-            <w:proofErr w:type="spellEnd"/>
-            <w:r>
-              <w:t>-id</w:t>
-            </w:r>
-          </w:p>
-        </w:tc>
-        <w:tc>
-          <w:tcPr>
-            <w:tcW w:w="788" w:type="dxa"/>
-            <w:shd w:val="clear" w:color="auto" w:fill="auto"/>
-          </w:tcPr>
-          <w:p>
-            <w:pPr>
-              <w:pStyle w:val="Brdtext"/>
-            </w:pPr>
-            <w:r>
-              <w:t>1</w:t>
-            </w:r>
-            <w:proofErr w:type="gramStart"/>
-            <w:r>
-              <w:t>..</w:t>
-            </w:r>
-            <w:proofErr w:type="gramEnd"/>
-            <w:r>
-              <w:t>1</w:t>
-            </w:r>
-          </w:p>
-        </w:tc>
-        <w:tc>
-          <w:tcPr>
-            <w:tcW w:w="1998" w:type="dxa"/>
-            <w:shd w:val="clear" w:color="auto" w:fill="auto"/>
-          </w:tcPr>
-          <w:p>
-            <w:pPr>
-              <w:pStyle w:val="Brdtext"/>
-            </w:pPr>
-            <w:r>
-              <w:t>Syftet är att underlätta felsökning</w:t>
-            </w:r>
-          </w:p>
-        </w:tc>
-        <w:tc>
-          <w:tcPr>
-            <w:tcW w:w="1330" w:type="dxa"/>
-            <w:shd w:val="clear" w:color="auto" w:fill="auto"/>
-          </w:tcPr>
-          <w:p>
-            <w:pPr>
-              <w:pStyle w:val="Brdtext"/>
-            </w:pPr>
-          </w:p>
-        </w:tc>
-      </w:tr>
-      <w:tr>
-        <w:tc>
-          <w:tcPr>
-            <w:tcW w:w="1540" w:type="dxa"/>
-            <w:shd w:val="clear" w:color="auto" w:fill="auto"/>
-          </w:tcPr>
-          <w:p>
-            <w:pPr>
-              <w:pStyle w:val="Brdtext"/>
-            </w:pPr>
-            <w:proofErr w:type="spellStart"/>
-            <w:r>
-              <w:t>Owner</w:t>
-            </w:r>
-            <w:proofErr w:type="spellEnd"/>
-          </w:p>
-        </w:tc>
-        <w:tc>
-          <w:tcPr>
-            <w:tcW w:w="1262" w:type="dxa"/>
-            <w:shd w:val="clear" w:color="auto" w:fill="auto"/>
-          </w:tcPr>
-          <w:p>
-            <w:pPr>
-              <w:pStyle w:val="Brdtext"/>
-            </w:pPr>
-            <w:r>
-              <w:t>Organisation vars index tog emot ”</w:t>
-            </w:r>
-            <w:proofErr w:type="spellStart"/>
-            <w:r>
-              <w:t>update</w:t>
-            </w:r>
-            <w:proofErr w:type="spellEnd"/>
-            <w:r>
-              <w:t>” från ”source system”</w:t>
-            </w:r>
-          </w:p>
-        </w:tc>
-        <w:tc>
-          <w:tcPr>
-            <w:tcW w:w="2444" w:type="dxa"/>
-            <w:shd w:val="clear" w:color="auto" w:fill="auto"/>
-          </w:tcPr>
-          <w:p>
-            <w:pPr>
-              <w:pStyle w:val="Brdtext"/>
-            </w:pPr>
-            <w:r>
-              <w:t>Organisationsnummer (</w:t>
-            </w:r>
-            <w:proofErr w:type="spellStart"/>
-            <w:r>
-              <w:t>HSA</w:t>
-            </w:r>
-            <w:proofErr w:type="spellEnd"/>
-            <w:r>
-              <w:t xml:space="preserve">-id) för organisationen. Organisationen är en myndighet eller </w:t>
-            </w:r>
-            <w:proofErr w:type="spellStart"/>
-            <w:r>
-              <w:t>Inera</w:t>
-            </w:r>
-            <w:proofErr w:type="spellEnd"/>
-            <w:r>
-              <w:t xml:space="preserve"> om uppdateringen togs emot direkt av nationellt index.</w:t>
-            </w:r>
-          </w:p>
-        </w:tc>
-        <w:tc>
-          <w:tcPr>
-            <w:tcW w:w="788" w:type="dxa"/>
-            <w:shd w:val="clear" w:color="auto" w:fill="auto"/>
-          </w:tcPr>
-          <w:p>
-            <w:pPr>
-              <w:pStyle w:val="Brdtext"/>
-            </w:pPr>
-            <w:r>
-              <w:t>1</w:t>
-            </w:r>
-            <w:proofErr w:type="gramStart"/>
-            <w:r>
-              <w:t>..</w:t>
-            </w:r>
-            <w:proofErr w:type="gramEnd"/>
-            <w:r>
-              <w:t>1</w:t>
-            </w:r>
-          </w:p>
-        </w:tc>
-        <w:tc>
-          <w:tcPr>
-            <w:tcW w:w="1998" w:type="dxa"/>
-            <w:shd w:val="clear" w:color="auto" w:fill="auto"/>
-          </w:tcPr>
-          <w:p>
-            <w:pPr>
-              <w:pStyle w:val="Brdtext"/>
-            </w:pPr>
-            <w:r>
-              <w:t xml:space="preserve">Syftet är att skapa förutsättningar för att undvika rundgång mellan </w:t>
-            </w:r>
-            <w:proofErr w:type="gramStart"/>
-            <w:r>
-              <w:t>notifierande</w:t>
-            </w:r>
-            <w:proofErr w:type="gramEnd"/>
-            <w:r>
-              <w:t xml:space="preserve"> parter.</w:t>
-            </w:r>
-          </w:p>
-        </w:tc>
-        <w:tc>
-          <w:tcPr>
-            <w:tcW w:w="1330" w:type="dxa"/>
-            <w:shd w:val="clear" w:color="auto" w:fill="auto"/>
-          </w:tcPr>
-          <w:p>
-            <w:pPr>
-              <w:pStyle w:val="Brdtext"/>
-            </w:pPr>
-            <w:r>
               <w:t xml:space="preserve">Del av instansens </w:t>
             </w:r>
             <w:proofErr w:type="spellStart"/>
@@ -5610,6 +5872,7 @@
             <w:pPr>
               <w:pStyle w:val="Brdtext"/>
             </w:pPr>
+            <w:commentRangeStart w:id="13"/>
             <w:proofErr w:type="spellStart"/>
             <w:r>
               <w:t>Logical</w:t>
@@ -5625,6 +5888,15 @@
             <w:proofErr w:type="spellEnd"/>
             <w:r>
               <w:t>*</w:t>
+            </w:r>
+            <w:commentRangeEnd w:id="13"/>
+            <w:r>
+              <w:rPr>
+                <w:rStyle w:val="Kommentarsreferens"/>
+                <w:i/>
+                <w:lang w:val="en-GB"/>
+              </w:rPr>
+              <w:commentReference w:id="13"/>
             </w:r>
           </w:p>
         </w:tc>
@@ -5652,13 +5924,67 @@
               <w:pStyle w:val="Brdtext"/>
             </w:pPr>
             <w:r>
-              <w:t>Text med hierarkisk uppbyggnad enligt RIVTA2-standard</w:t>
-            </w:r>
-          </w:p>
-          <w:p>
-            <w:pPr>
-              <w:pStyle w:val="Brdtext"/>
-            </w:pPr>
+              <w:rPr>
+                <w:highlight w:val="yellow"/>
+              </w:rPr>
+              <w:t xml:space="preserve">Informationsägande verksamhet. I verksamhets-adresserade tjänstedomäner motsvaras detta av värdet för </w:t>
+            </w:r>
+            <w:proofErr w:type="spellStart"/>
+            <w:r>
+              <w:rPr>
+                <w:highlight w:val="yellow"/>
+              </w:rPr>
+              <w:t>LogicalAddress</w:t>
+            </w:r>
+            <w:proofErr w:type="spellEnd"/>
+            <w:r>
+              <w:rPr>
+                <w:highlight w:val="yellow"/>
+              </w:rPr>
+              <w:t xml:space="preserve">. I systemadresserade tjänstedomäner motsvaras </w:t>
+            </w:r>
+            <w:proofErr w:type="spellStart"/>
+            <w:r>
+              <w:rPr>
+                <w:highlight w:val="yellow"/>
+              </w:rPr>
+              <w:t>logical</w:t>
+            </w:r>
+            <w:proofErr w:type="spellEnd"/>
+            <w:r>
+              <w:rPr>
+                <w:highlight w:val="yellow"/>
+              </w:rPr>
+              <w:t xml:space="preserve"> </w:t>
+            </w:r>
+            <w:proofErr w:type="spellStart"/>
+            <w:r>
+              <w:rPr>
+                <w:highlight w:val="yellow"/>
+              </w:rPr>
+              <w:t>address</w:t>
+            </w:r>
+            <w:proofErr w:type="spellEnd"/>
+            <w:r>
+              <w:rPr>
+                <w:highlight w:val="yellow"/>
+              </w:rPr>
+              <w:t xml:space="preserve"> av </w:t>
+            </w:r>
+            <w:proofErr w:type="spellStart"/>
+            <w:r>
+              <w:rPr>
+                <w:highlight w:val="yellow"/>
+              </w:rPr>
+              <w:t>SourceSystem</w:t>
+            </w:r>
+            <w:proofErr w:type="spellEnd"/>
+            <w:r>
+              <w:rPr>
+                <w:highlight w:val="yellow"/>
+              </w:rPr>
+              <w:t>.</w:t>
+            </w:r>
           </w:p>
         </w:tc>
         <w:tc>
@@ -5693,18 +6019,22 @@
               <w:pStyle w:val="Brdtext"/>
             </w:pPr>
             <w:r>
-              <w:t xml:space="preserve">Mottagningens </w:t>
+              <w:t xml:space="preserve">Vårdmottagningens </w:t>
             </w:r>
             <w:proofErr w:type="spellStart"/>
             <w:r>
-              <w:t>hsaid</w:t>
+              <w:t>HSA</w:t>
             </w:r>
             <w:proofErr w:type="spellEnd"/>
-          </w:p>
-          <w:p>
-            <w:pPr>
-              <w:pStyle w:val="Brdtext"/>
-            </w:pPr>
+            <w:r>
+              <w:t>-id</w:t>
+            </w:r>
+            <w:r>
+              <w:t>.</w:t>
+            </w:r>
+            <w:r>
+              <w:t xml:space="preserve"> </w:t>
+            </w:r>
           </w:p>
         </w:tc>
         <w:tc>
@@ -6187,7 +6517,11 @@
               <w:pStyle w:val="Brdtext"/>
             </w:pPr>
             <w:r>
-              <w:t>Tidpunkten då indexinstansen registrerades</w:t>
+              <w:t>Tidpunkten då indexinsta</w:t>
+            </w:r>
+            <w:r>
+              <w:lastRenderedPageBreak/>
+              <w:t>nsen registrerades</w:t>
             </w:r>
           </w:p>
         </w:tc>
@@ -6201,6 +6535,7 @@
               <w:pStyle w:val="Brdtext"/>
             </w:pPr>
             <w:r>
+              <w:lastRenderedPageBreak/>
               <w:t>DT</w:t>
             </w:r>
           </w:p>
@@ -6248,7 +6583,11 @@
               <w:pStyle w:val="Brdtext"/>
             </w:pPr>
             <w:r>
-              <w:t>Genereras automatiskt av kontraktets tjänste-producent</w:t>
+              <w:t xml:space="preserve">Genereras automatiskt av </w:t>
+            </w:r>
+            <w:r>
+              <w:lastRenderedPageBreak/>
+              <w:t>kontraktets tjänste-producent</w:t>
             </w:r>
           </w:p>
         </w:tc>
@@ -6374,7 +6713,7 @@
               <w:pStyle w:val="Brdtext"/>
             </w:pPr>
             <w:r>
-              <w:t>Source system</w:t>
+              <w:t>Source System</w:t>
             </w:r>
           </w:p>
         </w:tc>
@@ -6388,15 +6727,7 @@
               <w:pStyle w:val="Brdtext"/>
             </w:pPr>
             <w:r>
-              <w:t xml:space="preserve">Systemet som genererade engagemangsposten via </w:t>
-            </w:r>
-            <w:proofErr w:type="spellStart"/>
-            <w:r>
-              <w:t>Update</w:t>
-            </w:r>
-            <w:proofErr w:type="spellEnd"/>
-            <w:r>
-              <w:t>-tjänsten</w:t>
+              <w:t>Systemet som genererade engagemangsposten</w:t>
             </w:r>
           </w:p>
         </w:tc>
@@ -6409,16 +6740,55 @@
             <w:pPr>
               <w:pStyle w:val="Brdtext"/>
             </w:pPr>
-            <w:r>
-              <w:t xml:space="preserve">Systemets </w:t>
-            </w:r>
             <w:proofErr w:type="spellStart"/>
             <w:r>
+              <w:t>Källsystemets</w:t>
+            </w:r>
+            <w:proofErr w:type="spellEnd"/>
+            <w:r>
+              <w:t xml:space="preserve"> </w:t>
+            </w:r>
+            <w:proofErr w:type="spellStart"/>
+            <w:r>
               <w:t>HSA</w:t>
             </w:r>
             <w:proofErr w:type="spellEnd"/>
             <w:r>
-              <w:t>-id</w:t>
+              <w:t xml:space="preserve">-id. </w:t>
+            </w:r>
+            <w:r>
+              <w:rPr>
+                <w:highlight w:val="yellow"/>
+              </w:rPr>
+              <w:t xml:space="preserve">För system-adresserade tjänstedomäner motsvarar detta </w:t>
+            </w:r>
+            <w:proofErr w:type="spellStart"/>
+            <w:r>
+              <w:rPr>
+                <w:highlight w:val="yellow"/>
+              </w:rPr>
+              <w:t>LogicalAddress</w:t>
+            </w:r>
+            <w:proofErr w:type="spellEnd"/>
+            <w:r>
+              <w:rPr>
+                <w:highlight w:val="yellow"/>
+              </w:rPr>
+              <w:t xml:space="preserve"> vid anrop till tjänster i tjänstedomänen i fråga. Detta är inte anslutningspunktens </w:t>
+            </w:r>
+            <w:proofErr w:type="spellStart"/>
+            <w:r>
+              <w:rPr>
+                <w:highlight w:val="yellow"/>
+              </w:rPr>
+              <w:t>HSA</w:t>
+            </w:r>
+            <w:proofErr w:type="spellEnd"/>
+            <w:r>
+              <w:rPr>
+                <w:highlight w:val="yellow"/>
+              </w:rPr>
+              <w:t>-id utan systemet som operativt hanterar informationen i verksamheten.</w:t>
             </w:r>
           </w:p>
         </w:tc>
@@ -6464,6 +6834,20 @@
             <w:pPr>
               <w:pStyle w:val="Brdtext"/>
             </w:pPr>
+            <w:r>
+              <w:rPr>
+                <w:highlight w:val="yellow"/>
+              </w:rPr>
+              <w:t xml:space="preserve">Del av instansens </w:t>
+            </w:r>
+            <w:proofErr w:type="spellStart"/>
+            <w:r>
+              <w:rPr>
+                <w:highlight w:val="yellow"/>
+              </w:rPr>
+              <w:t>unikhet</w:t>
+            </w:r>
+            <w:proofErr w:type="spellEnd"/>
           </w:p>
         </w:tc>
       </w:tr>
@@ -6524,7 +6908,13 @@
             </w:r>
             <w:proofErr w:type="spellEnd"/>
             <w:r>
-              <w:t xml:space="preserve">-id) för organisationen. Organisationen är en myndighet eller </w:t>
+              <w:t>-id) för organisationen</w:t>
+            </w:r>
+            <w:r>
+              <w:t xml:space="preserve"> som äger index-instansen</w:t>
+            </w:r>
+            <w:r>
+              <w:t xml:space="preserve">. Organisationen är en myndighet eller </w:t>
             </w:r>
             <w:proofErr w:type="spellStart"/>
             <w:r>
@@ -7058,6 +7448,7 @@
             </w:pPr>
             <w:proofErr w:type="spellStart"/>
             <w:r>
+              <w:lastRenderedPageBreak/>
               <w:t>Categori-zation</w:t>
             </w:r>
             <w:proofErr w:type="spellEnd"/>
@@ -7186,9 +7577,9 @@
             <w:pPr>
               <w:pStyle w:val="Brdtext"/>
             </w:pPr>
+            <w:commentRangeStart w:id="14"/>
             <w:proofErr w:type="spellStart"/>
             <w:r>
-              <w:lastRenderedPageBreak/>
               <w:t>Logical</w:t>
             </w:r>
             <w:proofErr w:type="spellEnd"/>
@@ -7202,6 +7593,15 @@
             <w:proofErr w:type="spellEnd"/>
             <w:r>
               <w:t>*</w:t>
+            </w:r>
+            <w:commentRangeEnd w:id="14"/>
+            <w:r>
+              <w:rPr>
+                <w:rStyle w:val="Kommentarsreferens"/>
+                <w:i/>
+                <w:lang w:val="en-GB"/>
+              </w:rPr>
+              <w:commentReference w:id="14"/>
             </w:r>
           </w:p>
         </w:tc>
@@ -7215,21 +7615,7 @@
               <w:pStyle w:val="Brdtext"/>
             </w:pPr>
             <w:r>
-              <w:t>Referens till in</w:t>
-            </w:r>
-            <w:r>
-              <w:t xml:space="preserve">formationskällan enligt </w:t>
-            </w:r>
-            <w:proofErr w:type="spellStart"/>
-            <w:r>
-              <w:t>tjänstedoänens</w:t>
-            </w:r>
-            <w:proofErr w:type="spellEnd"/>
-            <w:r>
-              <w:t xml:space="preserve"> </w:t>
-            </w:r>
-            <w:r>
-              <w:t>definition</w:t>
+              <w:t>Referens till informationskällan enligt tjänste-domänens definition</w:t>
             </w:r>
           </w:p>
         </w:tc>
@@ -7243,13 +7629,67 @@
               <w:pStyle w:val="Brdtext"/>
             </w:pPr>
             <w:r>
-              <w:t>Text med hierarkisk uppbyggnad enligt RIVTA2-standard</w:t>
-            </w:r>
-          </w:p>
-          <w:p>
-            <w:pPr>
-              <w:pStyle w:val="Brdtext"/>
-            </w:pPr>
+              <w:rPr>
+                <w:highlight w:val="yellow"/>
+              </w:rPr>
+              <w:t xml:space="preserve">Informationsägande verksamhet. I verksamhets-adresserade tjänstedomäner motsvaras detta av värdet för </w:t>
+            </w:r>
+            <w:proofErr w:type="spellStart"/>
+            <w:r>
+              <w:rPr>
+                <w:highlight w:val="yellow"/>
+              </w:rPr>
+              <w:t>LogicalAddress</w:t>
+            </w:r>
+            <w:proofErr w:type="spellEnd"/>
+            <w:r>
+              <w:rPr>
+                <w:highlight w:val="yellow"/>
+              </w:rPr>
+              <w:t xml:space="preserve">. I systemadresserade tjänstedomäner motsvaras </w:t>
+            </w:r>
+            <w:proofErr w:type="spellStart"/>
+            <w:r>
+              <w:rPr>
+                <w:highlight w:val="yellow"/>
+              </w:rPr>
+              <w:t>logical</w:t>
+            </w:r>
+            <w:proofErr w:type="spellEnd"/>
+            <w:r>
+              <w:rPr>
+                <w:highlight w:val="yellow"/>
+              </w:rPr>
+              <w:t xml:space="preserve"> </w:t>
+            </w:r>
+            <w:proofErr w:type="spellStart"/>
+            <w:r>
+              <w:rPr>
+                <w:highlight w:val="yellow"/>
+              </w:rPr>
+              <w:t>address</w:t>
+            </w:r>
+            <w:proofErr w:type="spellEnd"/>
+            <w:r>
+              <w:rPr>
+                <w:highlight w:val="yellow"/>
+              </w:rPr>
+              <w:t xml:space="preserve"> av </w:t>
+            </w:r>
+            <w:proofErr w:type="spellStart"/>
+            <w:r>
+              <w:rPr>
+                <w:highlight w:val="yellow"/>
+              </w:rPr>
+              <w:t>SourceSystem</w:t>
+            </w:r>
+            <w:proofErr w:type="spellEnd"/>
+            <w:r>
+              <w:rPr>
+                <w:highlight w:val="yellow"/>
+              </w:rPr>
+              <w:t>.</w:t>
+            </w:r>
           </w:p>
         </w:tc>
         <w:tc>
@@ -7284,19 +7724,67 @@
               <w:pStyle w:val="Brdtext"/>
             </w:pPr>
             <w:r>
-              <w:t>vård</w:t>
-            </w:r>
-            <w:r>
-              <w:t>enhetens</w:t>
+              <w:rPr>
+                <w:highlight w:val="yellow"/>
+              </w:rPr>
+              <w:t xml:space="preserve">Vanligen </w:t>
+            </w:r>
+            <w:proofErr w:type="spellStart"/>
+            <w:r>
+              <w:rPr>
+                <w:highlight w:val="yellow"/>
+              </w:rPr>
+              <w:t>HSA</w:t>
+            </w:r>
+            <w:proofErr w:type="spellEnd"/>
+            <w:r>
+              <w:rPr>
+                <w:highlight w:val="yellow"/>
+              </w:rPr>
+              <w:t xml:space="preserve">-id för verksamhet så som mottagningens </w:t>
+            </w:r>
+            <w:proofErr w:type="spellStart"/>
+            <w:r>
+              <w:rPr>
+                <w:highlight w:val="yellow"/>
+              </w:rPr>
+              <w:t>HSA</w:t>
+            </w:r>
+            <w:proofErr w:type="spellEnd"/>
+            <w:r>
+              <w:rPr>
+                <w:highlight w:val="yellow"/>
+              </w:rPr>
+              <w:t xml:space="preserve">-id eller PDL-enhetens </w:t>
+            </w:r>
+            <w:proofErr w:type="spellStart"/>
+            <w:r>
+              <w:rPr>
+                <w:highlight w:val="yellow"/>
+              </w:rPr>
+              <w:t>HSA</w:t>
+            </w:r>
+            <w:proofErr w:type="spellEnd"/>
+            <w:r>
+              <w:rPr>
+                <w:highlight w:val="yellow"/>
+              </w:rPr>
+              <w:t>-id</w:t>
+            </w:r>
+            <w:r>
+              <w:t>.</w:t>
             </w:r>
             <w:r>
               <w:t xml:space="preserve"> </w:t>
             </w:r>
-            <w:proofErr w:type="spellStart"/>
-            <w:r>
-              <w:t>hsaid</w:t>
-            </w:r>
-            <w:proofErr w:type="spellEnd"/>
+          </w:p>
+          <w:p>
+            <w:pPr>
+              <w:pStyle w:val="Brdtext"/>
+            </w:pPr>
+            <w:r>
+              <w:t xml:space="preserve">Exakt definition bestäms i tjänstekontraktsbeskrivningen för tjänstedomänen. </w:t>
+            </w:r>
           </w:p>
         </w:tc>
         <w:tc>
@@ -7863,7 +8351,11 @@
               <w:pStyle w:val="Brdtext"/>
             </w:pPr>
             <w:r>
-              <w:t>Tidpunkten då indexinstansen senast uppdaterades</w:t>
+              <w:t>Tidpunkten då indexinstansen senast uppdatera</w:t>
+            </w:r>
+            <w:r>
+              <w:lastRenderedPageBreak/>
+              <w:t>des</w:t>
             </w:r>
           </w:p>
         </w:tc>
@@ -7877,6 +8369,7 @@
               <w:pStyle w:val="Brdtext"/>
             </w:pPr>
             <w:r>
+              <w:lastRenderedPageBreak/>
               <w:t>DT</w:t>
             </w:r>
           </w:p>
@@ -7924,7 +8417,11 @@
               <w:pStyle w:val="Brdtext"/>
             </w:pPr>
             <w:r>
-              <w:t xml:space="preserve">Uppdatering innebär ny post som matchar samtliga attribut som är del av en instans </w:t>
+              <w:t xml:space="preserve">Uppdatering innebär ny post som matchar samtliga </w:t>
+            </w:r>
+            <w:r>
+              <w:lastRenderedPageBreak/>
+              <w:t xml:space="preserve">attribut som är del av en instans </w:t>
             </w:r>
             <w:proofErr w:type="spellStart"/>
             <w:r>
@@ -7948,7 +8445,8 @@
               <w:pStyle w:val="Brdtext"/>
             </w:pPr>
             <w:r>
-              <w:t>Source system</w:t>
+              <w:lastRenderedPageBreak/>
+              <w:t>Source System</w:t>
             </w:r>
           </w:p>
         </w:tc>
@@ -7962,19 +8460,7 @@
               <w:pStyle w:val="Brdtext"/>
             </w:pPr>
             <w:r>
-              <w:t xml:space="preserve">Systemet som genererade engagemangsposten via </w:t>
-            </w:r>
-            <w:proofErr w:type="spellStart"/>
-            <w:r>
-              <w:t>Update</w:t>
-            </w:r>
-            <w:proofErr w:type="spellEnd"/>
-            <w:r>
-              <w:t>-</w:t>
-            </w:r>
-            <w:r>
-              <w:lastRenderedPageBreak/>
-              <w:t>tjänsten</w:t>
+              <w:t>Systemet som genererade engagemangsposten</w:t>
             </w:r>
           </w:p>
         </w:tc>
@@ -7987,17 +8473,55 @@
             <w:pPr>
               <w:pStyle w:val="Brdtext"/>
             </w:pPr>
-            <w:r>
-              <w:lastRenderedPageBreak/>
-              <w:t xml:space="preserve">Systemets </w:t>
-            </w:r>
             <w:proofErr w:type="spellStart"/>
             <w:r>
+              <w:t>Källsystemets</w:t>
+            </w:r>
+            <w:proofErr w:type="spellEnd"/>
+            <w:r>
+              <w:t xml:space="preserve"> </w:t>
+            </w:r>
+            <w:proofErr w:type="spellStart"/>
+            <w:r>
               <w:t>HSA</w:t>
             </w:r>
             <w:proofErr w:type="spellEnd"/>
             <w:r>
-              <w:t>-id</w:t>
+              <w:t xml:space="preserve">-id. </w:t>
+            </w:r>
+            <w:r>
+              <w:rPr>
+                <w:highlight w:val="yellow"/>
+              </w:rPr>
+              <w:t xml:space="preserve">För system-adresserade tjänstedomäner motsvarar detta </w:t>
+            </w:r>
+            <w:proofErr w:type="spellStart"/>
+            <w:r>
+              <w:rPr>
+                <w:highlight w:val="yellow"/>
+              </w:rPr>
+              <w:t>LogicalAddress</w:t>
+            </w:r>
+            <w:proofErr w:type="spellEnd"/>
+            <w:r>
+              <w:rPr>
+                <w:highlight w:val="yellow"/>
+              </w:rPr>
+              <w:t xml:space="preserve"> vid anrop till tjänster i tjänstedomänen i fråga. Detta är inte anslutningspunktens </w:t>
+            </w:r>
+            <w:proofErr w:type="spellStart"/>
+            <w:r>
+              <w:rPr>
+                <w:highlight w:val="yellow"/>
+              </w:rPr>
+              <w:t>HSA</w:t>
+            </w:r>
+            <w:proofErr w:type="spellEnd"/>
+            <w:r>
+              <w:rPr>
+                <w:highlight w:val="yellow"/>
+              </w:rPr>
+              <w:t>-id utan systemet som operativt hanterar informationen i verksamheten.</w:t>
             </w:r>
           </w:p>
         </w:tc>
@@ -8043,6 +8567,20 @@
             <w:pPr>
               <w:pStyle w:val="Brdtext"/>
             </w:pPr>
+            <w:r>
+              <w:rPr>
+                <w:highlight w:val="yellow"/>
+              </w:rPr>
+              <w:t xml:space="preserve">Del av instansens </w:t>
+            </w:r>
+            <w:proofErr w:type="spellStart"/>
+            <w:r>
+              <w:rPr>
+                <w:highlight w:val="yellow"/>
+              </w:rPr>
+              <w:t>unikhet</w:t>
+            </w:r>
+            <w:proofErr w:type="spellEnd"/>
           </w:p>
         </w:tc>
       </w:tr>
@@ -8058,7 +8596,6 @@
             </w:pPr>
             <w:proofErr w:type="spellStart"/>
             <w:r>
-              <w:lastRenderedPageBreak/>
               <w:t>Owner</w:t>
             </w:r>
             <w:proofErr w:type="spellEnd"/>
@@ -8665,11 +9202,7 @@
             </w:r>
             <w:proofErr w:type="spellEnd"/>
             <w:r>
-              <w:t xml:space="preserve"> som är specifikt </w:t>
-            </w:r>
-            <w:r>
-              <w:lastRenderedPageBreak/>
-              <w:t xml:space="preserve">för tjänste-domänen </w:t>
+              <w:t xml:space="preserve"> som är specifikt för tjänste-domänen </w:t>
             </w:r>
           </w:p>
         </w:tc>
@@ -8683,7 +9216,6 @@
               <w:pStyle w:val="Brdtext"/>
             </w:pPr>
             <w:r>
-              <w:lastRenderedPageBreak/>
               <w:t xml:space="preserve">Text bestående av bokstäver i ASCII. </w:t>
             </w:r>
           </w:p>
@@ -8775,6 +9307,7 @@
             <w:pPr>
               <w:pStyle w:val="Brdtext"/>
             </w:pPr>
+            <w:commentRangeStart w:id="15"/>
             <w:proofErr w:type="spellStart"/>
             <w:r>
               <w:lastRenderedPageBreak/>
@@ -8792,6 +9325,15 @@
             <w:r>
               <w:t>*</w:t>
             </w:r>
+            <w:commentRangeEnd w:id="15"/>
+            <w:r>
+              <w:rPr>
+                <w:rStyle w:val="Kommentarsreferens"/>
+                <w:i/>
+                <w:lang w:val="en-GB"/>
+              </w:rPr>
+              <w:commentReference w:id="15"/>
+            </w:r>
           </w:p>
         </w:tc>
         <w:tc>
@@ -8804,21 +9346,7 @@
               <w:pStyle w:val="Brdtext"/>
             </w:pPr>
             <w:r>
-              <w:t>Referens till in</w:t>
-            </w:r>
-            <w:r>
-              <w:t xml:space="preserve">formationskällan enligt </w:t>
-            </w:r>
-            <w:proofErr w:type="spellStart"/>
-            <w:r>
-              <w:t>tjänstedoänens</w:t>
-            </w:r>
-            <w:proofErr w:type="spellEnd"/>
-            <w:r>
-              <w:t xml:space="preserve"> </w:t>
-            </w:r>
-            <w:r>
-              <w:t>definition</w:t>
+              <w:t>Referens till informationskällan enligt tjänste-domänens definition</w:t>
             </w:r>
           </w:p>
         </w:tc>
@@ -8832,13 +9360,67 @@
               <w:pStyle w:val="Brdtext"/>
             </w:pPr>
             <w:r>
-              <w:t>Text med hierarkisk uppbyggnad enligt RIVTA2-standard</w:t>
-            </w:r>
-          </w:p>
-          <w:p>
-            <w:pPr>
-              <w:pStyle w:val="Brdtext"/>
-            </w:pPr>
+              <w:rPr>
+                <w:highlight w:val="yellow"/>
+              </w:rPr>
+              <w:t xml:space="preserve">Informationsägande verksamhet. I verksamhets-adresserade tjänstedomäner motsvaras detta av värdet för </w:t>
+            </w:r>
+            <w:proofErr w:type="spellStart"/>
+            <w:r>
+              <w:rPr>
+                <w:highlight w:val="yellow"/>
+              </w:rPr>
+              <w:t>LogicalAddress</w:t>
+            </w:r>
+            <w:proofErr w:type="spellEnd"/>
+            <w:r>
+              <w:rPr>
+                <w:highlight w:val="yellow"/>
+              </w:rPr>
+              <w:t xml:space="preserve">. I systemadresserade tjänstedomäner motsvaras </w:t>
+            </w:r>
+            <w:proofErr w:type="spellStart"/>
+            <w:r>
+              <w:rPr>
+                <w:highlight w:val="yellow"/>
+              </w:rPr>
+              <w:t>logical</w:t>
+            </w:r>
+            <w:proofErr w:type="spellEnd"/>
+            <w:r>
+              <w:rPr>
+                <w:highlight w:val="yellow"/>
+              </w:rPr>
+              <w:t xml:space="preserve"> </w:t>
+            </w:r>
+            <w:proofErr w:type="spellStart"/>
+            <w:r>
+              <w:rPr>
+                <w:highlight w:val="yellow"/>
+              </w:rPr>
+              <w:t>address</w:t>
+            </w:r>
+            <w:proofErr w:type="spellEnd"/>
+            <w:r>
+              <w:rPr>
+                <w:highlight w:val="yellow"/>
+              </w:rPr>
+              <w:t xml:space="preserve"> av </w:t>
+            </w:r>
+            <w:proofErr w:type="spellStart"/>
+            <w:r>
+              <w:rPr>
+                <w:highlight w:val="yellow"/>
+              </w:rPr>
+              <w:t>SourceSystem</w:t>
+            </w:r>
+            <w:proofErr w:type="spellEnd"/>
+            <w:r>
+              <w:rPr>
+                <w:highlight w:val="yellow"/>
+              </w:rPr>
+              <w:t>.</w:t>
+            </w:r>
           </w:p>
         </w:tc>
         <w:tc>
@@ -8873,26 +9455,10 @@
               <w:pStyle w:val="Brdtext"/>
             </w:pPr>
             <w:r>
-              <w:t>&lt;</w:t>
-            </w:r>
-            <w:proofErr w:type="spellStart"/>
-            <w:r>
-              <w:t>källsystemets</w:t>
-            </w:r>
-            <w:proofErr w:type="spellEnd"/>
-            <w:r>
-              <w:t xml:space="preserve"> </w:t>
-            </w:r>
-            <w:proofErr w:type="spellStart"/>
-            <w:r>
-              <w:t>HSA</w:t>
-            </w:r>
-            <w:proofErr w:type="spellEnd"/>
-            <w:r>
-              <w:t>-id</w:t>
-            </w:r>
-            <w:r>
-              <w:t>&gt;</w:t>
+              <w:rPr>
+                <w:highlight w:val="yellow"/>
+              </w:rPr>
+              <w:t>PDL-enhet</w:t>
             </w:r>
           </w:p>
         </w:tc>
@@ -9514,7 +10080,7 @@
               <w:pStyle w:val="Brdtext"/>
             </w:pPr>
             <w:r>
-              <w:t>Source system</w:t>
+              <w:t>Source System</w:t>
             </w:r>
           </w:p>
         </w:tc>
@@ -9528,22 +10094,11 @@
               <w:pStyle w:val="Brdtext"/>
             </w:pPr>
             <w:r>
-              <w:t>Systemet som genererade engagem</w:t>
+              <w:t xml:space="preserve">Systemet som genererade </w:t>
             </w:r>
             <w:r>
               <w:lastRenderedPageBreak/>
-              <w:t>angsposten</w:t>
-            </w:r>
-            <w:r>
-              <w:t xml:space="preserve"> via </w:t>
-            </w:r>
-            <w:proofErr w:type="spellStart"/>
-            <w:r>
-              <w:t>Update</w:t>
-            </w:r>
-            <w:proofErr w:type="spellEnd"/>
-            <w:r>
-              <w:t>-tjänsten</w:t>
+              <w:t>engagemangsposten</w:t>
             </w:r>
           </w:p>
         </w:tc>
@@ -9556,9 +10111,14 @@
             <w:pPr>
               <w:pStyle w:val="Brdtext"/>
             </w:pPr>
+            <w:proofErr w:type="spellStart"/>
             <w:r>
               <w:lastRenderedPageBreak/>
-              <w:t xml:space="preserve">Systemets </w:t>
+              <w:t>Källsystemets</w:t>
+            </w:r>
+            <w:proofErr w:type="spellEnd"/>
+            <w:r>
+              <w:t xml:space="preserve"> </w:t>
             </w:r>
             <w:proofErr w:type="spellStart"/>
             <w:r>
@@ -9566,7 +10126,48 @@
             </w:r>
             <w:proofErr w:type="spellEnd"/>
             <w:r>
-              <w:t>-id</w:t>
+              <w:t xml:space="preserve">-id. </w:t>
+            </w:r>
+            <w:r>
+              <w:rPr>
+                <w:highlight w:val="yellow"/>
+              </w:rPr>
+              <w:t xml:space="preserve">För system-adresserade tjänstedomäner </w:t>
+            </w:r>
+            <w:r>
+              <w:rPr>
+                <w:highlight w:val="yellow"/>
+              </w:rPr>
+              <w:lastRenderedPageBreak/>
+              <w:t xml:space="preserve">motsvarar detta </w:t>
+            </w:r>
+            <w:proofErr w:type="spellStart"/>
+            <w:r>
+              <w:rPr>
+                <w:highlight w:val="yellow"/>
+              </w:rPr>
+              <w:t>LogicalAddress</w:t>
+            </w:r>
+            <w:proofErr w:type="spellEnd"/>
+            <w:r>
+              <w:rPr>
+                <w:highlight w:val="yellow"/>
+              </w:rPr>
+              <w:t xml:space="preserve"> vid anrop till tjänster i tjänstedomänen i fråga. Detta är inte anslutningspunktens </w:t>
+            </w:r>
+            <w:proofErr w:type="spellStart"/>
+            <w:r>
+              <w:rPr>
+                <w:highlight w:val="yellow"/>
+              </w:rPr>
+              <w:t>HSA</w:t>
+            </w:r>
+            <w:proofErr w:type="spellEnd"/>
+            <w:r>
+              <w:rPr>
+                <w:highlight w:val="yellow"/>
+              </w:rPr>
+              <w:t>-id utan systemet som operativt hanterar informationen i verksamheten.</w:t>
             </w:r>
           </w:p>
         </w:tc>
@@ -9580,6 +10181,7 @@
               <w:pStyle w:val="Brdtext"/>
             </w:pPr>
             <w:r>
+              <w:lastRenderedPageBreak/>
               <w:t>1</w:t>
             </w:r>
             <w:proofErr w:type="gramStart"/>
@@ -9601,6 +10203,49 @@
             <w:pPr>
               <w:pStyle w:val="Brdtext"/>
             </w:pPr>
+            <w:r>
+              <w:rPr>
+                <w:highlight w:val="yellow"/>
+              </w:rPr>
+              <w:t xml:space="preserve">Systemadressering tillämpas. Detta värde används som </w:t>
+            </w:r>
+            <w:proofErr w:type="spellStart"/>
+            <w:r>
+              <w:rPr>
+                <w:highlight w:val="yellow"/>
+              </w:rPr>
+              <w:lastRenderedPageBreak/>
+              <w:t>LogicalAddress</w:t>
+            </w:r>
+            <w:proofErr w:type="spellEnd"/>
+            <w:r>
+              <w:rPr>
+                <w:highlight w:val="yellow"/>
+              </w:rPr>
+              <w:t xml:space="preserve"> vid tj</w:t>
+            </w:r>
+            <w:r>
+              <w:rPr>
+                <w:highlight w:val="yellow"/>
+              </w:rPr>
+              <w:t xml:space="preserve">änsteanrop i </w:t>
+            </w:r>
+            <w:proofErr w:type="spellStart"/>
+            <w:proofErr w:type="gramStart"/>
+            <w:r>
+              <w:rPr>
+                <w:highlight w:val="yellow"/>
+              </w:rPr>
+              <w:t>ehr:patientsummary</w:t>
+            </w:r>
+            <w:proofErr w:type="spellEnd"/>
+            <w:proofErr w:type="gramEnd"/>
+            <w:r>
+              <w:rPr>
+                <w:highlight w:val="yellow"/>
+              </w:rPr>
+              <w:t xml:space="preserve"> fr.o.m. v2.</w:t>
+            </w:r>
           </w:p>
         </w:tc>
         <w:tc>
@@ -9612,6 +10257,21 @@
             <w:pPr>
               <w:pStyle w:val="Brdtext"/>
             </w:pPr>
+            <w:r>
+              <w:rPr>
+                <w:highlight w:val="yellow"/>
+              </w:rPr>
+              <w:lastRenderedPageBreak/>
+              <w:t xml:space="preserve">Del av instansens </w:t>
+            </w:r>
+            <w:proofErr w:type="spellStart"/>
+            <w:r>
+              <w:rPr>
+                <w:highlight w:val="yellow"/>
+              </w:rPr>
+              <w:t>unikhet</w:t>
+            </w:r>
+            <w:proofErr w:type="spellEnd"/>
           </w:p>
         </w:tc>
       </w:tr>
@@ -9754,14 +10414,14 @@
       <w:pPr>
         <w:pStyle w:val="Rubrik1"/>
       </w:pPr>
-      <w:bookmarkStart w:id="12" w:name="_Toc215401250"/>
+      <w:bookmarkStart w:id="16" w:name="_Toc220085635"/>
       <w:r>
         <w:lastRenderedPageBreak/>
         <w:t>Informationssäkerhet</w:t>
       </w:r>
       <w:bookmarkEnd w:id="9"/>
       <w:bookmarkEnd w:id="10"/>
-      <w:bookmarkEnd w:id="12"/>
+      <w:bookmarkEnd w:id="16"/>
     </w:p>
     <w:p>
       <w:pPr>
@@ -9919,12 +10579,12 @@
       <w:pPr>
         <w:pStyle w:val="Rubrik1"/>
       </w:pPr>
-      <w:bookmarkStart w:id="13" w:name="_Toc215401251"/>
+      <w:bookmarkStart w:id="17" w:name="_Toc220085636"/>
       <w:r>
         <w:lastRenderedPageBreak/>
         <w:t>Tjänstedomänens arkitektur</w:t>
       </w:r>
-      <w:bookmarkEnd w:id="13"/>
+      <w:bookmarkEnd w:id="17"/>
     </w:p>
     <w:p>
       <w:pPr>
@@ -10095,7 +10755,7 @@
                     </pic:cNvPicPr>
                   </pic:nvPicPr>
                   <pic:blipFill>
-                    <a:blip r:embed="rId9">
+                    <a:blip r:embed="rId10">
                       <a:extLst>
                         <a:ext uri="{28A0092B-C50C-407E-A947-70E740481C1C}">
                           <a14:useLocalDpi xmlns:a14="http://schemas.microsoft.com/office/drawing/2010/main" val="0"/>
@@ -10236,7 +10896,7 @@
                     </pic:cNvPicPr>
                   </pic:nvPicPr>
                   <pic:blipFill>
-                    <a:blip r:embed="rId10">
+                    <a:blip r:embed="rId11">
                       <a:extLst>
                         <a:ext uri="{28A0092B-C50C-407E-A947-70E740481C1C}">
                           <a14:useLocalDpi xmlns:a14="http://schemas.microsoft.com/office/drawing/2010/main" val="0"/>
@@ -10496,7 +11156,7 @@
                     </pic:cNvPicPr>
                   </pic:nvPicPr>
                   <pic:blipFill>
-                    <a:blip r:embed="rId11">
+                    <a:blip r:embed="rId12">
                       <a:extLst>
                         <a:ext uri="{28A0092B-C50C-407E-A947-70E740481C1C}">
                           <a14:useLocalDpi xmlns:a14="http://schemas.microsoft.com/office/drawing/2010/main" val="0"/>
@@ -11230,16 +11890,16 @@
       <w:pPr>
         <w:pStyle w:val="Rubrik1"/>
       </w:pPr>
-      <w:bookmarkStart w:id="14" w:name="_Toc163300579"/>
-      <w:bookmarkStart w:id="15" w:name="_Toc163300881"/>
-      <w:bookmarkStart w:id="16" w:name="_Toc215401252"/>
+      <w:bookmarkStart w:id="18" w:name="_Toc163300579"/>
+      <w:bookmarkStart w:id="19" w:name="_Toc163300881"/>
+      <w:bookmarkStart w:id="20" w:name="_Toc220085637"/>
       <w:r>
         <w:lastRenderedPageBreak/>
         <w:t>Versionsinformation</w:t>
       </w:r>
-      <w:bookmarkEnd w:id="14"/>
-      <w:bookmarkEnd w:id="15"/>
-      <w:bookmarkEnd w:id="16"/>
+      <w:bookmarkEnd w:id="18"/>
+      <w:bookmarkEnd w:id="19"/>
+      <w:bookmarkEnd w:id="20"/>
     </w:p>
     <w:p>
       <w:pPr>
@@ -11262,11 +11922,11 @@
       <w:pPr>
         <w:pStyle w:val="Rubrik2"/>
       </w:pPr>
-      <w:bookmarkStart w:id="17" w:name="_Toc163300882"/>
+      <w:bookmarkStart w:id="21" w:name="_Toc163300882"/>
       <w:r>
         <w:t>Oförändrade tjänstekontrakt</w:t>
       </w:r>
-      <w:bookmarkEnd w:id="17"/>
+      <w:bookmarkEnd w:id="21"/>
     </w:p>
     <w:p>
       <w:pPr>
@@ -11288,11 +11948,11 @@
       <w:pPr>
         <w:pStyle w:val="Rubrik2"/>
       </w:pPr>
-      <w:bookmarkStart w:id="18" w:name="_Toc163300883"/>
+      <w:bookmarkStart w:id="22" w:name="_Toc163300883"/>
       <w:r>
         <w:t>Nya tjänstekontrakt</w:t>
       </w:r>
-      <w:bookmarkEnd w:id="18"/>
+      <w:bookmarkEnd w:id="22"/>
     </w:p>
     <w:p>
       <w:pPr>
@@ -11325,11 +11985,11 @@
       <w:pPr>
         <w:pStyle w:val="Rubrik2"/>
       </w:pPr>
-      <w:bookmarkStart w:id="19" w:name="_Toc163300884"/>
+      <w:bookmarkStart w:id="23" w:name="_Toc163300884"/>
       <w:r>
         <w:t>Förändrade tjänstekontrakt</w:t>
       </w:r>
-      <w:bookmarkEnd w:id="19"/>
+      <w:bookmarkEnd w:id="23"/>
     </w:p>
     <w:p>
       <w:pPr>
@@ -11353,7 +12013,7 @@
       <w:r>
         <w:t xml:space="preserve">, se </w:t>
       </w:r>
-      <w:hyperlink r:id="rId12" w:history="1">
+      <w:hyperlink r:id="rId13" w:history="1">
         <w:r>
           <w:rPr>
             <w:rStyle w:val="Hyperlnk"/>
@@ -11805,69 +12465,9 @@
       <w:pPr>
         <w:pStyle w:val="Rubrik2"/>
       </w:pPr>
-      <w:bookmarkStart w:id="20" w:name="_Toc163300885"/>
+      <w:bookmarkStart w:id="24" w:name="_Toc163300885"/>
       <w:r>
         <w:t>Utgångna tjänstekontrakt</w:t>
-      </w:r>
-      <w:bookmarkEnd w:id="20"/>
-    </w:p>
-    <w:p>
-      <w:pPr>
-        <w:pStyle w:val="Brdtext"/>
-      </w:pPr>
-      <w:r>
-        <w:t>Följande tjänstekontrakt har utgått</w:t>
-      </w:r>
-      <w:r>
-        <w:t>:</w:t>
-      </w:r>
-    </w:p>
-    <w:p>
-      <w:pPr>
-        <w:pStyle w:val="Brdtext"/>
-      </w:pPr>
-    </w:p>
-    <w:p>
-      <w:pPr>
-        <w:pStyle w:val="Brdtext"/>
-      </w:pPr>
-      <w:r>
-        <w:t>&lt;aktuellt först vid nästa under-version&gt;</w:t>
-      </w:r>
-    </w:p>
-    <w:p>
-      <w:pPr>
-        <w:pStyle w:val="Brdtext"/>
-      </w:pPr>
-    </w:p>
-    <w:p>
-      <w:pPr>
-        <w:pStyle w:val="Brdtext"/>
-        <w:ind w:left="0"/>
-      </w:pPr>
-    </w:p>
-    <w:p>
-      <w:pPr>
-        <w:pStyle w:val="Rubrik1"/>
-      </w:pPr>
-      <w:bookmarkStart w:id="21" w:name="_Toc163300581"/>
-      <w:bookmarkStart w:id="22" w:name="_Toc163300887"/>
-      <w:bookmarkStart w:id="23" w:name="_Toc215401253"/>
-      <w:r>
-        <w:lastRenderedPageBreak/>
-        <w:t>Generella regler</w:t>
-      </w:r>
-      <w:bookmarkEnd w:id="21"/>
-      <w:bookmarkEnd w:id="22"/>
-      <w:bookmarkEnd w:id="23"/>
-    </w:p>
-    <w:p>
-      <w:pPr>
-        <w:pStyle w:val="Rubrik2"/>
-      </w:pPr>
-      <w:bookmarkStart w:id="24" w:name="_Toc163300888"/>
-      <w:r>
-        <w:t>Format för Datum</w:t>
       </w:r>
       <w:bookmarkEnd w:id="24"/>
     </w:p>
@@ -11876,118 +12476,178 @@
         <w:pStyle w:val="Brdtext"/>
       </w:pPr>
       <w:r>
-        <w:t xml:space="preserve">Några av tjänsterna inom </w:t>
-      </w:r>
-      <w:proofErr w:type="spellStart"/>
-      <w:r>
-        <w:t>tidbokning</w:t>
-      </w:r>
-      <w:proofErr w:type="spellEnd"/>
-      <w:r>
-        <w:t xml:space="preserve"> handlar om att söka efter information baserat på datum.</w:t>
+        <w:t>Följande tjänstekontrakt har utgått</w:t>
+      </w:r>
+      <w:r>
+        <w:t>:</w:t>
       </w:r>
     </w:p>
     <w:p>
       <w:pPr>
         <w:pStyle w:val="Brdtext"/>
       </w:pPr>
-      <w:r>
-        <w:t>Datum anges alltid på formatet ”</w:t>
-      </w:r>
-      <w:proofErr w:type="spellStart"/>
-      <w:r>
-        <w:t>ÅÅÅÅMMDD</w:t>
-      </w:r>
-      <w:proofErr w:type="spellEnd"/>
-      <w:r>
-        <w:t>”, vilket motsvara</w:t>
-      </w:r>
-      <w:r>
-        <w:t>r</w:t>
-      </w:r>
-      <w:r>
-        <w:t xml:space="preserve"> den ISO 8601 och ISO 8824-kompatibla formatbeskrivningen ”</w:t>
-      </w:r>
-      <w:proofErr w:type="spellStart"/>
-      <w:r>
-        <w:t>YYYYMMDD</w:t>
-      </w:r>
-      <w:proofErr w:type="spellEnd"/>
-      <w:r>
-        <w:t>”.</w:t>
-      </w:r>
     </w:p>
     <w:p>
       <w:pPr>
-        <w:pStyle w:val="Rubrik2"/>
-      </w:pPr>
-      <w:bookmarkStart w:id="25" w:name="_Toc163300889"/>
-      <w:r>
-        <w:t>Format för tidpunkter</w:t>
-      </w:r>
-      <w:bookmarkEnd w:id="25"/>
+        <w:pStyle w:val="Brdtext"/>
+      </w:pPr>
+      <w:r>
+        <w:t>&lt;aktuellt först vid nästa under-version&gt;</w:t>
+      </w:r>
     </w:p>
     <w:p>
       <w:pPr>
         <w:pStyle w:val="Brdtext"/>
       </w:pPr>
-      <w:r>
-        <w:t xml:space="preserve">Flera av tjänsterna inom </w:t>
-      </w:r>
-      <w:proofErr w:type="spellStart"/>
-      <w:r>
-        <w:t>tidbokning</w:t>
-      </w:r>
-      <w:proofErr w:type="spellEnd"/>
-      <w:r>
-        <w:t xml:space="preserve"> handlar om att utbyta information om tidpunkter.</w:t>
-      </w:r>
     </w:p>
     <w:p>
       <w:pPr>
         <w:pStyle w:val="Brdtext"/>
-      </w:pPr>
-      <w:r>
-        <w:t>Tidpunkt</w:t>
-      </w:r>
-      <w:r>
-        <w:t>er anges alltid på formatet ”</w:t>
-      </w:r>
-      <w:proofErr w:type="spellStart"/>
-      <w:r>
-        <w:t>ÅÅÅÅMMDDtt</w:t>
-      </w:r>
-      <w:r>
-        <w:t>mmss</w:t>
-      </w:r>
-      <w:proofErr w:type="spellEnd"/>
-      <w:r>
-        <w:t>”, vilket motsvara den ISO 8601 och ISO 8824-kompatibla</w:t>
-      </w:r>
-      <w:r>
-        <w:t xml:space="preserve"> formatbeskrivningen ”</w:t>
-      </w:r>
-      <w:proofErr w:type="spellStart"/>
-      <w:r>
-        <w:t>YYYYMMDDhh</w:t>
-      </w:r>
-      <w:r>
-        <w:t>mmss</w:t>
-      </w:r>
-      <w:proofErr w:type="spellEnd"/>
-      <w:r>
-        <w:t>”.</w:t>
-      </w:r>
+        <w:ind w:left="0"/>
+      </w:pPr>
     </w:p>
     <w:p>
       <w:pPr>
+        <w:pStyle w:val="Rubrik1"/>
+      </w:pPr>
+      <w:bookmarkStart w:id="25" w:name="_Toc163300581"/>
+      <w:bookmarkStart w:id="26" w:name="_Toc163300887"/>
+      <w:bookmarkStart w:id="27" w:name="_Toc220085638"/>
+      <w:r>
+        <w:lastRenderedPageBreak/>
+        <w:t>Generella regler</w:t>
+      </w:r>
+      <w:bookmarkEnd w:id="25"/>
+      <w:bookmarkEnd w:id="26"/>
+      <w:bookmarkEnd w:id="27"/>
+    </w:p>
+    <w:p>
+      <w:pPr>
         <w:pStyle w:val="Rubrik2"/>
       </w:pPr>
-      <w:bookmarkStart w:id="26" w:name="_Toc163300890"/>
+      <w:bookmarkStart w:id="28" w:name="_Toc163300888"/>
+      <w:r>
+        <w:t>Format för Datum</w:t>
+      </w:r>
+      <w:bookmarkEnd w:id="28"/>
+    </w:p>
+    <w:p>
+      <w:pPr>
+        <w:pStyle w:val="Brdtext"/>
+      </w:pPr>
+      <w:r>
+        <w:t xml:space="preserve">Några av tjänsterna inom </w:t>
+      </w:r>
+      <w:proofErr w:type="spellStart"/>
+      <w:r>
+        <w:t>tidbokning</w:t>
+      </w:r>
+      <w:proofErr w:type="spellEnd"/>
+      <w:r>
+        <w:t xml:space="preserve"> handlar om att söka efter information baserat på datum.</w:t>
+      </w:r>
+    </w:p>
+    <w:p>
+      <w:pPr>
+        <w:pStyle w:val="Brdtext"/>
+      </w:pPr>
+      <w:r>
+        <w:t>Datum anges alltid på formatet ”</w:t>
+      </w:r>
+      <w:proofErr w:type="spellStart"/>
+      <w:r>
+        <w:t>ÅÅÅÅMMDD</w:t>
+      </w:r>
+      <w:proofErr w:type="spellEnd"/>
+      <w:r>
+        <w:t>”, vilket motsvara</w:t>
+      </w:r>
+      <w:r>
+        <w:t>r</w:t>
+      </w:r>
+      <w:r>
+        <w:t xml:space="preserve"> den ISO 8601 och ISO 8824-kompatibla formatbeskrivningen ”</w:t>
+      </w:r>
+      <w:proofErr w:type="spellStart"/>
+      <w:r>
+        <w:t>YYYYMMDD</w:t>
+      </w:r>
+      <w:proofErr w:type="spellEnd"/>
+      <w:r>
+        <w:t>”.</w:t>
+      </w:r>
+    </w:p>
+    <w:p>
+      <w:pPr>
+        <w:pStyle w:val="Rubrik2"/>
+      </w:pPr>
+      <w:bookmarkStart w:id="29" w:name="_Toc163300889"/>
+      <w:r>
+        <w:t>Format för tidpunkter</w:t>
+      </w:r>
+      <w:bookmarkEnd w:id="29"/>
+    </w:p>
+    <w:p>
+      <w:pPr>
+        <w:pStyle w:val="Brdtext"/>
+      </w:pPr>
+      <w:r>
+        <w:t xml:space="preserve">Flera av tjänsterna inom </w:t>
+      </w:r>
+      <w:proofErr w:type="spellStart"/>
+      <w:r>
+        <w:t>tidbokning</w:t>
+      </w:r>
+      <w:proofErr w:type="spellEnd"/>
+      <w:r>
+        <w:t xml:space="preserve"> handlar om att utbyta information om tidpunkter.</w:t>
+      </w:r>
+    </w:p>
+    <w:p>
+      <w:pPr>
+        <w:pStyle w:val="Brdtext"/>
+      </w:pPr>
+      <w:r>
+        <w:t>Tidpunkt</w:t>
+      </w:r>
+      <w:r>
+        <w:t>er anges alltid på formatet ”</w:t>
+      </w:r>
+      <w:proofErr w:type="spellStart"/>
+      <w:r>
+        <w:t>ÅÅÅÅMMDDtt</w:t>
+      </w:r>
+      <w:r>
+        <w:t>mmss</w:t>
+      </w:r>
+      <w:proofErr w:type="spellEnd"/>
+      <w:r>
+        <w:t>”, vilket motsvara den ISO 8601 och ISO 8824-kompatibla</w:t>
+      </w:r>
+      <w:r>
+        <w:t xml:space="preserve"> formatbeskrivningen ”</w:t>
+      </w:r>
+      <w:proofErr w:type="spellStart"/>
+      <w:r>
+        <w:t>YYYYMMDDhh</w:t>
+      </w:r>
+      <w:r>
+        <w:t>mmss</w:t>
+      </w:r>
+      <w:proofErr w:type="spellEnd"/>
+      <w:r>
+        <w:t>”.</w:t>
+      </w:r>
+    </w:p>
+    <w:p>
+      <w:pPr>
+        <w:pStyle w:val="Rubrik2"/>
+      </w:pPr>
+      <w:bookmarkStart w:id="30" w:name="_Toc163300890"/>
       <w:r>
         <w:t>Tidszon för tidpunkter</w:t>
       </w:r>
-      <w:bookmarkEnd w:id="26"/>
+      <w:bookmarkEnd w:id="30"/>
     </w:p>
     <w:p>
       <w:pPr>
@@ -12266,16 +12926,16 @@
       <w:r>
         <w:t xml:space="preserve">transaktionen har </w:t>
       </w:r>
-      <w:bookmarkStart w:id="27" w:name="OLE_LINK7"/>
-      <w:bookmarkStart w:id="28" w:name="OLE_LINK8"/>
+      <w:bookmarkStart w:id="31" w:name="OLE_LINK7"/>
+      <w:bookmarkStart w:id="32" w:name="OLE_LINK8"/>
       <w:r>
         <w:t>utförts</w:t>
       </w:r>
       <w:r>
         <w:t xml:space="preserve"> </w:t>
       </w:r>
-      <w:bookmarkEnd w:id="27"/>
-      <w:bookmarkEnd w:id="28"/>
+      <w:bookmarkEnd w:id="31"/>
+      <w:bookmarkEnd w:id="32"/>
       <w:r>
         <w:t>enligt uppdrag</w:t>
       </w:r>
@@ -12353,13 +13013,13 @@
       <w:pPr>
         <w:pStyle w:val="Rubrik1"/>
       </w:pPr>
-      <w:bookmarkStart w:id="29" w:name="_Toc215401254"/>
+      <w:bookmarkStart w:id="33" w:name="_Toc220085639"/>
       <w:proofErr w:type="spellStart"/>
       <w:r>
         <w:lastRenderedPageBreak/>
         <w:t>Update</w:t>
       </w:r>
-      <w:bookmarkEnd w:id="29"/>
+      <w:bookmarkEnd w:id="33"/>
       <w:proofErr w:type="spellEnd"/>
     </w:p>
     <w:p>
@@ -12377,11 +13037,11 @@
       <w:pPr>
         <w:pStyle w:val="Rubrik2"/>
       </w:pPr>
-      <w:bookmarkStart w:id="30" w:name="_Toc163300893"/>
+      <w:bookmarkStart w:id="34" w:name="_Toc163300893"/>
       <w:r>
         <w:t>Frivillighet</w:t>
       </w:r>
-      <w:bookmarkEnd w:id="30"/>
+      <w:bookmarkEnd w:id="34"/>
     </w:p>
     <w:p>
       <w:pPr>
@@ -12398,11 +13058,11 @@
       <w:pPr>
         <w:pStyle w:val="Rubrik2"/>
       </w:pPr>
-      <w:bookmarkStart w:id="31" w:name="_Toc163300894"/>
+      <w:bookmarkStart w:id="35" w:name="_Toc163300894"/>
       <w:r>
         <w:t>Version</w:t>
       </w:r>
-      <w:bookmarkEnd w:id="31"/>
+      <w:bookmarkEnd w:id="35"/>
     </w:p>
     <w:p>
       <w:pPr>
@@ -12581,7 +13241,7 @@
                     </pic:cNvPicPr>
                   </pic:nvPicPr>
                   <pic:blipFill>
-                    <a:blip r:embed="rId13">
+                    <a:blip r:embed="rId14">
                       <a:extLst>
                         <a:ext uri="{28A0092B-C50C-407E-A947-70E740481C1C}">
                           <a14:useLocalDpi xmlns:a14="http://schemas.microsoft.com/office/drawing/2010/main" val="0"/>
@@ -13028,7 +13688,7 @@
                     </pic:cNvPicPr>
                   </pic:nvPicPr>
                   <pic:blipFill>
-                    <a:blip r:embed="rId13">
+                    <a:blip r:embed="rId14">
                       <a:extLst>
                         <a:ext uri="{28A0092B-C50C-407E-A947-70E740481C1C}">
                           <a14:useLocalDpi xmlns:a14="http://schemas.microsoft.com/office/drawing/2010/main" val="0"/>
@@ -13312,7 +13972,7 @@
       <w:pPr>
         <w:pStyle w:val="Rubrik2"/>
       </w:pPr>
-      <w:bookmarkStart w:id="32" w:name="_Toc163300895"/>
+      <w:bookmarkStart w:id="36" w:name="_Toc163300895"/>
       <w:r>
         <w:t>Begäran</w:t>
       </w:r>
@@ -13327,7 +13987,7 @@
       <w:r>
         <w:t>)</w:t>
       </w:r>
-      <w:bookmarkEnd w:id="32"/>
+      <w:bookmarkEnd w:id="36"/>
       <w:r>
         <w:t xml:space="preserve"> och Svar (</w:t>
       </w:r>
@@ -14821,11 +15481,11 @@
       <w:pPr>
         <w:pStyle w:val="Rubrik2"/>
       </w:pPr>
-      <w:bookmarkStart w:id="33" w:name="_Toc163300898"/>
+      <w:bookmarkStart w:id="37" w:name="_Toc163300898"/>
       <w:r>
         <w:t>Regler</w:t>
       </w:r>
-      <w:bookmarkEnd w:id="33"/>
+      <w:bookmarkEnd w:id="37"/>
     </w:p>
     <w:p>
       <w:pPr>
@@ -14971,7 +15631,7 @@
       <w:pPr>
         <w:pStyle w:val="Rubrik3"/>
       </w:pPr>
-      <w:bookmarkStart w:id="34" w:name="_Toc163300899"/>
+      <w:bookmarkStart w:id="38" w:name="_Toc163300899"/>
       <w:r>
         <w:t>Uppdateringsregler</w:t>
       </w:r>
@@ -15303,7 +15963,7 @@
       <w:r>
         <w:t>Tjänsteinteraktion</w:t>
       </w:r>
-      <w:bookmarkEnd w:id="34"/>
+      <w:bookmarkEnd w:id="38"/>
     </w:p>
     <w:p>
       <w:pPr>
@@ -15333,13 +15993,13 @@
       <w:pPr>
         <w:pStyle w:val="Rubrik1"/>
       </w:pPr>
-      <w:bookmarkStart w:id="35" w:name="_Toc215401255"/>
+      <w:bookmarkStart w:id="39" w:name="_Toc220085640"/>
       <w:proofErr w:type="spellStart"/>
       <w:r>
         <w:lastRenderedPageBreak/>
         <w:t>GetUpdates</w:t>
       </w:r>
-      <w:bookmarkEnd w:id="35"/>
+      <w:bookmarkEnd w:id="39"/>
       <w:proofErr w:type="spellEnd"/>
     </w:p>
     <w:p>
@@ -15604,7 +16264,7 @@
                     </pic:cNvPicPr>
                   </pic:nvPicPr>
                   <pic:blipFill>
-                    <a:blip r:embed="rId14">
+                    <a:blip r:embed="rId15">
                       <a:extLst>
                         <a:ext uri="{28A0092B-C50C-407E-A947-70E740481C1C}">
                           <a14:useLocalDpi xmlns:a14="http://schemas.microsoft.com/office/drawing/2010/main" val="0"/>
@@ -16030,7 +16690,7 @@
                     </pic:cNvPicPr>
                   </pic:nvPicPr>
                   <pic:blipFill>
-                    <a:blip r:embed="rId14">
+                    <a:blip r:embed="rId15">
                       <a:extLst>
                         <a:ext uri="{28A0092B-C50C-407E-A947-70E740481C1C}">
                           <a14:useLocalDpi xmlns:a14="http://schemas.microsoft.com/office/drawing/2010/main" val="0"/>
@@ -18010,13 +18670,13 @@
       <w:pPr>
         <w:pStyle w:val="Rubrik1"/>
       </w:pPr>
-      <w:bookmarkStart w:id="36" w:name="_Toc215401256"/>
+      <w:bookmarkStart w:id="40" w:name="_Toc220085641"/>
       <w:proofErr w:type="spellStart"/>
       <w:r>
         <w:lastRenderedPageBreak/>
         <w:t>FindContent</w:t>
       </w:r>
-      <w:bookmarkEnd w:id="36"/>
+      <w:bookmarkEnd w:id="40"/>
       <w:proofErr w:type="spellEnd"/>
     </w:p>
     <w:p>
@@ -18119,7 +18779,7 @@
                     </pic:cNvPicPr>
                   </pic:nvPicPr>
                   <pic:blipFill>
-                    <a:blip r:embed="rId15">
+                    <a:blip r:embed="rId16">
                       <a:extLst>
                         <a:ext uri="{28A0092B-C50C-407E-A947-70E740481C1C}">
                           <a14:useLocalDpi xmlns:a14="http://schemas.microsoft.com/office/drawing/2010/main" val="0"/>
@@ -20276,7 +20936,7 @@
       <w:pPr>
         <w:pStyle w:val="Rubrik1"/>
       </w:pPr>
-      <w:bookmarkStart w:id="37" w:name="_Toc215401257"/>
+      <w:bookmarkStart w:id="41" w:name="_Toc220085642"/>
       <w:proofErr w:type="spellStart"/>
       <w:r>
         <w:lastRenderedPageBreak/>
@@ -20288,7 +20948,7 @@
       <w:r>
         <w:t>ication</w:t>
       </w:r>
-      <w:bookmarkEnd w:id="37"/>
+      <w:bookmarkEnd w:id="41"/>
       <w:proofErr w:type="spellEnd"/>
     </w:p>
     <w:p>
@@ -20561,7 +21221,7 @@
                     </pic:cNvPicPr>
                   </pic:nvPicPr>
                   <pic:blipFill>
-                    <a:blip r:embed="rId16">
+                    <a:blip r:embed="rId17">
                       <a:extLst>
                         <a:ext uri="{28A0092B-C50C-407E-A947-70E740481C1C}">
                           <a14:useLocalDpi xmlns:a14="http://schemas.microsoft.com/office/drawing/2010/main" val="0"/>
@@ -20963,7 +21623,7 @@
                     </pic:cNvPicPr>
                   </pic:nvPicPr>
                   <pic:blipFill>
-                    <a:blip r:embed="rId16">
+                    <a:blip r:embed="rId17">
                       <a:extLst>
                         <a:ext uri="{28A0092B-C50C-407E-A947-70E740481C1C}">
                           <a14:useLocalDpi xmlns:a14="http://schemas.microsoft.com/office/drawing/2010/main" val="0"/>
@@ -23082,36 +23742,301 @@
       <w:pPr>
         <w:pStyle w:val="Brdtext"/>
       </w:pPr>
-      <w:bookmarkStart w:id="38" w:name="_TOC19845"/>
-      <w:bookmarkStart w:id="39" w:name="TOC254083426"/>
-      <w:bookmarkStart w:id="40" w:name="_TOC20880"/>
-      <w:bookmarkStart w:id="41" w:name="TOC254083427"/>
-      <w:bookmarkStart w:id="42" w:name="_TOC23051"/>
-      <w:bookmarkStart w:id="43" w:name="TOC254083428"/>
-      <w:bookmarkStart w:id="44" w:name="_TOC23820"/>
-      <w:bookmarkStart w:id="45" w:name="TOC254083429"/>
-      <w:bookmarkEnd w:id="38"/>
-      <w:bookmarkEnd w:id="39"/>
-      <w:bookmarkEnd w:id="40"/>
-      <w:bookmarkEnd w:id="41"/>
+      <w:bookmarkStart w:id="42" w:name="_TOC19845"/>
+      <w:bookmarkStart w:id="43" w:name="TOC254083426"/>
+      <w:bookmarkStart w:id="44" w:name="_TOC20880"/>
+      <w:bookmarkStart w:id="45" w:name="TOC254083427"/>
+      <w:bookmarkStart w:id="46" w:name="_TOC23051"/>
+      <w:bookmarkStart w:id="47" w:name="TOC254083428"/>
+      <w:bookmarkStart w:id="48" w:name="_TOC23820"/>
+      <w:bookmarkStart w:id="49" w:name="TOC254083429"/>
       <w:bookmarkEnd w:id="42"/>
       <w:bookmarkEnd w:id="43"/>
       <w:bookmarkEnd w:id="44"/>
       <w:bookmarkEnd w:id="45"/>
+      <w:bookmarkEnd w:id="46"/>
+      <w:bookmarkEnd w:id="47"/>
+      <w:bookmarkEnd w:id="48"/>
+      <w:bookmarkEnd w:id="49"/>
     </w:p>
     <w:p/>
     <w:sectPr>
-      <w:headerReference w:type="even" r:id="rId17"/>
-      <w:headerReference w:type="default" r:id="rId18"/>
-      <w:footerReference w:type="even" r:id="rId19"/>
-      <w:footerReference w:type="default" r:id="rId20"/>
-      <w:headerReference w:type="first" r:id="rId21"/>
+      <w:headerReference w:type="even" r:id="rId18"/>
+      <w:headerReference w:type="default" r:id="rId19"/>
+      <w:footerReference w:type="even" r:id="rId20"/>
+      <w:footerReference w:type="default" r:id="rId21"/>
+      <w:headerReference w:type="first" r:id="rId22"/>
       <w:pgSz w:w="11900" w:h="16840"/>
       <w:pgMar w:top="601" w:right="1202" w:bottom="301" w:left="1202" w:header="567" w:footer="567" w:gutter="0"/>
       <w:cols w:space="720"/>
     </w:sectPr>
   </w:body>
 </w:document>
+</file>
+
+<file path=word/comments.xml><?xml version="1.0" encoding="utf-8"?>
+<w:comments xmlns:wpc="http://schemas.microsoft.com/office/word/2010/wordprocessingCanvas" xmlns:mo="http://schemas.microsoft.com/office/mac/office/2008/main" xmlns:mc="http://schemas.openxmlformats.org/markup-compatibility/2006" xmlns:mv="urn:schemas-microsoft-com:mac:vml" xmlns:o="urn:schemas-microsoft-com:office:office" xmlns:r="http://schemas.openxmlformats.org/officeDocument/2006/relationships" xmlns:m="http://schemas.openxmlformats.org/officeDocument/2006/math" xmlns:v="urn:schemas-microsoft-com:vml" xmlns:wp14="http://schemas.microsoft.com/office/word/2010/wordprocessingDrawing" xmlns:wp="http://schemas.openxmlformats.org/drawingml/2006/wordprocessingDrawing" xmlns:w10="urn:schemas-microsoft-com:office:word" xmlns:w="http://schemas.openxmlformats.org/wordprocessingml/2006/main" xmlns:w14="http://schemas.microsoft.com/office/word/2010/wordml" xmlns:wpg="http://schemas.microsoft.com/office/word/2010/wordprocessingGroup" xmlns:wpi="http://schemas.microsoft.com/office/word/2010/wordprocessingInk" xmlns:wne="http://schemas.microsoft.com/office/word/2006/wordml" xmlns:wps="http://schemas.microsoft.com/office/word/2010/wordprocessingShape" mc:Ignorable="w14 wp14">
+  <w:comment w:id="12" w:author="Johan Eltes" w:date="2013-01-17T23:27:00Z" w:initials="JE">
+    <w:p>
+      <w:pPr>
+        <w:pStyle w:val="Kommentarer"/>
+      </w:pPr>
+      <w:r>
+        <w:rPr>
+          <w:rStyle w:val="Kommentarsreferens"/>
+        </w:rPr>
+        <w:annotationRef/>
+      </w:r>
+      <w:proofErr w:type="spellStart"/>
+      <w:r>
+        <w:t>Namnbyte</w:t>
+      </w:r>
+      <w:proofErr w:type="spellEnd"/>
+      <w:r>
+        <w:t xml:space="preserve"> </w:t>
+      </w:r>
+      <w:proofErr w:type="spellStart"/>
+      <w:r>
+        <w:t>planeras</w:t>
+      </w:r>
+      <w:proofErr w:type="spellEnd"/>
+      <w:r>
+        <w:t xml:space="preserve"> </w:t>
+      </w:r>
+      <w:proofErr w:type="spellStart"/>
+      <w:r>
+        <w:t>för</w:t>
+      </w:r>
+      <w:proofErr w:type="spellEnd"/>
+      <w:r>
+        <w:t xml:space="preserve"> </w:t>
+      </w:r>
+      <w:proofErr w:type="spellStart"/>
+      <w:r>
+        <w:t>näst</w:t>
+      </w:r>
+      <w:proofErr w:type="spellEnd"/>
+      <w:r>
+        <w:t xml:space="preserve">a </w:t>
+      </w:r>
+      <w:proofErr w:type="spellStart"/>
+      <w:r>
+        <w:t>huvudversion</w:t>
+      </w:r>
+      <w:proofErr w:type="spellEnd"/>
+      <w:r>
+        <w:t>. Förslag: "InformationOwner", "Business Context"</w:t>
+      </w:r>
+    </w:p>
+  </w:comment>
+  <w:comment w:id="13" w:author="Johan Eltes" w:date="2013-01-17T23:27:00Z" w:initials="JE">
+    <w:p>
+      <w:pPr>
+        <w:pStyle w:val="Kommentarer"/>
+      </w:pPr>
+      <w:r>
+        <w:rPr>
+          <w:rStyle w:val="Kommentarsreferens"/>
+        </w:rPr>
+        <w:annotationRef/>
+      </w:r>
+      <w:proofErr w:type="spellStart"/>
+      <w:r>
+        <w:t>Namnbyte</w:t>
+      </w:r>
+      <w:proofErr w:type="spellEnd"/>
+      <w:r>
+        <w:t xml:space="preserve"> </w:t>
+      </w:r>
+      <w:proofErr w:type="spellStart"/>
+      <w:r>
+        <w:t>planeras</w:t>
+      </w:r>
+      <w:proofErr w:type="spellEnd"/>
+      <w:r>
+        <w:t xml:space="preserve"> </w:t>
+      </w:r>
+      <w:proofErr w:type="spellStart"/>
+      <w:r>
+        <w:t>för</w:t>
+      </w:r>
+      <w:proofErr w:type="spellEnd"/>
+      <w:r>
+        <w:t xml:space="preserve"> </w:t>
+      </w:r>
+      <w:proofErr w:type="spellStart"/>
+      <w:r>
+        <w:t>nästa</w:t>
+      </w:r>
+      <w:proofErr w:type="spellEnd"/>
+      <w:r>
+        <w:t xml:space="preserve"> </w:t>
+      </w:r>
+      <w:proofErr w:type="spellStart"/>
+      <w:r>
+        <w:t>huvudversion</w:t>
+      </w:r>
+      <w:proofErr w:type="spellEnd"/>
+      <w:r>
+        <w:t xml:space="preserve">. </w:t>
+      </w:r>
+      <w:proofErr w:type="spellStart"/>
+      <w:r>
+        <w:t>Förslag</w:t>
+      </w:r>
+      <w:proofErr w:type="spellEnd"/>
+      <w:r>
+        <w:t>: "</w:t>
+      </w:r>
+      <w:proofErr w:type="spellStart"/>
+      <w:r>
+        <w:t>InformationOwner</w:t>
+      </w:r>
+      <w:proofErr w:type="spellEnd"/>
+      <w:r>
+        <w:t>", "Business Context"</w:t>
+      </w:r>
+    </w:p>
+  </w:comment>
+  <w:comment w:id="14" w:author="Johan Eltes" w:date="2013-01-17T23:27:00Z" w:initials="JE">
+    <w:p>
+      <w:pPr>
+        <w:pStyle w:val="Kommentarer"/>
+      </w:pPr>
+      <w:r>
+        <w:rPr>
+          <w:rStyle w:val="Kommentarsreferens"/>
+        </w:rPr>
+        <w:annotationRef/>
+      </w:r>
+      <w:proofErr w:type="spellStart"/>
+      <w:r>
+        <w:t>Namnbyte</w:t>
+      </w:r>
+      <w:proofErr w:type="spellEnd"/>
+      <w:r>
+        <w:t xml:space="preserve"> </w:t>
+      </w:r>
+      <w:proofErr w:type="spellStart"/>
+      <w:r>
+        <w:t>planeras</w:t>
+      </w:r>
+      <w:proofErr w:type="spellEnd"/>
+      <w:r>
+        <w:t xml:space="preserve"> </w:t>
+      </w:r>
+      <w:proofErr w:type="spellStart"/>
+      <w:r>
+        <w:t>för</w:t>
+      </w:r>
+      <w:proofErr w:type="spellEnd"/>
+      <w:r>
+        <w:t xml:space="preserve"> </w:t>
+      </w:r>
+      <w:proofErr w:type="spellStart"/>
+      <w:r>
+        <w:t>nästa</w:t>
+      </w:r>
+      <w:proofErr w:type="spellEnd"/>
+      <w:r>
+        <w:t xml:space="preserve"> </w:t>
+      </w:r>
+      <w:proofErr w:type="spellStart"/>
+      <w:r>
+        <w:t>huvudversion</w:t>
+      </w:r>
+      <w:proofErr w:type="spellEnd"/>
+      <w:r>
+        <w:t xml:space="preserve">. </w:t>
+      </w:r>
+      <w:proofErr w:type="spellStart"/>
+      <w:r>
+        <w:t>Förslag</w:t>
+      </w:r>
+      <w:proofErr w:type="spellEnd"/>
+      <w:r>
+        <w:t>: "</w:t>
+      </w:r>
+      <w:proofErr w:type="spellStart"/>
+      <w:r>
+        <w:t>InformationOwner</w:t>
+      </w:r>
+      <w:proofErr w:type="spellEnd"/>
+      <w:r>
+        <w:t>", "Business Context"</w:t>
+      </w:r>
+    </w:p>
+  </w:comment>
+  <w:comment w:id="15" w:author="Johan Eltes" w:date="2013-01-17T23:27:00Z" w:initials="JE">
+    <w:p>
+      <w:pPr>
+        <w:pStyle w:val="Kommentarer"/>
+      </w:pPr>
+      <w:r>
+        <w:rPr>
+          <w:rStyle w:val="Kommentarsreferens"/>
+        </w:rPr>
+        <w:annotationRef/>
+      </w:r>
+      <w:proofErr w:type="spellStart"/>
+      <w:r>
+        <w:t>Namnbyte</w:t>
+      </w:r>
+      <w:proofErr w:type="spellEnd"/>
+      <w:r>
+        <w:t xml:space="preserve"> </w:t>
+      </w:r>
+      <w:proofErr w:type="spellStart"/>
+      <w:r>
+        <w:t>planeras</w:t>
+      </w:r>
+      <w:proofErr w:type="spellEnd"/>
+      <w:r>
+        <w:t xml:space="preserve"> </w:t>
+      </w:r>
+      <w:proofErr w:type="spellStart"/>
+      <w:r>
+        <w:t>för</w:t>
+      </w:r>
+      <w:proofErr w:type="spellEnd"/>
+      <w:r>
+        <w:t xml:space="preserve"> </w:t>
+      </w:r>
+      <w:proofErr w:type="spellStart"/>
+      <w:r>
+        <w:t>nästa</w:t>
+      </w:r>
+      <w:proofErr w:type="spellEnd"/>
+      <w:r>
+        <w:t xml:space="preserve"> </w:t>
+      </w:r>
+      <w:proofErr w:type="spellStart"/>
+      <w:r>
+        <w:t>huvudversion</w:t>
+      </w:r>
+      <w:proofErr w:type="spellEnd"/>
+      <w:r>
+        <w:t xml:space="preserve">. </w:t>
+      </w:r>
+      <w:proofErr w:type="spellStart"/>
+      <w:r>
+        <w:t>Förslag</w:t>
+      </w:r>
+      <w:proofErr w:type="spellEnd"/>
+      <w:r>
+        <w:t>: "</w:t>
+      </w:r>
+      <w:proofErr w:type="spellStart"/>
+      <w:r>
+        <w:t>InformationOwner</w:t>
+      </w:r>
+      <w:proofErr w:type="spellEnd"/>
+      <w:r>
+        <w:t>", "Business Context"</w:t>
+      </w:r>
+    </w:p>
+  </w:comment>
+</w:comments>
 </file>
 
 <file path=word/endnotes.xml><?xml version="1.0" encoding="utf-8"?>
@@ -24201,27 +25126,14 @@
           <w:r>
             <w:t xml:space="preserve"> (</w:t>
           </w:r>
-          <w:r>
-            <w:fldChar w:fldCharType="begin"/>
-          </w:r>
-          <w:r>
-            <w:instrText xml:space="preserve"> NUMPAGES </w:instrText>
-          </w:r>
-          <w:r>
-            <w:fldChar w:fldCharType="separate"/>
-          </w:r>
-          <w:r>
-            <w:rPr>
-              <w:noProof/>
-            </w:rPr>
-            <w:t>36</w:t>
-          </w:r>
-          <w:r>
-            <w:rPr>
-              <w:noProof/>
-            </w:rPr>
-            <w:fldChar w:fldCharType="end"/>
-          </w:r>
+          <w:fldSimple w:instr=" NUMPAGES ">
+            <w:r>
+              <w:rPr>
+                <w:noProof/>
+              </w:rPr>
+              <w:t>36</w:t>
+            </w:r>
+          </w:fldSimple>
           <w:r>
             <w:t>)</w:t>
           </w:r>
@@ -24261,7 +25173,7 @@
             <w:fldChar w:fldCharType="separate"/>
           </w:r>
           <w:r>
-            <w:t>2012-11-24</w:t>
+            <w:t>2013-01-17</w:t>
           </w:r>
           <w:r>
             <w:fldChar w:fldCharType="end"/>
@@ -25126,27 +26038,14 @@
           <w:r>
             <w:t xml:space="preserve"> (</w:t>
           </w:r>
-          <w:r>
-            <w:fldChar w:fldCharType="begin"/>
-          </w:r>
-          <w:r>
-            <w:instrText xml:space="preserve"> NUMPAGES </w:instrText>
-          </w:r>
-          <w:r>
-            <w:fldChar w:fldCharType="separate"/>
-          </w:r>
-          <w:r>
-            <w:rPr>
-              <w:noProof/>
-            </w:rPr>
-            <w:t>36</w:t>
-          </w:r>
-          <w:r>
-            <w:rPr>
-              <w:noProof/>
-            </w:rPr>
-            <w:fldChar w:fldCharType="end"/>
-          </w:r>
+          <w:fldSimple w:instr=" NUMPAGES ">
+            <w:r>
+              <w:rPr>
+                <w:noProof/>
+              </w:rPr>
+              <w:t>36</w:t>
+            </w:r>
+          </w:fldSimple>
           <w:r>
             <w:t>)</w:t>
           </w:r>
@@ -25215,7 +26114,7 @@
               <w:sz w:val="16"/>
               <w:szCs w:val="16"/>
             </w:rPr>
-            <w:t>2012-11-24</w:t>
+            <w:t>2013-01-17</w:t>
           </w:r>
           <w:r>
             <w:rPr>
@@ -26485,6 +27384,95 @@
     </w:lvl>
   </w:abstractNum>
   <w:abstractNum w:abstractNumId="8">
+    <w:nsid w:val="29740727"/>
+    <w:multiLevelType w:val="hybridMultilevel"/>
+    <w:tmpl w:val="73283AEC"/>
+    <w:lvl w:ilvl="0" w:tplc="D1344AF2">
+      <w:start w:val="1"/>
+      <w:numFmt w:val="decimal"/>
+      <w:lvlText w:val="%1."/>
+      <w:lvlJc w:val="left"/>
+      <w:pPr>
+        <w:ind w:left="502" w:hanging="360"/>
+      </w:pPr>
+      <w:rPr>
+        <w:rFonts w:hint="default"/>
+      </w:rPr>
+    </w:lvl>
+    <w:lvl w:ilvl="1" w:tplc="041D0019" w:tentative="1">
+      <w:start w:val="1"/>
+      <w:numFmt w:val="lowerLetter"/>
+      <w:lvlText w:val="%2."/>
+      <w:lvlJc w:val="left"/>
+      <w:pPr>
+        <w:ind w:left="1222" w:hanging="360"/>
+      </w:pPr>
+    </w:lvl>
+    <w:lvl w:ilvl="2" w:tplc="041D001B" w:tentative="1">
+      <w:start w:val="1"/>
+      <w:numFmt w:val="lowerRoman"/>
+      <w:lvlText w:val="%3."/>
+      <w:lvlJc w:val="right"/>
+      <w:pPr>
+        <w:ind w:left="1942" w:hanging="180"/>
+      </w:pPr>
+    </w:lvl>
+    <w:lvl w:ilvl="3" w:tplc="041D000F" w:tentative="1">
+      <w:start w:val="1"/>
+      <w:numFmt w:val="decimal"/>
+      <w:lvlText w:val="%4."/>
+      <w:lvlJc w:val="left"/>
+      <w:pPr>
+        <w:ind w:left="2662" w:hanging="360"/>
+      </w:pPr>
+    </w:lvl>
+    <w:lvl w:ilvl="4" w:tplc="041D0019" w:tentative="1">
+      <w:start w:val="1"/>
+      <w:numFmt w:val="lowerLetter"/>
+      <w:lvlText w:val="%5."/>
+      <w:lvlJc w:val="left"/>
+      <w:pPr>
+        <w:ind w:left="3382" w:hanging="360"/>
+      </w:pPr>
+    </w:lvl>
+    <w:lvl w:ilvl="5" w:tplc="041D001B" w:tentative="1">
+      <w:start w:val="1"/>
+      <w:numFmt w:val="lowerRoman"/>
+      <w:lvlText w:val="%6."/>
+      <w:lvlJc w:val="right"/>
+      <w:pPr>
+        <w:ind w:left="4102" w:hanging="180"/>
+      </w:pPr>
+    </w:lvl>
+    <w:lvl w:ilvl="6" w:tplc="041D000F" w:tentative="1">
+      <w:start w:val="1"/>
+      <w:numFmt w:val="decimal"/>
+      <w:lvlText w:val="%7."/>
+      <w:lvlJc w:val="left"/>
+      <w:pPr>
+        <w:ind w:left="4822" w:hanging="360"/>
+      </w:pPr>
+    </w:lvl>
+    <w:lvl w:ilvl="7" w:tplc="041D0019" w:tentative="1">
+      <w:start w:val="1"/>
+      <w:numFmt w:val="lowerLetter"/>
+      <w:lvlText w:val="%8."/>
+      <w:lvlJc w:val="left"/>
+      <w:pPr>
+        <w:ind w:left="5542" w:hanging="360"/>
+      </w:pPr>
+    </w:lvl>
+    <w:lvl w:ilvl="8" w:tplc="041D001B" w:tentative="1">
+      <w:start w:val="1"/>
+      <w:numFmt w:val="lowerRoman"/>
+      <w:lvlText w:val="%9."/>
+      <w:lvlJc w:val="right"/>
+      <w:pPr>
+        <w:ind w:left="6262" w:hanging="180"/>
+      </w:pPr>
+    </w:lvl>
+  </w:abstractNum>
+  <w:abstractNum w:abstractNumId="9">
     <w:nsid w:val="3FBF5138"/>
     <w:multiLevelType w:val="multilevel"/>
     <w:tmpl w:val="34D2DF6E"/>
@@ -26624,7 +27612,7 @@
       </w:rPr>
     </w:lvl>
   </w:abstractNum>
-  <w:abstractNum w:abstractNumId="9">
+  <w:abstractNum w:abstractNumId="10">
     <w:nsid w:val="429C0B30"/>
     <w:multiLevelType w:val="hybridMultilevel"/>
     <w:tmpl w:val="58AC5B42"/>
@@ -26761,7 +27749,7 @@
       </w:rPr>
     </w:lvl>
   </w:abstractNum>
-  <w:abstractNum w:abstractNumId="10">
+  <w:abstractNum w:abstractNumId="11">
     <w:nsid w:val="43EF6A41"/>
     <w:multiLevelType w:val="hybridMultilevel"/>
     <w:tmpl w:val="E2AA0EF0"/>
@@ -26847,7 +27835,7 @@
       </w:pPr>
     </w:lvl>
   </w:abstractNum>
-  <w:abstractNum w:abstractNumId="11">
+  <w:abstractNum w:abstractNumId="12">
     <w:nsid w:val="49475C8A"/>
     <w:multiLevelType w:val="hybridMultilevel"/>
     <w:tmpl w:val="F9C0FF26"/>
@@ -26960,7 +27948,7 @@
       </w:rPr>
     </w:lvl>
   </w:abstractNum>
-  <w:abstractNum w:abstractNumId="12">
+  <w:abstractNum w:abstractNumId="13">
     <w:nsid w:val="5610748F"/>
     <w:multiLevelType w:val="multilevel"/>
     <w:tmpl w:val="32C06738"/>
@@ -27046,7 +28034,7 @@
       </w:pPr>
     </w:lvl>
   </w:abstractNum>
-  <w:abstractNum w:abstractNumId="13">
+  <w:abstractNum w:abstractNumId="14">
     <w:nsid w:val="60CB0FB8"/>
     <w:multiLevelType w:val="multilevel"/>
     <w:tmpl w:val="7F649E50"/>
@@ -27159,7 +28147,7 @@
       </w:pPr>
     </w:lvl>
   </w:abstractNum>
-  <w:abstractNum w:abstractNumId="14">
+  <w:abstractNum w:abstractNumId="15">
     <w:nsid w:val="63F334E1"/>
     <w:multiLevelType w:val="hybridMultilevel"/>
     <w:tmpl w:val="4A982150"/>
@@ -27261,10 +28249,10 @@
     <w:abstractNumId w:val="7"/>
   </w:num>
   <w:num w:numId="6">
-    <w:abstractNumId w:val="9"/>
+    <w:abstractNumId w:val="10"/>
   </w:num>
   <w:num w:numId="7">
-    <w:abstractNumId w:val="11"/>
+    <w:abstractNumId w:val="12"/>
   </w:num>
   <w:num w:numId="8">
     <w:abstractNumId w:val="5"/>
@@ -27273,37 +28261,40 @@
     <w:abstractNumId w:val="4"/>
   </w:num>
   <w:num w:numId="10">
-    <w:abstractNumId w:val="14"/>
+    <w:abstractNumId w:val="15"/>
   </w:num>
   <w:num w:numId="11">
-    <w:abstractNumId w:val="10"/>
+    <w:abstractNumId w:val="11"/>
     <w:lvlOverride w:ilvl="0">
       <w:startOverride w:val="1"/>
     </w:lvlOverride>
   </w:num>
   <w:num w:numId="12">
-    <w:abstractNumId w:val="8"/>
+    <w:abstractNumId w:val="9"/>
   </w:num>
   <w:num w:numId="13">
-    <w:abstractNumId w:val="12"/>
+    <w:abstractNumId w:val="13"/>
   </w:num>
   <w:num w:numId="14">
-    <w:abstractNumId w:val="10"/>
+    <w:abstractNumId w:val="11"/>
   </w:num>
   <w:num w:numId="15">
     <w:abstractNumId w:val="0"/>
   </w:num>
   <w:num w:numId="16">
-    <w:abstractNumId w:val="13"/>
+    <w:abstractNumId w:val="14"/>
   </w:num>
   <w:num w:numId="17">
-    <w:abstractNumId w:val="13"/>
+    <w:abstractNumId w:val="14"/>
   </w:num>
   <w:num w:numId="18">
     <w:abstractNumId w:val="7"/>
   </w:num>
   <w:num w:numId="19">
     <w:abstractNumId w:val="7"/>
+  </w:num>
+  <w:num w:numId="20">
+    <w:abstractNumId w:val="8"/>
   </w:num>
   <w:numIdMacAtCleanup w:val="13"/>
 </w:numbering>

</xml_diff>

<commit_message>
Update of PA12 that flags Data Controller as part of a records unique identity
</commit_message>
<xml_diff>
--- a/ServiceInteractions/riv/itintegration/engagementindex/trunk/docs/Tjanstekontrakt ItIntegration EngagementIndex - Beskrivning.docx
+++ b/ServiceInteractions/riv/itintegration/engagementindex/trunk/docs/Tjanstekontrakt ItIntegration EngagementIndex - Beskrivning.docx
@@ -1434,6 +1434,17 @@
             <w:r>
               <w:t>OBS – Ett nytt fält har lagts till i EI-posten.: Data Controller (PU-amsvarig). Ändringen är inte bakåtkompatibel och kräver uppdatering av alla implementationer.</w:t>
             </w:r>
+            <w:r>
+              <w:t xml:space="preserve"> Fältet är det av postens unika </w:t>
+            </w:r>
+            <w:r>
+              <w:t>identifiering</w:t>
+            </w:r>
+            <w:r>
+              <w:t>.</w:t>
+            </w:r>
+            <w:bookmarkStart w:id="0" w:name="_GoBack"/>
+            <w:bookmarkEnd w:id="0"/>
           </w:p>
           <w:p>
             <w:pPr>
@@ -2152,19 +2163,18 @@
       <w:pPr>
         <w:pStyle w:val="Rubrik1"/>
       </w:pPr>
-      <w:bookmarkStart w:id="0" w:name="_Toc163963305"/>
-      <w:bookmarkStart w:id="1" w:name="_Toc199311100"/>
-      <w:bookmarkStart w:id="2" w:name="_Toc199552311"/>
-      <w:bookmarkStart w:id="3" w:name="_Toc199552341"/>
-      <w:bookmarkStart w:id="4" w:name="_Toc199552434"/>
-      <w:bookmarkStart w:id="5" w:name="_Toc163300577"/>
-      <w:bookmarkStart w:id="6" w:name="_Toc163300879"/>
-      <w:bookmarkStart w:id="7" w:name="_Toc220085633"/>
+      <w:bookmarkStart w:id="1" w:name="_Toc163963305"/>
+      <w:bookmarkStart w:id="2" w:name="_Toc199311100"/>
+      <w:bookmarkStart w:id="3" w:name="_Toc199552311"/>
+      <w:bookmarkStart w:id="4" w:name="_Toc199552341"/>
+      <w:bookmarkStart w:id="5" w:name="_Toc199552434"/>
+      <w:bookmarkStart w:id="6" w:name="_Toc163300577"/>
+      <w:bookmarkStart w:id="7" w:name="_Toc163300879"/>
+      <w:bookmarkStart w:id="8" w:name="_Toc220085633"/>
       <w:r>
         <w:lastRenderedPageBreak/>
         <w:t>Inledning</w:t>
       </w:r>
-      <w:bookmarkEnd w:id="0"/>
       <w:bookmarkEnd w:id="1"/>
       <w:bookmarkEnd w:id="2"/>
       <w:bookmarkEnd w:id="3"/>
@@ -2172,6 +2182,7 @@
       <w:bookmarkEnd w:id="5"/>
       <w:bookmarkEnd w:id="6"/>
       <w:bookmarkEnd w:id="7"/>
+      <w:bookmarkEnd w:id="8"/>
     </w:p>
     <w:p/>
     <w:p>
@@ -3220,14 +3231,14 @@
       <w:pPr>
         <w:pStyle w:val="Rubrik1"/>
       </w:pPr>
-      <w:bookmarkStart w:id="8" w:name="_Toc220085634"/>
-      <w:bookmarkStart w:id="9" w:name="_Toc163300578"/>
-      <w:bookmarkStart w:id="10" w:name="_Toc163300880"/>
+      <w:bookmarkStart w:id="9" w:name="_Toc220085634"/>
+      <w:bookmarkStart w:id="10" w:name="_Toc163300578"/>
+      <w:bookmarkStart w:id="11" w:name="_Toc163300880"/>
       <w:r>
         <w:lastRenderedPageBreak/>
         <w:t>Informationsmodell</w:t>
       </w:r>
-      <w:bookmarkEnd w:id="8"/>
+      <w:bookmarkEnd w:id="9"/>
     </w:p>
     <w:p>
       <w:pPr>
@@ -4587,6 +4598,12 @@
                 <w:highlight w:val="yellow"/>
               </w:rPr>
             </w:pPr>
+            <w:r>
+              <w:rPr>
+                <w:highlight w:val="yellow"/>
+              </w:rPr>
+              <w:t>Del av instansens unikhet</w:t>
+            </w:r>
           </w:p>
         </w:tc>
       </w:tr>
@@ -4887,14 +4904,14 @@
       <w:pPr>
         <w:pStyle w:val="Rubrik1"/>
       </w:pPr>
-      <w:bookmarkStart w:id="11" w:name="_Toc220085635"/>
+      <w:bookmarkStart w:id="12" w:name="_Toc220085635"/>
       <w:r>
         <w:lastRenderedPageBreak/>
         <w:t>Informationssäkerhet</w:t>
       </w:r>
-      <w:bookmarkEnd w:id="9"/>
       <w:bookmarkEnd w:id="10"/>
       <w:bookmarkEnd w:id="11"/>
+      <w:bookmarkEnd w:id="12"/>
     </w:p>
     <w:p>
       <w:pPr>
@@ -5011,12 +5028,12 @@
       <w:pPr>
         <w:pStyle w:val="Rubrik1"/>
       </w:pPr>
-      <w:bookmarkStart w:id="12" w:name="_Toc220085636"/>
+      <w:bookmarkStart w:id="13" w:name="_Toc220085636"/>
       <w:r>
         <w:lastRenderedPageBreak/>
         <w:t>Tjänstedomänens arkitektur</w:t>
       </w:r>
-      <w:bookmarkEnd w:id="12"/>
+      <w:bookmarkEnd w:id="13"/>
     </w:p>
     <w:p>
       <w:pPr>
@@ -5986,43 +6003,15 @@
       <w:pPr>
         <w:pStyle w:val="Rubrik1"/>
       </w:pPr>
-      <w:bookmarkStart w:id="13" w:name="_Toc163300579"/>
-      <w:bookmarkStart w:id="14" w:name="_Toc163300881"/>
-      <w:bookmarkStart w:id="15" w:name="_Toc220085637"/>
+      <w:bookmarkStart w:id="14" w:name="_Toc163300579"/>
+      <w:bookmarkStart w:id="15" w:name="_Toc163300881"/>
+      <w:bookmarkStart w:id="16" w:name="_Toc220085637"/>
       <w:r>
         <w:lastRenderedPageBreak/>
         <w:t>Versionsinformation</w:t>
       </w:r>
-      <w:bookmarkEnd w:id="13"/>
       <w:bookmarkEnd w:id="14"/>
       <w:bookmarkEnd w:id="15"/>
-    </w:p>
-    <w:p>
-      <w:pPr>
-        <w:pStyle w:val="Brdtext"/>
-        <w:framePr w:wrap="around"/>
-      </w:pPr>
-      <w:r>
-        <w:t>Denna revision av tjänstekontraktsbeskrivn</w:t>
-      </w:r>
-      <w:r>
-        <w:t>ingen handlar om version 1.0</w:t>
-      </w:r>
-      <w:r>
-        <w:t xml:space="preserve">. </w:t>
-      </w:r>
-      <w:r>
-        <w:t>Det betyder att alla tjänstekontrakt är version 1.0.</w:t>
-      </w:r>
-    </w:p>
-    <w:p>
-      <w:pPr>
-        <w:pStyle w:val="Rubrik2"/>
-      </w:pPr>
-      <w:bookmarkStart w:id="16" w:name="_Toc163300882"/>
-      <w:r>
-        <w:t>Oförändrade tjänstekontrakt</w:t>
-      </w:r>
       <w:bookmarkEnd w:id="16"/>
     </w:p>
     <w:p>
@@ -6031,25 +6020,25 @@
         <w:framePr w:wrap="around"/>
       </w:pPr>
       <w:r>
-        <w:t>Följande tjänstekontrakt har inte förändrats mellan version 1.0 och 1.1:</w:t>
+        <w:t>Denna revision av tjänstekontraktsbeskrivn</w:t>
+      </w:r>
+      <w:r>
+        <w:t>ingen handlar om version 1.0</w:t>
+      </w:r>
+      <w:r>
+        <w:t xml:space="preserve">. </w:t>
+      </w:r>
+      <w:r>
+        <w:t>Det betyder att alla tjänstekontrakt är version 1.0.</w:t>
       </w:r>
     </w:p>
     <w:p>
       <w:pPr>
-        <w:pStyle w:val="Brdtext"/>
-        <w:framePr w:wrap="around"/>
-      </w:pPr>
-      <w:r>
-        <w:t>&lt;aktuellt först vid nästa under-version&gt;</w:t>
-      </w:r>
-    </w:p>
-    <w:p>
-      <w:pPr>
         <w:pStyle w:val="Rubrik2"/>
       </w:pPr>
-      <w:bookmarkStart w:id="17" w:name="_Toc163300883"/>
-      <w:r>
-        <w:t>Nya tjänstekontrakt</w:t>
+      <w:bookmarkStart w:id="17" w:name="_Toc163300882"/>
+      <w:r>
+        <w:t>Oförändrade tjänstekontrakt</w:t>
       </w:r>
       <w:bookmarkEnd w:id="17"/>
     </w:p>
@@ -6059,13 +6048,7 @@
         <w:framePr w:wrap="around"/>
       </w:pPr>
       <w:r>
-        <w:t xml:space="preserve">Följande tjänstekontrakt finns </w:t>
-      </w:r>
-      <w:r>
-        <w:t xml:space="preserve">från och med </w:t>
-      </w:r>
-      <w:r>
-        <w:t>version 1.1:</w:t>
+        <w:t>Följande tjänstekontrakt har inte förändrats mellan version 1.0 och 1.1:</w:t>
       </w:r>
     </w:p>
     <w:p>
@@ -6073,25 +6056,59 @@
         <w:pStyle w:val="Brdtext"/>
         <w:framePr w:wrap="around"/>
       </w:pPr>
+      <w:r>
+        <w:t>&lt;aktuellt först vid nästa under-version&gt;</w:t>
+      </w:r>
     </w:p>
     <w:p>
       <w:pPr>
+        <w:pStyle w:val="Rubrik2"/>
+      </w:pPr>
+      <w:bookmarkStart w:id="18" w:name="_Toc163300883"/>
+      <w:r>
+        <w:t>Nya tjänstekontrakt</w:t>
+      </w:r>
+      <w:bookmarkEnd w:id="18"/>
+    </w:p>
+    <w:p>
+      <w:pPr>
         <w:pStyle w:val="Brdtext"/>
         <w:framePr w:wrap="around"/>
       </w:pPr>
       <w:r>
-        <w:t>&lt;aktuellt först vid nästa under-version&gt;</w:t>
+        <w:t xml:space="preserve">Följande tjänstekontrakt finns </w:t>
+      </w:r>
+      <w:r>
+        <w:t xml:space="preserve">från och med </w:t>
+      </w:r>
+      <w:r>
+        <w:t>version 1.1:</w:t>
       </w:r>
     </w:p>
     <w:p>
       <w:pPr>
+        <w:pStyle w:val="Brdtext"/>
+        <w:framePr w:wrap="around"/>
+      </w:pPr>
+    </w:p>
+    <w:p>
+      <w:pPr>
+        <w:pStyle w:val="Brdtext"/>
+        <w:framePr w:wrap="around"/>
+      </w:pPr>
+      <w:r>
+        <w:t>&lt;aktuellt först vid nästa under-version&gt;</w:t>
+      </w:r>
+    </w:p>
+    <w:p>
+      <w:pPr>
         <w:pStyle w:val="Rubrik2"/>
       </w:pPr>
-      <w:bookmarkStart w:id="18" w:name="_Toc163300884"/>
+      <w:bookmarkStart w:id="19" w:name="_Toc163300884"/>
       <w:r>
         <w:t>Förändrade tjänstekontrakt</w:t>
       </w:r>
-      <w:bookmarkEnd w:id="18"/>
+      <w:bookmarkEnd w:id="19"/>
     </w:p>
     <w:p>
       <w:pPr>
@@ -6593,11 +6610,11 @@
       <w:pPr>
         <w:pStyle w:val="Rubrik2"/>
       </w:pPr>
-      <w:bookmarkStart w:id="19" w:name="_Toc163300885"/>
+      <w:bookmarkStart w:id="20" w:name="_Toc163300885"/>
       <w:r>
         <w:t>Utgångna tjänstekontrakt</w:t>
       </w:r>
-      <w:bookmarkEnd w:id="19"/>
+      <w:bookmarkEnd w:id="20"/>
     </w:p>
     <w:p>
       <w:pPr>
@@ -6642,58 +6659,24 @@
       <w:pPr>
         <w:pStyle w:val="Rubrik1"/>
       </w:pPr>
-      <w:bookmarkStart w:id="20" w:name="_Toc163300581"/>
-      <w:bookmarkStart w:id="21" w:name="_Toc163300887"/>
-      <w:bookmarkStart w:id="22" w:name="_Toc220085638"/>
+      <w:bookmarkStart w:id="21" w:name="_Toc163300581"/>
+      <w:bookmarkStart w:id="22" w:name="_Toc163300887"/>
+      <w:bookmarkStart w:id="23" w:name="_Toc220085638"/>
       <w:r>
         <w:lastRenderedPageBreak/>
         <w:t>Generella regler</w:t>
       </w:r>
-      <w:bookmarkEnd w:id="20"/>
       <w:bookmarkEnd w:id="21"/>
       <w:bookmarkEnd w:id="22"/>
-    </w:p>
-    <w:p>
-      <w:pPr>
-        <w:pStyle w:val="Rubrik2"/>
-      </w:pPr>
-      <w:bookmarkStart w:id="23" w:name="_Toc163300888"/>
-      <w:r>
-        <w:t>Format för Datum</w:t>
-      </w:r>
       <w:bookmarkEnd w:id="23"/>
     </w:p>
     <w:p>
       <w:pPr>
-        <w:pStyle w:val="Brdtext"/>
-        <w:framePr w:wrap="around"/>
-      </w:pPr>
-      <w:r>
-        <w:t>Några av tjänsterna inom tidbokning handlar om att söka efter information baserat på datum.</w:t>
-      </w:r>
-    </w:p>
-    <w:p>
-      <w:pPr>
-        <w:pStyle w:val="Brdtext"/>
-        <w:framePr w:wrap="around"/>
-      </w:pPr>
-      <w:r>
-        <w:t>Datum anges alltid på formatet ”ÅÅÅÅMMDD”, vilket motsvara</w:t>
-      </w:r>
-      <w:r>
-        <w:t>r</w:t>
-      </w:r>
-      <w:r>
-        <w:t xml:space="preserve"> den ISO 8601 och ISO 8824-kompatibla formatbeskrivningen ”YYYYMMDD”.</w:t>
-      </w:r>
-    </w:p>
-    <w:p>
-      <w:pPr>
         <w:pStyle w:val="Rubrik2"/>
       </w:pPr>
-      <w:bookmarkStart w:id="24" w:name="_Toc163300889"/>
-      <w:r>
-        <w:t>Format för tidpunkter</w:t>
+      <w:bookmarkStart w:id="24" w:name="_Toc163300888"/>
+      <w:r>
+        <w:t>Format för Datum</w:t>
       </w:r>
       <w:bookmarkEnd w:id="24"/>
     </w:p>
@@ -6703,7 +6686,7 @@
         <w:framePr w:wrap="around"/>
       </w:pPr>
       <w:r>
-        <w:t>Flera av tjänsterna inom tidbokning handlar om att utbyta information om tidpunkter.</w:t>
+        <w:t>Några av tjänsterna inom tidbokning handlar om att söka efter information baserat på datum.</w:t>
       </w:r>
     </w:p>
     <w:p>
@@ -6712,33 +6695,67 @@
         <w:framePr w:wrap="around"/>
       </w:pPr>
       <w:r>
-        <w:t>Tidpunkt</w:t>
-      </w:r>
-      <w:r>
-        <w:t>er anges alltid på formatet ”ÅÅÅÅMMDDtt</w:t>
-      </w:r>
-      <w:r>
-        <w:t>mmss</w:t>
-      </w:r>
-      <w:r>
-        <w:t>”, vilket motsvara den ISO 8601 och ISO 8824-kompatibla</w:t>
-      </w:r>
-      <w:r>
-        <w:t xml:space="preserve"> formatbeskrivningen ”YYYYMMDDhh</w:t>
-      </w:r>
-      <w:r>
-        <w:t>mmss”.</w:t>
+        <w:t>Datum anges alltid på formatet ”ÅÅÅÅMMDD”, vilket motsvara</w:t>
+      </w:r>
+      <w:r>
+        <w:t>r</w:t>
+      </w:r>
+      <w:r>
+        <w:t xml:space="preserve"> den ISO 8601 och ISO 8824-kompatibla formatbeskrivningen ”YYYYMMDD”.</w:t>
       </w:r>
     </w:p>
     <w:p>
       <w:pPr>
         <w:pStyle w:val="Rubrik2"/>
       </w:pPr>
-      <w:bookmarkStart w:id="25" w:name="_Toc163300890"/>
+      <w:bookmarkStart w:id="25" w:name="_Toc163300889"/>
+      <w:r>
+        <w:t>Format för tidpunkter</w:t>
+      </w:r>
+      <w:bookmarkEnd w:id="25"/>
+    </w:p>
+    <w:p>
+      <w:pPr>
+        <w:pStyle w:val="Brdtext"/>
+        <w:framePr w:wrap="around"/>
+      </w:pPr>
+      <w:r>
+        <w:t>Flera av tjänsterna inom tidbokning handlar om att utbyta information om tidpunkter.</w:t>
+      </w:r>
+    </w:p>
+    <w:p>
+      <w:pPr>
+        <w:pStyle w:val="Brdtext"/>
+        <w:framePr w:wrap="around"/>
+      </w:pPr>
+      <w:r>
+        <w:t>Tidpunkt</w:t>
+      </w:r>
+      <w:r>
+        <w:t>er anges alltid på formatet ”ÅÅÅÅMMDDtt</w:t>
+      </w:r>
+      <w:r>
+        <w:t>mmss</w:t>
+      </w:r>
+      <w:r>
+        <w:t>”, vilket motsvara den ISO 8601 och ISO 8824-kompatibla</w:t>
+      </w:r>
+      <w:r>
+        <w:t xml:space="preserve"> formatbeskrivningen ”YYYYMMDDhh</w:t>
+      </w:r>
+      <w:r>
+        <w:t>mmss”.</w:t>
+      </w:r>
+    </w:p>
+    <w:p>
+      <w:pPr>
+        <w:pStyle w:val="Rubrik2"/>
+      </w:pPr>
+      <w:bookmarkStart w:id="26" w:name="_Toc163300890"/>
       <w:r>
         <w:t>Tidszon för tidpunkter</w:t>
       </w:r>
-      <w:bookmarkEnd w:id="25"/>
+      <w:bookmarkEnd w:id="26"/>
     </w:p>
     <w:p>
       <w:pPr>
@@ -6955,16 +6972,16 @@
       <w:r>
         <w:t xml:space="preserve">transaktionen har </w:t>
       </w:r>
-      <w:bookmarkStart w:id="26" w:name="OLE_LINK7"/>
-      <w:bookmarkStart w:id="27" w:name="OLE_LINK8"/>
+      <w:bookmarkStart w:id="27" w:name="OLE_LINK7"/>
+      <w:bookmarkStart w:id="28" w:name="OLE_LINK8"/>
       <w:r>
         <w:t>utförts</w:t>
       </w:r>
       <w:r>
         <w:t xml:space="preserve"> </w:t>
       </w:r>
-      <w:bookmarkEnd w:id="26"/>
       <w:bookmarkEnd w:id="27"/>
+      <w:bookmarkEnd w:id="28"/>
       <w:r>
         <w:t>enligt uppdrag</w:t>
       </w:r>
@@ -7042,35 +7059,35 @@
       <w:pPr>
         <w:pStyle w:val="Rubrik1"/>
       </w:pPr>
-      <w:bookmarkStart w:id="28" w:name="_Toc220085639"/>
+      <w:bookmarkStart w:id="29" w:name="_Toc220085639"/>
       <w:r>
         <w:lastRenderedPageBreak/>
         <w:t>Update</w:t>
-      </w:r>
-      <w:bookmarkEnd w:id="28"/>
-    </w:p>
-    <w:p>
-      <w:r>
-        <w:t>Tjänst som källsystemet använder för att uppdatera engagemangsindex</w:t>
-      </w:r>
-      <w:r>
-        <w:t>.</w:t>
-      </w:r>
-      <w:r>
-        <w:t xml:space="preserve"> </w:t>
-      </w:r>
-    </w:p>
-    <w:p>
-      <w:pPr>
-        <w:pStyle w:val="Rubrik2"/>
-      </w:pPr>
-      <w:bookmarkStart w:id="29" w:name="_Toc163300893"/>
-      <w:r>
-        <w:t>Frivillighet</w:t>
       </w:r>
       <w:bookmarkEnd w:id="29"/>
     </w:p>
     <w:p>
+      <w:r>
+        <w:t>Tjänst som källsystemet använder för att uppdatera engagemangsindex</w:t>
+      </w:r>
+      <w:r>
+        <w:t>.</w:t>
+      </w:r>
+      <w:r>
+        <w:t xml:space="preserve"> </w:t>
+      </w:r>
+    </w:p>
+    <w:p>
+      <w:pPr>
+        <w:pStyle w:val="Rubrik2"/>
+      </w:pPr>
+      <w:bookmarkStart w:id="30" w:name="_Toc163300893"/>
+      <w:r>
+        <w:t>Frivillighet</w:t>
+      </w:r>
+      <w:bookmarkEnd w:id="30"/>
+    </w:p>
+    <w:p>
       <w:pPr>
         <w:pStyle w:val="Brdtext"/>
         <w:framePr w:wrap="around"/>
@@ -7086,11 +7103,11 @@
       <w:pPr>
         <w:pStyle w:val="Rubrik2"/>
       </w:pPr>
-      <w:bookmarkStart w:id="30" w:name="_Toc163300894"/>
+      <w:bookmarkStart w:id="31" w:name="_Toc163300894"/>
       <w:r>
         <w:t>Version</w:t>
       </w:r>
-      <w:bookmarkEnd w:id="30"/>
+      <w:bookmarkEnd w:id="31"/>
     </w:p>
     <w:p>
       <w:pPr>
@@ -8048,7 +8065,7 @@
       <w:pPr>
         <w:pStyle w:val="Rubrik2"/>
       </w:pPr>
-      <w:bookmarkStart w:id="31" w:name="_Toc163300895"/>
+      <w:bookmarkStart w:id="32" w:name="_Toc163300895"/>
       <w:r>
         <w:lastRenderedPageBreak/>
         <w:t>Begäran</w:t>
@@ -8056,7 +8073,7 @@
       <w:r>
         <w:t xml:space="preserve"> (Request)</w:t>
       </w:r>
-      <w:bookmarkEnd w:id="31"/>
+      <w:bookmarkEnd w:id="32"/>
       <w:r>
         <w:t xml:space="preserve"> och Svar (Response)</w:t>
       </w:r>
@@ -9619,11 +9636,11 @@
       <w:pPr>
         <w:pStyle w:val="Rubrik2"/>
       </w:pPr>
-      <w:bookmarkStart w:id="32" w:name="_Toc163300898"/>
+      <w:bookmarkStart w:id="33" w:name="_Toc163300898"/>
       <w:r>
         <w:t>Regler</w:t>
       </w:r>
-      <w:bookmarkEnd w:id="32"/>
+      <w:bookmarkEnd w:id="33"/>
     </w:p>
     <w:p>
       <w:pPr>
@@ -9731,7 +9748,7 @@
       <w:pPr>
         <w:pStyle w:val="Rubrik3"/>
       </w:pPr>
-      <w:bookmarkStart w:id="33" w:name="_Toc163300899"/>
+      <w:bookmarkStart w:id="34" w:name="_Toc163300899"/>
       <w:r>
         <w:t>Uppdateringsregler</w:t>
       </w:r>
@@ -9855,7 +9872,7 @@
       <w:r>
         <w:t>Tjänsteinteraktion</w:t>
       </w:r>
-      <w:bookmarkEnd w:id="33"/>
+      <w:bookmarkEnd w:id="34"/>
     </w:p>
     <w:p>
       <w:pPr>
@@ -9885,12 +9902,12 @@
       <w:pPr>
         <w:pStyle w:val="Rubrik1"/>
       </w:pPr>
-      <w:bookmarkStart w:id="34" w:name="_Toc220085640"/>
+      <w:bookmarkStart w:id="35" w:name="_Toc220085640"/>
       <w:r>
         <w:lastRenderedPageBreak/>
         <w:t>GetUpdates</w:t>
       </w:r>
-      <w:bookmarkEnd w:id="34"/>
+      <w:bookmarkEnd w:id="35"/>
     </w:p>
     <w:p>
       <w:r>
@@ -12450,12 +12467,12 @@
       <w:pPr>
         <w:pStyle w:val="Rubrik1"/>
       </w:pPr>
-      <w:bookmarkStart w:id="35" w:name="_Toc220085641"/>
+      <w:bookmarkStart w:id="36" w:name="_Toc220085641"/>
       <w:r>
         <w:lastRenderedPageBreak/>
         <w:t>FindContent</w:t>
       </w:r>
-      <w:bookmarkEnd w:id="35"/>
+      <w:bookmarkEnd w:id="36"/>
     </w:p>
     <w:p>
       <w:r>
@@ -14888,7 +14905,7 @@
       <w:pPr>
         <w:pStyle w:val="Rubrik1"/>
       </w:pPr>
-      <w:bookmarkStart w:id="36" w:name="_Toc220085642"/>
+      <w:bookmarkStart w:id="37" w:name="_Toc220085642"/>
       <w:r>
         <w:lastRenderedPageBreak/>
         <w:t>Process</w:t>
@@ -14899,7 +14916,7 @@
       <w:r>
         <w:t>ication</w:t>
       </w:r>
-      <w:bookmarkEnd w:id="36"/>
+      <w:bookmarkEnd w:id="37"/>
     </w:p>
     <w:p>
       <w:r>
@@ -17619,15 +17636,14 @@
         <w:pStyle w:val="Brdtext"/>
         <w:framePr w:wrap="around"/>
       </w:pPr>
-      <w:bookmarkStart w:id="37" w:name="_TOC19845"/>
-      <w:bookmarkStart w:id="38" w:name="TOC254083426"/>
-      <w:bookmarkStart w:id="39" w:name="_TOC20880"/>
-      <w:bookmarkStart w:id="40" w:name="TOC254083427"/>
-      <w:bookmarkStart w:id="41" w:name="_TOC23051"/>
-      <w:bookmarkStart w:id="42" w:name="TOC254083428"/>
-      <w:bookmarkStart w:id="43" w:name="_TOC23820"/>
-      <w:bookmarkStart w:id="44" w:name="TOC254083429"/>
-      <w:bookmarkEnd w:id="37"/>
+      <w:bookmarkStart w:id="38" w:name="_TOC19845"/>
+      <w:bookmarkStart w:id="39" w:name="TOC254083426"/>
+      <w:bookmarkStart w:id="40" w:name="_TOC20880"/>
+      <w:bookmarkStart w:id="41" w:name="TOC254083427"/>
+      <w:bookmarkStart w:id="42" w:name="_TOC23051"/>
+      <w:bookmarkStart w:id="43" w:name="TOC254083428"/>
+      <w:bookmarkStart w:id="44" w:name="_TOC23820"/>
+      <w:bookmarkStart w:id="45" w:name="TOC254083429"/>
       <w:bookmarkEnd w:id="38"/>
       <w:bookmarkEnd w:id="39"/>
       <w:bookmarkEnd w:id="40"/>
@@ -17635,6 +17651,7 @@
       <w:bookmarkEnd w:id="42"/>
       <w:bookmarkEnd w:id="43"/>
       <w:bookmarkEnd w:id="44"/>
+      <w:bookmarkEnd w:id="45"/>
     </w:p>
     <w:p/>
     <w:sectPr>
@@ -17643,7 +17660,6 @@
       <w:footerReference w:type="even" r:id="rId19"/>
       <w:footerReference w:type="default" r:id="rId20"/>
       <w:headerReference w:type="first" r:id="rId21"/>
-      <w:footerReference w:type="first" r:id="rId22"/>
       <w:pgSz w:w="11900" w:h="16840"/>
       <w:pgMar w:top="601" w:right="1202" w:bottom="301" w:left="1202" w:header="567" w:footer="567" w:gutter="0"/>
       <w:cols w:space="720"/>
@@ -17808,7 +17824,7 @@
         <w:noProof/>
         <w:sz w:val="24"/>
       </w:rPr>
-      <w:t>1</w:t>
+      <w:t>3</w:t>
     </w:r>
     <w:r>
       <w:rPr>
@@ -17870,16 +17886,6 @@
     <w:r>
       <w:cr/>
     </w:r>
-  </w:p>
-</w:ftr>
-</file>
-
-<file path=word/footer3.xml><?xml version="1.0" encoding="utf-8"?>
-<w:ftr xmlns:wpc="http://schemas.microsoft.com/office/word/2010/wordprocessingCanvas" xmlns:mo="http://schemas.microsoft.com/office/mac/office/2008/main" xmlns:mc="http://schemas.openxmlformats.org/markup-compatibility/2006" xmlns:mv="urn:schemas-microsoft-com:mac:vml" xmlns:o="urn:schemas-microsoft-com:office:office" xmlns:r="http://schemas.openxmlformats.org/officeDocument/2006/relationships" xmlns:m="http://schemas.openxmlformats.org/officeDocument/2006/math" xmlns:v="urn:schemas-microsoft-com:vml" xmlns:wp14="http://schemas.microsoft.com/office/word/2010/wordprocessingDrawing" xmlns:wp="http://schemas.openxmlformats.org/drawingml/2006/wordprocessingDrawing" xmlns:w10="urn:schemas-microsoft-com:office:word" xmlns:w="http://schemas.openxmlformats.org/wordprocessingml/2006/main" xmlns:w14="http://schemas.microsoft.com/office/word/2010/wordml" xmlns:wpg="http://schemas.microsoft.com/office/word/2010/wordprocessingGroup" xmlns:wpi="http://schemas.microsoft.com/office/word/2010/wordprocessingInk" xmlns:wne="http://schemas.microsoft.com/office/word/2006/wordml" xmlns:wps="http://schemas.microsoft.com/office/word/2010/wordprocessingShape" mc:Ignorable="w14 wp14 mv">
-  <w:p>
-    <w:pPr>
-      <w:pStyle w:val="Sidfot"/>
-    </w:pPr>
   </w:p>
 </w:ftr>
 </file>
@@ -19430,8 +19436,6 @@
           <w:r>
             <w:t>12</w:t>
           </w:r>
-          <w:bookmarkStart w:id="45" w:name="_GoBack"/>
-          <w:bookmarkEnd w:id="45"/>
         </w:p>
       </w:tc>
     </w:tr>
@@ -19643,7 +19647,7 @@
             <w:rPr>
               <w:noProof/>
             </w:rPr>
-            <w:t>1</w:t>
+            <w:t>3</w:t>
           </w:r>
           <w:r>
             <w:fldChar w:fldCharType="end"/>

</xml_diff>

<commit_message>
EI. Updaterad doc av datacontroller
</commit_message>
<xml_diff>
--- a/ServiceInteractions/riv/itintegration/engagementindex/trunk/docs/Tjanstekontrakt ItIntegration EngagementIndex - Beskrivning.docx
+++ b/ServiceInteractions/riv/itintegration/engagementindex/trunk/docs/Tjanstekontrakt ItIntegration EngagementIndex - Beskrivning.docx
@@ -89,7 +89,7 @@
           <w:rFonts w:ascii="Arial" w:hAnsi="Arial"/>
           <w:sz w:val="36"/>
         </w:rPr>
-        <w:t>Version PA14</w:t>
+        <w:t>Version A</w:t>
       </w:r>
     </w:p>
     <w:p>
@@ -105,7 +105,21 @@
           <w:rFonts w:ascii="Arial" w:hAnsi="Arial"/>
           <w:sz w:val="36"/>
         </w:rPr>
-        <w:t>2013-05-30</w:t>
+        <w:t>2013-06-</w:t>
+      </w:r>
+      <w:r>
+        <w:rPr>
+          <w:rFonts w:ascii="Arial" w:hAnsi="Arial"/>
+          <w:sz w:val="36"/>
+        </w:rPr>
+        <w:t>0</w:t>
+      </w:r>
+      <w:r>
+        <w:rPr>
+          <w:rFonts w:ascii="Arial" w:hAnsi="Arial"/>
+          <w:sz w:val="36"/>
+        </w:rPr>
+        <w:t>4</w:t>
       </w:r>
     </w:p>
     <w:p>
@@ -2130,9 +2144,12 @@
             </w:r>
             <w:proofErr w:type="spellStart"/>
             <w:r>
-              <w:t>HSA-id:n.</w:t>
+              <w:t>HSA-id:n</w:t>
             </w:r>
             <w:proofErr w:type="spellEnd"/>
+            <w:r>
+              <w:t>.</w:t>
+            </w:r>
             <w:r>
               <w:br/>
             </w:r>
@@ -2229,6 +2246,96 @@
             </w:pPr>
             <w:r>
               <w:lastRenderedPageBreak/>
+              <w:t>Magnus Larsson</w:t>
+            </w:r>
+          </w:p>
+        </w:tc>
+        <w:tc>
+          <w:tcPr>
+            <w:tcW w:w="1440" w:type="dxa"/>
+          </w:tcPr>
+          <w:p>
+            <w:pPr>
+              <w:pStyle w:val="BodyText"/>
+            </w:pPr>
+          </w:p>
+        </w:tc>
+      </w:tr>
+      <w:tr>
+        <w:tc>
+          <w:tcPr>
+            <w:tcW w:w="964" w:type="dxa"/>
+          </w:tcPr>
+          <w:p>
+            <w:pPr>
+              <w:pStyle w:val="BodyText"/>
+            </w:pPr>
+            <w:r>
+              <w:lastRenderedPageBreak/>
+              <w:t>A</w:t>
+            </w:r>
+          </w:p>
+        </w:tc>
+        <w:tc>
+          <w:tcPr>
+            <w:tcW w:w="1224" w:type="dxa"/>
+          </w:tcPr>
+          <w:p>
+            <w:pPr>
+              <w:pStyle w:val="BodyText"/>
+            </w:pPr>
+            <w:r>
+              <w:t>2013-06-04</w:t>
+            </w:r>
+          </w:p>
+        </w:tc>
+        <w:tc>
+          <w:tcPr>
+            <w:tcW w:w="4140" w:type="dxa"/>
+          </w:tcPr>
+          <w:p>
+            <w:pPr>
+              <w:pStyle w:val="BodyText"/>
+            </w:pPr>
+            <w:r>
+              <w:t xml:space="preserve">Ytterligare en uppdatering av beskrivningen av fältet </w:t>
+            </w:r>
+            <w:proofErr w:type="spellStart"/>
+            <w:r>
+              <w:t>DataController</w:t>
+            </w:r>
+            <w:proofErr w:type="spellEnd"/>
+            <w:r>
+              <w:t>, se avsnittet för Informationsmodell.</w:t>
+            </w:r>
+          </w:p>
+          <w:p>
+            <w:pPr>
+              <w:pStyle w:val="BodyText"/>
+            </w:pPr>
+            <w:r>
+              <w:rPr>
+                <w:highlight w:val="yellow"/>
+              </w:rPr>
+              <w:t>Ändring är markerad</w:t>
+            </w:r>
+            <w:r>
+              <w:rPr>
+                <w:highlight w:val="yellow"/>
+              </w:rPr>
+              <w:t xml:space="preserve"> i gult</w:t>
+            </w:r>
+          </w:p>
+        </w:tc>
+        <w:tc>
+          <w:tcPr>
+            <w:tcW w:w="1980" w:type="dxa"/>
+          </w:tcPr>
+          <w:p>
+            <w:pPr>
+              <w:pStyle w:val="BodyText"/>
+            </w:pPr>
+            <w:r>
               <w:t>Magnus Larsson</w:t>
             </w:r>
           </w:p>
@@ -2252,11 +2359,6 @@
           <w:rFonts w:ascii="Arial" w:hAnsi="Arial"/>
           <w:sz w:val="36"/>
         </w:rPr>
-      </w:pPr>
-    </w:p>
-    <w:p>
-      <w:pPr>
-        <w:pStyle w:val="BodyText"/>
       </w:pPr>
     </w:p>
     <w:p>
@@ -2315,8 +2417,6 @@
         </w:rPr>
         <w:fldChar w:fldCharType="separate"/>
       </w:r>
-      <w:bookmarkStart w:id="0" w:name="_GoBack"/>
-      <w:bookmarkEnd w:id="0"/>
       <w:r>
         <w:t>1.</w:t>
       </w:r>
@@ -2877,18 +2977,19 @@
       <w:pPr>
         <w:pStyle w:val="Heading1"/>
       </w:pPr>
-      <w:bookmarkStart w:id="1" w:name="_Toc163963305"/>
-      <w:bookmarkStart w:id="2" w:name="_Toc199311100"/>
-      <w:bookmarkStart w:id="3" w:name="_Toc199552311"/>
-      <w:bookmarkStart w:id="4" w:name="_Toc199552341"/>
-      <w:bookmarkStart w:id="5" w:name="_Toc199552434"/>
-      <w:bookmarkStart w:id="6" w:name="_Toc163300577"/>
-      <w:bookmarkStart w:id="7" w:name="_Toc163300879"/>
-      <w:bookmarkStart w:id="8" w:name="_Toc231554325"/>
+      <w:bookmarkStart w:id="0" w:name="_Toc163963305"/>
+      <w:bookmarkStart w:id="1" w:name="_Toc199311100"/>
+      <w:bookmarkStart w:id="2" w:name="_Toc199552311"/>
+      <w:bookmarkStart w:id="3" w:name="_Toc199552341"/>
+      <w:bookmarkStart w:id="4" w:name="_Toc199552434"/>
+      <w:bookmarkStart w:id="5" w:name="_Toc163300577"/>
+      <w:bookmarkStart w:id="6" w:name="_Toc163300879"/>
+      <w:bookmarkStart w:id="7" w:name="_Toc231554325"/>
       <w:r>
         <w:lastRenderedPageBreak/>
         <w:t>Inledning</w:t>
       </w:r>
+      <w:bookmarkEnd w:id="0"/>
       <w:bookmarkEnd w:id="1"/>
       <w:bookmarkEnd w:id="2"/>
       <w:bookmarkEnd w:id="3"/>
@@ -2896,7 +2997,6 @@
       <w:bookmarkEnd w:id="5"/>
       <w:bookmarkEnd w:id="6"/>
       <w:bookmarkEnd w:id="7"/>
-      <w:bookmarkEnd w:id="8"/>
     </w:p>
     <w:p/>
     <w:p>
@@ -3706,19 +3806,22 @@
         </mc:AlternateContent>
       </w:r>
     </w:p>
-    <w:p/>
     <w:p>
+      <w:bookmarkStart w:id="8" w:name="_GoBack"/>
+      <w:bookmarkEnd w:id="8"/>
+    </w:p>
+    <w:p>
       <w:pPr>
         <w:pStyle w:val="Heading1"/>
       </w:pPr>
-      <w:bookmarkStart w:id="9" w:name="_Toc163300578"/>
-      <w:bookmarkStart w:id="10" w:name="_Toc163300880"/>
-      <w:bookmarkStart w:id="11" w:name="_Toc231554326"/>
+      <w:bookmarkStart w:id="9" w:name="_Toc231554326"/>
+      <w:bookmarkStart w:id="10" w:name="_Toc163300578"/>
+      <w:bookmarkStart w:id="11" w:name="_Toc163300880"/>
       <w:r>
         <w:lastRenderedPageBreak/>
         <w:t>Informationsmodell</w:t>
       </w:r>
-      <w:bookmarkEnd w:id="11"/>
+      <w:bookmarkEnd w:id="9"/>
     </w:p>
     <w:p>
       <w:pPr>
@@ -3749,8 +3852,8 @@
       </w:tblPr>
       <w:tblGrid>
         <w:gridCol w:w="1540"/>
-        <w:gridCol w:w="1262"/>
-        <w:gridCol w:w="2444"/>
+        <w:gridCol w:w="1687"/>
+        <w:gridCol w:w="2019"/>
         <w:gridCol w:w="788"/>
         <w:gridCol w:w="1998"/>
         <w:gridCol w:w="1330"/>
@@ -3772,7 +3875,7 @@
         </w:tc>
         <w:tc>
           <w:tcPr>
-            <w:tcW w:w="1262" w:type="dxa"/>
+            <w:tcW w:w="1687" w:type="dxa"/>
             <w:shd w:val="clear" w:color="auto" w:fill="auto"/>
           </w:tcPr>
           <w:p>
@@ -3789,7 +3892,7 @@
         </w:tc>
         <w:tc>
           <w:tcPr>
-            <w:tcW w:w="2444" w:type="dxa"/>
+            <w:tcW w:w="2019" w:type="dxa"/>
             <w:shd w:val="clear" w:color="auto" w:fill="auto"/>
           </w:tcPr>
           <w:p>
@@ -3893,7 +3996,7 @@
         </w:tc>
         <w:tc>
           <w:tcPr>
-            <w:tcW w:w="1262" w:type="dxa"/>
+            <w:tcW w:w="1687" w:type="dxa"/>
             <w:shd w:val="clear" w:color="auto" w:fill="auto"/>
           </w:tcPr>
           <w:p>
@@ -3907,7 +4010,7 @@
         </w:tc>
         <w:tc>
           <w:tcPr>
-            <w:tcW w:w="2444" w:type="dxa"/>
+            <w:tcW w:w="2019" w:type="dxa"/>
             <w:shd w:val="clear" w:color="auto" w:fill="auto"/>
           </w:tcPr>
           <w:p>
@@ -3997,7 +4100,7 @@
         </w:tc>
         <w:tc>
           <w:tcPr>
-            <w:tcW w:w="1262" w:type="dxa"/>
+            <w:tcW w:w="1687" w:type="dxa"/>
             <w:shd w:val="clear" w:color="auto" w:fill="auto"/>
           </w:tcPr>
           <w:p>
@@ -4011,7 +4114,7 @@
         </w:tc>
         <w:tc>
           <w:tcPr>
-            <w:tcW w:w="2444" w:type="dxa"/>
+            <w:tcW w:w="2019" w:type="dxa"/>
             <w:shd w:val="clear" w:color="auto" w:fill="auto"/>
           </w:tcPr>
           <w:p>
@@ -4138,7 +4241,7 @@
         </w:tc>
         <w:tc>
           <w:tcPr>
-            <w:tcW w:w="1262" w:type="dxa"/>
+            <w:tcW w:w="1687" w:type="dxa"/>
             <w:shd w:val="clear" w:color="auto" w:fill="auto"/>
           </w:tcPr>
           <w:p>
@@ -4168,7 +4271,7 @@
         </w:tc>
         <w:tc>
           <w:tcPr>
-            <w:tcW w:w="2444" w:type="dxa"/>
+            <w:tcW w:w="2019" w:type="dxa"/>
             <w:shd w:val="clear" w:color="auto" w:fill="auto"/>
           </w:tcPr>
           <w:p>
@@ -4329,7 +4432,7 @@
         </w:tc>
         <w:tc>
           <w:tcPr>
-            <w:tcW w:w="1262" w:type="dxa"/>
+            <w:tcW w:w="1687" w:type="dxa"/>
             <w:shd w:val="clear" w:color="auto" w:fill="auto"/>
           </w:tcPr>
           <w:p>
@@ -4343,7 +4446,7 @@
         </w:tc>
         <w:tc>
           <w:tcPr>
-            <w:tcW w:w="2444" w:type="dxa"/>
+            <w:tcW w:w="2019" w:type="dxa"/>
             <w:shd w:val="clear" w:color="auto" w:fill="auto"/>
           </w:tcPr>
           <w:p>
@@ -4468,7 +4571,7 @@
         </w:tc>
         <w:tc>
           <w:tcPr>
-            <w:tcW w:w="1262" w:type="dxa"/>
+            <w:tcW w:w="1687" w:type="dxa"/>
             <w:shd w:val="clear" w:color="auto" w:fill="auto"/>
           </w:tcPr>
           <w:p>
@@ -4482,7 +4585,7 @@
         </w:tc>
         <w:tc>
           <w:tcPr>
-            <w:tcW w:w="2444" w:type="dxa"/>
+            <w:tcW w:w="2019" w:type="dxa"/>
             <w:shd w:val="clear" w:color="auto" w:fill="auto"/>
           </w:tcPr>
           <w:p>
@@ -4546,6 +4649,7 @@
               <w:rPr>
                 <w:i/>
               </w:rPr>
+              <w:lastRenderedPageBreak/>
               <w:t>Konstanten ”NA”</w:t>
             </w:r>
           </w:p>
@@ -4594,6 +4698,7 @@
               <w:pStyle w:val="BodyText"/>
             </w:pPr>
             <w:r>
+              <w:lastRenderedPageBreak/>
               <w:t>1</w:t>
             </w:r>
             <w:proofErr w:type="gramStart"/>
@@ -4616,7 +4721,11 @@
               <w:pStyle w:val="BodyText"/>
             </w:pPr>
             <w:r>
-              <w:t xml:space="preserve">Typen av identifierare beror av tjänstedomänen. Om tjänstedomänen inte exponerar tjänster baserat på unika händelsebärande objekt, ska värdet vara konstanten ”NA” (not </w:t>
+              <w:t xml:space="preserve">Typen av identifierare beror av tjänstedomänen. Om tjänstedomänen inte exponerar tjänster baserat på unika händelsebärande objekt, ska värdet </w:t>
+            </w:r>
+            <w:r>
+              <w:lastRenderedPageBreak/>
+              <w:t xml:space="preserve">vara konstanten ”NA” (not </w:t>
             </w:r>
             <w:proofErr w:type="spellStart"/>
             <w:r>
@@ -4638,6 +4747,7 @@
               <w:pStyle w:val="BodyText"/>
             </w:pPr>
             <w:r>
+              <w:lastRenderedPageBreak/>
               <w:t xml:space="preserve">Del av instansens </w:t>
             </w:r>
             <w:proofErr w:type="spellStart"/>
@@ -4659,11 +4769,11 @@
               <w:pStyle w:val="BodyText"/>
             </w:pPr>
             <w:r>
+              <w:lastRenderedPageBreak/>
               <w:t xml:space="preserve">Clinical process </w:t>
             </w:r>
             <w:proofErr w:type="spellStart"/>
             <w:r>
-              <w:lastRenderedPageBreak/>
               <w:t>interest</w:t>
             </w:r>
             <w:proofErr w:type="spellEnd"/>
@@ -4674,7 +4784,7 @@
         </w:tc>
         <w:tc>
           <w:tcPr>
-            <w:tcW w:w="1262" w:type="dxa"/>
+            <w:tcW w:w="1687" w:type="dxa"/>
             <w:shd w:val="clear" w:color="auto" w:fill="auto"/>
           </w:tcPr>
           <w:p>
@@ -4682,14 +4792,13 @@
               <w:pStyle w:val="BodyText"/>
             </w:pPr>
             <w:r>
-              <w:lastRenderedPageBreak/>
               <w:t>Hälsoärende-id</w:t>
             </w:r>
           </w:p>
         </w:tc>
         <w:tc>
           <w:tcPr>
-            <w:tcW w:w="2444" w:type="dxa"/>
+            <w:tcW w:w="2019" w:type="dxa"/>
             <w:shd w:val="clear" w:color="auto" w:fill="auto"/>
           </w:tcPr>
           <w:p>
@@ -4733,11 +4842,7 @@
               <w:pStyle w:val="BodyText"/>
             </w:pPr>
             <w:r>
-              <w:t xml:space="preserve">”NA” anges om hälsoärende-id inte </w:t>
-            </w:r>
-            <w:r>
-              <w:lastRenderedPageBreak/>
-              <w:t>tillämpas för domänen, annars värde enl. nat. standard för hälsoärende-id.</w:t>
+              <w:t>”NA” anges om hälsoärende-id inte tillämpas för domänen, annars värde enl. nat. standard för hälsoärende-id.</w:t>
             </w:r>
           </w:p>
         </w:tc>
@@ -4751,12 +4856,10 @@
               <w:pStyle w:val="BodyText"/>
             </w:pPr>
             <w:r>
-              <w:lastRenderedPageBreak/>
               <w:t xml:space="preserve">Del av instansens </w:t>
             </w:r>
             <w:proofErr w:type="spellStart"/>
             <w:r>
-              <w:lastRenderedPageBreak/>
               <w:t>unikhet</w:t>
             </w:r>
             <w:proofErr w:type="spellEnd"/>
@@ -4774,7 +4877,6 @@
               <w:pStyle w:val="BodyText"/>
             </w:pPr>
             <w:r>
-              <w:lastRenderedPageBreak/>
               <w:t xml:space="preserve">Most Recent </w:t>
             </w:r>
             <w:proofErr w:type="spellStart"/>
@@ -4789,7 +4891,7 @@
         </w:tc>
         <w:tc>
           <w:tcPr>
-            <w:tcW w:w="1262" w:type="dxa"/>
+            <w:tcW w:w="1687" w:type="dxa"/>
             <w:shd w:val="clear" w:color="auto" w:fill="auto"/>
           </w:tcPr>
           <w:p>
@@ -4808,7 +4910,7 @@
         </w:tc>
         <w:tc>
           <w:tcPr>
-            <w:tcW w:w="2444" w:type="dxa"/>
+            <w:tcW w:w="2019" w:type="dxa"/>
             <w:shd w:val="clear" w:color="auto" w:fill="auto"/>
           </w:tcPr>
           <w:p>
@@ -4911,7 +5013,7 @@
         </w:tc>
         <w:tc>
           <w:tcPr>
-            <w:tcW w:w="1262" w:type="dxa"/>
+            <w:tcW w:w="1687" w:type="dxa"/>
             <w:shd w:val="clear" w:color="auto" w:fill="auto"/>
           </w:tcPr>
           <w:p>
@@ -4925,7 +5027,7 @@
         </w:tc>
         <w:tc>
           <w:tcPr>
-            <w:tcW w:w="2444" w:type="dxa"/>
+            <w:tcW w:w="2019" w:type="dxa"/>
             <w:shd w:val="clear" w:color="auto" w:fill="auto"/>
           </w:tcPr>
           <w:p>
@@ -5012,7 +5114,7 @@
         </w:tc>
         <w:tc>
           <w:tcPr>
-            <w:tcW w:w="1262" w:type="dxa"/>
+            <w:tcW w:w="1687" w:type="dxa"/>
             <w:shd w:val="clear" w:color="auto" w:fill="auto"/>
           </w:tcPr>
           <w:p>
@@ -5026,7 +5128,7 @@
         </w:tc>
         <w:tc>
           <w:tcPr>
-            <w:tcW w:w="2444" w:type="dxa"/>
+            <w:tcW w:w="2019" w:type="dxa"/>
             <w:shd w:val="clear" w:color="auto" w:fill="auto"/>
           </w:tcPr>
           <w:p>
@@ -5103,7 +5205,7 @@
         </w:tc>
         <w:tc>
           <w:tcPr>
-            <w:tcW w:w="1262" w:type="dxa"/>
+            <w:tcW w:w="1687" w:type="dxa"/>
             <w:shd w:val="clear" w:color="auto" w:fill="auto"/>
           </w:tcPr>
           <w:p>
@@ -5122,7 +5224,7 @@
         </w:tc>
         <w:tc>
           <w:tcPr>
-            <w:tcW w:w="2444" w:type="dxa"/>
+            <w:tcW w:w="2019" w:type="dxa"/>
             <w:shd w:val="clear" w:color="auto" w:fill="auto"/>
           </w:tcPr>
           <w:p>
@@ -5130,7 +5232,50 @@
               <w:pStyle w:val="BodyText"/>
             </w:pPr>
             <w:r>
-              <w:t>Organisationsnummer</w:t>
+              <w:rPr>
+                <w:highlight w:val="yellow"/>
+              </w:rPr>
+              <w:t>Ett v</w:t>
+            </w:r>
+            <w:r>
+              <w:rPr>
+                <w:highlight w:val="yellow"/>
+              </w:rPr>
+              <w:t xml:space="preserve">ärde som i </w:t>
+            </w:r>
+            <w:proofErr w:type="spellStart"/>
+            <w:r>
+              <w:rPr>
+                <w:highlight w:val="yellow"/>
+              </w:rPr>
+              <w:t>källsystemet</w:t>
+            </w:r>
+            <w:proofErr w:type="spellEnd"/>
+            <w:r>
+              <w:rPr>
+                <w:highlight w:val="yellow"/>
+              </w:rPr>
+              <w:t xml:space="preserve"> med id </w:t>
+            </w:r>
+            <w:proofErr w:type="spellStart"/>
+            <w:r>
+              <w:rPr>
+                <w:highlight w:val="yellow"/>
+              </w:rPr>
+              <w:t>S</w:t>
+            </w:r>
+            <w:r>
+              <w:rPr>
+                <w:highlight w:val="yellow"/>
+              </w:rPr>
+              <w:t>ourceSystem</w:t>
+            </w:r>
+            <w:proofErr w:type="spellEnd"/>
+            <w:r>
+              <w:rPr>
+                <w:highlight w:val="yellow"/>
+              </w:rPr>
+              <w:t xml:space="preserve"> unikt identifierar PU-ansvarig organisation.</w:t>
             </w:r>
           </w:p>
         </w:tc>
@@ -5166,7 +5311,34 @@
               <w:pStyle w:val="BodyText"/>
             </w:pPr>
             <w:r>
-              <w:t>”SE”&lt;organisationsnummer&gt;. Exempel: ”SE5565594230”</w:t>
+              <w:rPr>
+                <w:highlight w:val="yellow"/>
+              </w:rPr>
+              <w:t>”SE”&lt;organisationsnummer&gt;, (t ex</w:t>
+            </w:r>
+            <w:r>
+              <w:rPr>
+                <w:highlight w:val="yellow"/>
+              </w:rPr>
+              <w:t xml:space="preserve">: </w:t>
+            </w:r>
+            <w:r>
+              <w:rPr>
+                <w:highlight w:val="yellow"/>
+              </w:rPr>
+              <w:t xml:space="preserve">”SE5565594230”), HSA-id, </w:t>
+            </w:r>
+            <w:r>
+              <w:rPr>
+                <w:highlight w:val="yellow"/>
+              </w:rPr>
+              <w:t>eller systemspecifik identitet</w:t>
+            </w:r>
+            <w:r>
+              <w:rPr>
+                <w:highlight w:val="yellow"/>
+              </w:rPr>
+              <w:t>.</w:t>
             </w:r>
           </w:p>
         </w:tc>
@@ -5207,7 +5379,7 @@
         </w:tc>
         <w:tc>
           <w:tcPr>
-            <w:tcW w:w="1262" w:type="dxa"/>
+            <w:tcW w:w="1687" w:type="dxa"/>
             <w:shd w:val="clear" w:color="auto" w:fill="auto"/>
           </w:tcPr>
           <w:p>
@@ -5221,7 +5393,7 @@
         </w:tc>
         <w:tc>
           <w:tcPr>
-            <w:tcW w:w="2444" w:type="dxa"/>
+            <w:tcW w:w="2019" w:type="dxa"/>
             <w:shd w:val="clear" w:color="auto" w:fill="auto"/>
           </w:tcPr>
           <w:p>
@@ -5308,7 +5480,7 @@
         </w:tc>
         <w:tc>
           <w:tcPr>
-            <w:tcW w:w="1262" w:type="dxa"/>
+            <w:tcW w:w="1687" w:type="dxa"/>
             <w:shd w:val="clear" w:color="auto" w:fill="auto"/>
           </w:tcPr>
           <w:p>
@@ -5316,7 +5488,11 @@
               <w:pStyle w:val="BodyText"/>
             </w:pPr>
             <w:r>
-              <w:t>Organisation vars index tog emot ”</w:t>
+              <w:t xml:space="preserve">Organisation </w:t>
+            </w:r>
+            <w:r>
+              <w:lastRenderedPageBreak/>
+              <w:t>vars index tog emot ”</w:t>
             </w:r>
             <w:proofErr w:type="spellStart"/>
             <w:r>
@@ -5330,7 +5506,7 @@
         </w:tc>
         <w:tc>
           <w:tcPr>
-            <w:tcW w:w="2444" w:type="dxa"/>
+            <w:tcW w:w="2019" w:type="dxa"/>
             <w:shd w:val="clear" w:color="auto" w:fill="auto"/>
           </w:tcPr>
           <w:p>
@@ -5338,7 +5514,12 @@
               <w:pStyle w:val="BodyText"/>
             </w:pPr>
             <w:r>
-              <w:t xml:space="preserve">Organisationsnummer (HSA-id) för organisationen som äger indexinstansen. Organisationen är en myndighet eller </w:t>
+              <w:lastRenderedPageBreak/>
+              <w:t>Organisationsnumm</w:t>
+            </w:r>
+            <w:r>
+              <w:lastRenderedPageBreak/>
+              <w:t xml:space="preserve">er (HSA-id) för organisationen som äger indexinstansen. Organisationen är en myndighet eller </w:t>
             </w:r>
             <w:proofErr w:type="spellStart"/>
             <w:r>
@@ -5360,6 +5541,7 @@
               <w:pStyle w:val="BodyText"/>
             </w:pPr>
             <w:r>
+              <w:lastRenderedPageBreak/>
               <w:t>1</w:t>
             </w:r>
             <w:proofErr w:type="gramStart"/>
@@ -5382,7 +5564,11 @@
               <w:pStyle w:val="BodyText"/>
             </w:pPr>
             <w:r>
-              <w:t xml:space="preserve">Syftet är att skapa förutsättningar för att undvika rundgång mellan </w:t>
+              <w:t xml:space="preserve">Syftet är att skapa </w:t>
+            </w:r>
+            <w:r>
+              <w:lastRenderedPageBreak/>
+              <w:t xml:space="preserve">förutsättningar för att undvika rundgång mellan </w:t>
             </w:r>
             <w:proofErr w:type="gramStart"/>
             <w:r>
@@ -5404,7 +5590,12 @@
               <w:pStyle w:val="BodyText"/>
             </w:pPr>
             <w:r>
-              <w:t xml:space="preserve">Del av instansens </w:t>
+              <w:lastRenderedPageBreak/>
+              <w:t xml:space="preserve">Del av </w:t>
+            </w:r>
+            <w:r>
+              <w:lastRenderedPageBreak/>
+              <w:t xml:space="preserve">instansens </w:t>
             </w:r>
             <w:proofErr w:type="spellStart"/>
             <w:r>
@@ -5422,7 +5613,6 @@
       </w:pPr>
       <w:proofErr w:type="spellStart"/>
       <w:r>
-        <w:lastRenderedPageBreak/>
         <w:t>Tillämpningsansvisning</w:t>
       </w:r>
       <w:proofErr w:type="spellEnd"/>
@@ -5470,8 +5660,8 @@
         <w:lastRenderedPageBreak/>
         <w:t>Informationssäkerhet</w:t>
       </w:r>
-      <w:bookmarkEnd w:id="9"/>
       <w:bookmarkEnd w:id="10"/>
+      <w:bookmarkEnd w:id="11"/>
       <w:bookmarkEnd w:id="12"/>
     </w:p>
     <w:p>
@@ -19310,7 +19500,7 @@
         <w:noProof/>
         <w:sz w:val="24"/>
       </w:rPr>
-      <w:t>6</w:t>
+      <w:t>10</w:t>
     </w:r>
     <w:r>
       <w:rPr>
@@ -20283,7 +20473,7 @@
             <w:fldChar w:fldCharType="separate"/>
           </w:r>
           <w:r>
-            <w:t>2013-05-30</w:t>
+            <w:t>2013-06-04</w:t>
           </w:r>
           <w:r>
             <w:fldChar w:fldCharType="end"/>
@@ -20913,7 +21103,7 @@
             </w:tabs>
           </w:pPr>
           <w:r>
-            <w:t>Utgåva PA14</w:t>
+            <w:t>Utgåva A</w:t>
           </w:r>
         </w:p>
       </w:tc>
@@ -21131,7 +21321,7 @@
             <w:rPr>
               <w:noProof/>
             </w:rPr>
-            <w:t>6</w:t>
+            <w:t>10</w:t>
           </w:r>
           <w:r>
             <w:fldChar w:fldCharType="end"/>
@@ -21215,7 +21405,7 @@
               <w:sz w:val="16"/>
               <w:szCs w:val="16"/>
             </w:rPr>
-            <w:t>2013-05-30</w:t>
+            <w:t>2013-06-04</w:t>
           </w:r>
           <w:r>
             <w:rPr>
@@ -26686,7 +26876,7 @@
 </file>
 
 <file path=customXml/itemProps1.xml><?xml version="1.0" encoding="utf-8"?>
-<ds:datastoreItem xmlns:ds="http://schemas.openxmlformats.org/officeDocument/2006/customXml" ds:itemID="{7F88574F-919F-AA43-A2E7-E12221098F59}">
+<ds:datastoreItem xmlns:ds="http://schemas.openxmlformats.org/officeDocument/2006/customXml" ds:itemID="{184D4369-C0C8-BC4F-BE4E-7D213C2F1FBC}">
   <ds:schemaRefs>
     <ds:schemaRef ds:uri="http://schemas.openxmlformats.org/officeDocument/2006/bibliography"/>
   </ds:schemaRefs>

</xml_diff>

<commit_message>
EI, Lagt in: Definitiv revision fastställd av Anders Bergman
</commit_message>
<xml_diff>
--- a/ServiceInteractions/riv/itintegration/engagementindex/trunk/docs/Tjanstekontrakt ItIntegration EngagementIndex - Beskrivning.docx
+++ b/ServiceInteractions/riv/itintegration/engagementindex/trunk/docs/Tjanstekontrakt ItIntegration EngagementIndex - Beskrivning.docx
@@ -362,13 +362,8 @@
               <w:pStyle w:val="BodyText"/>
             </w:pPr>
             <w:r>
-              <w:t xml:space="preserve">Johan </w:t>
-            </w:r>
-            <w:proofErr w:type="spellStart"/>
-            <w:r>
-              <w:t>Eltes</w:t>
-            </w:r>
-            <w:proofErr w:type="spellEnd"/>
+              <w:t>Johan Eltes</w:t>
+            </w:r>
           </w:p>
         </w:tc>
         <w:tc>
@@ -418,13 +413,8 @@
               <w:pStyle w:val="BodyText"/>
             </w:pPr>
             <w:r>
-              <w:t xml:space="preserve">Kompletteringar och justering av namn på fråge- och </w:t>
-            </w:r>
-            <w:proofErr w:type="gramStart"/>
-            <w:r>
-              <w:t>notifieringstjänsterna</w:t>
-            </w:r>
-            <w:proofErr w:type="gramEnd"/>
+              <w:t>Kompletteringar och justering av namn på fråge- och notifieringstjänsterna</w:t>
+            </w:r>
           </w:p>
         </w:tc>
         <w:tc>
@@ -436,13 +426,8 @@
               <w:pStyle w:val="BodyText"/>
             </w:pPr>
             <w:r>
-              <w:t xml:space="preserve">Johan </w:t>
-            </w:r>
-            <w:proofErr w:type="spellStart"/>
-            <w:r>
-              <w:t>Eltes</w:t>
-            </w:r>
-            <w:proofErr w:type="spellEnd"/>
+              <w:t>Johan Eltes</w:t>
+            </w:r>
           </w:p>
         </w:tc>
         <w:tc>
@@ -491,13 +476,8 @@
             <w:pPr>
               <w:pStyle w:val="BodyText"/>
             </w:pPr>
-            <w:proofErr w:type="gramStart"/>
-            <w:r>
-              <w:t>-</w:t>
-            </w:r>
-            <w:proofErr w:type="gramEnd"/>
-            <w:r>
-              <w:t xml:space="preserve"> </w:t>
+            <w:r>
+              <w:t xml:space="preserve">- </w:t>
             </w:r>
             <w:r>
               <w:t xml:space="preserve">Justering av namn </w:t>
@@ -514,11 +494,9 @@
             <w:r>
               <w:t xml:space="preserve">ytt namn: </w:t>
             </w:r>
-            <w:proofErr w:type="spellStart"/>
             <w:r>
               <w:t>clinicalProcessInterestId</w:t>
             </w:r>
-            <w:proofErr w:type="spellEnd"/>
             <w:r>
               <w:t>, nytt format är GUID).</w:t>
             </w:r>
@@ -527,122 +505,47 @@
             <w:pPr>
               <w:pStyle w:val="BodyText"/>
             </w:pPr>
-            <w:proofErr w:type="gramStart"/>
-            <w:r>
-              <w:t>-</w:t>
-            </w:r>
-            <w:proofErr w:type="gramEnd"/>
-            <w:r>
-              <w:t xml:space="preserve"> </w:t>
-            </w:r>
-            <w:proofErr w:type="spellStart"/>
-            <w:r>
-              <w:t>Update</w:t>
-            </w:r>
-            <w:proofErr w:type="spellEnd"/>
-            <w:r>
-              <w:t>-tjänsten: Uppdatering av felaktig regel för borttag gällande användningen av “</w:t>
-            </w:r>
-            <w:proofErr w:type="spellStart"/>
-            <w:r>
-              <w:t>owner</w:t>
-            </w:r>
-            <w:proofErr w:type="spellEnd"/>
-            <w:r>
-              <w:t>”.</w:t>
+            <w:r>
+              <w:t xml:space="preserve">- </w:t>
+            </w:r>
+            <w:r>
+              <w:t>Update-tjänsten: Uppdatering av felaktig regel för borttag gällande användningen av “owner”.</w:t>
             </w:r>
           </w:p>
           <w:p>
             <w:pPr>
               <w:pStyle w:val="BodyText"/>
             </w:pPr>
-            <w:proofErr w:type="gramStart"/>
-            <w:r>
-              <w:t>-</w:t>
-            </w:r>
-            <w:proofErr w:type="gramEnd"/>
-            <w:r>
-              <w:t xml:space="preserve"> </w:t>
-            </w:r>
-            <w:proofErr w:type="spellStart"/>
-            <w:r>
-              <w:t>Update</w:t>
-            </w:r>
-            <w:proofErr w:type="spellEnd"/>
-            <w:r>
-              <w:t xml:space="preserve">-tjänsten: Poster med </w:t>
-            </w:r>
-            <w:proofErr w:type="spellStart"/>
-            <w:r>
-              <w:t>delete</w:t>
-            </w:r>
-            <w:proofErr w:type="spellEnd"/>
-            <w:r>
-              <w:t xml:space="preserve">-flagga = </w:t>
-            </w:r>
-            <w:proofErr w:type="spellStart"/>
-            <w:r>
-              <w:t>true</w:t>
-            </w:r>
-            <w:proofErr w:type="spellEnd"/>
-            <w:r>
-              <w:t xml:space="preserve"> måste vara unika – dvs fälten används inte för filtrering som kan resultera i att en post i meddelandet kan orsaka borttag av många poster i producenten.</w:t>
+            <w:r>
+              <w:t xml:space="preserve">- </w:t>
+            </w:r>
+            <w:r>
+              <w:t>Update-tjänsten: Poster med delete-flagga = true måste vara unika – dvs fälten används inte för filtrering som kan resultera i att en post i meddelandet kan orsaka borttag av många poster i producenten.</w:t>
             </w:r>
           </w:p>
           <w:p>
             <w:pPr>
               <w:pStyle w:val="BodyText"/>
             </w:pPr>
-            <w:proofErr w:type="gramStart"/>
-            <w:r>
-              <w:t>-</w:t>
-            </w:r>
-            <w:proofErr w:type="gramEnd"/>
-            <w:r>
-              <w:t xml:space="preserve"> </w:t>
-            </w:r>
-            <w:proofErr w:type="spellStart"/>
-            <w:r>
-              <w:t>Update</w:t>
-            </w:r>
-            <w:proofErr w:type="spellEnd"/>
-            <w:r>
-              <w:t>-tjänsten: Ny regel som säger att alla poster i meddelandet måste vara unika (inom meddelandet) med avseende på identifierande egenskaper.</w:t>
+            <w:r>
+              <w:t xml:space="preserve">- </w:t>
+            </w:r>
+            <w:r>
+              <w:t>Update-tjänsten: Ny regel som säger att alla poster i meddelandet måste vara unika (inom meddelandet) med avseende på identifierande egenskaper.</w:t>
             </w:r>
           </w:p>
           <w:p>
             <w:pPr>
               <w:pStyle w:val="BodyText"/>
             </w:pPr>
-            <w:proofErr w:type="gramStart"/>
-            <w:r>
-              <w:t>-</w:t>
-            </w:r>
-            <w:proofErr w:type="gramEnd"/>
-            <w:r>
-              <w:t xml:space="preserve"> Ny regel om</w:t>
-            </w:r>
-            <w:r>
-              <w:t xml:space="preserve"> logg-krav för tjänsteproducent av </w:t>
-            </w:r>
-            <w:proofErr w:type="spellStart"/>
-            <w:r>
-              <w:t>ProcessNo</w:t>
-            </w:r>
-            <w:r>
-              <w:t>tification</w:t>
-            </w:r>
-            <w:proofErr w:type="spellEnd"/>
-            <w:r>
-              <w:t xml:space="preserve"> (vid byte av </w:t>
-            </w:r>
-            <w:proofErr w:type="spellStart"/>
-            <w:r>
-              <w:t>Owner</w:t>
-            </w:r>
-            <w:proofErr w:type="spellEnd"/>
-            <w:r>
-              <w:t>)</w:t>
+            <w:r>
+              <w:t>- Ny regel om</w:t>
+            </w:r>
+            <w:r>
+              <w:t xml:space="preserve"> logg-krav för tjänsteproducent av ProcessNo</w:t>
+            </w:r>
+            <w:r>
+              <w:t>tification (vid byte av Owner)</w:t>
             </w:r>
             <w:r>
               <w:t>.</w:t>
@@ -652,37 +555,19 @@
             <w:pPr>
               <w:pStyle w:val="BodyText"/>
             </w:pPr>
-            <w:proofErr w:type="gramStart"/>
-            <w:r>
-              <w:t>-</w:t>
-            </w:r>
-            <w:proofErr w:type="gramEnd"/>
-            <w:r>
-              <w:t xml:space="preserve"> </w:t>
-            </w:r>
-            <w:r>
-              <w:t xml:space="preserve">Regel 10.5 uppdaterad. Stycket var felaktigt kopierat från texten om </w:t>
-            </w:r>
-            <w:proofErr w:type="spellStart"/>
-            <w:r>
-              <w:t>Update</w:t>
-            </w:r>
-            <w:proofErr w:type="spellEnd"/>
-            <w:r>
-              <w:t>-tjänsten.</w:t>
+            <w:r>
+              <w:t xml:space="preserve">- </w:t>
+            </w:r>
+            <w:r>
+              <w:t>Regel 10.5 uppdaterad. Stycket var felaktigt kopierat från texten om Update-tjänsten.</w:t>
             </w:r>
           </w:p>
           <w:p>
             <w:pPr>
               <w:pStyle w:val="BodyText"/>
             </w:pPr>
-            <w:proofErr w:type="gramStart"/>
-            <w:r>
-              <w:t>-</w:t>
-            </w:r>
-            <w:proofErr w:type="gramEnd"/>
-            <w:r>
-              <w:t xml:space="preserve"> </w:t>
+            <w:r>
+              <w:t xml:space="preserve">- </w:t>
             </w:r>
             <w:r>
               <w:t>Stycke</w:t>
@@ -704,40 +589,22 @@
             <w:pPr>
               <w:pStyle w:val="BodyText"/>
             </w:pPr>
-            <w:proofErr w:type="gramStart"/>
-            <w:r>
-              <w:t>-</w:t>
-            </w:r>
-            <w:proofErr w:type="gramEnd"/>
-            <w:r>
-              <w:t xml:space="preserve"> Ändrat </w:t>
+            <w:r>
+              <w:t xml:space="preserve">- Ändrat </w:t>
             </w:r>
             <w:r>
               <w:t xml:space="preserve">regel om </w:t>
             </w:r>
             <w:r>
-              <w:t xml:space="preserve">frivillighet för </w:t>
-            </w:r>
-            <w:proofErr w:type="spellStart"/>
-            <w:r>
-              <w:t>ProcessNotification</w:t>
-            </w:r>
-            <w:proofErr w:type="spellEnd"/>
-            <w:r>
-              <w:t>.</w:t>
+              <w:t>frivillighet för ProcessNotification.</w:t>
             </w:r>
           </w:p>
           <w:p>
             <w:pPr>
               <w:pStyle w:val="BodyText"/>
             </w:pPr>
-            <w:proofErr w:type="gramStart"/>
-            <w:r>
-              <w:t>-</w:t>
-            </w:r>
-            <w:proofErr w:type="gramEnd"/>
-            <w:r>
-              <w:t xml:space="preserve"> Förtydligande rörande krav på isolationsnivå</w:t>
+            <w:r>
+              <w:t>- Förtydligande rörande krav på isolationsnivå</w:t>
             </w:r>
             <w:r>
               <w:t xml:space="preserve"> (transaktionssäkerhet)</w:t>
@@ -748,69 +615,28 @@
             <w:r>
               <w:t xml:space="preserve">producenter av </w:t>
             </w:r>
-            <w:proofErr w:type="spellStart"/>
-            <w:r>
-              <w:t>Update</w:t>
-            </w:r>
-            <w:proofErr w:type="spellEnd"/>
-            <w:r>
-              <w:t xml:space="preserve"> och </w:t>
-            </w:r>
-            <w:proofErr w:type="spellStart"/>
-            <w:r>
-              <w:t>ProcessNotification</w:t>
-            </w:r>
-            <w:proofErr w:type="spellEnd"/>
+            <w:r>
+              <w:t>Update och ProcessNotification</w:t>
+            </w:r>
           </w:p>
           <w:p>
             <w:pPr>
               <w:pStyle w:val="BodyText"/>
             </w:pPr>
-            <w:proofErr w:type="gramStart"/>
-            <w:r>
-              <w:t>-</w:t>
-            </w:r>
-            <w:proofErr w:type="gramEnd"/>
-            <w:r>
-              <w:t xml:space="preserve"> Ökad läsbarhet: Reglerna för </w:t>
-            </w:r>
-            <w:proofErr w:type="spellStart"/>
-            <w:r>
-              <w:t>Update</w:t>
-            </w:r>
-            <w:proofErr w:type="spellEnd"/>
-            <w:r>
-              <w:t xml:space="preserve"> och </w:t>
-            </w:r>
-            <w:proofErr w:type="spellStart"/>
-            <w:r>
-              <w:t>ProcessNotification</w:t>
-            </w:r>
-            <w:proofErr w:type="spellEnd"/>
-            <w:r>
-              <w:t xml:space="preserve"> är nu uppdelade så att de inte hänvisar till varandra. Bilder har lagts till som stöd till SLA-tabellerna.</w:t>
+            <w:r>
+              <w:t>- Ökad läsbarhet: Reglerna för Update och ProcessNotification är nu uppdelade så att de inte hänvisar till varandra. Bilder har lagts till som stöd till SLA-tabellerna.</w:t>
             </w:r>
           </w:p>
           <w:p>
             <w:pPr>
               <w:pStyle w:val="BodyText"/>
             </w:pPr>
-            <w:proofErr w:type="gramStart"/>
-            <w:r>
-              <w:t>-</w:t>
-            </w:r>
-            <w:proofErr w:type="gramEnd"/>
-            <w:r>
-              <w:t xml:space="preserve"> Reglerna har numrerats för att för</w:t>
-            </w:r>
-            <w:r>
-              <w:t xml:space="preserve">enkla referenser från testfall, ändringsbegäran </w:t>
-            </w:r>
-            <w:proofErr w:type="spellStart"/>
-            <w:r>
-              <w:t>etc</w:t>
-            </w:r>
-            <w:proofErr w:type="spellEnd"/>
+            <w:r>
+              <w:t>- Reglerna har numrerats för att för</w:t>
+            </w:r>
+            <w:r>
+              <w:t>enkla referenser från testfall, ändringsbegäran etc</w:t>
+            </w:r>
           </w:p>
         </w:tc>
         <w:tc>
@@ -822,13 +648,8 @@
               <w:pStyle w:val="BodyText"/>
             </w:pPr>
             <w:r>
-              <w:t xml:space="preserve">Johan </w:t>
-            </w:r>
-            <w:proofErr w:type="spellStart"/>
-            <w:r>
-              <w:t>Eltes</w:t>
-            </w:r>
-            <w:proofErr w:type="spellEnd"/>
+              <w:t>Johan Eltes</w:t>
+            </w:r>
           </w:p>
         </w:tc>
         <w:tc>
@@ -877,63 +698,24 @@
             <w:pPr>
               <w:pStyle w:val="BodyText"/>
             </w:pPr>
-            <w:proofErr w:type="gramStart"/>
-            <w:r>
-              <w:t>-</w:t>
-            </w:r>
-            <w:proofErr w:type="gramEnd"/>
-            <w:r>
-              <w:t xml:space="preserve"> Ytterligare förtydliganden i några skrivningar</w:t>
+            <w:r>
+              <w:t>- Ytterligare förtydliganden i några skrivningar</w:t>
             </w:r>
           </w:p>
           <w:p>
             <w:pPr>
               <w:pStyle w:val="BodyText"/>
             </w:pPr>
-            <w:proofErr w:type="gramStart"/>
-            <w:r>
-              <w:t>-</w:t>
-            </w:r>
-            <w:proofErr w:type="gramEnd"/>
-            <w:r>
-              <w:t xml:space="preserve"> </w:t>
-            </w:r>
-            <w:proofErr w:type="spellStart"/>
-            <w:r>
-              <w:t>Update</w:t>
-            </w:r>
-            <w:proofErr w:type="spellEnd"/>
-            <w:r>
-              <w:t xml:space="preserve">-tjänsten: lagt till regel om att fel ska returneras om </w:t>
-            </w:r>
-            <w:proofErr w:type="spellStart"/>
-            <w:r>
-              <w:t>LogicalAddress</w:t>
-            </w:r>
-            <w:proofErr w:type="spellEnd"/>
-            <w:r>
-              <w:t xml:space="preserve"> avviker från producentens konfigurerade ”</w:t>
-            </w:r>
-            <w:proofErr w:type="spellStart"/>
-            <w:r>
-              <w:t>Owner</w:t>
-            </w:r>
-            <w:proofErr w:type="spellEnd"/>
-            <w:r>
-              <w:t>”.</w:t>
+            <w:r>
+              <w:t>- Update-tjänsten: lagt till regel om att fel ska returneras om LogicalAddress avviker från producentens konfigurerade ”Owner”.</w:t>
             </w:r>
           </w:p>
           <w:p>
             <w:pPr>
               <w:pStyle w:val="BodyText"/>
             </w:pPr>
-            <w:proofErr w:type="gramStart"/>
-            <w:r>
-              <w:t>-</w:t>
-            </w:r>
-            <w:proofErr w:type="gramEnd"/>
-            <w:r>
-              <w:t xml:space="preserve"> Ändrad skrivning om PUL</w:t>
+            <w:r>
+              <w:t>- Ändrad skrivning om PUL</w:t>
             </w:r>
             <w:r>
               <w:t xml:space="preserve"> i avsnittet om säkerhet.</w:t>
@@ -949,13 +731,8 @@
               <w:pStyle w:val="BodyText"/>
             </w:pPr>
             <w:r>
-              <w:t xml:space="preserve">Johan </w:t>
-            </w:r>
-            <w:proofErr w:type="spellStart"/>
-            <w:r>
-              <w:t>Eltes</w:t>
-            </w:r>
-            <w:proofErr w:type="spellEnd"/>
+              <w:t>Johan Eltes</w:t>
+            </w:r>
           </w:p>
         </w:tc>
         <w:tc>
@@ -1005,29 +782,8 @@
               <w:pStyle w:val="BodyText"/>
             </w:pPr>
             <w:r>
-              <w:t xml:space="preserve">Förtydliganden kring </w:t>
-            </w:r>
-            <w:proofErr w:type="spellStart"/>
-            <w:r>
-              <w:t>felhantering</w:t>
-            </w:r>
-            <w:proofErr w:type="spellEnd"/>
-            <w:r>
-              <w:t xml:space="preserve"> för </w:t>
-            </w:r>
-            <w:proofErr w:type="spellStart"/>
-            <w:r>
-              <w:t>Update</w:t>
-            </w:r>
-            <w:proofErr w:type="spellEnd"/>
-            <w:r>
-              <w:t xml:space="preserve"> och </w:t>
-            </w:r>
-            <w:proofErr w:type="spellStart"/>
-            <w:r>
-              <w:t>ProcessNotification</w:t>
-            </w:r>
-            <w:proofErr w:type="spellEnd"/>
+              <w:t>Förtydliganden kring felhantering för Update och ProcessNotification</w:t>
+            </w:r>
           </w:p>
         </w:tc>
         <w:tc>
@@ -1039,13 +795,8 @@
               <w:pStyle w:val="BodyText"/>
             </w:pPr>
             <w:r>
-              <w:t xml:space="preserve">Johan </w:t>
-            </w:r>
-            <w:proofErr w:type="spellStart"/>
-            <w:r>
-              <w:t>Eltes</w:t>
-            </w:r>
-            <w:proofErr w:type="spellEnd"/>
+              <w:t>Johan Eltes</w:t>
+            </w:r>
           </w:p>
         </w:tc>
         <w:tc>
@@ -1096,23 +847,7 @@
               <w:pStyle w:val="BodyText"/>
             </w:pPr>
             <w:r>
-              <w:t xml:space="preserve">Ny (frivillig) tjänst för </w:t>
-            </w:r>
-            <w:proofErr w:type="spellStart"/>
-            <w:r>
-              <w:t>pollande</w:t>
-            </w:r>
-            <w:proofErr w:type="spellEnd"/>
-            <w:r>
-              <w:t xml:space="preserve"> uppdatering av engagemangsindex (</w:t>
-            </w:r>
-            <w:proofErr w:type="spellStart"/>
-            <w:r>
-              <w:t>GetUpdates</w:t>
-            </w:r>
-            <w:proofErr w:type="spellEnd"/>
-            <w:r>
-              <w:t>)</w:t>
+              <w:t>Ny (frivillig) tjänst för pollande uppdatering av engagemangsindex (GetUpdates)</w:t>
             </w:r>
           </w:p>
         </w:tc>
@@ -1125,13 +860,8 @@
               <w:pStyle w:val="BodyText"/>
             </w:pPr>
             <w:r>
-              <w:t xml:space="preserve">Johan </w:t>
-            </w:r>
-            <w:proofErr w:type="spellStart"/>
-            <w:r>
-              <w:t>Eltes</w:t>
-            </w:r>
-            <w:proofErr w:type="spellEnd"/>
+              <w:t>Johan Eltes</w:t>
+            </w:r>
           </w:p>
         </w:tc>
         <w:tc>
@@ -1184,15 +914,7 @@
               <w:pStyle w:val="BodyText"/>
             </w:pPr>
             <w:r>
-              <w:t xml:space="preserve">Justering av skrivfel i texten om ” </w:t>
-            </w:r>
-            <w:proofErr w:type="spellStart"/>
-            <w:r>
-              <w:t>GetUpdates</w:t>
-            </w:r>
-            <w:proofErr w:type="spellEnd"/>
-            <w:r>
-              <w:t>”</w:t>
+              <w:t>Justering av skrivfel i texten om ” GetUpdates”</w:t>
             </w:r>
           </w:p>
         </w:tc>
@@ -1205,13 +927,8 @@
               <w:pStyle w:val="BodyText"/>
             </w:pPr>
             <w:r>
-              <w:t xml:space="preserve">Johan </w:t>
-            </w:r>
-            <w:proofErr w:type="spellStart"/>
-            <w:r>
-              <w:t>Eltes</w:t>
-            </w:r>
-            <w:proofErr w:type="spellEnd"/>
+              <w:t>Johan Eltes</w:t>
+            </w:r>
           </w:p>
         </w:tc>
         <w:tc>
@@ -1261,21 +978,8 @@
               <w:pStyle w:val="BodyText"/>
             </w:pPr>
             <w:r>
-              <w:t xml:space="preserve">Klargörande av </w:t>
-            </w:r>
-            <w:proofErr w:type="spellStart"/>
-            <w:r>
-              <w:t>addresseringsmodell</w:t>
-            </w:r>
-            <w:proofErr w:type="spellEnd"/>
-            <w:r>
-              <w:t xml:space="preserve"> för </w:t>
-            </w:r>
-            <w:proofErr w:type="spellStart"/>
-            <w:r>
-              <w:t>GetUpdates</w:t>
-            </w:r>
-            <w:proofErr w:type="spellEnd"/>
+              <w:t>Klargörande av addresseringsmodell för GetUpdates</w:t>
+            </w:r>
           </w:p>
         </w:tc>
         <w:tc>
@@ -1287,13 +991,8 @@
               <w:pStyle w:val="BodyText"/>
             </w:pPr>
             <w:r>
-              <w:t xml:space="preserve">Johan </w:t>
-            </w:r>
-            <w:proofErr w:type="spellStart"/>
-            <w:r>
-              <w:t>Eltes</w:t>
-            </w:r>
-            <w:proofErr w:type="spellEnd"/>
+              <w:t>Johan Eltes</w:t>
+            </w:r>
           </w:p>
         </w:tc>
         <w:tc>
@@ -1343,15 +1042,7 @@
               <w:pStyle w:val="BodyText"/>
             </w:pPr>
             <w:r>
-              <w:t xml:space="preserve">Hälsoärende-id har gjorts obligatorisk och del av instansens </w:t>
-            </w:r>
-            <w:proofErr w:type="spellStart"/>
-            <w:r>
-              <w:t>unikhet</w:t>
-            </w:r>
-            <w:proofErr w:type="spellEnd"/>
-            <w:r>
-              <w:t xml:space="preserve">. Det var ett tankefel att det inte var så tidigare. </w:t>
+              <w:t xml:space="preserve">Hälsoärende-id har gjorts obligatorisk och del av instansens unikhet. Det var ett tankefel att det inte var så tidigare. </w:t>
             </w:r>
           </w:p>
         </w:tc>
@@ -1364,13 +1055,8 @@
               <w:pStyle w:val="BodyText"/>
             </w:pPr>
             <w:r>
-              <w:t xml:space="preserve">Johan </w:t>
-            </w:r>
-            <w:proofErr w:type="spellStart"/>
-            <w:r>
-              <w:t>Eltes</w:t>
-            </w:r>
-            <w:proofErr w:type="spellEnd"/>
+              <w:t>Johan Eltes</w:t>
+            </w:r>
           </w:p>
         </w:tc>
         <w:tc>
@@ -1433,13 +1119,8 @@
               <w:pStyle w:val="BodyText"/>
             </w:pPr>
             <w:r>
-              <w:t xml:space="preserve">Johan </w:t>
-            </w:r>
-            <w:proofErr w:type="spellStart"/>
-            <w:r>
-              <w:t>Eltes</w:t>
-            </w:r>
-            <w:proofErr w:type="spellEnd"/>
+              <w:t>Johan Eltes</w:t>
+            </w:r>
           </w:p>
         </w:tc>
         <w:tc>
@@ -1493,15 +1174,7 @@
               </w:numPr>
             </w:pPr>
             <w:r>
-              <w:t xml:space="preserve">Fältet </w:t>
-            </w:r>
-            <w:proofErr w:type="spellStart"/>
-            <w:r>
-              <w:t>SourceSystem</w:t>
-            </w:r>
-            <w:proofErr w:type="spellEnd"/>
-            <w:r>
-              <w:t xml:space="preserve"> är nu med bland attributen som gör en indexpost unikt identifierbar. Det är nödvändigt för att hantera situationer där samma kombination av övriga fält kan finnas i flera system.</w:t>
+              <w:t>Fältet SourceSystem är nu med bland attributen som gör en indexpost unikt identifierbar. Det är nödvändigt för att hantera situationer där samma kombination av övriga fält kan finnas i flera system.</w:t>
             </w:r>
           </w:p>
           <w:p>
@@ -1534,13 +1207,8 @@
               <w:pStyle w:val="BodyText"/>
             </w:pPr>
             <w:r>
-              <w:t xml:space="preserve">Johan </w:t>
-            </w:r>
-            <w:proofErr w:type="spellStart"/>
-            <w:r>
-              <w:t>Eltes</w:t>
-            </w:r>
-            <w:proofErr w:type="spellEnd"/>
+              <w:t>Johan Eltes</w:t>
+            </w:r>
           </w:p>
         </w:tc>
         <w:tc>
@@ -1593,16 +1261,11 @@
                 <w:numId w:val="22"/>
               </w:numPr>
             </w:pPr>
-            <w:proofErr w:type="spellStart"/>
             <w:r>
               <w:t>I</w:t>
             </w:r>
             <w:r>
-              <w:t>nkonsistenser</w:t>
-            </w:r>
-            <w:proofErr w:type="spellEnd"/>
-            <w:r>
-              <w:t xml:space="preserve"> och felskrivningar rättade. </w:t>
+              <w:t xml:space="preserve">nkonsistenser och felskrivningar rättade. </w:t>
             </w:r>
           </w:p>
           <w:p>
@@ -1614,31 +1277,7 @@
               </w:numPr>
             </w:pPr>
             <w:r>
-              <w:t>OBS – Ett nytt fält har lagts till i EI-posten</w:t>
-            </w:r>
-            <w:proofErr w:type="gramStart"/>
-            <w:r>
-              <w:t>.:</w:t>
-            </w:r>
-            <w:proofErr w:type="gramEnd"/>
-            <w:r>
-              <w:t xml:space="preserve"> Data Controller (PU-</w:t>
-            </w:r>
-            <w:proofErr w:type="spellStart"/>
-            <w:r>
-              <w:t>amsvarig</w:t>
-            </w:r>
-            <w:proofErr w:type="spellEnd"/>
-            <w:r>
-              <w:t xml:space="preserve">). Ändringen är inte </w:t>
-            </w:r>
-            <w:proofErr w:type="spellStart"/>
-            <w:r>
-              <w:t>bakåtkompatibel</w:t>
-            </w:r>
-            <w:proofErr w:type="spellEnd"/>
-            <w:r>
-              <w:t xml:space="preserve"> och kräver uppdatering av alla implementationer.</w:t>
+              <w:t>OBS – Ett nytt fält har lagts till i EI-posten.: Data Controller (PU-amsvarig). Ändringen är inte bakåtkompatibel och kräver uppdatering av alla implementationer.</w:t>
             </w:r>
             <w:r>
               <w:t xml:space="preserve"> Fältet är det av postens unika </w:t>
@@ -1671,23 +1310,7 @@
               </w:numPr>
             </w:pPr>
             <w:r>
-              <w:t xml:space="preserve">Storleken på begäran i </w:t>
-            </w:r>
-            <w:proofErr w:type="spellStart"/>
-            <w:r>
-              <w:t>Update</w:t>
-            </w:r>
-            <w:proofErr w:type="spellEnd"/>
-            <w:r>
-              <w:t xml:space="preserve"> och </w:t>
-            </w:r>
-            <w:proofErr w:type="spellStart"/>
-            <w:r>
-              <w:t>ProcessNotification</w:t>
-            </w:r>
-            <w:proofErr w:type="spellEnd"/>
-            <w:r>
-              <w:t xml:space="preserve"> är begränsad till 1 000 poster.</w:t>
+              <w:t>Storleken på begäran i Update och ProcessNotification är begränsad till 1 000 poster.</w:t>
             </w:r>
           </w:p>
           <w:p>
@@ -1712,13 +1335,8 @@
               <w:pStyle w:val="BodyText"/>
             </w:pPr>
             <w:r>
-              <w:t xml:space="preserve">Johan </w:t>
-            </w:r>
-            <w:proofErr w:type="spellStart"/>
-            <w:r>
-              <w:t>Eltes</w:t>
-            </w:r>
-            <w:proofErr w:type="spellEnd"/>
+              <w:t>Johan Eltes</w:t>
+            </w:r>
           </w:p>
         </w:tc>
         <w:tc>
@@ -1767,21 +1385,8 @@
             <w:pPr>
               <w:pStyle w:val="BodyText"/>
             </w:pPr>
-            <w:proofErr w:type="spellStart"/>
-            <w:r>
-              <w:t>Formatteringsproblemen</w:t>
-            </w:r>
-            <w:proofErr w:type="spellEnd"/>
-            <w:r>
-              <w:t xml:space="preserve"> i </w:t>
-            </w:r>
-            <w:proofErr w:type="spellStart"/>
-            <w:r>
-              <w:t>word</w:t>
-            </w:r>
-            <w:proofErr w:type="spellEnd"/>
-            <w:r>
-              <w:t xml:space="preserve">-dokumentet har åtgärdats. Stort tack till </w:t>
+            <w:r>
+              <w:t xml:space="preserve">Formatteringsproblemen i word-dokumentet har åtgärdats. Stort tack till </w:t>
             </w:r>
             <w:hyperlink r:id="rId10" w:history="1">
               <w:r>
@@ -1805,13 +1410,8 @@
               <w:pStyle w:val="BodyText"/>
             </w:pPr>
             <w:r>
-              <w:t xml:space="preserve">Johan </w:t>
-            </w:r>
-            <w:proofErr w:type="spellStart"/>
-            <w:r>
-              <w:t>Eltes</w:t>
-            </w:r>
-            <w:proofErr w:type="spellEnd"/>
+              <w:t>Johan Eltes</w:t>
+            </w:r>
           </w:p>
           <w:p>
             <w:pPr>
@@ -1869,15 +1469,7 @@
               <w:pStyle w:val="BodyText"/>
             </w:pPr>
             <w:r>
-              <w:t xml:space="preserve">Två </w:t>
-            </w:r>
-            <w:proofErr w:type="spellStart"/>
-            <w:r>
-              <w:t>bakåtkompatibla</w:t>
-            </w:r>
-            <w:proofErr w:type="spellEnd"/>
-            <w:r>
-              <w:t xml:space="preserve"> förändringar, #1 är en felrättning och #2 är en förenkling av regelverket.</w:t>
+              <w:t>Två bakåtkompatibla förändringar, #1 är en felrättning och #2 är en förenkling av regelverket.</w:t>
             </w:r>
           </w:p>
           <w:p>
@@ -1897,14 +1489,12 @@
               </w:rPr>
               <w:t xml:space="preserve">Tjänsten </w:t>
             </w:r>
-            <w:proofErr w:type="spellStart"/>
             <w:r>
               <w:rPr>
                 <w:b/>
               </w:rPr>
               <w:t>FindContent</w:t>
             </w:r>
-            <w:proofErr w:type="spellEnd"/>
             <w:r>
               <w:rPr>
                 <w:b/>
@@ -1918,39 +1508,7 @@
               <w:br/>
             </w:r>
             <w:r>
-              <w:t xml:space="preserve">Fälten </w:t>
-            </w:r>
-            <w:proofErr w:type="spellStart"/>
-            <w:r>
-              <w:t>registeredResidentIdentification</w:t>
-            </w:r>
-            <w:proofErr w:type="spellEnd"/>
-            <w:r>
-              <w:t xml:space="preserve"> och </w:t>
-            </w:r>
-            <w:proofErr w:type="spellStart"/>
-            <w:r>
-              <w:t>serviceDomain</w:t>
-            </w:r>
-            <w:proofErr w:type="spellEnd"/>
-            <w:r>
-              <w:t xml:space="preserve"> skall vara obligatoriska i </w:t>
-            </w:r>
-            <w:proofErr w:type="spellStart"/>
-            <w:r>
-              <w:t>FindContent</w:t>
-            </w:r>
-            <w:proofErr w:type="spellEnd"/>
-            <w:r>
-              <w:t xml:space="preserve"> begäran (</w:t>
-            </w:r>
-            <w:proofErr w:type="spellStart"/>
-            <w:r>
-              <w:t>request</w:t>
-            </w:r>
-            <w:proofErr w:type="spellEnd"/>
-            <w:r>
-              <w:t>), övriga fält frivilliga.</w:t>
+              <w:t>Fälten registeredResidentIdentification och serviceDomain skall vara obligatoriska i FindContent begäran (request), övriga fält frivilliga.</w:t>
             </w:r>
             <w:r>
               <w:rPr>
@@ -1965,24 +1523,11 @@
               <w:br/>
             </w:r>
             <w:r>
-              <w:t xml:space="preserve">I dagsläget står fälten </w:t>
-            </w:r>
-            <w:proofErr w:type="spellStart"/>
-            <w:r>
-              <w:t>clinicalProcessInterestId</w:t>
-            </w:r>
-            <w:proofErr w:type="spellEnd"/>
-            <w:r>
-              <w:t xml:space="preserve"> och </w:t>
-            </w:r>
-            <w:proofErr w:type="spellStart"/>
+              <w:t xml:space="preserve">I dagsläget står fälten clinicalProcessInterestId och </w:t>
+            </w:r>
             <w:r>
               <w:lastRenderedPageBreak/>
-              <w:t>dataController</w:t>
-            </w:r>
-            <w:proofErr w:type="spellEnd"/>
-            <w:r>
-              <w:t xml:space="preserve"> som obligatoriska i dokumentet, resten frivilliga.</w:t>
+              <w:t>dataController som obligatoriska i dokumentet, resten frivilliga.</w:t>
             </w:r>
             <w:r>
               <w:rPr>
@@ -1997,39 +1542,7 @@
               <w:br/>
             </w:r>
             <w:r>
-              <w:t xml:space="preserve">I </w:t>
-            </w:r>
-            <w:proofErr w:type="spellStart"/>
-            <w:r>
-              <w:t>xml-schemat</w:t>
-            </w:r>
-            <w:proofErr w:type="spellEnd"/>
-            <w:r>
-              <w:t xml:space="preserve"> står fältet </w:t>
-            </w:r>
-            <w:proofErr w:type="spellStart"/>
-            <w:r>
-              <w:t>dataController</w:t>
-            </w:r>
-            <w:proofErr w:type="spellEnd"/>
-            <w:r>
-              <w:t xml:space="preserve"> som obligatoriskt fält vilket omöjliggör att man använder </w:t>
-            </w:r>
-            <w:proofErr w:type="spellStart"/>
-            <w:r>
-              <w:t>xml</w:t>
-            </w:r>
-            <w:proofErr w:type="spellEnd"/>
-            <w:r>
-              <w:t xml:space="preserve"> schema validering i samband med användning av </w:t>
-            </w:r>
-            <w:proofErr w:type="spellStart"/>
-            <w:r>
-              <w:t>FindContent</w:t>
-            </w:r>
-            <w:proofErr w:type="spellEnd"/>
-            <w:r>
-              <w:t xml:space="preserve"> tjänsten.</w:t>
+              <w:t>I xml-schemat står fältet dataController som obligatoriskt fält vilket omöjliggör att man använder xml schema validering i samband med användning av FindContent tjänsten.</w:t>
             </w:r>
           </w:p>
           <w:p>
@@ -2052,14 +1565,12 @@
               </w:rPr>
               <w:t xml:space="preserve">Tjänsten </w:t>
             </w:r>
-            <w:proofErr w:type="spellStart"/>
             <w:r>
               <w:rPr>
                 <w:b/>
               </w:rPr>
               <w:t>Update</w:t>
             </w:r>
-            <w:proofErr w:type="spellEnd"/>
             <w:r>
               <w:rPr>
                 <w:b/>
@@ -2068,124 +1579,21 @@
             </w:r>
             <w:r>
               <w:br/>
-              <w:t xml:space="preserve">I gällande version står att </w:t>
-            </w:r>
-            <w:proofErr w:type="spellStart"/>
-            <w:r>
-              <w:t>DataController</w:t>
-            </w:r>
-            <w:proofErr w:type="spellEnd"/>
-            <w:r>
-              <w:t xml:space="preserve"> ska sättas till </w:t>
-            </w:r>
-            <w:proofErr w:type="spellStart"/>
-            <w:r>
-              <w:t>orgnummer</w:t>
-            </w:r>
-            <w:proofErr w:type="spellEnd"/>
-            <w:r>
-              <w:t xml:space="preserve"> (bolagsverket) för PU-ansvarig vårdgivare. Det har visat sig problematiskt att få fram </w:t>
-            </w:r>
-            <w:proofErr w:type="spellStart"/>
-            <w:r>
-              <w:t>orgnummer</w:t>
-            </w:r>
-            <w:proofErr w:type="spellEnd"/>
-            <w:r>
-              <w:t xml:space="preserve"> för journalleverantörerna. Resultatet är att de behöver införa manuell mappning mellan HSA-id och </w:t>
-            </w:r>
-            <w:proofErr w:type="spellStart"/>
-            <w:r>
-              <w:t>orgnummer</w:t>
-            </w:r>
-            <w:proofErr w:type="spellEnd"/>
-            <w:r>
-              <w:t xml:space="preserve"> enbart för att kunna uppdatera EI enligt regelverket. Det är en stor börda för system med många vårdgivare (</w:t>
-            </w:r>
-            <w:proofErr w:type="spellStart"/>
-            <w:r>
-              <w:t>Take</w:t>
-            </w:r>
-            <w:proofErr w:type="spellEnd"/>
-            <w:r>
-              <w:t xml:space="preserve"> Care, </w:t>
-            </w:r>
-            <w:proofErr w:type="spellStart"/>
-            <w:r>
-              <w:t>Svevac</w:t>
-            </w:r>
-            <w:proofErr w:type="spellEnd"/>
-            <w:r>
-              <w:t xml:space="preserve"> vaccinationsjournal) </w:t>
-            </w:r>
-            <w:proofErr w:type="spellStart"/>
-            <w:r>
-              <w:t>etc</w:t>
-            </w:r>
-            <w:proofErr w:type="spellEnd"/>
-            <w:r>
-              <w:t xml:space="preserve"> </w:t>
-            </w:r>
-            <w:proofErr w:type="spellStart"/>
-            <w:r>
-              <w:t>iom</w:t>
-            </w:r>
-            <w:proofErr w:type="spellEnd"/>
-            <w:r>
-              <w:t xml:space="preserve"> att de inte redan har den uppgiften. HSA-id innehåller organisationsnummer med det är HSA-utfärdarens HSA-id - inte vårdgivarens. Ibland sammanfaller dessa, men inte alltid. Inom SLL finns 100-tals vårdgivare under SLL:s HSA-gren. Alla har SLL:s </w:t>
-            </w:r>
-            <w:proofErr w:type="spellStart"/>
-            <w:r>
-              <w:t>orgnummer</w:t>
-            </w:r>
-            <w:proofErr w:type="spellEnd"/>
-            <w:r>
-              <w:t xml:space="preserve"> som del i sina </w:t>
-            </w:r>
-            <w:proofErr w:type="spellStart"/>
-            <w:r>
-              <w:t>HSA-id:n</w:t>
-            </w:r>
-            <w:proofErr w:type="spellEnd"/>
-            <w:r>
-              <w:t>.</w:t>
+              <w:t>I gällande version står att DataController ska sättas till orgnummer (bolagsverket) för PU-ansvarig vårdgivare. Det har visat sig problematiskt att få fram orgnummer för journalleverantörerna. Resultatet är att de behöver införa manuell mappning mellan HSA-id och orgnummer enbart för att kunna uppdatera EI enligt regelverket. Det är en stor börda för system med många vårdgivare (Take Care, Svevac vaccinationsjournal) etc iom att de inte redan har den uppgiften. HSA-id innehåller organisationsnummer med det är HSA-utfärdarens HSA-id - inte vårdgivarens. Ibland sammanfaller dessa, men inte alltid. Inom SLL finns 100-tals vårdgivare under SLL:s HSA-gren. Alla har SLL:s orgnummer som del i sina HSA-id:n.</w:t>
             </w:r>
             <w:r>
               <w:br/>
             </w:r>
             <w:r>
               <w:br/>
-              <w:t xml:space="preserve">Kravet omformuleras därför till att värdet för </w:t>
-            </w:r>
-            <w:proofErr w:type="spellStart"/>
-            <w:r>
-              <w:t>DataController</w:t>
-            </w:r>
-            <w:proofErr w:type="spellEnd"/>
-            <w:r>
-              <w:t xml:space="preserve"> skall vara något värde som i </w:t>
-            </w:r>
-            <w:proofErr w:type="spellStart"/>
-            <w:r>
-              <w:t>källsystemet</w:t>
-            </w:r>
-            <w:proofErr w:type="spellEnd"/>
-            <w:r>
-              <w:t xml:space="preserve"> (med id </w:t>
-            </w:r>
-            <w:proofErr w:type="spellStart"/>
-            <w:r>
-              <w:t>SourceSystem</w:t>
-            </w:r>
-            <w:proofErr w:type="spellEnd"/>
+              <w:t>Kravet omformuleras därför till att värdet för DataController skall vara något värde som i källsystemet (med id SourceSystem</w:t>
+            </w:r>
             <w:r>
               <w:t xml:space="preserve"> (</w:t>
             </w:r>
-            <w:proofErr w:type="spellStart"/>
             <w:r>
               <w:t>HSAid</w:t>
             </w:r>
-            <w:proofErr w:type="spellEnd"/>
             <w:r>
               <w:t>)</w:t>
             </w:r>
@@ -2200,21 +1608,8 @@
               <w:t xml:space="preserve">Denna förenkling är granskad och godkänd av </w:t>
             </w:r>
             <w:r>
-              <w:t xml:space="preserve">Ewa </w:t>
-            </w:r>
-            <w:proofErr w:type="spellStart"/>
-            <w:r>
-              <w:t>Jerilgård</w:t>
-            </w:r>
-            <w:proofErr w:type="spellEnd"/>
-            <w:r>
-              <w:t xml:space="preserve">, ansvarig för säkerhetsarkitektur på </w:t>
-            </w:r>
-            <w:proofErr w:type="spellStart"/>
-            <w:r>
-              <w:t>CeHis</w:t>
-            </w:r>
-            <w:proofErr w:type="spellEnd"/>
+              <w:t>Ewa Jerilgård, ansvarig för säkerhetsarkitektur på CeHis</w:t>
+            </w:r>
             <w:r>
               <w:t xml:space="preserve"> 2013-05-29.</w:t>
             </w:r>
@@ -2298,15 +1693,7 @@
               <w:pStyle w:val="BodyText"/>
             </w:pPr>
             <w:r>
-              <w:t xml:space="preserve">Ytterligare en uppdatering av beskrivningen av fältet </w:t>
-            </w:r>
-            <w:proofErr w:type="spellStart"/>
-            <w:r>
-              <w:t>DataController</w:t>
-            </w:r>
-            <w:proofErr w:type="spellEnd"/>
-            <w:r>
-              <w:t>, se avsnittet för Informationsmodell.</w:t>
+              <w:t>Ytterligare en uppdatering av beskrivningen av fältet DataController, se avsnittet för Informationsmodell.</w:t>
             </w:r>
           </w:p>
           <w:p>
@@ -2348,6 +1735,11 @@
             <w:pPr>
               <w:pStyle w:val="BodyText"/>
             </w:pPr>
+            <w:r>
+              <w:t>Anders Bergman</w:t>
+            </w:r>
+            <w:bookmarkStart w:id="0" w:name="_GoBack"/>
+            <w:bookmarkEnd w:id="0"/>
           </w:p>
         </w:tc>
       </w:tr>
@@ -2977,19 +2369,18 @@
       <w:pPr>
         <w:pStyle w:val="Heading1"/>
       </w:pPr>
-      <w:bookmarkStart w:id="0" w:name="_Toc163963305"/>
-      <w:bookmarkStart w:id="1" w:name="_Toc199311100"/>
-      <w:bookmarkStart w:id="2" w:name="_Toc199552311"/>
-      <w:bookmarkStart w:id="3" w:name="_Toc199552341"/>
-      <w:bookmarkStart w:id="4" w:name="_Toc199552434"/>
-      <w:bookmarkStart w:id="5" w:name="_Toc163300577"/>
-      <w:bookmarkStart w:id="6" w:name="_Toc163300879"/>
-      <w:bookmarkStart w:id="7" w:name="_Toc231554325"/>
+      <w:bookmarkStart w:id="1" w:name="_Toc163963305"/>
+      <w:bookmarkStart w:id="2" w:name="_Toc199311100"/>
+      <w:bookmarkStart w:id="3" w:name="_Toc199552311"/>
+      <w:bookmarkStart w:id="4" w:name="_Toc199552341"/>
+      <w:bookmarkStart w:id="5" w:name="_Toc199552434"/>
+      <w:bookmarkStart w:id="6" w:name="_Toc163300577"/>
+      <w:bookmarkStart w:id="7" w:name="_Toc163300879"/>
+      <w:bookmarkStart w:id="8" w:name="_Toc231554325"/>
       <w:r>
         <w:lastRenderedPageBreak/>
         <w:t>Inledning</w:t>
       </w:r>
-      <w:bookmarkEnd w:id="0"/>
       <w:bookmarkEnd w:id="1"/>
       <w:bookmarkEnd w:id="2"/>
       <w:bookmarkEnd w:id="3"/>
@@ -2997,6 +2388,7 @@
       <w:bookmarkEnd w:id="5"/>
       <w:bookmarkEnd w:id="6"/>
       <w:bookmarkEnd w:id="7"/>
+      <w:bookmarkEnd w:id="8"/>
     </w:p>
     <w:p/>
     <w:p>
@@ -3806,10 +3198,7 @@
         </mc:AlternateContent>
       </w:r>
     </w:p>
-    <w:p>
-      <w:bookmarkStart w:id="8" w:name="_GoBack"/>
-      <w:bookmarkEnd w:id="8"/>
-    </w:p>
+    <w:p/>
     <w:p>
       <w:pPr>
         <w:pStyle w:val="Heading1"/>
@@ -3913,11 +3302,9 @@
             <w:pPr>
               <w:pStyle w:val="BodyText"/>
             </w:pPr>
-            <w:proofErr w:type="spellStart"/>
             <w:r>
               <w:t>Mult</w:t>
             </w:r>
-            <w:proofErr w:type="spellEnd"/>
           </w:p>
         </w:tc>
         <w:tc>
@@ -3929,25 +3316,12 @@
             <w:pPr>
               <w:pStyle w:val="BodyText"/>
             </w:pPr>
-            <w:proofErr w:type="spellStart"/>
-            <w:r>
-              <w:t>Kodverk</w:t>
-            </w:r>
-            <w:proofErr w:type="spellEnd"/>
-            <w:r>
-              <w:t xml:space="preserve">/värde-mängd </w:t>
+            <w:r>
+              <w:t xml:space="preserve">Kodverk/värde-mängd </w:t>
             </w:r>
             <w:r>
               <w:br/>
-              <w:t xml:space="preserve">/ </w:t>
-            </w:r>
-            <w:proofErr w:type="spellStart"/>
-            <w:r>
-              <w:t>ev</w:t>
-            </w:r>
-            <w:proofErr w:type="spellEnd"/>
-            <w:r>
-              <w:t xml:space="preserve"> begränsningar</w:t>
+              <w:t>/ ev begränsningar</w:t>
             </w:r>
           </w:p>
         </w:tc>
@@ -3977,21 +3351,8 @@
               <w:pStyle w:val="BodyText"/>
             </w:pPr>
             <w:r>
-              <w:t xml:space="preserve">Registered </w:t>
-            </w:r>
-            <w:proofErr w:type="spellStart"/>
-            <w:r>
-              <w:t>ResidentIdent</w:t>
-            </w:r>
-            <w:proofErr w:type="spellEnd"/>
-            <w:r>
-              <w:t xml:space="preserve"> </w:t>
-            </w:r>
-            <w:proofErr w:type="spellStart"/>
-            <w:r>
-              <w:t>Identification</w:t>
-            </w:r>
-            <w:proofErr w:type="spellEnd"/>
+              <w:t>Registered ResidentIdent Identification</w:t>
+            </w:r>
           </w:p>
         </w:tc>
         <w:tc>
@@ -4032,15 +3393,7 @@
               <w:pStyle w:val="BodyText"/>
             </w:pPr>
             <w:r>
-              <w:t>1</w:t>
-            </w:r>
-            <w:proofErr w:type="gramStart"/>
-            <w:r>
-              <w:t>..</w:t>
-            </w:r>
-            <w:proofErr w:type="gramEnd"/>
-            <w:r>
-              <w:t>1</w:t>
+              <w:t>1..1</w:t>
             </w:r>
           </w:p>
         </w:tc>
@@ -4068,13 +3421,8 @@
               <w:pStyle w:val="BodyText"/>
             </w:pPr>
             <w:r>
-              <w:t xml:space="preserve">Del av instansens </w:t>
-            </w:r>
-            <w:proofErr w:type="spellStart"/>
-            <w:r>
-              <w:t>unikhet</w:t>
-            </w:r>
-            <w:proofErr w:type="spellEnd"/>
+              <w:t>Del av instansens unikhet</w:t>
+            </w:r>
           </w:p>
         </w:tc>
       </w:tr>
@@ -4089,13 +3437,8 @@
               <w:pStyle w:val="BodyText"/>
             </w:pPr>
             <w:r>
-              <w:t xml:space="preserve">Service </w:t>
-            </w:r>
-            <w:proofErr w:type="spellStart"/>
-            <w:r>
-              <w:t>domain</w:t>
-            </w:r>
-            <w:proofErr w:type="spellEnd"/>
+              <w:t>Service domain</w:t>
+            </w:r>
           </w:p>
         </w:tc>
         <w:tc>
@@ -4122,28 +3465,7 @@
               <w:pStyle w:val="BodyText"/>
             </w:pPr>
             <w:r>
-              <w:t xml:space="preserve">URN på formen &lt;regelverk&gt;:&lt;huvuddomän&gt;:&lt;underdomän&gt;:&lt;ev. </w:t>
-            </w:r>
-            <w:proofErr w:type="spellStart"/>
-            <w:r>
-              <w:t>ytterkligare</w:t>
-            </w:r>
-            <w:proofErr w:type="spellEnd"/>
-            <w:r>
-              <w:t xml:space="preserve"> nivå&gt;. Ex: ”</w:t>
-            </w:r>
-            <w:proofErr w:type="spellStart"/>
-            <w:proofErr w:type="gramStart"/>
-            <w:r>
-              <w:t>riv:crm</w:t>
-            </w:r>
-            <w:proofErr w:type="gramEnd"/>
-            <w:r>
-              <w:t>:scheduling</w:t>
-            </w:r>
-            <w:proofErr w:type="spellEnd"/>
-            <w:r>
-              <w:t>”</w:t>
+              <w:t>URN på formen &lt;regelverk&gt;:&lt;huvuddomän&gt;:&lt;underdomän&gt;:&lt;ev. ytterkligare nivå&gt;. Ex: ”riv:crm:scheduling”</w:t>
             </w:r>
           </w:p>
         </w:tc>
@@ -4157,15 +3479,7 @@
               <w:pStyle w:val="BodyText"/>
             </w:pPr>
             <w:r>
-              <w:t>1</w:t>
-            </w:r>
-            <w:proofErr w:type="gramStart"/>
-            <w:r>
-              <w:t>..</w:t>
-            </w:r>
-            <w:proofErr w:type="gramEnd"/>
-            <w:r>
-              <w:t>1</w:t>
+              <w:t>1..1</w:t>
             </w:r>
           </w:p>
         </w:tc>
@@ -4179,23 +3493,7 @@
               <w:pStyle w:val="BodyText"/>
             </w:pPr>
             <w:r>
-              <w:t xml:space="preserve">Tjänstedomän enligt </w:t>
-            </w:r>
-            <w:proofErr w:type="spellStart"/>
-            <w:r>
-              <w:t>CeHis</w:t>
-            </w:r>
-            <w:proofErr w:type="spellEnd"/>
-            <w:r>
-              <w:t xml:space="preserve"> </w:t>
-            </w:r>
-            <w:proofErr w:type="spellStart"/>
-            <w:r>
-              <w:t>kodverk</w:t>
-            </w:r>
-            <w:proofErr w:type="spellEnd"/>
-            <w:r>
-              <w:t xml:space="preserve"> för tjänstedomäner.</w:t>
+              <w:t>Tjänstedomän enligt CeHis kodverk för tjänstedomäner.</w:t>
             </w:r>
           </w:p>
         </w:tc>
@@ -4209,13 +3507,8 @@
               <w:pStyle w:val="BodyText"/>
             </w:pPr>
             <w:r>
-              <w:t xml:space="preserve">Del av instansens </w:t>
-            </w:r>
-            <w:proofErr w:type="spellStart"/>
-            <w:r>
-              <w:t>unikhet</w:t>
-            </w:r>
-            <w:proofErr w:type="spellEnd"/>
+              <w:t>Del av instansens unikhet</w:t>
+            </w:r>
           </w:p>
         </w:tc>
       </w:tr>
@@ -4229,13 +3522,8 @@
             <w:pPr>
               <w:pStyle w:val="BodyText"/>
             </w:pPr>
-            <w:proofErr w:type="spellStart"/>
-            <w:r>
-              <w:t>Categori-zation</w:t>
-            </w:r>
-            <w:proofErr w:type="spellEnd"/>
-            <w:r>
-              <w:t>*</w:t>
+            <w:r>
+              <w:t>Categori-zation*</w:t>
             </w:r>
           </w:p>
         </w:tc>
@@ -4249,23 +3537,7 @@
               <w:pStyle w:val="BodyText"/>
             </w:pPr>
             <w:r>
-              <w:t>Kategori-</w:t>
-            </w:r>
-            <w:proofErr w:type="spellStart"/>
-            <w:r>
-              <w:t>sering</w:t>
-            </w:r>
-            <w:proofErr w:type="spellEnd"/>
-            <w:r>
-              <w:t xml:space="preserve"> enligt </w:t>
-            </w:r>
-            <w:proofErr w:type="spellStart"/>
-            <w:r>
-              <w:t>kodverk</w:t>
-            </w:r>
-            <w:proofErr w:type="spellEnd"/>
-            <w:r>
-              <w:t xml:space="preserve"> som är specifikt för tjänste-domänen </w:t>
+              <w:t xml:space="preserve">Kategori-sering enligt kodverk som är specifikt för tjänste-domänen </w:t>
             </w:r>
           </w:p>
         </w:tc>
@@ -4279,25 +3551,7 @@
               <w:pStyle w:val="BodyText"/>
             </w:pPr>
             <w:r>
-              <w:t xml:space="preserve">Text bestående av bokstäver i ASCII. Exempel för domänen </w:t>
-            </w:r>
-            <w:proofErr w:type="spellStart"/>
-            <w:proofErr w:type="gramStart"/>
-            <w:r>
-              <w:t>crm:scheduling</w:t>
-            </w:r>
-            <w:proofErr w:type="spellEnd"/>
-            <w:proofErr w:type="gramEnd"/>
-            <w:r>
-              <w:t>: ”</w:t>
-            </w:r>
-            <w:proofErr w:type="spellStart"/>
-            <w:r>
-              <w:t>Booking</w:t>
-            </w:r>
-            <w:proofErr w:type="spellEnd"/>
-            <w:r>
-              <w:t>”, ”Invitation”</w:t>
+              <w:t>Text bestående av bokstäver i ASCII. Exempel för domänen crm:scheduling: ”Booking”, ”Invitation”</w:t>
             </w:r>
           </w:p>
           <w:p>
@@ -4305,31 +3559,13 @@
               <w:pStyle w:val="BodyText"/>
             </w:pPr>
             <w:r>
-              <w:t xml:space="preserve">Exempel för domänen </w:t>
-            </w:r>
-            <w:proofErr w:type="spellStart"/>
-            <w:proofErr w:type="gramStart"/>
-            <w:r>
-              <w:t>careprocess:request</w:t>
-            </w:r>
-            <w:proofErr w:type="spellEnd"/>
-            <w:proofErr w:type="gramEnd"/>
-            <w:r>
-              <w:t xml:space="preserve">: </w:t>
-            </w:r>
-            <w:proofErr w:type="spellStart"/>
+              <w:t xml:space="preserve">Exempel för domänen careprocess:request: </w:t>
+            </w:r>
             <w:r>
               <w:rPr>
                 <w:i/>
               </w:rPr>
-              <w:t>RequestStatus</w:t>
-            </w:r>
-            <w:proofErr w:type="spellEnd"/>
-            <w:r>
-              <w:rPr>
-                <w:i/>
-              </w:rPr>
-              <w:t xml:space="preserve"> (remisstatus)</w:t>
+              <w:t>RequestStatus (remisstatus)</w:t>
             </w:r>
           </w:p>
         </w:tc>
@@ -4343,15 +3579,7 @@
               <w:pStyle w:val="BodyText"/>
             </w:pPr>
             <w:r>
-              <w:t>1</w:t>
-            </w:r>
-            <w:proofErr w:type="gramStart"/>
-            <w:r>
-              <w:t>..</w:t>
-            </w:r>
-            <w:proofErr w:type="gramEnd"/>
-            <w:r>
-              <w:t>1</w:t>
+              <w:t>1..1</w:t>
             </w:r>
           </w:p>
         </w:tc>
@@ -4365,15 +3593,7 @@
               <w:pStyle w:val="BodyText"/>
             </w:pPr>
             <w:r>
-              <w:t xml:space="preserve">Enligt </w:t>
-            </w:r>
-            <w:proofErr w:type="spellStart"/>
-            <w:r>
-              <w:t>kodverk</w:t>
-            </w:r>
-            <w:proofErr w:type="spellEnd"/>
-            <w:r>
-              <w:t xml:space="preserve"> som beskrivs i respektive tjänstedomäns tjänstekontrakts-beskrivning.</w:t>
+              <w:t>Enligt kodverk som beskrivs i respektive tjänstedomäns tjänstekontrakts-beskrivning.</w:t>
             </w:r>
           </w:p>
         </w:tc>
@@ -4387,13 +3607,8 @@
               <w:pStyle w:val="BodyText"/>
             </w:pPr>
             <w:r>
-              <w:t xml:space="preserve">Del av instansens </w:t>
-            </w:r>
-            <w:proofErr w:type="spellStart"/>
-            <w:r>
-              <w:t>unikhet</w:t>
-            </w:r>
-            <w:proofErr w:type="spellEnd"/>
+              <w:t>Del av instansens unikhet</w:t>
+            </w:r>
           </w:p>
         </w:tc>
       </w:tr>
@@ -4412,21 +3627,8 @@
                 <w:lang w:val="en-GB"/>
               </w:rPr>
             </w:pPr>
-            <w:proofErr w:type="spellStart"/>
-            <w:r>
-              <w:t>Logical</w:t>
-            </w:r>
-            <w:proofErr w:type="spellEnd"/>
-            <w:r>
-              <w:t xml:space="preserve"> </w:t>
-            </w:r>
-            <w:proofErr w:type="spellStart"/>
-            <w:r>
-              <w:t>address</w:t>
-            </w:r>
-            <w:proofErr w:type="spellEnd"/>
-            <w:r>
-              <w:t>*</w:t>
+            <w:r>
+              <w:t>Logical address*</w:t>
             </w:r>
           </w:p>
         </w:tc>
@@ -4454,15 +3656,7 @@
               <w:pStyle w:val="BodyText"/>
             </w:pPr>
             <w:r>
-              <w:t xml:space="preserve">Logisk adress enligt adresseringsmodell för den tjänstedomän som anges av fältet Service </w:t>
-            </w:r>
-            <w:proofErr w:type="spellStart"/>
-            <w:r>
-              <w:t>Domain</w:t>
-            </w:r>
-            <w:proofErr w:type="spellEnd"/>
-            <w:r>
-              <w:t>.</w:t>
+              <w:t>Logisk adress enligt adresseringsmodell för den tjänstedomän som anges av fältet Service Domain.</w:t>
             </w:r>
           </w:p>
         </w:tc>
@@ -4476,15 +3670,7 @@
               <w:pStyle w:val="BodyText"/>
             </w:pPr>
             <w:r>
-              <w:t>1</w:t>
-            </w:r>
-            <w:proofErr w:type="gramStart"/>
-            <w:r>
-              <w:t>..</w:t>
-            </w:r>
-            <w:proofErr w:type="gramEnd"/>
-            <w:r>
-              <w:t>1</w:t>
+              <w:t>1..1</w:t>
             </w:r>
           </w:p>
         </w:tc>
@@ -4520,13 +3706,8 @@
               <w:pStyle w:val="BodyText"/>
             </w:pPr>
             <w:r>
-              <w:t xml:space="preserve">Del av instansens </w:t>
-            </w:r>
-            <w:proofErr w:type="spellStart"/>
-            <w:r>
-              <w:t>unikhet</w:t>
-            </w:r>
-            <w:proofErr w:type="spellEnd"/>
+              <w:t>Del av instansens unikhet</w:t>
+            </w:r>
           </w:p>
         </w:tc>
       </w:tr>
@@ -4541,31 +3722,7 @@
               <w:pStyle w:val="BodyText"/>
             </w:pPr>
             <w:r>
-              <w:t xml:space="preserve">Business </w:t>
-            </w:r>
-            <w:proofErr w:type="spellStart"/>
-            <w:r>
-              <w:t>object</w:t>
-            </w:r>
-            <w:proofErr w:type="spellEnd"/>
-            <w:r>
-              <w:t xml:space="preserve"> </w:t>
-            </w:r>
-            <w:proofErr w:type="spellStart"/>
-            <w:r>
-              <w:t>Instance</w:t>
-            </w:r>
-            <w:proofErr w:type="spellEnd"/>
-            <w:r>
-              <w:t xml:space="preserve"> </w:t>
-            </w:r>
-            <w:proofErr w:type="spellStart"/>
-            <w:r>
-              <w:t>Identifier</w:t>
-            </w:r>
-            <w:proofErr w:type="spellEnd"/>
-            <w:r>
-              <w:t>*</w:t>
+              <w:t>Business object Instance Identifier*</w:t>
             </w:r>
           </w:p>
         </w:tc>
@@ -4604,26 +3761,14 @@
               </w:rPr>
             </w:pPr>
             <w:r>
-              <w:t xml:space="preserve">Exempel för domänen </w:t>
-            </w:r>
-            <w:proofErr w:type="spellStart"/>
-            <w:proofErr w:type="gramStart"/>
-            <w:r>
-              <w:t>crm:scheduling</w:t>
-            </w:r>
-            <w:proofErr w:type="spellEnd"/>
-            <w:proofErr w:type="gramEnd"/>
-            <w:r>
-              <w:t xml:space="preserve">: </w:t>
-            </w:r>
-            <w:proofErr w:type="spellStart"/>
+              <w:t xml:space="preserve">Exempel för domänen crm:scheduling: </w:t>
+            </w:r>
             <w:r>
               <w:rPr>
                 <w:i/>
               </w:rPr>
               <w:t>bookingid</w:t>
             </w:r>
-            <w:proofErr w:type="spellEnd"/>
           </w:p>
           <w:p>
             <w:pPr>
@@ -4633,17 +3778,7 @@
               </w:rPr>
             </w:pPr>
             <w:r>
-              <w:t xml:space="preserve">Exempel för domänen </w:t>
-            </w:r>
-            <w:proofErr w:type="spellStart"/>
-            <w:proofErr w:type="gramStart"/>
-            <w:r>
-              <w:t>ehr:patientoverview</w:t>
-            </w:r>
-            <w:proofErr w:type="spellEnd"/>
-            <w:proofErr w:type="gramEnd"/>
-            <w:r>
-              <w:t xml:space="preserve">: </w:t>
+              <w:t xml:space="preserve">Exempel för domänen ehr:patientoverview: </w:t>
             </w:r>
             <w:r>
               <w:rPr>
@@ -4661,26 +3796,14 @@
               </w:rPr>
             </w:pPr>
             <w:r>
-              <w:t xml:space="preserve">Exempel för domänen </w:t>
-            </w:r>
-            <w:proofErr w:type="spellStart"/>
-            <w:proofErr w:type="gramStart"/>
-            <w:r>
-              <w:t>careprocess:request</w:t>
-            </w:r>
-            <w:proofErr w:type="spellEnd"/>
-            <w:proofErr w:type="gramEnd"/>
-            <w:r>
-              <w:t xml:space="preserve">: </w:t>
-            </w:r>
-            <w:proofErr w:type="spellStart"/>
+              <w:t xml:space="preserve">Exempel för domänen careprocess:request: </w:t>
+            </w:r>
             <w:r>
               <w:rPr>
                 <w:i/>
               </w:rPr>
               <w:t>requestId</w:t>
             </w:r>
-            <w:proofErr w:type="spellEnd"/>
           </w:p>
           <w:p>
             <w:pPr>
@@ -4699,15 +3822,7 @@
             </w:pPr>
             <w:r>
               <w:lastRenderedPageBreak/>
-              <w:t>1</w:t>
-            </w:r>
-            <w:proofErr w:type="gramStart"/>
-            <w:r>
-              <w:t>..</w:t>
-            </w:r>
-            <w:proofErr w:type="gramEnd"/>
-            <w:r>
-              <w:t>1</w:t>
+              <w:t>1..1</w:t>
             </w:r>
           </w:p>
         </w:tc>
@@ -4725,15 +3840,7 @@
             </w:r>
             <w:r>
               <w:lastRenderedPageBreak/>
-              <w:t xml:space="preserve">vara konstanten ”NA” (not </w:t>
-            </w:r>
-            <w:proofErr w:type="spellStart"/>
-            <w:r>
-              <w:t>applicable</w:t>
-            </w:r>
-            <w:proofErr w:type="spellEnd"/>
-            <w:r>
-              <w:t>).</w:t>
+              <w:t>vara konstanten ”NA” (not applicable).</w:t>
             </w:r>
           </w:p>
         </w:tc>
@@ -4748,13 +3855,8 @@
             </w:pPr>
             <w:r>
               <w:lastRenderedPageBreak/>
-              <w:t xml:space="preserve">Del av instansens </w:t>
-            </w:r>
-            <w:proofErr w:type="spellStart"/>
-            <w:r>
-              <w:t>unikhet</w:t>
-            </w:r>
-            <w:proofErr w:type="spellEnd"/>
+              <w:t>Del av instansens unikhet</w:t>
+            </w:r>
           </w:p>
         </w:tc>
       </w:tr>
@@ -4770,15 +3872,7 @@
             </w:pPr>
             <w:r>
               <w:lastRenderedPageBreak/>
-              <w:t xml:space="preserve">Clinical process </w:t>
-            </w:r>
-            <w:proofErr w:type="spellStart"/>
-            <w:r>
-              <w:t>interest</w:t>
-            </w:r>
-            <w:proofErr w:type="spellEnd"/>
-            <w:r>
-              <w:t xml:space="preserve"> id</w:t>
+              <w:t>Clinical process interest id</w:t>
             </w:r>
           </w:p>
         </w:tc>
@@ -4820,15 +3914,7 @@
               <w:pStyle w:val="BodyText"/>
             </w:pPr>
             <w:r>
-              <w:t>1</w:t>
-            </w:r>
-            <w:proofErr w:type="gramStart"/>
-            <w:r>
-              <w:t>..</w:t>
-            </w:r>
-            <w:proofErr w:type="gramEnd"/>
-            <w:r>
-              <w:t>1</w:t>
+              <w:t>1..1</w:t>
             </w:r>
           </w:p>
         </w:tc>
@@ -4856,13 +3942,8 @@
               <w:pStyle w:val="BodyText"/>
             </w:pPr>
             <w:r>
-              <w:t xml:space="preserve">Del av instansens </w:t>
-            </w:r>
-            <w:proofErr w:type="spellStart"/>
-            <w:r>
-              <w:t>unikhet</w:t>
-            </w:r>
-            <w:proofErr w:type="spellEnd"/>
+              <w:t>Del av instansens unikhet</w:t>
+            </w:r>
           </w:p>
         </w:tc>
       </w:tr>
@@ -4877,15 +3958,7 @@
               <w:pStyle w:val="BodyText"/>
             </w:pPr>
             <w:r>
-              <w:t xml:space="preserve">Most Recent </w:t>
-            </w:r>
-            <w:proofErr w:type="spellStart"/>
-            <w:r>
-              <w:t>Content</w:t>
-            </w:r>
-            <w:proofErr w:type="spellEnd"/>
-            <w:r>
-              <w:t>*</w:t>
+              <w:t>Most Recent Content*</w:t>
             </w:r>
           </w:p>
         </w:tc>
@@ -4899,13 +3972,8 @@
               <w:pStyle w:val="BodyText"/>
             </w:pPr>
             <w:r>
-              <w:t xml:space="preserve">Verksamhetsmässig tidpunkt för senaste informations-förekomsten i källan som indexeras av </w:t>
-            </w:r>
-            <w:proofErr w:type="gramStart"/>
-            <w:r>
-              <w:t>denna  indexpost</w:t>
-            </w:r>
-            <w:proofErr w:type="gramEnd"/>
+              <w:t>Verksamhetsmässig tidpunkt för senaste informations-förekomsten i källan som indexeras av denna  indexpost</w:t>
+            </w:r>
           </w:p>
         </w:tc>
         <w:tc>
@@ -4932,15 +4000,7 @@
               <w:pStyle w:val="BodyText"/>
             </w:pPr>
             <w:r>
-              <w:t>0</w:t>
-            </w:r>
-            <w:proofErr w:type="gramStart"/>
-            <w:r>
-              <w:t>..</w:t>
-            </w:r>
-            <w:proofErr w:type="gramEnd"/>
-            <w:r>
-              <w:t>1</w:t>
+              <w:t>0..1</w:t>
             </w:r>
           </w:p>
         </w:tc>
@@ -4967,21 +4027,8 @@
             <w:pPr>
               <w:pStyle w:val="BodyText"/>
             </w:pPr>
-            <w:proofErr w:type="spellStart"/>
-            <w:r>
-              <w:t>Multiplicitet</w:t>
-            </w:r>
-            <w:proofErr w:type="spellEnd"/>
-            <w:r>
-              <w:t xml:space="preserve"> varierar med tjänstedomän. Möjliga regler är 0</w:t>
-            </w:r>
-            <w:proofErr w:type="gramStart"/>
-            <w:r>
-              <w:t>..</w:t>
-            </w:r>
-            <w:proofErr w:type="gramEnd"/>
-            <w:r>
-              <w:t>1 och 1..1</w:t>
+            <w:r>
+              <w:t>Multiplicitet varierar med tjänstedomän. Möjliga regler är 0..1 och 1..1</w:t>
             </w:r>
           </w:p>
         </w:tc>
@@ -5004,11 +4051,9 @@
             <w:pPr>
               <w:pStyle w:val="BodyText"/>
             </w:pPr>
-            <w:proofErr w:type="spellStart"/>
             <w:r>
               <w:t>Time</w:t>
             </w:r>
-            <w:proofErr w:type="spellEnd"/>
           </w:p>
         </w:tc>
         <w:tc>
@@ -5049,15 +4094,7 @@
               <w:pStyle w:val="BodyText"/>
             </w:pPr>
             <w:r>
-              <w:t>1</w:t>
-            </w:r>
-            <w:proofErr w:type="gramStart"/>
-            <w:r>
-              <w:t>..</w:t>
-            </w:r>
-            <w:proofErr w:type="gramEnd"/>
-            <w:r>
-              <w:t>1</w:t>
+              <w:t>1..1</w:t>
             </w:r>
           </w:p>
         </w:tc>
@@ -5097,19 +4134,9 @@
             <w:pPr>
               <w:pStyle w:val="BodyText"/>
             </w:pPr>
-            <w:proofErr w:type="spellStart"/>
-            <w:r>
-              <w:t>Update</w:t>
-            </w:r>
-            <w:proofErr w:type="spellEnd"/>
-            <w:r>
-              <w:t xml:space="preserve"> </w:t>
-            </w:r>
-            <w:proofErr w:type="spellStart"/>
-            <w:r>
-              <w:t>Time</w:t>
-            </w:r>
-            <w:proofErr w:type="spellEnd"/>
+            <w:r>
+              <w:t>Update Time</w:t>
+            </w:r>
           </w:p>
         </w:tc>
         <w:tc>
@@ -5150,15 +4177,7 @@
               <w:pStyle w:val="BodyText"/>
             </w:pPr>
             <w:r>
-              <w:t>0</w:t>
-            </w:r>
-            <w:proofErr w:type="gramStart"/>
-            <w:r>
-              <w:t>..</w:t>
-            </w:r>
-            <w:proofErr w:type="gramEnd"/>
-            <w:r>
-              <w:t>1</w:t>
+              <w:t>0..1</w:t>
             </w:r>
           </w:p>
         </w:tc>
@@ -5212,13 +4231,8 @@
             <w:pPr>
               <w:pStyle w:val="BodyText"/>
             </w:pPr>
-            <w:proofErr w:type="spellStart"/>
-            <w:r>
-              <w:t>Personuppgitsansvarig</w:t>
-            </w:r>
-            <w:proofErr w:type="spellEnd"/>
-            <w:r>
-              <w:t xml:space="preserve"> organisation</w:t>
+            <w:r>
+              <w:t>Personuppgitsansvarig organisation</w:t>
             </w:r>
           </w:p>
         </w:tc>
@@ -5241,41 +4255,13 @@
               <w:rPr>
                 <w:highlight w:val="yellow"/>
               </w:rPr>
-              <w:t xml:space="preserve">ärde som i </w:t>
-            </w:r>
-            <w:proofErr w:type="spellStart"/>
+              <w:t>ärde som i källsystemet med id S</w:t>
+            </w:r>
             <w:r>
               <w:rPr>
                 <w:highlight w:val="yellow"/>
               </w:rPr>
-              <w:t>källsystemet</w:t>
-            </w:r>
-            <w:proofErr w:type="spellEnd"/>
-            <w:r>
-              <w:rPr>
-                <w:highlight w:val="yellow"/>
-              </w:rPr>
-              <w:t xml:space="preserve"> med id </w:t>
-            </w:r>
-            <w:proofErr w:type="spellStart"/>
-            <w:r>
-              <w:rPr>
-                <w:highlight w:val="yellow"/>
-              </w:rPr>
-              <w:t>S</w:t>
-            </w:r>
-            <w:r>
-              <w:rPr>
-                <w:highlight w:val="yellow"/>
-              </w:rPr>
-              <w:t>ourceSystem</w:t>
-            </w:r>
-            <w:proofErr w:type="spellEnd"/>
-            <w:r>
-              <w:rPr>
-                <w:highlight w:val="yellow"/>
-              </w:rPr>
-              <w:t xml:space="preserve"> unikt identifierar PU-ansvarig organisation.</w:t>
+              <w:t>ourceSystem unikt identifierar PU-ansvarig organisation.</w:t>
             </w:r>
           </w:p>
         </w:tc>
@@ -5289,15 +4275,7 @@
               <w:pStyle w:val="BodyText"/>
             </w:pPr>
             <w:r>
-              <w:t>1</w:t>
-            </w:r>
-            <w:proofErr w:type="gramStart"/>
-            <w:r>
-              <w:t>..</w:t>
-            </w:r>
-            <w:proofErr w:type="gramEnd"/>
-            <w:r>
-              <w:t>1</w:t>
+              <w:t>1..1</w:t>
             </w:r>
           </w:p>
         </w:tc>
@@ -5352,13 +4330,8 @@
               <w:pStyle w:val="BodyText"/>
             </w:pPr>
             <w:r>
-              <w:t xml:space="preserve">Del av instansens </w:t>
-            </w:r>
-            <w:proofErr w:type="spellStart"/>
-            <w:r>
-              <w:t>unikhet</w:t>
-            </w:r>
-            <w:proofErr w:type="spellEnd"/>
+              <w:t>Del av instansens unikhet</w:t>
+            </w:r>
           </w:p>
         </w:tc>
       </w:tr>
@@ -5415,15 +4388,7 @@
               <w:pStyle w:val="BodyText"/>
             </w:pPr>
             <w:r>
-              <w:t>1</w:t>
-            </w:r>
-            <w:proofErr w:type="gramStart"/>
-            <w:r>
-              <w:t>..</w:t>
-            </w:r>
-            <w:proofErr w:type="gramEnd"/>
-            <w:r>
-              <w:t>1</w:t>
+              <w:t>1..1</w:t>
             </w:r>
           </w:p>
         </w:tc>
@@ -5451,13 +4416,8 @@
               <w:pStyle w:val="BodyText"/>
             </w:pPr>
             <w:r>
-              <w:t xml:space="preserve">Del av instansens </w:t>
-            </w:r>
-            <w:proofErr w:type="spellStart"/>
-            <w:r>
-              <w:t>unikhet</w:t>
-            </w:r>
-            <w:proofErr w:type="spellEnd"/>
+              <w:t>Del av instansens unikhet</w:t>
+            </w:r>
           </w:p>
         </w:tc>
       </w:tr>
@@ -5471,11 +4431,9 @@
             <w:pPr>
               <w:pStyle w:val="BodyText"/>
             </w:pPr>
-            <w:proofErr w:type="spellStart"/>
             <w:r>
               <w:t>Owner</w:t>
             </w:r>
-            <w:proofErr w:type="spellEnd"/>
           </w:p>
         </w:tc>
         <w:tc>
@@ -5492,15 +4450,7 @@
             </w:r>
             <w:r>
               <w:lastRenderedPageBreak/>
-              <w:t>vars index tog emot ”</w:t>
-            </w:r>
-            <w:proofErr w:type="spellStart"/>
-            <w:r>
-              <w:t>update</w:t>
-            </w:r>
-            <w:proofErr w:type="spellEnd"/>
-            <w:r>
-              <w:t>” från ”source system”</w:t>
+              <w:t>vars index tog emot ”update” från ”source system”</w:t>
             </w:r>
           </w:p>
         </w:tc>
@@ -5519,15 +4469,7 @@
             </w:r>
             <w:r>
               <w:lastRenderedPageBreak/>
-              <w:t xml:space="preserve">er (HSA-id) för organisationen som äger indexinstansen. Organisationen är en myndighet eller </w:t>
-            </w:r>
-            <w:proofErr w:type="spellStart"/>
-            <w:r>
-              <w:t>Inera</w:t>
-            </w:r>
-            <w:proofErr w:type="spellEnd"/>
-            <w:r>
-              <w:t xml:space="preserve"> om uppdateringen togs emot direkt av nationellt index.</w:t>
+              <w:t>er (HSA-id) för organisationen som äger indexinstansen. Organisationen är en myndighet eller Inera om uppdateringen togs emot direkt av nationellt index.</w:t>
             </w:r>
           </w:p>
         </w:tc>
@@ -5542,15 +4484,7 @@
             </w:pPr>
             <w:r>
               <w:lastRenderedPageBreak/>
-              <w:t>1</w:t>
-            </w:r>
-            <w:proofErr w:type="gramStart"/>
-            <w:r>
-              <w:t>..</w:t>
-            </w:r>
-            <w:proofErr w:type="gramEnd"/>
-            <w:r>
-              <w:t>1</w:t>
+              <w:t>1..1</w:t>
             </w:r>
           </w:p>
         </w:tc>
@@ -5568,15 +4502,7 @@
             </w:r>
             <w:r>
               <w:lastRenderedPageBreak/>
-              <w:t xml:space="preserve">förutsättningar för att undvika rundgång mellan </w:t>
-            </w:r>
-            <w:proofErr w:type="gramStart"/>
-            <w:r>
-              <w:t>notifierande</w:t>
-            </w:r>
-            <w:proofErr w:type="gramEnd"/>
-            <w:r>
-              <w:t xml:space="preserve"> parter.</w:t>
+              <w:t>förutsättningar för att undvika rundgång mellan notifierande parter.</w:t>
             </w:r>
           </w:p>
         </w:tc>
@@ -5595,13 +4521,8 @@
             </w:r>
             <w:r>
               <w:lastRenderedPageBreak/>
-              <w:t xml:space="preserve">instansens </w:t>
-            </w:r>
-            <w:proofErr w:type="spellStart"/>
-            <w:r>
-              <w:t>unikhet</w:t>
-            </w:r>
-            <w:proofErr w:type="spellEnd"/>
+              <w:t>instansens unikhet</w:t>
+            </w:r>
           </w:p>
         </w:tc>
       </w:tr>
@@ -5611,11 +4532,9 @@
       <w:pPr>
         <w:pStyle w:val="Heading2"/>
       </w:pPr>
-      <w:proofErr w:type="spellStart"/>
       <w:r>
         <w:t>Tillämpningsansvisning</w:t>
       </w:r>
-      <w:proofErr w:type="spellEnd"/>
       <w:r>
         <w:t xml:space="preserve"> per tjänstedomän</w:t>
       </w:r>
@@ -5702,63 +4621,7 @@
         <w:rPr>
           <w:highlight w:val="yellow"/>
         </w:rPr>
-        <w:t xml:space="preserve">ärdet för </w:t>
-      </w:r>
-      <w:proofErr w:type="spellStart"/>
-      <w:r>
-        <w:rPr>
-          <w:highlight w:val="yellow"/>
-        </w:rPr>
-        <w:t>DataController</w:t>
-      </w:r>
-      <w:proofErr w:type="spellEnd"/>
-      <w:r>
-        <w:rPr>
-          <w:highlight w:val="yellow"/>
-        </w:rPr>
-        <w:t xml:space="preserve"> skall vara något värde som i </w:t>
-      </w:r>
-      <w:proofErr w:type="spellStart"/>
-      <w:r>
-        <w:rPr>
-          <w:highlight w:val="yellow"/>
-        </w:rPr>
-        <w:t>källsystemet</w:t>
-      </w:r>
-      <w:proofErr w:type="spellEnd"/>
-      <w:r>
-        <w:rPr>
-          <w:highlight w:val="yellow"/>
-        </w:rPr>
-        <w:t xml:space="preserve"> (med id </w:t>
-      </w:r>
-      <w:proofErr w:type="spellStart"/>
-      <w:r>
-        <w:rPr>
-          <w:highlight w:val="yellow"/>
-        </w:rPr>
-        <w:t>SourceSystem</w:t>
-      </w:r>
-      <w:proofErr w:type="spellEnd"/>
-      <w:r>
-        <w:rPr>
-          <w:highlight w:val="yellow"/>
-        </w:rPr>
-        <w:t xml:space="preserve"> (</w:t>
-      </w:r>
-      <w:proofErr w:type="spellStart"/>
-      <w:r>
-        <w:rPr>
-          <w:highlight w:val="yellow"/>
-        </w:rPr>
-        <w:t>HSAid</w:t>
-      </w:r>
-      <w:proofErr w:type="spellEnd"/>
-      <w:r>
-        <w:rPr>
-          <w:highlight w:val="yellow"/>
-        </w:rPr>
-        <w:t>)) unikt identifierar PU-ansvarig organisation.</w:t>
+        <w:t>ärdet för DataController skall vara något värde som i källsystemet (med id SourceSystem (HSAid)) unikt identifierar PU-ansvarig organisation.</w:t>
       </w:r>
     </w:p>
     <w:p>
@@ -5806,15 +4669,7 @@
         </w:rPr>
       </w:pPr>
       <w:r>
-        <w:t xml:space="preserve">Organisation som ansvarar för tjänst som läser eller </w:t>
-      </w:r>
-      <w:proofErr w:type="gramStart"/>
-      <w:r>
-        <w:t>notifieras</w:t>
-      </w:r>
-      <w:proofErr w:type="gramEnd"/>
-      <w:r>
-        <w:t xml:space="preserve"> av engagemangsindex behöver PU-biträdesavtal med informationsägaren.</w:t>
+        <w:t>Organisation som ansvarar för tjänst som läser eller notifieras av engagemangsindex behöver PU-biträdesavtal med informationsägaren.</w:t>
       </w:r>
     </w:p>
     <w:p>
@@ -5897,37 +4752,13 @@
         <w:t>kontraktet</w:t>
       </w:r>
       <w:r>
-        <w:t xml:space="preserve"> kan källsystemen (vårddokumentationssystem, tidbokningssystem, </w:t>
-      </w:r>
-      <w:proofErr w:type="spellStart"/>
-      <w:r>
-        <w:t>eremiss</w:t>
-      </w:r>
-      <w:proofErr w:type="spellEnd"/>
-      <w:r>
-        <w:t xml:space="preserve">-system </w:t>
-      </w:r>
-      <w:proofErr w:type="spellStart"/>
-      <w:r>
-        <w:t>m.fl</w:t>
-      </w:r>
-      <w:proofErr w:type="spellEnd"/>
-      <w:r>
-        <w:t>) skapa indexposter</w:t>
+        <w:t xml:space="preserve"> kan källsystemen (vårddokumentationssystem, tidbokningssystem, eremiss-system m.fl) skapa indexposter</w:t>
       </w:r>
       <w:r>
         <w:t>. Mottagaren av indexposten (tjänsteproducenten för</w:t>
       </w:r>
       <w:r>
-        <w:t xml:space="preserve"> </w:t>
-      </w:r>
-      <w:proofErr w:type="spellStart"/>
-      <w:r>
-        <w:t>Update</w:t>
-      </w:r>
-      <w:proofErr w:type="spellEnd"/>
-      <w:r>
-        <w:t>-tjänsten</w:t>
+        <w:t xml:space="preserve"> Update-tjänsten</w:t>
       </w:r>
       <w:r>
         <w:t xml:space="preserve">) kan vara </w:t>
@@ -5948,39 +4779,7 @@
         <w:t xml:space="preserve"> Nedanstående figur beskriver logiskt sambandet mellan komponenterna. Tekniska komponenter så som tjänsteplattformar är utelämnade i figurerna.</w:t>
       </w:r>
       <w:r>
-        <w:t xml:space="preserve"> Observera att uppdatering kan ske både genom ”push” och ”</w:t>
-      </w:r>
-      <w:proofErr w:type="spellStart"/>
-      <w:r>
-        <w:t>pull</w:t>
-      </w:r>
-      <w:proofErr w:type="spellEnd"/>
-      <w:r>
-        <w:t>” (</w:t>
-      </w:r>
-      <w:proofErr w:type="spellStart"/>
-      <w:r>
-        <w:t>Update</w:t>
-      </w:r>
-      <w:proofErr w:type="spellEnd"/>
-      <w:r>
-        <w:t xml:space="preserve"> </w:t>
-      </w:r>
-      <w:proofErr w:type="spellStart"/>
-      <w:r>
-        <w:t>versus</w:t>
-      </w:r>
-      <w:proofErr w:type="spellEnd"/>
-      <w:r>
-        <w:t xml:space="preserve"> </w:t>
-      </w:r>
-      <w:proofErr w:type="spellStart"/>
-      <w:r>
-        <w:t>GetUpdates</w:t>
-      </w:r>
-      <w:proofErr w:type="spellEnd"/>
-      <w:r>
-        <w:t>).</w:t>
+        <w:t xml:space="preserve"> Observera att uppdatering kan ske både genom ”push” och ”pull” (Update versus GetUpdates).</w:t>
       </w:r>
     </w:p>
     <w:p>
@@ -6141,27 +4940,14 @@
         <w:pStyle w:val="BodyText"/>
       </w:pPr>
       <w:r>
-        <w:t xml:space="preserve">För att nationellt engagemangsindex ska kunna erbjuda sina tjänstekonsumenter en nationell vy av invånarens engagemang inom vård och omsorg kopplas domänernas index samman med hjälp av </w:t>
-      </w:r>
-      <w:proofErr w:type="gramStart"/>
-      <w:r>
-        <w:t>notifieringskontraktet</w:t>
-      </w:r>
-      <w:proofErr w:type="gramEnd"/>
-      <w:r>
-        <w:t>. Alla engagemangsindex måste</w:t>
+        <w:t>För att nationellt engagemangsindex ska kunna erbjuda sina tjänstekonsumenter en nationell vy av invånarens engagemang inom vård och omsorg kopplas domänernas index samman med hjälp av notifieringskontraktet. Alla engagemangsindex måste</w:t>
+      </w:r>
+      <w:r>
+        <w:t xml:space="preserve"> notifiera</w:t>
       </w:r>
       <w:r>
         <w:t xml:space="preserve"> </w:t>
       </w:r>
-      <w:proofErr w:type="gramStart"/>
-      <w:r>
-        <w:t>notifiera</w:t>
-      </w:r>
-      <w:proofErr w:type="gramEnd"/>
-      <w:r>
-        <w:t xml:space="preserve"> </w:t>
-      </w:r>
       <w:r>
         <w:t xml:space="preserve">prenumeranter </w:t>
       </w:r>
@@ -6181,11 +4967,7 @@
         <w:t xml:space="preserve"> måste i så fall h</w:t>
       </w:r>
       <w:r>
-        <w:t xml:space="preserve">a en tjänsteproducent för </w:t>
-      </w:r>
-      <w:proofErr w:type="gramStart"/>
-      <w:r>
-        <w:t>notif</w:t>
+        <w:t>a en tjänsteproducent för notif</w:t>
       </w:r>
       <w:r>
         <w:t>i</w:t>
@@ -6194,11 +4976,7 @@
         <w:t>eri</w:t>
       </w:r>
       <w:r>
-        <w:t>ngskontraktet</w:t>
-      </w:r>
-      <w:proofErr w:type="gramEnd"/>
-      <w:r>
-        <w:t>. Det illustreras av dubbelriktade pilar i figuren nedan.</w:t>
+        <w:t>ngskontraktet. Det illustreras av dubbelriktade pilar i figuren nedan.</w:t>
       </w:r>
     </w:p>
     <w:p>
@@ -6272,22 +5050,15 @@
       <w:r>
         <w:t xml:space="preserve">Figur: </w:t>
       </w:r>
-      <w:proofErr w:type="spellStart"/>
       <w:r>
         <w:t>Federering</w:t>
       </w:r>
-      <w:proofErr w:type="spellEnd"/>
       <w:r>
         <w:t xml:space="preserve"> </w:t>
       </w:r>
       <w:r>
-        <w:t xml:space="preserve">genom </w:t>
-      </w:r>
-      <w:proofErr w:type="gramStart"/>
-      <w:r>
-        <w:t>notifieringskontrakt</w:t>
-      </w:r>
-      <w:proofErr w:type="gramEnd"/>
+        <w:t>genom notifieringskontrakt</w:t>
+      </w:r>
     </w:p>
     <w:p>
       <w:pPr>
@@ -6304,15 +5075,7 @@
         <w:t xml:space="preserve">och tillämpningar </w:t>
       </w:r>
       <w:r>
-        <w:t xml:space="preserve">kan också välja att prenumerera på </w:t>
-      </w:r>
-      <w:proofErr w:type="gramStart"/>
-      <w:r>
-        <w:t>notifieringar</w:t>
-      </w:r>
-      <w:proofErr w:type="gramEnd"/>
-      <w:r>
-        <w:t xml:space="preserve"> från en</w:t>
+        <w:t>kan också välja att prenumerera på notifieringar från en</w:t>
       </w:r>
       <w:r>
         <w:t xml:space="preserve">gagemangsindex i syfte </w:t>
@@ -6336,23 +5099,7 @@
         </w:numPr>
       </w:pPr>
       <w:r>
-        <w:t xml:space="preserve">NPÖ-tillämpningens aggregerande tjänst använder engagemangsindex för att veta vilka svarstjänster som ska kontaktas när en patientfråga ställs. I optimeringssyfte har den ett temporärt mellanlager eftersom det är sannolikt att ny fråga kommer att ställas i närtid. För att temporära mellanlagret ska spegla förändringar som sker i journalerna är NPÖ en tjänsteproducent för </w:t>
-      </w:r>
-      <w:proofErr w:type="gramStart"/>
-      <w:r>
-        <w:t>notifieringskontraktet</w:t>
-      </w:r>
-      <w:proofErr w:type="gramEnd"/>
-      <w:r>
-        <w:t xml:space="preserve">. Om en </w:t>
-      </w:r>
-      <w:proofErr w:type="gramStart"/>
-      <w:r>
-        <w:t>notifiering</w:t>
-      </w:r>
-      <w:proofErr w:type="gramEnd"/>
-      <w:r>
-        <w:t xml:space="preserve"> rör en patient i det temporära mellanlagret kan NPÖ hämta in ny information från aktuell svarstjänst</w:t>
+        <w:t>NPÖ-tillämpningens aggregerande tjänst använder engagemangsindex för att veta vilka svarstjänster som ska kontaktas när en patientfråga ställs. I optimeringssyfte har den ett temporärt mellanlager eftersom det är sannolikt att ny fråga kommer att ställas i närtid. För att temporära mellanlagret ska spegla förändringar som sker i journalerna är NPÖ en tjänsteproducent för notifieringskontraktet. Om en notifiering rör en patient i det temporära mellanlagret kan NPÖ hämta in ny information från aktuell svarstjänst</w:t>
       </w:r>
       <w:r>
         <w:t xml:space="preserve"> och på så sätt säkerställa att temporärt mellanlagrad information är aktuell</w:t>
@@ -6370,15 +5117,7 @@
         </w:numPr>
       </w:pPr>
       <w:r>
-        <w:t xml:space="preserve">Den nationella e-tjänsten för invånarens direktbokning genererar ett meddelande till patienten i Mina Vårdkontakters meddelandefunktion när en kallelse skapas i ett bokningssystem. Genom att e-tjänsten publicerar en tjänsteproducent för </w:t>
-      </w:r>
-      <w:proofErr w:type="gramStart"/>
-      <w:r>
-        <w:t>notifieringskontraktet</w:t>
-      </w:r>
-      <w:proofErr w:type="gramEnd"/>
-      <w:r>
-        <w:t xml:space="preserve"> kan den filtrera index-notifieringar som rör kal</w:t>
+        <w:t>Den nationella e-tjänsten för invånarens direktbokning genererar ett meddelande till patienten i Mina Vårdkontakters meddelandefunktion när en kallelse skapas i ett bokningssystem. Genom att e-tjänsten publicerar en tjänsteproducent för notifieringskontraktet kan den filtrera index-notifieringar som rör kal</w:t>
       </w:r>
       <w:r>
         <w:t>lelser och med hjälp av den inf</w:t>
@@ -6401,18 +5140,10 @@
         <w:t>Nedanstående figur illustrerar des</w:t>
       </w:r>
       <w:r>
-        <w:t xml:space="preserve">sa scenarion genom </w:t>
-      </w:r>
-      <w:proofErr w:type="gramStart"/>
-      <w:r>
-        <w:t>notifierings</w:t>
-      </w:r>
-      <w:r>
-        <w:t>pilar</w:t>
-      </w:r>
-      <w:proofErr w:type="gramEnd"/>
-      <w:r>
-        <w:t xml:space="preserve"> från nationella domänens engagemangsindex till NPÖ</w:t>
+        <w:t>sa scenarion genom notifierings</w:t>
+      </w:r>
+      <w:r>
+        <w:t>pilar från nationella domänens engagemangsindex till NPÖ</w:t>
       </w:r>
       <w:r>
         <w:t>-tillämpningen</w:t>
@@ -6490,13 +5221,8 @@
       <w:r>
         <w:t xml:space="preserve">Figur: </w:t>
       </w:r>
-      <w:proofErr w:type="gramStart"/>
-      <w:r>
-        <w:t>Notifiering</w:t>
-      </w:r>
-      <w:proofErr w:type="gramEnd"/>
-      <w:r>
-        <w:t xml:space="preserve"> av tillämpningar och aggregerande tjänster</w:t>
+      <w:r>
+        <w:t>Notifiering av tillämpningar och aggregerande tjänster</w:t>
       </w:r>
     </w:p>
     <w:p>
@@ -6616,13 +5342,8 @@
                 <w:numId w:val="7"/>
               </w:numPr>
             </w:pPr>
-            <w:proofErr w:type="spellStart"/>
-            <w:r>
-              <w:t>Inera</w:t>
-            </w:r>
-            <w:proofErr w:type="spellEnd"/>
-            <w:r>
-              <w:t xml:space="preserve"> AB:s organisationsnummer för nationellt engagemangsindex</w:t>
+            <w:r>
+              <w:t>Inera AB:s organisationsnummer för nationellt engagemangsindex</w:t>
             </w:r>
           </w:p>
         </w:tc>
@@ -6653,15 +5374,7 @@
               <w:pStyle w:val="BodyText"/>
             </w:pPr>
             <w:r>
-              <w:t>PUSH (</w:t>
-            </w:r>
-            <w:proofErr w:type="spellStart"/>
-            <w:r>
-              <w:t>Update</w:t>
-            </w:r>
-            <w:proofErr w:type="spellEnd"/>
-            <w:r>
-              <w:t xml:space="preserve">): </w:t>
+              <w:t xml:space="preserve">PUSH (Update): </w:t>
             </w:r>
             <w:r>
               <w:t>Verksamhetsbaserad adressering:</w:t>
@@ -6691,13 +5404,8 @@
             <w:r>
               <w:t>PULL (</w:t>
             </w:r>
-            <w:proofErr w:type="spellStart"/>
-            <w:r>
-              <w:t>GetUpdates</w:t>
-            </w:r>
-            <w:proofErr w:type="spellEnd"/>
-            <w:r>
-              <w:t xml:space="preserve">): Systemadressering </w:t>
+            <w:r>
+              <w:t xml:space="preserve">GetUpdates): Systemadressering </w:t>
             </w:r>
           </w:p>
           <w:p>
@@ -6729,11 +5437,9 @@
             <w:pPr>
               <w:pStyle w:val="BodyText"/>
             </w:pPr>
-            <w:proofErr w:type="gramStart"/>
             <w:r>
               <w:t>Notifieringskontrakt</w:t>
             </w:r>
-            <w:proofErr w:type="gramEnd"/>
           </w:p>
         </w:tc>
         <w:tc>
@@ -6784,45 +5490,13 @@
         <w:pStyle w:val="BodyText"/>
       </w:pPr>
       <w:r>
-        <w:t xml:space="preserve">Den </w:t>
-      </w:r>
-      <w:proofErr w:type="gramStart"/>
-      <w:r>
-        <w:t>logisk</w:t>
-      </w:r>
-      <w:proofErr w:type="gramEnd"/>
-      <w:r>
-        <w:t xml:space="preserve"> adressen (RIVTA 2 </w:t>
-      </w:r>
-      <w:proofErr w:type="spellStart"/>
-      <w:r>
-        <w:t>Logical</w:t>
-      </w:r>
-      <w:proofErr w:type="spellEnd"/>
-      <w:r>
-        <w:t xml:space="preserve"> </w:t>
-      </w:r>
-      <w:proofErr w:type="spellStart"/>
-      <w:r>
-        <w:t>Address</w:t>
-      </w:r>
-      <w:proofErr w:type="spellEnd"/>
-      <w:r>
-        <w:t>) vid anrop av</w:t>
+        <w:t>Den logisk adressen (RIVTA 2 Logical Address) vid anrop av</w:t>
       </w:r>
       <w:r>
         <w:t xml:space="preserve"> tjänsteproducenter för fråge- och uppdateringskontrakten</w:t>
       </w:r>
       <w:r>
-        <w:t xml:space="preserve"> är organisationsnummer för den organisation vars engagemangsindex adresseras. Det betyder att nationellt engagemangsindex har </w:t>
-      </w:r>
-      <w:proofErr w:type="spellStart"/>
-      <w:r>
-        <w:t>Inera</w:t>
-      </w:r>
-      <w:proofErr w:type="spellEnd"/>
-      <w:r>
-        <w:t xml:space="preserve"> AB:s organisationsnummer som adress och ett landstingsinternt engagemangsindex adresseras med landstingets organisationsnummer. </w:t>
+        <w:t xml:space="preserve"> är organisationsnummer för den organisation vars engagemangsindex adresseras. Det betyder att nationellt engagemangsindex har Inera AB:s organisationsnummer som adress och ett landstingsinternt engagemangsindex adresseras med landstingets organisationsnummer. </w:t>
       </w:r>
     </w:p>
     <w:p>
@@ -6833,28 +5507,15 @@
         <w:t>Adress</w:t>
       </w:r>
       <w:r>
-        <w:t xml:space="preserve">ering för </w:t>
-      </w:r>
-      <w:proofErr w:type="gramStart"/>
-      <w:r>
-        <w:t>Notifieringskontraktet</w:t>
-      </w:r>
-      <w:proofErr w:type="gramEnd"/>
+        <w:t>ering för Notifieringskontraktet</w:t>
+      </w:r>
     </w:p>
     <w:p>
       <w:pPr>
         <w:pStyle w:val="BodyText"/>
       </w:pPr>
       <w:r>
-        <w:t xml:space="preserve">Tjänsteproducenter av </w:t>
-      </w:r>
-      <w:proofErr w:type="gramStart"/>
-      <w:r>
-        <w:t>notifieringskontrakten</w:t>
-      </w:r>
-      <w:proofErr w:type="gramEnd"/>
-      <w:r>
-        <w:t xml:space="preserve"> adresseras</w:t>
+        <w:t>Tjänsteproducenter av notifieringskontrakten adresseras</w:t>
       </w:r>
       <w:r>
         <w:t xml:space="preserve"> med respektive producents HSA-I</w:t>
@@ -6909,15 +5570,7 @@
         <w:t xml:space="preserve"> som vanliga tjänsteproducenter</w:t>
       </w:r>
       <w:r>
-        <w:t xml:space="preserve">. Ur tjänsteadresseringskatalogens perspektiv är det ingen skillnad mellan en producent av </w:t>
-      </w:r>
-      <w:proofErr w:type="gramStart"/>
-      <w:r>
-        <w:t>notifieringskontraktet</w:t>
-      </w:r>
-      <w:proofErr w:type="gramEnd"/>
-      <w:r>
-        <w:t xml:space="preserve"> och andra tjänstekontrakt. </w:t>
+        <w:t xml:space="preserve">. Ur tjänsteadresseringskatalogens perspektiv är det ingen skillnad mellan en producent av notifieringskontraktet och andra tjänstekontrakt. </w:t>
       </w:r>
     </w:p>
     <w:p>
@@ -6928,29 +5581,13 @@
         <w:t xml:space="preserve">Till skillnad från vanliga tjänstekonsumenter behöver engagemangsindex ställa en direkt fråga till domänens tjänsteadresseringskatalog för att få </w:t>
       </w:r>
       <w:r>
-        <w:t xml:space="preserve">information alla adressater som ska </w:t>
-      </w:r>
-      <w:proofErr w:type="gramStart"/>
-      <w:r>
-        <w:t>notifieras</w:t>
-      </w:r>
-      <w:proofErr w:type="gramEnd"/>
-      <w:r>
-        <w:t xml:space="preserve"> via notifieringskontraktet. Det innebär att ett engagemangsindex är konsument av tjänstekontraktet </w:t>
-      </w:r>
-      <w:proofErr w:type="gramStart"/>
+        <w:t xml:space="preserve">information alla adressater som ska notifieras via notifieringskontraktet. Det innebär att ett engagemangsindex är konsument av tjänstekontraktet </w:t>
+      </w:r>
       <w:r>
         <w:rPr>
           <w:i/>
         </w:rPr>
-        <w:t>urn:riv</w:t>
-      </w:r>
-      <w:proofErr w:type="gramEnd"/>
-      <w:r>
-        <w:rPr>
-          <w:i/>
-        </w:rPr>
-        <w:t>:itintegrat</w:t>
+        <w:t>urn:riv:itintegrat</w:t>
       </w:r>
       <w:r>
         <w:rPr>
@@ -6998,23 +5635,7 @@
         <w:t xml:space="preserve">i </w:t>
       </w:r>
       <w:r>
-        <w:t>tjänsteplattformens tjänsteadresseringskatalog. Som värde för parametern ”</w:t>
-      </w:r>
-      <w:proofErr w:type="spellStart"/>
-      <w:r>
-        <w:t>ServiceContract</w:t>
-      </w:r>
-      <w:proofErr w:type="spellEnd"/>
-      <w:r>
-        <w:t>” anges ”</w:t>
-      </w:r>
-      <w:proofErr w:type="gramStart"/>
-      <w:r>
-        <w:t>urn:riv</w:t>
-      </w:r>
-      <w:proofErr w:type="gramEnd"/>
-      <w:r>
-        <w:t>:itint</w:t>
+        <w:t>tjänsteplattformens tjänsteadresseringskatalog. Som värde för parametern ”ServiceContract” anges ”urn:riv:itint</w:t>
       </w:r>
       <w:r>
         <w:t>egration:engagementindex:Process</w:t>
@@ -7045,26 +5666,10 @@
         <w:pStyle w:val="BodyText"/>
       </w:pPr>
       <w:r>
-        <w:t xml:space="preserve">Eftersom det är möjligt för ett landstingsindex att prenumerera på </w:t>
-      </w:r>
-      <w:proofErr w:type="gramStart"/>
-      <w:r>
-        <w:t>notifieringar</w:t>
-      </w:r>
-      <w:proofErr w:type="gramEnd"/>
-      <w:r>
-        <w:t xml:space="preserve"> från det nationella indexet som samtidigt prenumererar på uppdateringar från landstingens index behövs re</w:t>
-      </w:r>
-      <w:r>
-        <w:t xml:space="preserve">gelverk som förhindrar rundgång. Regelverket består i att varje engagemangsindex som prenumererar måste filtrera inkommande </w:t>
-      </w:r>
-      <w:proofErr w:type="gramStart"/>
-      <w:r>
-        <w:t>notifieringar</w:t>
-      </w:r>
-      <w:proofErr w:type="gramEnd"/>
-      <w:r>
-        <w:t xml:space="preserve"> som är ett resultat av en utgående notifiering.</w:t>
+        <w:t>Eftersom det är möjligt för ett landstingsindex att prenumerera på notifieringar från det nationella indexet som samtidigt prenumererar på uppdateringar från landstingens index behövs re</w:t>
+      </w:r>
+      <w:r>
+        <w:t>gelverk som förhindrar rundgång. Regelverket består i att varje engagemangsindex som prenumererar måste filtrera inkommande notifieringar som är ett resultat av en utgående notifiering.</w:t>
       </w:r>
       <w:r>
         <w:t xml:space="preserve"> </w:t>
@@ -7078,37 +5683,13 @@
         <w:t>Engagemangsposten innehåller information som möjliggör för ett index att identifiera såd</w:t>
       </w:r>
       <w:r>
-        <w:t xml:space="preserve">ana </w:t>
-      </w:r>
-      <w:proofErr w:type="gramStart"/>
-      <w:r>
-        <w:t>notifieringar</w:t>
-      </w:r>
-      <w:proofErr w:type="gramEnd"/>
-      <w:r>
-        <w:t>: Om egenskapen ”</w:t>
-      </w:r>
-      <w:proofErr w:type="spellStart"/>
-      <w:r>
-        <w:t>Owner</w:t>
-      </w:r>
-      <w:proofErr w:type="spellEnd"/>
-      <w:r>
-        <w:t xml:space="preserve">” </w:t>
+        <w:t xml:space="preserve">ana notifieringar: Om egenskapen ”Owner” </w:t>
       </w:r>
       <w:r>
         <w:t xml:space="preserve">i en inkommande notifiering </w:t>
       </w:r>
       <w:r>
-        <w:t xml:space="preserve">innehåller organisationsnumret för den organisation som notifierat index betjänar (t.ex. ett landsting eller </w:t>
-      </w:r>
-      <w:proofErr w:type="spellStart"/>
-      <w:r>
-        <w:t>Inera</w:t>
-      </w:r>
-      <w:proofErr w:type="spellEnd"/>
-      <w:r>
-        <w:t xml:space="preserve">/nationellt), ska </w:t>
+        <w:t xml:space="preserve">innehåller organisationsnumret för den organisation som notifierat index betjänar (t.ex. ett landsting eller Inera/nationellt), ska </w:t>
       </w:r>
       <w:r>
         <w:t>notifierings</w:t>
@@ -7387,11 +5968,9 @@
             <w:pPr>
               <w:pStyle w:val="BodyText"/>
             </w:pPr>
-            <w:proofErr w:type="spellStart"/>
             <w:r>
               <w:t>Update</w:t>
             </w:r>
-            <w:proofErr w:type="spellEnd"/>
           </w:p>
         </w:tc>
         <w:tc>
@@ -7498,11 +6077,9 @@
             <w:pPr>
               <w:pStyle w:val="BodyText"/>
             </w:pPr>
-            <w:proofErr w:type="spellStart"/>
             <w:r>
               <w:t>FindContent</w:t>
             </w:r>
-            <w:proofErr w:type="spellEnd"/>
           </w:p>
         </w:tc>
         <w:tc>
@@ -7609,11 +6186,9 @@
             <w:pPr>
               <w:pStyle w:val="BodyText"/>
             </w:pPr>
-            <w:proofErr w:type="spellStart"/>
             <w:r>
               <w:t>ProcessNotification</w:t>
             </w:r>
-            <w:proofErr w:type="spellEnd"/>
           </w:p>
         </w:tc>
         <w:tc>
@@ -7832,32 +6407,19 @@
         <w:t>Tidpunkt</w:t>
       </w:r>
       <w:r>
-        <w:t>er anges alltid på formatet ”</w:t>
-      </w:r>
-      <w:proofErr w:type="spellStart"/>
-      <w:r>
-        <w:t>ÅÅÅÅMMDDtt</w:t>
+        <w:t>er anges alltid på formatet ”ÅÅÅÅMMDDtt</w:t>
       </w:r>
       <w:r>
         <w:t>mmss</w:t>
       </w:r>
-      <w:proofErr w:type="spellEnd"/>
       <w:r>
         <w:t>”, vilket motsvara den ISO 8601 och ISO 8824-kompatibla</w:t>
       </w:r>
       <w:r>
-        <w:t xml:space="preserve"> formatbeskrivningen ”</w:t>
-      </w:r>
-      <w:proofErr w:type="spellStart"/>
-      <w:r>
-        <w:t>YYYYMMDDhh</w:t>
-      </w:r>
-      <w:r>
-        <w:t>mmss</w:t>
-      </w:r>
-      <w:proofErr w:type="spellEnd"/>
-      <w:r>
-        <w:t>”.</w:t>
+        <w:t xml:space="preserve"> formatbeskrivningen ”YYYYMMDDhh</w:t>
+      </w:r>
+      <w:r>
+        <w:t>mmss”.</w:t>
       </w:r>
     </w:p>
     <w:p>
@@ -7909,15 +6471,7 @@
         <w:t>tekniskt fel</w:t>
       </w:r>
       <w:r>
-        <w:t xml:space="preserve"> levereras ett generellt undantag (SOAP-</w:t>
-      </w:r>
-      <w:proofErr w:type="spellStart"/>
-      <w:r>
-        <w:t>Exception</w:t>
-      </w:r>
-      <w:proofErr w:type="spellEnd"/>
-      <w:r>
-        <w:t>)</w:t>
+        <w:t xml:space="preserve"> levereras ett generellt undantag (SOAP-Exception)</w:t>
       </w:r>
       <w:r>
         <w:t xml:space="preserve">. Exempel på </w:t>
@@ -7926,15 +6480,7 @@
         <w:t xml:space="preserve">felsituationer som rapporteras som tekniskt fel </w:t>
       </w:r>
       <w:r>
-        <w:t xml:space="preserve">kan vara </w:t>
-      </w:r>
-      <w:proofErr w:type="spellStart"/>
-      <w:r>
-        <w:t>deadlock</w:t>
-      </w:r>
-      <w:proofErr w:type="spellEnd"/>
-      <w:r>
-        <w:t xml:space="preserve"> i databasen</w:t>
+        <w:t>kan vara deadlock i databasen</w:t>
       </w:r>
       <w:r>
         <w:t xml:space="preserve"> eller följdeffekter av programmeringsfel</w:t>
@@ -8005,24 +6551,11 @@
         <w:t>r</w:t>
       </w:r>
       <w:r>
-        <w:t xml:space="preserve">na levereras </w:t>
-      </w:r>
-      <w:proofErr w:type="spellStart"/>
-      <w:r>
-        <w:t>resultCode</w:t>
-      </w:r>
-      <w:proofErr w:type="spellEnd"/>
-      <w:r>
-        <w:t>,</w:t>
-      </w:r>
-      <w:r>
-        <w:t xml:space="preserve"> </w:t>
-      </w:r>
-      <w:proofErr w:type="spellStart"/>
-      <w:r>
-        <w:t>resultText</w:t>
-      </w:r>
-      <w:proofErr w:type="spellEnd"/>
+        <w:t>na levereras resultCode,</w:t>
+      </w:r>
+      <w:r>
+        <w:t xml:space="preserve"> resultText</w:t>
+      </w:r>
       <w:r>
         <w:t>.</w:t>
       </w:r>
@@ -8033,13 +6566,8 @@
         <w:t>Syftet med</w:t>
       </w:r>
       <w:r>
-        <w:t xml:space="preserve"> </w:t>
-      </w:r>
-      <w:proofErr w:type="spellStart"/>
-      <w:r>
-        <w:t>resultText</w:t>
-      </w:r>
-      <w:proofErr w:type="spellEnd"/>
+        <w:t xml:space="preserve"> resultText</w:t>
+      </w:r>
       <w:r>
         <w:t xml:space="preserve"> är att </w:t>
       </w:r>
@@ -8069,13 +6597,8 @@
       <w:pPr>
         <w:pStyle w:val="BodyText"/>
       </w:pPr>
-      <w:proofErr w:type="spellStart"/>
-      <w:r>
-        <w:t>resultCode</w:t>
-      </w:r>
-      <w:proofErr w:type="spellEnd"/>
-      <w:r>
-        <w:t xml:space="preserve"> kan vara:</w:t>
+      <w:r>
+        <w:t>resultCode kan vara:</w:t>
       </w:r>
     </w:p>
     <w:p>
@@ -8204,13 +6727,11 @@
         <w:pStyle w:val="Heading1"/>
       </w:pPr>
       <w:bookmarkStart w:id="29" w:name="_Toc231554331"/>
-      <w:proofErr w:type="spellStart"/>
       <w:r>
         <w:lastRenderedPageBreak/>
         <w:t>Update</w:t>
       </w:r>
       <w:bookmarkEnd w:id="29"/>
-      <w:proofErr w:type="spellEnd"/>
     </w:p>
     <w:p>
       <w:r>
@@ -9190,27 +7711,11 @@
         <w:t>Begäran</w:t>
       </w:r>
       <w:r>
-        <w:t xml:space="preserve"> (</w:t>
-      </w:r>
-      <w:proofErr w:type="spellStart"/>
-      <w:r>
-        <w:t>Request</w:t>
-      </w:r>
-      <w:proofErr w:type="spellEnd"/>
-      <w:r>
-        <w:t>)</w:t>
+        <w:t xml:space="preserve"> (Request)</w:t>
       </w:r>
       <w:bookmarkEnd w:id="32"/>
       <w:r>
-        <w:t xml:space="preserve"> och Svar (</w:t>
-      </w:r>
-      <w:proofErr w:type="spellStart"/>
-      <w:r>
-        <w:t>Response</w:t>
-      </w:r>
-      <w:proofErr w:type="spellEnd"/>
-      <w:r>
-        <w:t>)</w:t>
+        <w:t xml:space="preserve"> och Svar (Response)</w:t>
       </w:r>
     </w:p>
     <w:p>
@@ -10798,15 +9303,7 @@
         <w:t xml:space="preserve">sinsemellan </w:t>
       </w:r>
       <w:r>
-        <w:t xml:space="preserve">unika med avseende på de element som är del av postens </w:t>
-      </w:r>
-      <w:proofErr w:type="spellStart"/>
-      <w:r>
-        <w:t>unikhet</w:t>
-      </w:r>
-      <w:proofErr w:type="spellEnd"/>
-      <w:r>
-        <w:t>.</w:t>
+        <w:t>unika med avseende på de element som är del av postens unikhet.</w:t>
       </w:r>
     </w:p>
     <w:p>
@@ -10825,31 +9322,13 @@
         <w:t xml:space="preserve">R2: </w:t>
       </w:r>
       <w:r>
-        <w:t xml:space="preserve">För poster med </w:t>
-      </w:r>
-      <w:proofErr w:type="spellStart"/>
-      <w:r>
-        <w:t>DeleteFlag</w:t>
-      </w:r>
-      <w:proofErr w:type="spellEnd"/>
-      <w:r>
-        <w:t xml:space="preserve"> = </w:t>
-      </w:r>
-      <w:proofErr w:type="spellStart"/>
+        <w:t xml:space="preserve">För poster med DeleteFlag = </w:t>
+      </w:r>
       <w:r>
         <w:t>true</w:t>
       </w:r>
-      <w:proofErr w:type="spellEnd"/>
-      <w:r>
-        <w:t xml:space="preserve"> ska </w:t>
-      </w:r>
-      <w:proofErr w:type="gramStart"/>
-      <w:r>
-        <w:t>borttag</w:t>
-      </w:r>
-      <w:proofErr w:type="gramEnd"/>
-      <w:r>
-        <w:t xml:space="preserve"> gör</w:t>
+      <w:r>
+        <w:t xml:space="preserve"> ska borttag gör</w:t>
       </w:r>
       <w:r>
         <w:t>a</w:t>
@@ -10865,11 +9344,9 @@
       <w:pPr>
         <w:pStyle w:val="Heading3"/>
       </w:pPr>
-      <w:proofErr w:type="gramStart"/>
       <w:r>
         <w:t>Notifieringsregler</w:t>
       </w:r>
-      <w:proofErr w:type="gramEnd"/>
     </w:p>
     <w:p>
       <w:pPr>
@@ -10879,15 +9356,7 @@
         <w:t xml:space="preserve">R3: </w:t>
       </w:r>
       <w:r>
-        <w:t xml:space="preserve">Efter framgångsrik uppdatering enligt begäran ska producenten </w:t>
-      </w:r>
-      <w:proofErr w:type="gramStart"/>
-      <w:r>
-        <w:t>notifiera</w:t>
-      </w:r>
-      <w:proofErr w:type="gramEnd"/>
-      <w:r>
-        <w:t xml:space="preserve"> prenumeranter enligt regelverket som beskrivs i avsni</w:t>
+        <w:t>Efter framgångsrik uppdatering enligt begäran ska producenten notifiera prenumeranter enligt regelverket som beskrivs i avsni</w:t>
       </w:r>
       <w:r>
         <w:t>tt 4</w:t>
@@ -10907,13 +9376,8 @@
       <w:r>
         <w:t xml:space="preserve">tjänsten </w:t>
       </w:r>
-      <w:proofErr w:type="spellStart"/>
-      <w:r>
-        <w:t>ProcessNotification</w:t>
-      </w:r>
-      <w:proofErr w:type="spellEnd"/>
-      <w:r>
-        <w:t>.</w:t>
+      <w:r>
+        <w:t>ProcessNotification.</w:t>
       </w:r>
     </w:p>
     <w:p>
@@ -10943,43 +9407,26 @@
       <w:r>
         <w:t xml:space="preserve">R5: </w:t>
       </w:r>
-      <w:proofErr w:type="spellStart"/>
       <w:r>
         <w:rPr>
           <w:i/>
         </w:rPr>
         <w:t>CreationTime</w:t>
       </w:r>
-      <w:proofErr w:type="spellEnd"/>
       <w:r>
         <w:t xml:space="preserve"> och </w:t>
       </w:r>
-      <w:proofErr w:type="spellStart"/>
       <w:r>
         <w:rPr>
           <w:i/>
         </w:rPr>
         <w:t>UpdateTime</w:t>
       </w:r>
-      <w:proofErr w:type="spellEnd"/>
       <w:r>
         <w:t xml:space="preserve"> ska uppdateras för den lagrade engagemangsposten. </w:t>
       </w:r>
-      <w:proofErr w:type="spellStart"/>
-      <w:r>
-        <w:t>CreationTime</w:t>
-      </w:r>
-      <w:proofErr w:type="spellEnd"/>
-      <w:r>
-        <w:t xml:space="preserve"> sätts till aktuell tid när en ny post skapas. </w:t>
-      </w:r>
-      <w:proofErr w:type="spellStart"/>
-      <w:r>
-        <w:t>UpdateTime</w:t>
-      </w:r>
-      <w:proofErr w:type="spellEnd"/>
-      <w:r>
-        <w:t xml:space="preserve"> sätts till aktuell tid när en befintlig post uppdateras.</w:t>
+      <w:r>
+        <w:t>CreationTime sätts till aktuell tid när en ny post skapas. UpdateTime sätts till aktuell tid när en befintlig post uppdateras.</w:t>
       </w:r>
     </w:p>
     <w:p>
@@ -10989,14 +9436,12 @@
       <w:r>
         <w:t xml:space="preserve">R6: </w:t>
       </w:r>
-      <w:proofErr w:type="spellStart"/>
       <w:r>
         <w:rPr>
           <w:i/>
         </w:rPr>
         <w:t>Owner</w:t>
       </w:r>
-      <w:proofErr w:type="spellEnd"/>
       <w:r>
         <w:t xml:space="preserve"> </w:t>
       </w:r>
@@ -11007,23 +9452,7 @@
         <w:t xml:space="preserve">sättas till den organisation som utgör sammanhang (domänarkitektur) för tjänsteproducenten. </w:t>
       </w:r>
       <w:r>
-        <w:t xml:space="preserve">Det betyder t.ex. att en nationell instans som tillhandahålls av </w:t>
-      </w:r>
-      <w:proofErr w:type="spellStart"/>
-      <w:r>
-        <w:t>Inera</w:t>
-      </w:r>
-      <w:proofErr w:type="spellEnd"/>
-      <w:r>
-        <w:t xml:space="preserve"> AB, ska stämpla alla poster som skapas via detta tjänstekontrakt med </w:t>
-      </w:r>
-      <w:proofErr w:type="spellStart"/>
-      <w:r>
-        <w:t>Inera</w:t>
-      </w:r>
-      <w:proofErr w:type="spellEnd"/>
-      <w:r>
-        <w:t xml:space="preserve"> AB:s HSA-id.</w:t>
+        <w:t>Det betyder t.ex. att en nationell instans som tillhandahålls av Inera AB, ska stämpla alla poster som skapas via detta tjänstekontrakt med Inera AB:s HSA-id.</w:t>
       </w:r>
       <w:r>
         <w:t xml:space="preserve"> För en landstingsspecifik instans ska landstingets organisationsnummer användas som värde. </w:t>
@@ -11031,11 +9460,9 @@
       <w:r>
         <w:t xml:space="preserve">Syftet är att kunna skilja poster som lagrats via </w:t>
       </w:r>
-      <w:proofErr w:type="spellStart"/>
       <w:r>
         <w:t>ProcessNotification</w:t>
       </w:r>
-      <w:proofErr w:type="spellEnd"/>
       <w:r>
         <w:t xml:space="preserve"> </w:t>
       </w:r>
@@ -11045,11 +9472,9 @@
       <w:r>
         <w:t xml:space="preserve"> poster som inkommit via ”</w:t>
       </w:r>
-      <w:proofErr w:type="spellStart"/>
       <w:r>
         <w:t>Update</w:t>
       </w:r>
-      <w:proofErr w:type="spellEnd"/>
       <w:r>
         <w:t>”.</w:t>
       </w:r>
@@ -11062,171 +9487,13 @@
         <w:t>R7</w:t>
       </w:r>
       <w:r>
-        <w:t xml:space="preserve">: </w:t>
-      </w:r>
-      <w:proofErr w:type="spellStart"/>
-      <w:r>
-        <w:t>LogicalAddress</w:t>
-      </w:r>
-      <w:proofErr w:type="spellEnd"/>
-      <w:r>
-        <w:t xml:space="preserve"> (se avsnitt 4.2) i en begäran ska överensstämma med producentens konfigurerade ”</w:t>
-      </w:r>
-      <w:proofErr w:type="spellStart"/>
-      <w:r>
-        <w:t>Owner</w:t>
-      </w:r>
-      <w:proofErr w:type="spellEnd"/>
-      <w:r>
-        <w:t xml:space="preserve">”. Om dessa inte överensstämmer ska begäran avbrytas med </w:t>
-      </w:r>
-      <w:proofErr w:type="spellStart"/>
-      <w:r>
-        <w:t>resultCode</w:t>
-      </w:r>
-      <w:proofErr w:type="spellEnd"/>
-      <w:r>
-        <w:t xml:space="preserve"> ”ERROR” och </w:t>
-      </w:r>
-      <w:proofErr w:type="spellStart"/>
-      <w:r>
-        <w:t>resultText</w:t>
-      </w:r>
-      <w:proofErr w:type="spellEnd"/>
-      <w:r>
-        <w:t xml:space="preserve"> </w:t>
+        <w:t xml:space="preserve">: LogicalAddress (se avsnitt 4.2) i en begäran ska överensstämma med producentens konfigurerade ”Owner”. Om dessa inte överensstämmer ska begäran avbrytas med resultCode ”ERROR” och resultText </w:t>
       </w:r>
       <w:r>
         <w:rPr>
           <w:i/>
         </w:rPr>
-        <w:t xml:space="preserve">”Invalid </w:t>
-      </w:r>
-      <w:proofErr w:type="spellStart"/>
-      <w:r>
-        <w:rPr>
-          <w:i/>
-        </w:rPr>
-        <w:t>routing</w:t>
-      </w:r>
-      <w:proofErr w:type="spellEnd"/>
-      <w:r>
-        <w:rPr>
-          <w:i/>
-        </w:rPr>
-        <w:t xml:space="preserve">. </w:t>
-      </w:r>
-      <w:proofErr w:type="spellStart"/>
-      <w:r>
-        <w:rPr>
-          <w:i/>
-        </w:rPr>
-        <w:t>Logical</w:t>
-      </w:r>
-      <w:proofErr w:type="spellEnd"/>
-      <w:r>
-        <w:rPr>
-          <w:i/>
-        </w:rPr>
-        <w:t xml:space="preserve"> </w:t>
-      </w:r>
-      <w:proofErr w:type="spellStart"/>
-      <w:r>
-        <w:rPr>
-          <w:i/>
-        </w:rPr>
-        <w:t>address</w:t>
-      </w:r>
-      <w:proofErr w:type="spellEnd"/>
-      <w:r>
-        <w:rPr>
-          <w:i/>
-        </w:rPr>
-        <w:t xml:space="preserve"> </w:t>
-      </w:r>
-      <w:proofErr w:type="spellStart"/>
-      <w:r>
-        <w:rPr>
-          <w:i/>
-        </w:rPr>
-        <w:t>targets</w:t>
-      </w:r>
-      <w:proofErr w:type="spellEnd"/>
-      <w:r>
-        <w:rPr>
-          <w:i/>
-        </w:rPr>
-        <w:t xml:space="preserve"> ${värde på </w:t>
-      </w:r>
-      <w:proofErr w:type="spellStart"/>
-      <w:r>
-        <w:rPr>
-          <w:i/>
-        </w:rPr>
-        <w:t>logical</w:t>
-      </w:r>
-      <w:proofErr w:type="spellEnd"/>
-      <w:r>
-        <w:rPr>
-          <w:i/>
-        </w:rPr>
-        <w:t xml:space="preserve"> </w:t>
-      </w:r>
-      <w:proofErr w:type="spellStart"/>
-      <w:r>
-        <w:rPr>
-          <w:i/>
-        </w:rPr>
-        <w:t>address</w:t>
-      </w:r>
-      <w:proofErr w:type="spellEnd"/>
-      <w:r>
-        <w:rPr>
-          <w:i/>
-        </w:rPr>
-        <w:t xml:space="preserve">} </w:t>
-      </w:r>
-      <w:proofErr w:type="spellStart"/>
-      <w:r>
-        <w:rPr>
-          <w:i/>
-        </w:rPr>
-        <w:t>but</w:t>
-      </w:r>
-      <w:proofErr w:type="spellEnd"/>
-      <w:r>
-        <w:rPr>
-          <w:i/>
-        </w:rPr>
-        <w:t xml:space="preserve"> the </w:t>
-      </w:r>
-      <w:proofErr w:type="spellStart"/>
-      <w:r>
-        <w:rPr>
-          <w:i/>
-        </w:rPr>
-        <w:t>responder</w:t>
-      </w:r>
-      <w:proofErr w:type="spellEnd"/>
-      <w:r>
-        <w:rPr>
-          <w:i/>
-        </w:rPr>
-        <w:t xml:space="preserve"> is ${värde på producentens konfigurerade </w:t>
-      </w:r>
-      <w:proofErr w:type="spellStart"/>
-      <w:r>
-        <w:rPr>
-          <w:i/>
-        </w:rPr>
-        <w:t>Owner</w:t>
-      </w:r>
-      <w:proofErr w:type="spellEnd"/>
-      <w:r>
-        <w:rPr>
-          <w:i/>
-        </w:rPr>
-        <w:t>}”</w:t>
+        <w:t>”Invalid routing. Logical address targets ${värde på logical address} but the responder is ${värde på producentens konfigurerade Owner}”</w:t>
       </w:r>
     </w:p>
     <w:p>
@@ -11267,13 +9534,11 @@
         <w:pStyle w:val="Heading1"/>
       </w:pPr>
       <w:bookmarkStart w:id="35" w:name="_Toc231554332"/>
-      <w:proofErr w:type="spellStart"/>
       <w:r>
         <w:lastRenderedPageBreak/>
         <w:t>GetUpdates</w:t>
       </w:r>
       <w:bookmarkEnd w:id="35"/>
-      <w:proofErr w:type="spellEnd"/>
     </w:p>
     <w:p>
       <w:r>
@@ -12228,23 +10493,7 @@
         <w:pStyle w:val="Heading2"/>
       </w:pPr>
       <w:r>
-        <w:t>Begäran (</w:t>
-      </w:r>
-      <w:proofErr w:type="spellStart"/>
-      <w:r>
-        <w:t>Request</w:t>
-      </w:r>
-      <w:proofErr w:type="spellEnd"/>
-      <w:r>
-        <w:t>) och Svar (</w:t>
-      </w:r>
-      <w:proofErr w:type="spellStart"/>
-      <w:r>
-        <w:t>Response</w:t>
-      </w:r>
-      <w:proofErr w:type="spellEnd"/>
-      <w:r>
-        <w:t>)</w:t>
+        <w:t>Begäran (Request) och Svar (Response)</w:t>
       </w:r>
     </w:p>
     <w:p>
@@ -13600,15 +11849,7 @@
         <w:t xml:space="preserve">Alla poster i ett svar </w:t>
       </w:r>
       <w:r>
-        <w:t xml:space="preserve">måste vara sinsemellan unika med avseende på de element som är del av postens </w:t>
-      </w:r>
-      <w:proofErr w:type="spellStart"/>
-      <w:r>
-        <w:t>unikhet</w:t>
-      </w:r>
-      <w:proofErr w:type="spellEnd"/>
-      <w:r>
-        <w:t>.</w:t>
+        <w:t>måste vara sinsemellan unika med avseende på de element som är del av postens unikhet.</w:t>
       </w:r>
     </w:p>
     <w:p>
@@ -13619,42 +11860,13 @@
         <w:t xml:space="preserve">R2: </w:t>
       </w:r>
       <w:r>
-        <w:t xml:space="preserve">Om en </w:t>
-      </w:r>
-      <w:proofErr w:type="gramStart"/>
-      <w:r>
-        <w:t>patienten</w:t>
-      </w:r>
-      <w:proofErr w:type="gramEnd"/>
-      <w:r>
-        <w:t xml:space="preserve"> haft engagemang </w:t>
-      </w:r>
-      <w:proofErr w:type="spellStart"/>
-      <w:r>
-        <w:t>pga</w:t>
-      </w:r>
-      <w:proofErr w:type="spellEnd"/>
-      <w:r>
-        <w:t xml:space="preserve"> borttag av poster i källsystemet efter ”</w:t>
-      </w:r>
-      <w:proofErr w:type="spellStart"/>
-      <w:r>
-        <w:t>timestamp</w:t>
-      </w:r>
-      <w:proofErr w:type="spellEnd"/>
-      <w:r>
-        <w:t>”</w:t>
-      </w:r>
-      <w:r>
-        <w:t xml:space="preserve"> i begäran, ska en tom ”</w:t>
-      </w:r>
-      <w:proofErr w:type="spellStart"/>
-      <w:r>
-        <w:t>registeredResidentEngagements</w:t>
-      </w:r>
-      <w:proofErr w:type="spellEnd"/>
-      <w:r>
-        <w:t>” returneras för den patienten.</w:t>
+        <w:t>Om en patienten haft engagemang pga borttag av poster i källsystemet efter ”</w:t>
+      </w:r>
+      <w:r>
+        <w:t>timestamp”</w:t>
+      </w:r>
+      <w:r>
+        <w:t xml:space="preserve"> i begäran, ska en tom ”registeredResidentEngagements” returneras för den patienten.</w:t>
       </w:r>
     </w:p>
     <w:p>
@@ -13683,15 +11895,7 @@
         <w:t xml:space="preserve"> föregående svar</w:t>
       </w:r>
       <w:r>
-        <w:t xml:space="preserve"> (beskrivning för fältet ”</w:t>
-      </w:r>
-      <w:proofErr w:type="spellStart"/>
-      <w:r>
-        <w:t>registeredResidentLastFetched</w:t>
-      </w:r>
-      <w:proofErr w:type="spellEnd"/>
-      <w:r>
-        <w:t>”)</w:t>
+        <w:t xml:space="preserve"> (beskrivning för fältet ”registeredResidentLastFetched”)</w:t>
       </w:r>
       <w:r>
         <w:t>.</w:t>
@@ -13702,55 +11906,7 @@
         <w:pStyle w:val="BodyText"/>
       </w:pPr>
       <w:r>
-        <w:t xml:space="preserve">R4: Om källsystemet är en regional tjänsteplattform – </w:t>
-      </w:r>
-      <w:proofErr w:type="gramStart"/>
-      <w:r>
-        <w:t>dvs</w:t>
-      </w:r>
-      <w:proofErr w:type="gramEnd"/>
-      <w:r>
-        <w:t xml:space="preserve"> </w:t>
-      </w:r>
-      <w:proofErr w:type="spellStart"/>
-      <w:r>
-        <w:t>GetUpdates</w:t>
-      </w:r>
-      <w:proofErr w:type="spellEnd"/>
-      <w:r>
-        <w:t xml:space="preserve"> anropas från en nationell komponent – ska tjänsteplattformen som tar emot frågemeddelandet ansvara för att indexposter samlas in från alla system i regionen som realiserar </w:t>
-      </w:r>
-      <w:proofErr w:type="spellStart"/>
-      <w:r>
-        <w:t>GetUpdates</w:t>
-      </w:r>
-      <w:proofErr w:type="spellEnd"/>
-      <w:r>
-        <w:t xml:space="preserve"> (eller motsvarande via regionalt/lokalt gränssnitt) och returneras i svarsmeddelandet. Det är dock en rekommendation att en </w:t>
-      </w:r>
-      <w:proofErr w:type="gramStart"/>
-      <w:r>
-        <w:t>regionen</w:t>
-      </w:r>
-      <w:proofErr w:type="gramEnd"/>
-      <w:r>
-        <w:t xml:space="preserve"> istället har en regional komponent som gör PULL från källsystemen och samtidigt är konsument av </w:t>
-      </w:r>
-      <w:proofErr w:type="spellStart"/>
-      <w:r>
-        <w:t>Update</w:t>
-      </w:r>
-      <w:proofErr w:type="spellEnd"/>
-      <w:r>
-        <w:t xml:space="preserve">-tjänsten mot nationella </w:t>
-      </w:r>
-      <w:proofErr w:type="spellStart"/>
-      <w:r>
-        <w:t>Update</w:t>
-      </w:r>
-      <w:proofErr w:type="spellEnd"/>
-      <w:r>
-        <w:t>-tjänsten.</w:t>
+        <w:t>R4: Om källsystemet är en regional tjänsteplattform – dvs GetUpdates anropas från en nationell komponent – ska tjänsteplattformen som tar emot frågemeddelandet ansvara för att indexposter samlas in från alla system i regionen som realiserar GetUpdates (eller motsvarande via regionalt/lokalt gränssnitt) och returneras i svarsmeddelandet. Det är dock en rekommendation att en regionen istället har en regional komponent som gör PULL från källsystemen och samtidigt är konsument av Update-tjänsten mot nationella Update-tjänsten.</w:t>
       </w:r>
     </w:p>
     <w:p>
@@ -13767,15 +11923,7 @@
         <w:pStyle w:val="BodyText"/>
       </w:pPr>
       <w:r>
-        <w:t xml:space="preserve">R4: Engagemangsindex ska matcha engagemangsposterna i svaret med befintliga engagemangsposter från samma system och på så sätt internt åstadkomma samma effekt som om resultatet av matchningen kommit in via </w:t>
-      </w:r>
-      <w:proofErr w:type="spellStart"/>
-      <w:r>
-        <w:t>Update</w:t>
-      </w:r>
-      <w:proofErr w:type="spellEnd"/>
-      <w:r>
-        <w:t xml:space="preserve">-tjänsten. </w:t>
+        <w:t xml:space="preserve">R4: Engagemangsindex ska matcha engagemangsposterna i svaret med befintliga engagemangsposter från samma system och på så sätt internt åstadkomma samma effekt som om resultatet av matchningen kommit in via Update-tjänsten. </w:t>
       </w:r>
       <w:r>
         <w:t>Följande matchningsregler gäller:</w:t>
@@ -13793,13 +11941,8 @@
         <w:t xml:space="preserve">R4:1 Identiska värden på alla fält som engagemangposten i svaret innehåller: </w:t>
       </w:r>
       <w:r>
-        <w:t xml:space="preserve">Hanteras som om posten inte kommit in via </w:t>
-      </w:r>
-      <w:proofErr w:type="spellStart"/>
-      <w:r>
-        <w:t>Update</w:t>
-      </w:r>
-      <w:proofErr w:type="spellEnd"/>
+        <w:t>Hanteras som om posten inte kommit in via Update</w:t>
+      </w:r>
     </w:p>
     <w:p>
       <w:pPr>
@@ -13837,23 +11980,7 @@
         <w:t xml:space="preserve">efintliga posten </w:t>
       </w:r>
       <w:r>
-        <w:t xml:space="preserve">kommit in </w:t>
-      </w:r>
-      <w:proofErr w:type="spellStart"/>
-      <w:r>
-        <w:t>delete</w:t>
-      </w:r>
-      <w:proofErr w:type="spellEnd"/>
-      <w:r>
-        <w:t xml:space="preserve">-flaggad via </w:t>
-      </w:r>
-      <w:proofErr w:type="spellStart"/>
-      <w:r>
-        <w:t>Update</w:t>
-      </w:r>
-      <w:proofErr w:type="spellEnd"/>
-      <w:r>
-        <w:t>.</w:t>
+        <w:t>kommit in delete-flaggad via Update.</w:t>
       </w:r>
     </w:p>
     <w:p>
@@ -13868,15 +11995,7 @@
         <w:t xml:space="preserve">R4:3 Svaret innehåller en post med matchande unik nyckel, men något övrigt värde skiljer sig mot befintlig post: </w:t>
       </w:r>
       <w:r>
-        <w:t xml:space="preserve">hanteras som om posten kommit in via </w:t>
-      </w:r>
-      <w:proofErr w:type="spellStart"/>
-      <w:r>
-        <w:t>Update</w:t>
-      </w:r>
-      <w:proofErr w:type="spellEnd"/>
-      <w:r>
-        <w:t>.</w:t>
+        <w:t>hanteras som om posten kommit in via Update.</w:t>
       </w:r>
     </w:p>
     <w:p>
@@ -13888,15 +12007,7 @@
         </w:numPr>
       </w:pPr>
       <w:r>
-        <w:t xml:space="preserve">R4:4 Svaret innehåller en post med unik nyckel som inte matchar befintliga poster: hanteras som om posten kommit in via </w:t>
-      </w:r>
-      <w:proofErr w:type="spellStart"/>
-      <w:r>
-        <w:t>Update</w:t>
-      </w:r>
-      <w:proofErr w:type="spellEnd"/>
-      <w:r>
-        <w:t>.</w:t>
+        <w:t>R4:4 Svaret innehåller en post med unik nyckel som inte matchar befintliga poster: hanteras som om posten kommit in via Update.</w:t>
       </w:r>
     </w:p>
     <w:p>
@@ -13913,23 +12024,7 @@
         <w:t>engagemangsindex (tjänstekonsumenten)</w:t>
       </w:r>
       <w:r>
-        <w:t xml:space="preserve"> </w:t>
-      </w:r>
-      <w:proofErr w:type="gramStart"/>
-      <w:r>
-        <w:t>notifiera</w:t>
-      </w:r>
-      <w:proofErr w:type="gramEnd"/>
-      <w:r>
-        <w:t xml:space="preserve"> prenumeranter enligt regelverket som beskrivs i avsnitt 4 samt de regler och SLA-krav för notifieringskonsumenter som beskrivs för tjänsten </w:t>
-      </w:r>
-      <w:proofErr w:type="spellStart"/>
-      <w:r>
-        <w:t>ProcessNotification</w:t>
-      </w:r>
-      <w:proofErr w:type="spellEnd"/>
-      <w:r>
-        <w:t>.</w:t>
+        <w:t xml:space="preserve"> notifiera prenumeranter enligt regelverket som beskrivs i avsnitt 4 samt de regler och SLA-krav för notifieringskonsumenter som beskrivs för tjänsten ProcessNotification.</w:t>
       </w:r>
     </w:p>
     <w:p>
@@ -13986,13 +12081,11 @@
         <w:pStyle w:val="Heading1"/>
       </w:pPr>
       <w:bookmarkStart w:id="36" w:name="_Toc231554333"/>
-      <w:proofErr w:type="spellStart"/>
       <w:r>
         <w:lastRenderedPageBreak/>
         <w:t>FindContent</w:t>
       </w:r>
       <w:bookmarkEnd w:id="36"/>
-      <w:proofErr w:type="spellEnd"/>
     </w:p>
     <w:p>
       <w:r>
@@ -14341,26 +12434,13 @@
         <w:pStyle w:val="Heading2"/>
       </w:pPr>
       <w:r>
-        <w:t>Begäran (</w:t>
-      </w:r>
-      <w:proofErr w:type="spellStart"/>
-      <w:r>
-        <w:t>Request</w:t>
-      </w:r>
-      <w:proofErr w:type="spellEnd"/>
-      <w:r>
-        <w:t>)</w:t>
+        <w:t>Begäran (Request)</w:t>
       </w:r>
       <w:r>
         <w:t xml:space="preserve"> och Svar (</w:t>
       </w:r>
-      <w:proofErr w:type="spellStart"/>
-      <w:r>
-        <w:t>Response</w:t>
-      </w:r>
-      <w:proofErr w:type="spellEnd"/>
-      <w:r>
-        <w:t>)</w:t>
+      <w:r>
+        <w:t>Response)</w:t>
       </w:r>
     </w:p>
     <w:p>
@@ -15065,14 +13145,12 @@
             <w:pPr>
               <w:pStyle w:val="BodyText"/>
             </w:pPr>
-            <w:proofErr w:type="spellStart"/>
             <w:r>
               <w:rPr>
                 <w:lang w:val="en-GB"/>
               </w:rPr>
               <w:t>dataController</w:t>
             </w:r>
-            <w:proofErr w:type="spellEnd"/>
           </w:p>
         </w:tc>
         <w:tc>
@@ -15163,11 +13241,9 @@
             <w:pPr>
               <w:pStyle w:val="BodyText"/>
             </w:pPr>
-            <w:proofErr w:type="spellStart"/>
             <w:r>
               <w:t>owner</w:t>
             </w:r>
-            <w:proofErr w:type="spellEnd"/>
           </w:p>
         </w:tc>
         <w:tc>
@@ -16447,7 +14523,6 @@
         <w:pStyle w:val="Heading1"/>
       </w:pPr>
       <w:bookmarkStart w:id="37" w:name="_Toc231554334"/>
-      <w:proofErr w:type="spellStart"/>
       <w:r>
         <w:lastRenderedPageBreak/>
         <w:t>Process</w:t>
@@ -16459,7 +14534,6 @@
         <w:t>ication</w:t>
       </w:r>
       <w:bookmarkEnd w:id="37"/>
-      <w:proofErr w:type="spellEnd"/>
     </w:p>
     <w:p>
       <w:r>
@@ -16527,15 +14601,7 @@
         <w:t>agera</w:t>
       </w:r>
       <w:r>
-        <w:t xml:space="preserve"> prenumerant i en federation av engagemangsindex. Det är dock fortfarande skyldigt att kunna </w:t>
-      </w:r>
-      <w:proofErr w:type="gramStart"/>
-      <w:r>
-        <w:t>notifiera</w:t>
-      </w:r>
-      <w:proofErr w:type="gramEnd"/>
-      <w:r>
-        <w:t xml:space="preserve"> </w:t>
+        <w:t xml:space="preserve"> prenumerant i en federation av engagemangsindex. Det är dock fortfarande skyldigt att kunna notifiera </w:t>
       </w:r>
       <w:r>
         <w:t>prenumeranter</w:t>
@@ -17392,26 +15458,10 @@
         <w:pStyle w:val="Heading2"/>
       </w:pPr>
       <w:r>
-        <w:t>Begäran (</w:t>
-      </w:r>
-      <w:proofErr w:type="spellStart"/>
-      <w:r>
-        <w:t>Request</w:t>
-      </w:r>
-      <w:proofErr w:type="spellEnd"/>
-      <w:r>
-        <w:t>)</w:t>
-      </w:r>
-      <w:r>
-        <w:t xml:space="preserve"> och Svar (</w:t>
-      </w:r>
-      <w:proofErr w:type="spellStart"/>
-      <w:r>
-        <w:t>Response</w:t>
-      </w:r>
-      <w:proofErr w:type="spellEnd"/>
-      <w:r>
-        <w:t>)</w:t>
+        <w:t>Begäran (Request)</w:t>
+      </w:r>
+      <w:r>
+        <w:t xml:space="preserve"> och Svar (Response)</w:t>
       </w:r>
     </w:p>
     <w:p>
@@ -19036,31 +17086,7 @@
         <w:t xml:space="preserve">: </w:t>
       </w:r>
       <w:r>
-        <w:t xml:space="preserve">För poster med </w:t>
-      </w:r>
-      <w:proofErr w:type="spellStart"/>
-      <w:r>
-        <w:t>DeleteFlag</w:t>
-      </w:r>
-      <w:proofErr w:type="spellEnd"/>
-      <w:r>
-        <w:t xml:space="preserve"> = </w:t>
-      </w:r>
-      <w:proofErr w:type="spellStart"/>
-      <w:r>
-        <w:t>true</w:t>
-      </w:r>
-      <w:proofErr w:type="spellEnd"/>
-      <w:r>
-        <w:t xml:space="preserve"> ska </w:t>
-      </w:r>
-      <w:proofErr w:type="gramStart"/>
-      <w:r>
-        <w:t>borttag</w:t>
-      </w:r>
-      <w:proofErr w:type="gramEnd"/>
-      <w:r>
-        <w:t xml:space="preserve"> göras.</w:t>
+        <w:t>För poster med DeleteFlag = true ska borttag göras.</w:t>
       </w:r>
       <w:r>
         <w:t xml:space="preserve"> </w:t>
@@ -19070,11 +17096,9 @@
       <w:pPr>
         <w:pStyle w:val="Heading3"/>
       </w:pPr>
-      <w:proofErr w:type="gramStart"/>
       <w:r>
         <w:t>Notifieringsregler</w:t>
       </w:r>
-      <w:proofErr w:type="gramEnd"/>
     </w:p>
     <w:p>
       <w:pPr>
@@ -19093,15 +17117,7 @@
         <w:t>lagring</w:t>
       </w:r>
       <w:r>
-        <w:t xml:space="preserve"> enligt begäran ska producenten </w:t>
-      </w:r>
-      <w:proofErr w:type="gramStart"/>
-      <w:r>
-        <w:t>notifiera</w:t>
-      </w:r>
-      <w:proofErr w:type="gramEnd"/>
-      <w:r>
-        <w:t xml:space="preserve"> prenumeranter enligt regelverket som beskrivs i avsnitt 4 och 5. </w:t>
+        <w:t xml:space="preserve"> enligt begäran ska producenten notifiera prenumeranter enligt regelverket som beskrivs i avsnitt 4 och 5. </w:t>
       </w:r>
     </w:p>
     <w:p>
@@ -19114,29 +17130,8 @@
       <w:r>
         <w:t xml:space="preserve">: </w:t>
       </w:r>
-      <w:proofErr w:type="gramStart"/>
-      <w:r>
-        <w:t>Notifiering</w:t>
-      </w:r>
-      <w:proofErr w:type="gramEnd"/>
-      <w:r>
-        <w:t xml:space="preserve"> ska bara ske för poster vars </w:t>
-      </w:r>
-      <w:proofErr w:type="spellStart"/>
-      <w:r>
-        <w:t>Owner</w:t>
-      </w:r>
-      <w:proofErr w:type="spellEnd"/>
-      <w:r>
-        <w:t xml:space="preserve"> är annan än tjänsteproducenten själv. Detta syftar till att undvika ”rundgång” vid cirkulära </w:t>
-      </w:r>
-      <w:proofErr w:type="gramStart"/>
-      <w:r>
-        <w:t>notifieringar</w:t>
-      </w:r>
-      <w:proofErr w:type="gramEnd"/>
-      <w:r>
-        <w:t>.</w:t>
+      <w:r>
+        <w:t>Notifiering ska bara ske för poster vars Owner är annan än tjänsteproducenten själv. Detta syftar till att undvika ”rundgång” vid cirkulära notifieringar.</w:t>
       </w:r>
     </w:p>
     <w:p>
@@ -19150,50 +17145,10 @@
         <w:t xml:space="preserve">: </w:t>
       </w:r>
       <w:r>
-        <w:t xml:space="preserve">Om en inkommande </w:t>
-      </w:r>
-      <w:proofErr w:type="gramStart"/>
-      <w:r>
-        <w:t>notifiering</w:t>
-      </w:r>
-      <w:proofErr w:type="gramEnd"/>
-      <w:r>
-        <w:t xml:space="preserve"> innehåller en post som redan finns hos producenten med producenten som ”</w:t>
-      </w:r>
-      <w:proofErr w:type="spellStart"/>
-      <w:r>
-        <w:t>Owner</w:t>
-      </w:r>
-      <w:proofErr w:type="spellEnd"/>
-      <w:r>
-        <w:t xml:space="preserve">” och notifieringen anger en annan </w:t>
-      </w:r>
-      <w:proofErr w:type="spellStart"/>
-      <w:r>
-        <w:t>owner</w:t>
-      </w:r>
-      <w:proofErr w:type="spellEnd"/>
-      <w:r>
-        <w:t>, ska varningsmeddelande loggas. Att index-posten byter ”</w:t>
-      </w:r>
-      <w:proofErr w:type="spellStart"/>
-      <w:r>
-        <w:t>Owner</w:t>
-      </w:r>
-      <w:proofErr w:type="spellEnd"/>
-      <w:r>
-        <w:t>” kan vara korrekt om det uppdaterande källsystemet bytt tjänsteprod</w:t>
-      </w:r>
-      <w:r>
-        <w:t xml:space="preserve">ucent för </w:t>
-      </w:r>
-      <w:proofErr w:type="spellStart"/>
-      <w:r>
-        <w:t>Update</w:t>
-      </w:r>
-      <w:proofErr w:type="spellEnd"/>
-      <w:r>
-        <w:t>-tjänsten. D</w:t>
+        <w:t>Om en inkommande notifiering innehåller en post som redan finns hos producenten med producenten som ”Owner” och notifieringen anger en annan owner, ska varningsmeddelande loggas. Att index-posten byter ”Owner” kan vara korrekt om det uppdaterande källsystemet bytt tjänsteprod</w:t>
+      </w:r>
+      <w:r>
+        <w:t>ucent för Update-tjänsten. D</w:t>
       </w:r>
       <w:r>
         <w:t xml:space="preserve">et kan också vara ett symptom på ett fel i någon konfiguration </w:t>
@@ -19205,26 +17160,13 @@
         <w:t xml:space="preserve"> </w:t>
       </w:r>
       <w:r>
-        <w:t xml:space="preserve">t.ex. fel </w:t>
-      </w:r>
-      <w:proofErr w:type="spellStart"/>
-      <w:r>
-        <w:t>owner</w:t>
-      </w:r>
-      <w:proofErr w:type="spellEnd"/>
-      <w:r>
-        <w:t xml:space="preserve">-id i en ny </w:t>
-      </w:r>
-      <w:proofErr w:type="spellStart"/>
+        <w:t xml:space="preserve">t.ex. fel owner-id i en ny </w:t>
+      </w:r>
       <w:r>
         <w:t>engagemengsindex</w:t>
       </w:r>
       <w:r>
-        <w:t>instans</w:t>
-      </w:r>
-      <w:proofErr w:type="spellEnd"/>
-      <w:r>
-        <w:t>, eller att en lokal tjänsteadresser</w:t>
+        <w:t>instans, eller att en lokal tjänsteadresser</w:t>
       </w:r>
       <w:r>
         <w:t>ingskatalog är felkonfigurerad.</w:t>
@@ -19254,21 +17196,8 @@
       <w:r>
         <w:t xml:space="preserve">: </w:t>
       </w:r>
-      <w:proofErr w:type="spellStart"/>
-      <w:r>
-        <w:t>CreationTime</w:t>
-      </w:r>
-      <w:proofErr w:type="spellEnd"/>
-      <w:r>
-        <w:t xml:space="preserve"> och </w:t>
-      </w:r>
-      <w:proofErr w:type="spellStart"/>
-      <w:r>
-        <w:t>UpdateTime</w:t>
-      </w:r>
-      <w:proofErr w:type="spellEnd"/>
-      <w:r>
-        <w:t xml:space="preserve"> ska uppdateras för den lagrade engagemangsposten. </w:t>
+      <w:r>
+        <w:t xml:space="preserve">CreationTime och UpdateTime ska uppdateras för den lagrade engagemangsposten. </w:t>
       </w:r>
     </w:p>
     <w:p>
@@ -19465,13 +17394,8 @@
     <w:pPr>
       <w:pStyle w:val="Header"/>
     </w:pPr>
-    <w:proofErr w:type="spellStart"/>
     <w:r>
-      <w:t>Sida</w:t>
-    </w:r>
-    <w:proofErr w:type="spellEnd"/>
-    <w:r>
-      <w:t xml:space="preserve"> </w:t>
+      <w:t xml:space="preserve">Sida </w:t>
     </w:r>
     <w:r>
       <w:rPr>
@@ -19500,7 +17424,7 @@
         <w:noProof/>
         <w:sz w:val="24"/>
       </w:rPr>
-      <w:t>10</w:t>
+      <w:t>6</w:t>
     </w:r>
     <w:r>
       <w:rPr>
@@ -19996,13 +17920,8 @@
               <w:tab w:val="left" w:pos="31680"/>
             </w:tabs>
           </w:pPr>
-          <w:proofErr w:type="spellStart"/>
           <w:r>
-            <w:t>Dok.beteckning</w:t>
-          </w:r>
-          <w:proofErr w:type="spellEnd"/>
-          <w:r>
-            <w:t xml:space="preserve"> </w:t>
+            <w:t xml:space="preserve">Dok.beteckning </w:t>
           </w:r>
         </w:p>
       </w:tc>
@@ -20275,13 +18194,8 @@
               <w:tab w:val="left" w:pos="31680"/>
             </w:tabs>
           </w:pPr>
-          <w:proofErr w:type="spellStart"/>
           <w:r>
-            <w:t>CeHis</w:t>
-          </w:r>
-          <w:proofErr w:type="spellEnd"/>
-          <w:r>
-            <w:t xml:space="preserve"> Arkitekturledning</w:t>
+            <w:t>CeHis Arkitekturledning</w:t>
           </w:r>
         </w:p>
       </w:tc>
@@ -20426,14 +18340,27 @@
           <w:r>
             <w:t xml:space="preserve"> (</w:t>
           </w:r>
-          <w:fldSimple w:instr=" NUMPAGES ">
-            <w:r>
-              <w:rPr>
-                <w:noProof/>
-              </w:rPr>
-              <w:t>12</w:t>
-            </w:r>
-          </w:fldSimple>
+          <w:r>
+            <w:fldChar w:fldCharType="begin"/>
+          </w:r>
+          <w:r>
+            <w:instrText xml:space="preserve"> NUMPAGES </w:instrText>
+          </w:r>
+          <w:r>
+            <w:fldChar w:fldCharType="separate"/>
+          </w:r>
+          <w:r>
+            <w:rPr>
+              <w:noProof/>
+            </w:rPr>
+            <w:t>12</w:t>
+          </w:r>
+          <w:r>
+            <w:rPr>
+              <w:noProof/>
+            </w:rPr>
+            <w:fldChar w:fldCharType="end"/>
+          </w:r>
           <w:r>
             <w:t>)</w:t>
           </w:r>
@@ -20899,13 +18826,8 @@
               <w:tab w:val="left" w:pos="31680"/>
             </w:tabs>
           </w:pPr>
-          <w:proofErr w:type="spellStart"/>
           <w:r>
-            <w:t>Dok.beteckning</w:t>
-          </w:r>
-          <w:proofErr w:type="spellEnd"/>
-          <w:r>
-            <w:t xml:space="preserve"> </w:t>
+            <w:t xml:space="preserve">Dok.beteckning </w:t>
           </w:r>
         </w:p>
       </w:tc>
@@ -21178,13 +19100,8 @@
               <w:tab w:val="left" w:pos="31680"/>
             </w:tabs>
           </w:pPr>
-          <w:proofErr w:type="spellStart"/>
           <w:r>
-            <w:t>CeHis</w:t>
-          </w:r>
-          <w:proofErr w:type="spellEnd"/>
-          <w:r>
-            <w:t xml:space="preserve"> Arkitekturledning</w:t>
+            <w:t>CeHis Arkitekturledning</w:t>
           </w:r>
         </w:p>
       </w:tc>
@@ -21321,7 +19238,7 @@
             <w:rPr>
               <w:noProof/>
             </w:rPr>
-            <w:t>10</w:t>
+            <w:t>6</w:t>
           </w:r>
           <w:r>
             <w:fldChar w:fldCharType="end"/>
@@ -21329,14 +19246,27 @@
           <w:r>
             <w:t xml:space="preserve"> (</w:t>
           </w:r>
-          <w:fldSimple w:instr=" NUMPAGES ">
-            <w:r>
-              <w:rPr>
-                <w:noProof/>
-              </w:rPr>
-              <w:t>31</w:t>
-            </w:r>
-          </w:fldSimple>
+          <w:r>
+            <w:fldChar w:fldCharType="begin"/>
+          </w:r>
+          <w:r>
+            <w:instrText xml:space="preserve"> NUMPAGES </w:instrText>
+          </w:r>
+          <w:r>
+            <w:fldChar w:fldCharType="separate"/>
+          </w:r>
+          <w:r>
+            <w:rPr>
+              <w:noProof/>
+            </w:rPr>
+            <w:t>31</w:t>
+          </w:r>
+          <w:r>
+            <w:rPr>
+              <w:noProof/>
+            </w:rPr>
+            <w:fldChar w:fldCharType="end"/>
+          </w:r>
           <w:r>
             <w:t>)</w:t>
           </w:r>
@@ -26876,7 +24806,7 @@
 </file>
 
 <file path=customXml/itemProps1.xml><?xml version="1.0" encoding="utf-8"?>
-<ds:datastoreItem xmlns:ds="http://schemas.openxmlformats.org/officeDocument/2006/customXml" ds:itemID="{184D4369-C0C8-BC4F-BE4E-7D213C2F1FBC}">
+<ds:datastoreItem xmlns:ds="http://schemas.openxmlformats.org/officeDocument/2006/customXml" ds:itemID="{D5FECB04-931F-2847-9AAE-D350B2C61C02}">
   <ds:schemaRefs>
     <ds:schemaRef ds:uri="http://schemas.openxmlformats.org/officeDocument/2006/bibliography"/>
   </ds:schemaRefs>

</xml_diff>